<commit_message>
Projektbericht erweitert + User Guide Initialfassung erstellt
</commit_message>
<xml_diff>
--- a/Dokumente/Projektbericht.docx
+++ b/Dokumente/Projektbericht.docx
@@ -1,6 +1,6 @@
 
 <file path=word/document.xml><?xml version="1.0" encoding="utf-8"?>
-<w:document xmlns:wpc="http://schemas.microsoft.com/office/word/2010/wordprocessingCanvas" xmlns:mc="http://schemas.openxmlformats.org/markup-compatibility/2006" xmlns:o="urn:schemas-microsoft-com:office:office" xmlns:r="http://schemas.openxmlformats.org/officeDocument/2006/relationships" xmlns:m="http://schemas.openxmlformats.org/officeDocument/2006/math" xmlns:v="urn:schemas-microsoft-com:vml" xmlns:wp14="http://schemas.microsoft.com/office/word/2010/wordprocessingDrawing" xmlns:wp="http://schemas.openxmlformats.org/drawingml/2006/wordprocessingDrawing" xmlns:w10="urn:schemas-microsoft-com:office:word" xmlns:w="http://schemas.openxmlformats.org/wordprocessingml/2006/main" xmlns:w14="http://schemas.microsoft.com/office/word/2010/wordml" xmlns:wpg="http://schemas.microsoft.com/office/word/2010/wordprocessingGroup" xmlns:wpi="http://schemas.microsoft.com/office/word/2010/wordprocessingInk" xmlns:wne="http://schemas.microsoft.com/office/word/2006/wordml" xmlns:wps="http://schemas.microsoft.com/office/word/2010/wordprocessingShape" mc:Ignorable="w14 wp14">
+<w:document xmlns:wpc="http://schemas.microsoft.com/office/word/2010/wordprocessingCanvas" xmlns:cx="http://schemas.microsoft.com/office/drawing/2014/chartex" xmlns:cx1="http://schemas.microsoft.com/office/drawing/2015/9/8/chartex" xmlns:cx2="http://schemas.microsoft.com/office/drawing/2015/10/21/chartex" xmlns:cx3="http://schemas.microsoft.com/office/drawing/2016/5/9/chartex" xmlns:cx4="http://schemas.microsoft.com/office/drawing/2016/5/10/chartex" xmlns:cx5="http://schemas.microsoft.com/office/drawing/2016/5/11/chartex" xmlns:cx6="http://schemas.microsoft.com/office/drawing/2016/5/12/chartex" xmlns:cx7="http://schemas.microsoft.com/office/drawing/2016/5/13/chartex" xmlns:cx8="http://schemas.microsoft.com/office/drawing/2016/5/14/chartex" xmlns:mc="http://schemas.openxmlformats.org/markup-compatibility/2006" xmlns:aink="http://schemas.microsoft.com/office/drawing/2016/ink" xmlns:am3d="http://schemas.microsoft.com/office/drawing/2017/model3d" xmlns:o="urn:schemas-microsoft-com:office:office" xmlns:r="http://schemas.openxmlformats.org/officeDocument/2006/relationships" xmlns:m="http://schemas.openxmlformats.org/officeDocument/2006/math" xmlns:v="urn:schemas-microsoft-com:vml" xmlns:wp14="http://schemas.microsoft.com/office/word/2010/wordprocessingDrawing" xmlns:wp="http://schemas.openxmlformats.org/drawingml/2006/wordprocessingDrawing" xmlns:w10="urn:schemas-microsoft-com:office:word" xmlns:w="http://schemas.openxmlformats.org/wordprocessingml/2006/main" xmlns:w14="http://schemas.microsoft.com/office/word/2010/wordml" xmlns:w15="http://schemas.microsoft.com/office/word/2012/wordml" xmlns:w16cid="http://schemas.microsoft.com/office/word/2016/wordml/cid" xmlns:w16se="http://schemas.microsoft.com/office/word/2015/wordml/symex" xmlns:wpg="http://schemas.microsoft.com/office/word/2010/wordprocessingGroup" xmlns:wpi="http://schemas.microsoft.com/office/word/2010/wordprocessingInk" xmlns:wne="http://schemas.microsoft.com/office/word/2006/wordml" xmlns:wps="http://schemas.microsoft.com/office/word/2010/wordprocessingShape" mc:Ignorable="w14 w15 w16se w16cid wp14">
   <w:body>
     <w:p>
       <w:pPr>
@@ -183,7 +183,7 @@
               </wp:anchor>
             </w:drawing>
           </mc:Choice>
-          <mc:Fallback xmlns:w16se="http://schemas.microsoft.com/office/word/2015/wordml/symex" xmlns:w16cid="http://schemas.microsoft.com/office/word/2016/wordml/cid" xmlns:w15="http://schemas.microsoft.com/office/word/2012/wordml" xmlns:am3d="http://schemas.microsoft.com/office/drawing/2017/model3d" xmlns:aink="http://schemas.microsoft.com/office/drawing/2016/ink" xmlns:cx8="http://schemas.microsoft.com/office/drawing/2016/5/14/chartex" xmlns:cx7="http://schemas.microsoft.com/office/drawing/2016/5/13/chartex" xmlns:cx6="http://schemas.microsoft.com/office/drawing/2016/5/12/chartex" xmlns:cx5="http://schemas.microsoft.com/office/drawing/2016/5/11/chartex" xmlns:cx4="http://schemas.microsoft.com/office/drawing/2016/5/10/chartex" xmlns:cx3="http://schemas.microsoft.com/office/drawing/2016/5/9/chartex" xmlns:cx2="http://schemas.microsoft.com/office/drawing/2015/10/21/chartex" xmlns:cx1="http://schemas.microsoft.com/office/drawing/2015/9/8/chartex" xmlns:cx="http://schemas.microsoft.com/office/drawing/2014/chartex">
+          <mc:Fallback>
             <w:pict>
               <v:shapetype w14:anchorId="09FBF4E4" id="_x0000_t202" coordsize="21600,21600" o:spt="202" path="m,l,21600r21600,l21600,xe">
                 <v:stroke joinstyle="miter"/>
@@ -276,7 +276,7 @@
               </wp:anchor>
             </w:drawing>
           </mc:Choice>
-          <mc:Fallback xmlns:w16se="http://schemas.microsoft.com/office/word/2015/wordml/symex" xmlns:w16cid="http://schemas.microsoft.com/office/word/2016/wordml/cid" xmlns:w15="http://schemas.microsoft.com/office/word/2012/wordml" xmlns:am3d="http://schemas.microsoft.com/office/drawing/2017/model3d" xmlns:aink="http://schemas.microsoft.com/office/drawing/2016/ink" xmlns:cx8="http://schemas.microsoft.com/office/drawing/2016/5/14/chartex" xmlns:cx7="http://schemas.microsoft.com/office/drawing/2016/5/13/chartex" xmlns:cx6="http://schemas.microsoft.com/office/drawing/2016/5/12/chartex" xmlns:cx5="http://schemas.microsoft.com/office/drawing/2016/5/11/chartex" xmlns:cx4="http://schemas.microsoft.com/office/drawing/2016/5/10/chartex" xmlns:cx3="http://schemas.microsoft.com/office/drawing/2016/5/9/chartex" xmlns:cx2="http://schemas.microsoft.com/office/drawing/2015/10/21/chartex" xmlns:cx1="http://schemas.microsoft.com/office/drawing/2015/9/8/chartex" xmlns:cx="http://schemas.microsoft.com/office/drawing/2014/chartex">
+          <mc:Fallback>
             <w:pict>
               <v:shape id="Textfeld 2" o:spid="_x0000_s1027" type="#_x0000_t202" style="position:absolute;margin-left:-20.85pt;margin-top:190.75pt;width:98.5pt;height:110.6pt;z-index:251659264;visibility:visible;mso-wrap-style:square;mso-width-percent:0;mso-height-percent:200;mso-wrap-distance-left:9pt;mso-wrap-distance-top:3.6pt;mso-wrap-distance-right:9pt;mso-wrap-distance-bottom:3.6pt;mso-position-horizontal:absolute;mso-position-horizontal-relative:text;mso-position-vertical:absolute;mso-position-vertical-relative:text;mso-width-percent:0;mso-height-percent:200;mso-width-relative:margin;mso-height-relative:margin;v-text-anchor:top" o:gfxdata="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" stroked="f">
                 <v:textbox style="mso-fit-shape-to-text:t">
@@ -364,7 +364,7 @@
               </wp:anchor>
             </w:drawing>
           </mc:Choice>
-          <mc:Fallback xmlns:w16se="http://schemas.microsoft.com/office/word/2015/wordml/symex" xmlns:w16cid="http://schemas.microsoft.com/office/word/2016/wordml/cid" xmlns:w15="http://schemas.microsoft.com/office/word/2012/wordml" xmlns:am3d="http://schemas.microsoft.com/office/drawing/2017/model3d" xmlns:aink="http://schemas.microsoft.com/office/drawing/2016/ink" xmlns:cx8="http://schemas.microsoft.com/office/drawing/2016/5/14/chartex" xmlns:cx7="http://schemas.microsoft.com/office/drawing/2016/5/13/chartex" xmlns:cx6="http://schemas.microsoft.com/office/drawing/2016/5/12/chartex" xmlns:cx5="http://schemas.microsoft.com/office/drawing/2016/5/11/chartex" xmlns:cx4="http://schemas.microsoft.com/office/drawing/2016/5/10/chartex" xmlns:cx3="http://schemas.microsoft.com/office/drawing/2016/5/9/chartex" xmlns:cx2="http://schemas.microsoft.com/office/drawing/2015/10/21/chartex" xmlns:cx1="http://schemas.microsoft.com/office/drawing/2015/9/8/chartex" xmlns:cx="http://schemas.microsoft.com/office/drawing/2014/chartex">
+          <mc:Fallback>
             <w:pict>
               <v:shape w14:anchorId="70F0AFA6" id="_x0000_s1028" type="#_x0000_t202" style="position:absolute;margin-left:356.65pt;margin-top:193.75pt;width:90pt;height:110.6pt;z-index:251661312;visibility:visible;mso-wrap-style:square;mso-width-percent:0;mso-height-percent:200;mso-wrap-distance-left:9pt;mso-wrap-distance-top:3.6pt;mso-wrap-distance-right:9pt;mso-wrap-distance-bottom:3.6pt;mso-position-horizontal:absolute;mso-position-horizontal-relative:text;mso-position-vertical:absolute;mso-position-vertical-relative:text;mso-width-percent:0;mso-height-percent:200;mso-width-relative:margin;mso-height-relative:margin;v-text-anchor:top" o:gfxdata="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" stroked="f">
                 <v:textbox style="mso-fit-shape-to-text:t">
@@ -394,7 +394,7 @@
             <wp:cNvGraphicFramePr/>
             <a:graphic xmlns:a="http://schemas.openxmlformats.org/drawingml/2006/main">
               <a:graphicData uri="http://schemas.openxmlformats.org/drawingml/2006/diagram">
-                <dgm:relIds xmlns:dgm="http://schemas.openxmlformats.org/drawingml/2006/diagram" xmlns:r="http://schemas.openxmlformats.org/officeDocument/2006/relationships" r:dm="rId6" r:lo="rId7" r:qs="rId8" r:cs="rId9"/>
+                <dgm:relIds xmlns:dgm="http://schemas.openxmlformats.org/drawingml/2006/diagram" xmlns:r="http://schemas.openxmlformats.org/officeDocument/2006/relationships" r:dm="rId7" r:lo="rId8" r:qs="rId9" r:cs="rId10"/>
               </a:graphicData>
             </a:graphic>
           </wp:inline>
@@ -416,7 +416,7 @@
     </w:p>
     <w:p>
       <w:r>
-        <w:t xml:space="preserve">Um das Video überhaupt erst anzeigen zu können, muss es auf den Webserver hochgeladen werden. Dafür verwendeten wir </w:t>
+        <w:t xml:space="preserve">Um das Video überhaupt erst anzeigen zu können, muss es auf den Webserver hochgeladen werden. Dafür verwenden wir </w:t>
       </w:r>
       <w:proofErr w:type="spellStart"/>
       <w:r>
@@ -490,20 +490,29 @@
       <w:r>
         <w:t xml:space="preserve"> davor noch nie benutzte. Der Zugriff auf Unterordner bereiteten mir unter Anderem Probleme. Das temporäre Video wurde aus dem </w:t>
       </w:r>
+      <w:r>
+        <w:t>„</w:t>
+      </w:r>
       <w:proofErr w:type="spellStart"/>
       <w:r>
         <w:t>Temp</w:t>
       </w:r>
       <w:proofErr w:type="spellEnd"/>
       <w:r>
-        <w:t xml:space="preserve"> Ordner nicht sofort gelöscht, sondern erst nachdem der Server heruntergefahren wurde. </w:t>
+        <w:t>“</w:t>
+      </w:r>
+      <w:r>
+        <w:t xml:space="preserve"> Ordner nicht sofort gelöscht, sondern erst nachdem der Server heruntergefahren </w:t>
       </w:r>
       <w:r>
         <w:lastRenderedPageBreak/>
-        <w:t xml:space="preserve">Durch das Schließen des noch offenen </w:t>
+        <w:t xml:space="preserve">wurde. Durch das Schließen des noch offenen </w:t>
       </w:r>
       <w:proofErr w:type="spellStart"/>
       <w:r>
+        <w:rPr>
+          <w:rStyle w:val="CodeZchn"/>
+        </w:rPr>
         <w:t>FileStreams</w:t>
       </w:r>
       <w:proofErr w:type="spellEnd"/>
@@ -520,6 +529,291 @@
       </w:r>
       <w:r>
         <w:t>d es ggf. lösche. Auch die Segmente, welche im Ordner „Video“ gespeichert werden, werden vor jedem Upload gelöscht.</w:t>
+      </w:r>
+    </w:p>
+    <w:p>
+      <w:pPr>
+        <w:pStyle w:val="berschrift3"/>
+      </w:pPr>
+      <w:r>
+        <w:t>Timeline &amp; Erstellung Segmente</w:t>
+      </w:r>
+    </w:p>
+    <w:p>
+      <w:r>
+        <w:t>Es wurde ein</w:t>
+      </w:r>
+      <w:r>
+        <w:t xml:space="preserve"> GUI </w:t>
+      </w:r>
+      <w:r>
+        <w:t xml:space="preserve">zur Anzeige und </w:t>
+      </w:r>
+      <w:r>
+        <w:t>Auswahl</w:t>
+      </w:r>
+      <w:r>
+        <w:t xml:space="preserve"> vo</w:t>
+      </w:r>
+      <w:r>
+        <w:t xml:space="preserve">n </w:t>
+      </w:r>
+      <w:r>
+        <w:t>Frames des hochgeladenen Videos erstellt.</w:t>
+      </w:r>
+      <w:r>
+        <w:t xml:space="preserve"> Diese </w:t>
+      </w:r>
+      <w:r>
+        <w:t xml:space="preserve">als Timeline bezeichnete </w:t>
+      </w:r>
+      <w:r>
+        <w:t xml:space="preserve">GUI </w:t>
+      </w:r>
+      <w:r>
+        <w:t xml:space="preserve">ermöglicht die sekundenweise Auswahl von Frames </w:t>
+      </w:r>
+      <w:r>
+        <w:t>des</w:t>
+      </w:r>
+      <w:r>
+        <w:t xml:space="preserve"> Video</w:t>
+      </w:r>
+      <w:r>
+        <w:t>s</w:t>
+      </w:r>
+      <w:r>
+        <w:t xml:space="preserve">. </w:t>
+      </w:r>
+      <w:r>
+        <w:t xml:space="preserve">Alternativ könnte </w:t>
+      </w:r>
+      <w:r>
+        <w:t>jede</w:t>
+      </w:r>
+      <w:r>
+        <w:t>r</w:t>
+      </w:r>
+      <w:r>
+        <w:t xml:space="preserve"> Frame </w:t>
+      </w:r>
+      <w:r>
+        <w:t xml:space="preserve">des </w:t>
+      </w:r>
+      <w:r>
+        <w:t xml:space="preserve">Videos (z. B. 25 je Sekunde) einzeln in der Timeline </w:t>
+      </w:r>
+      <w:r>
+        <w:t>dargestellt</w:t>
+      </w:r>
+      <w:r>
+        <w:t xml:space="preserve"> und auswählbar</w:t>
+      </w:r>
+      <w:r>
+        <w:t xml:space="preserve"> gemacht werden</w:t>
+      </w:r>
+      <w:r>
+        <w:t>.</w:t>
+      </w:r>
+      <w:r>
+        <w:t xml:space="preserve"> Der Grund für die sekundenweise Anzeige </w:t>
+      </w:r>
+      <w:r>
+        <w:t>der</w:t>
+      </w:r>
+      <w:r>
+        <w:t xml:space="preserve"> Frames ist jener, dass man so zwar weniger Frames auswählen kann, dafür jedoch schneller Unterschiede zwischen benachbarten Frames </w:t>
+      </w:r>
+      <w:r>
+        <w:t>erkennbar sind</w:t>
+      </w:r>
+      <w:r>
+        <w:t>.</w:t>
+      </w:r>
+      <w:r>
+        <w:t xml:space="preserve"> </w:t>
+      </w:r>
+      <w:r>
+        <w:t xml:space="preserve">Somit </w:t>
+      </w:r>
+      <w:r>
+        <w:t>ist eine schnellere Suche gewünschter Szenen mit geringerem Aufwand möglich. Besagte</w:t>
+      </w:r>
+      <w:r>
+        <w:t xml:space="preserve"> </w:t>
+      </w:r>
+      <w:r>
+        <w:t>S</w:t>
+      </w:r>
+      <w:r>
+        <w:t>zenen werden als Segmente bezeichnet</w:t>
+      </w:r>
+      <w:r>
+        <w:t xml:space="preserve">. Sie </w:t>
+      </w:r>
+      <w:r>
+        <w:t>enthalten</w:t>
+      </w:r>
+      <w:r>
+        <w:t xml:space="preserve"> eine </w:t>
+      </w:r>
+      <w:r>
+        <w:t>ID</w:t>
+      </w:r>
+      <w:r>
+        <w:t xml:space="preserve"> (Identifikation von Segmenten)</w:t>
+      </w:r>
+      <w:r>
+        <w:t xml:space="preserve">, eine textuelle Beschreibung </w:t>
+      </w:r>
+      <w:r>
+        <w:t>und</w:t>
+      </w:r>
+      <w:r>
+        <w:t xml:space="preserve"> die k</w:t>
+      </w:r>
+      <w:r>
+        <w:t>orrespondierende</w:t>
+      </w:r>
+      <w:r>
+        <w:t>n</w:t>
+      </w:r>
+      <w:r>
+        <w:t xml:space="preserve"> Frames inkl. Anfangs- und Endzeit</w:t>
+      </w:r>
+      <w:r>
+        <w:t xml:space="preserve">. </w:t>
+      </w:r>
+      <w:r>
+        <w:t>Bei jedem Klick auf den aktuell dargestellten Frame wird dieser zwischengespeichert. Bei zwei zwischengespeicherten Frames bzw. nach jedem zweiten Klick wird aus dem zuvor und dem aktuell gespeicherten Frame ein Segment gebildet und</w:t>
+      </w:r>
+      <w:r>
+        <w:t xml:space="preserve"> der im</w:t>
+      </w:r>
+      <w:r>
+        <w:t xml:space="preserve"> unteren Bereich der </w:t>
+      </w:r>
+      <w:r>
+        <w:t>GUI</w:t>
+      </w:r>
+      <w:r>
+        <w:t xml:space="preserve"> dargestellten Liste von Segmenten hinzugefügt.</w:t>
+      </w:r>
+      <w:r>
+        <w:t xml:space="preserve"> Bei der Darstellung von Segmenten, genauer dessen Frames, gab es ein Problem. </w:t>
+      </w:r>
+      <w:r>
+        <w:t xml:space="preserve">Die </w:t>
+      </w:r>
+      <w:r>
+        <w:t xml:space="preserve">Frames </w:t>
+      </w:r>
+      <w:r>
+        <w:t>werden als</w:t>
+      </w:r>
+      <w:r>
+        <w:t xml:space="preserve"> </w:t>
+      </w:r>
+      <w:r>
+        <w:rPr>
+          <w:rStyle w:val="CodeZchn"/>
+        </w:rPr>
+        <w:t>Image</w:t>
+      </w:r>
+      <w:r>
+        <w:t>-Objekte innerhalb der Segmente gezeichnet.</w:t>
+      </w:r>
+      <w:r>
+        <w:t xml:space="preserve"> Bei „schneller“ Auswahl zweier Frames (z. B. via Doppelklick) wurden diese Frames nur als weißes</w:t>
+      </w:r>
+      <w:r>
+        <w:t xml:space="preserve"> (leeres)</w:t>
+      </w:r>
+      <w:r>
+        <w:t xml:space="preserve"> Quadrat</w:t>
+      </w:r>
+      <w:r>
+        <w:t xml:space="preserve"> </w:t>
+      </w:r>
+      <w:r>
+        <w:t xml:space="preserve">gezeichnet. Der Grund hierfür war, dass die zu den Frames erstellten </w:t>
+      </w:r>
+      <w:r>
+        <w:rPr>
+          <w:rStyle w:val="CodeZchn"/>
+        </w:rPr>
+        <w:t>Image</w:t>
+      </w:r>
+      <w:r>
+        <w:t xml:space="preserve">-Objekte vor dem Zeichnen nicht fertig geladen worden waren. Abhilfe wurde hier durch Auslagerung der Zeichenlogik </w:t>
+      </w:r>
+      <w:r>
+        <w:t>in einen</w:t>
+      </w:r>
+      <w:r>
+        <w:t xml:space="preserve"> </w:t>
+      </w:r>
+      <w:proofErr w:type="spellStart"/>
+      <w:r>
+        <w:rPr>
+          <w:rStyle w:val="CodeZchn"/>
+        </w:rPr>
+        <w:t>onload</w:t>
+      </w:r>
+      <w:proofErr w:type="spellEnd"/>
+      <w:r>
+        <w:t>-Callback</w:t>
+      </w:r>
+      <w:r>
+        <w:t xml:space="preserve"> der </w:t>
+      </w:r>
+      <w:r>
+        <w:rPr>
+          <w:rStyle w:val="CodeZchn"/>
+        </w:rPr>
+        <w:t>Image</w:t>
+      </w:r>
+      <w:r>
+        <w:t>-Objekte</w:t>
+      </w:r>
+      <w:r>
+        <w:t xml:space="preserve"> erzielt. </w:t>
+      </w:r>
+      <w:r>
+        <w:t>Innerhalb der Liste von Segmenten kann die Reihenfolge zwischen Segmenten vertauscht und textuelle Beschreibungen ergänzt werden.</w:t>
+      </w:r>
+      <w:r>
+        <w:t xml:space="preserve"> Ferner wurde eine maximale Anzahl von Segmenten definiert um</w:t>
+      </w:r>
+      <w:r>
+        <w:t xml:space="preserve"> </w:t>
+      </w:r>
+      <w:r>
+        <w:t xml:space="preserve">die </w:t>
+      </w:r>
+      <w:r>
+        <w:t>Einhaltung des beschränkten</w:t>
+      </w:r>
+      <w:r>
+        <w:t xml:space="preserve"> Wertebereich</w:t>
+      </w:r>
+      <w:r>
+        <w:t>es</w:t>
+      </w:r>
+      <w:r>
+        <w:t xml:space="preserve"> für die ID der Segmente</w:t>
+      </w:r>
+      <w:r>
+        <w:t xml:space="preserve"> sicherstellen zu können.</w:t>
+      </w:r>
+      <w:r>
+        <w:t xml:space="preserve"> Durch </w:t>
+      </w:r>
+      <w:r>
+        <w:t xml:space="preserve">die maximale Anzahl </w:t>
+      </w:r>
+      <w:r>
+        <w:t>ist sichergestellt, dass es nie zwei Segmente mit derselben ID geben kann.</w:t>
       </w:r>
       <w:bookmarkStart w:id="0" w:name="_GoBack"/>
       <w:bookmarkEnd w:id="0"/>
@@ -529,263 +823,42 @@
         <w:pStyle w:val="berschrift3"/>
       </w:pPr>
       <w:r>
-        <w:t>Timeline &amp; Erstellung Segmente</w:t>
-      </w:r>
-    </w:p>
-    <w:p>
-      <w:r>
-        <w:t xml:space="preserve">Es wurde eine graphische Benutzeroberfläche zur Anzeige und </w:t>
-      </w:r>
-      <w:r>
-        <w:t>Auswahl</w:t>
-      </w:r>
-      <w:r>
-        <w:t xml:space="preserve"> vo</w:t>
-      </w:r>
-      <w:r>
-        <w:t xml:space="preserve">n </w:t>
-      </w:r>
-      <w:r>
-        <w:t>Frames des hochgeladenen Videos erstellt.</w:t>
-      </w:r>
-      <w:r>
-        <w:t xml:space="preserve"> Diese </w:t>
-      </w:r>
-      <w:r>
-        <w:t xml:space="preserve">als Timeline bezeichnete </w:t>
-      </w:r>
-      <w:r>
-        <w:t>Benutzeroberfläche</w:t>
-      </w:r>
-      <w:r>
-        <w:t xml:space="preserve"> ermöglicht die sekundenweise Auswahl von Frames zum Video</w:t>
-      </w:r>
-      <w:r>
-        <w:t>. Es wäre</w:t>
-      </w:r>
-      <w:r>
-        <w:t xml:space="preserve"> auch</w:t>
-      </w:r>
-      <w:r>
-        <w:t xml:space="preserve"> möglich jeden Frame eines hochgeladenen Videos (z. B. 25 je Sekunde) einzeln in der Timeline darzustellen und auswählbar zu machen.</w:t>
-      </w:r>
-      <w:r>
-        <w:t xml:space="preserve"> Der Grund für die sekundenweise Anzeige von Frames ist jener, dass man so zwar weniger Frames auswählen kann, dafür jedoch schneller Unterschiede zwischen benachbarten Frames sieht</w:t>
-      </w:r>
-      <w:r>
-        <w:t>.</w:t>
-      </w:r>
-      <w:r>
-        <w:t xml:space="preserve"> </w:t>
-      </w:r>
-      <w:r>
-        <w:t>Somit kann</w:t>
-      </w:r>
-      <w:r>
-        <w:t xml:space="preserve"> der Benutzer auch mit kürzerem Durchsuchen der Timeline effizient Schlüsselszenen finden und extrahier</w:t>
-      </w:r>
-      <w:r>
-        <w:t>en</w:t>
-      </w:r>
-      <w:r>
-        <w:t xml:space="preserve">. </w:t>
-      </w:r>
-    </w:p>
-    <w:p/>
-    <w:p/>
-    <w:p>
-      <w:r>
-        <w:t>Diese Schlüsselszenen werden als Segmente bezeichnet</w:t>
-      </w:r>
-      <w:r>
-        <w:t xml:space="preserve"> und enthalten folgende Informationen:</w:t>
+        <w:t xml:space="preserve">Zusammenfassung </w:t>
+      </w:r>
+      <w:r>
+        <w:t xml:space="preserve">&amp; </w:t>
+      </w:r>
+      <w:proofErr w:type="gramStart"/>
+      <w:r>
+        <w:t>Backend</w:t>
+      </w:r>
+      <w:proofErr w:type="gramEnd"/>
+      <w:r>
+        <w:t xml:space="preserve"> Teil 2</w:t>
       </w:r>
     </w:p>
     <w:p>
       <w:pPr>
-        <w:pStyle w:val="Listenabsatz"/>
-        <w:numPr>
-          <w:ilvl w:val="0"/>
-          <w:numId w:val="2"/>
-        </w:numPr>
+        <w:rPr>
+          <w:color w:val="FF0000"/>
+        </w:rPr>
       </w:pPr>
       <w:r>
-        <w:t>ID</w:t>
-      </w:r>
-    </w:p>
-    <w:p>
-      <w:pPr>
-        <w:pStyle w:val="Listenabsatz"/>
-        <w:numPr>
-          <w:ilvl w:val="0"/>
-          <w:numId w:val="2"/>
-        </w:numPr>
-      </w:pPr>
-      <w:r>
-        <w:t>Korrespondierende Frames (inkl. Anfangs- und Endzeit)</w:t>
-      </w:r>
-    </w:p>
-    <w:p>
-      <w:pPr>
-        <w:pStyle w:val="Listenabsatz"/>
-        <w:numPr>
-          <w:ilvl w:val="0"/>
-          <w:numId w:val="2"/>
-        </w:numPr>
-      </w:pPr>
-      <w:r>
-        <w:t xml:space="preserve">Textuelle </w:t>
-      </w:r>
-      <w:r>
-        <w:t>Beschreibung</w:t>
-      </w:r>
-    </w:p>
-    <w:p>
-      <w:r>
-        <w:t xml:space="preserve">Wie in der Liste dargestellt benötigt man </w:t>
-      </w:r>
-      <w:r>
-        <w:t xml:space="preserve">für ein Segment </w:t>
-      </w:r>
-      <w:r>
-        <w:t>dessen e</w:t>
-      </w:r>
-      <w:r>
-        <w:t>rste</w:t>
-      </w:r>
-      <w:r>
-        <w:t>n und letzten</w:t>
-      </w:r>
-      <w:r>
-        <w:t xml:space="preserve"> Frame</w:t>
-      </w:r>
-      <w:r>
-        <w:t xml:space="preserve"> </w:t>
-      </w:r>
-      <w:r>
-        <w:t>inkl. Anfangs</w:t>
-      </w:r>
-      <w:r>
-        <w:t xml:space="preserve">- und Endzeit in Sekunden. </w:t>
-      </w:r>
-      <w:r>
-        <w:t>Bei jedem Klick auf den aktuell dargestellten Frame wird dieser zwischengespeichert. Bei zwei zwischengespeicherten Frames bzw. nach jedem zweiten Klick wird aus dem zuvor und dem aktuell gespeicherten Frame ein Segment gebildet und der im unteren Bereich der Benutzeroberfläche dargestellten Liste von Segmenten hinzugefügt.</w:t>
-      </w:r>
-      <w:r>
-        <w:t xml:space="preserve"> Bei der Darstellung von Segmenten, genauer dessen Frames, gab es ein Problem. </w:t>
-      </w:r>
-      <w:r>
-        <w:t xml:space="preserve">Die </w:t>
-      </w:r>
-      <w:r>
-        <w:t xml:space="preserve">Frames </w:t>
-      </w:r>
-      <w:r>
-        <w:t>werden als</w:t>
-      </w:r>
-      <w:r>
-        <w:t xml:space="preserve"> Image-Objekte innerhalb der Segmente gezeichnet.</w:t>
-      </w:r>
-      <w:r>
-        <w:t xml:space="preserve"> Bei „schneller“ Auswahl zweier Frames (z. B. via Doppelklick) wurden diese Frames nur als weißes Quadrat (leer) gezeichnet. Der Grund hierfür war, dass die zu den Frames erstellten Image-Objekte vor dem Zeichnen nicht fertig geladen worden waren. Abhilfe wurde hier durch Auslagerung der Zeichenlogik im </w:t>
-      </w:r>
-      <w:proofErr w:type="spellStart"/>
-      <w:r>
-        <w:t>onload</w:t>
-      </w:r>
-      <w:proofErr w:type="spellEnd"/>
-      <w:r>
-        <w:t>-Callback</w:t>
-      </w:r>
-      <w:r>
-        <w:t xml:space="preserve"> der Image-Objekte</w:t>
-      </w:r>
-      <w:r>
-        <w:t xml:space="preserve"> erzielt. </w:t>
-      </w:r>
-      <w:r>
-        <w:t>Innerhalb der Liste von Segmenten kann die Reihenfolge zwischen Segmenten vertauscht und textuelle Beschreibungen ergänzt werden.</w:t>
-      </w:r>
-      <w:r>
-        <w:t xml:space="preserve"> Ferner wurde eine maximale Anzahl von Segmenten definiert um</w:t>
-      </w:r>
-      <w:r>
-        <w:t xml:space="preserve"> folgendes sicherstellen </w:t>
-      </w:r>
-      <w:r>
-        <w:t>zu können</w:t>
-      </w:r>
-      <w:r>
-        <w:t>:</w:t>
-      </w:r>
-      <w:r>
-        <w:t xml:space="preserve"> </w:t>
-      </w:r>
-    </w:p>
-    <w:p>
-      <w:pPr>
-        <w:pStyle w:val="Listenabsatz"/>
-        <w:numPr>
-          <w:ilvl w:val="0"/>
-          <w:numId w:val="2"/>
-        </w:numPr>
-      </w:pPr>
-      <w:r>
-        <w:t>Einschränkungen des FFMPEGS-Befehles</w:t>
-      </w:r>
-      <w:r>
-        <w:t xml:space="preserve"> </w:t>
-      </w:r>
-      <w:r>
-        <w:t>(</w:t>
-      </w:r>
-      <w:r>
-        <w:t>z. B. maximal 10 Segmente</w:t>
-      </w:r>
-      <w:r>
-        <w:t>)</w:t>
-      </w:r>
-    </w:p>
-    <w:p>
-      <w:pPr>
-        <w:pStyle w:val="Listenabsatz"/>
-        <w:numPr>
-          <w:ilvl w:val="0"/>
-          <w:numId w:val="2"/>
-        </w:numPr>
-      </w:pPr>
-      <w:r>
-        <w:t>Einhaltung des beschränkten</w:t>
-      </w:r>
-      <w:r>
-        <w:t xml:space="preserve"> Wertebereich</w:t>
-      </w:r>
-      <w:r>
-        <w:t>es</w:t>
-      </w:r>
-      <w:r>
-        <w:t xml:space="preserve"> für die ID der Segmente</w:t>
-      </w:r>
-    </w:p>
-    <w:p>
-      <w:pPr>
-        <w:pStyle w:val="berschrift3"/>
-      </w:pPr>
-      <w:r>
-        <w:t xml:space="preserve">Zusammenfassung </w:t>
-      </w:r>
-      <w:r>
-        <w:t>&amp; Backend Teil 2</w:t>
-      </w:r>
-    </w:p>
-    <w:p>
-      <w:r>
+        <w:rPr>
+          <w:color w:val="FF0000"/>
+        </w:rPr>
         <w:t>&lt;</w:t>
       </w:r>
       <w:r>
+        <w:rPr>
+          <w:color w:val="FF0000"/>
+        </w:rPr>
         <w:t>Karin</w:t>
       </w:r>
       <w:r>
+        <w:rPr>
+          <w:color w:val="FF0000"/>
+        </w:rPr>
         <w:t>&gt; -&gt; Beschreibung was es kann, wo es Probleme gab und wie sie gelöst wurden.</w:t>
       </w:r>
     </w:p>
@@ -798,11 +871,21 @@
       </w:r>
     </w:p>
     <w:p>
-      <w:r>
+      <w:pPr>
+        <w:rPr>
+          <w:color w:val="FF0000"/>
+        </w:rPr>
+      </w:pPr>
+      <w:r>
+        <w:rPr>
+          <w:color w:val="FF0000"/>
+        </w:rPr>
         <w:t>Overall Fazit -&gt; was haben wir gelernt und ähnliches.</w:t>
       </w:r>
     </w:p>
     <w:sectPr>
+      <w:headerReference w:type="default" r:id="rId12"/>
+      <w:footerReference w:type="default" r:id="rId13"/>
       <w:pgSz w:w="11906" w:h="16838"/>
       <w:pgMar w:top="1417" w:right="1417" w:bottom="1134" w:left="1417" w:header="708" w:footer="708" w:gutter="0"/>
       <w:cols w:space="708"/>
@@ -812,9 +895,138 @@
 </w:document>
 </file>
 
+<file path=word/endnotes.xml><?xml version="1.0" encoding="utf-8"?>
+<w:endnotes xmlns:wpc="http://schemas.microsoft.com/office/word/2010/wordprocessingCanvas" xmlns:cx="http://schemas.microsoft.com/office/drawing/2014/chartex" xmlns:cx1="http://schemas.microsoft.com/office/drawing/2015/9/8/chartex" xmlns:cx2="http://schemas.microsoft.com/office/drawing/2015/10/21/chartex" xmlns:cx3="http://schemas.microsoft.com/office/drawing/2016/5/9/chartex" xmlns:cx4="http://schemas.microsoft.com/office/drawing/2016/5/10/chartex" xmlns:cx5="http://schemas.microsoft.com/office/drawing/2016/5/11/chartex" xmlns:cx6="http://schemas.microsoft.com/office/drawing/2016/5/12/chartex" xmlns:cx7="http://schemas.microsoft.com/office/drawing/2016/5/13/chartex" xmlns:cx8="http://schemas.microsoft.com/office/drawing/2016/5/14/chartex" xmlns:mc="http://schemas.openxmlformats.org/markup-compatibility/2006" xmlns:aink="http://schemas.microsoft.com/office/drawing/2016/ink" xmlns:am3d="http://schemas.microsoft.com/office/drawing/2017/model3d" xmlns:o="urn:schemas-microsoft-com:office:office" xmlns:r="http://schemas.openxmlformats.org/officeDocument/2006/relationships" xmlns:m="http://schemas.openxmlformats.org/officeDocument/2006/math" xmlns:v="urn:schemas-microsoft-com:vml" xmlns:wp14="http://schemas.microsoft.com/office/word/2010/wordprocessingDrawing" xmlns:wp="http://schemas.openxmlformats.org/drawingml/2006/wordprocessingDrawing" xmlns:w10="urn:schemas-microsoft-com:office:word" xmlns:w="http://schemas.openxmlformats.org/wordprocessingml/2006/main" xmlns:w14="http://schemas.microsoft.com/office/word/2010/wordml" xmlns:w15="http://schemas.microsoft.com/office/word/2012/wordml" xmlns:w16cid="http://schemas.microsoft.com/office/word/2016/wordml/cid" xmlns:w16se="http://schemas.microsoft.com/office/word/2015/wordml/symex" xmlns:wpg="http://schemas.microsoft.com/office/word/2010/wordprocessingGroup" xmlns:wpi="http://schemas.microsoft.com/office/word/2010/wordprocessingInk" xmlns:wne="http://schemas.microsoft.com/office/word/2006/wordml" xmlns:wps="http://schemas.microsoft.com/office/word/2010/wordprocessingShape" mc:Ignorable="w14 w15 w16se w16cid wp14">
+  <w:endnote w:type="separator" w:id="-1">
+    <w:p>
+      <w:pPr>
+        <w:spacing w:after="0" w:line="240" w:lineRule="auto"/>
+      </w:pPr>
+      <w:r>
+        <w:separator/>
+      </w:r>
+    </w:p>
+  </w:endnote>
+  <w:endnote w:type="continuationSeparator" w:id="0">
+    <w:p>
+      <w:pPr>
+        <w:spacing w:after="0" w:line="240" w:lineRule="auto"/>
+      </w:pPr>
+      <w:r>
+        <w:continuationSeparator/>
+      </w:r>
+    </w:p>
+  </w:endnote>
+</w:endnotes>
+</file>
+
+<file path=word/footer1.xml><?xml version="1.0" encoding="utf-8"?>
+<w:ftr xmlns:wpc="http://schemas.microsoft.com/office/word/2010/wordprocessingCanvas" xmlns:cx="http://schemas.microsoft.com/office/drawing/2014/chartex" xmlns:cx1="http://schemas.microsoft.com/office/drawing/2015/9/8/chartex" xmlns:cx2="http://schemas.microsoft.com/office/drawing/2015/10/21/chartex" xmlns:cx3="http://schemas.microsoft.com/office/drawing/2016/5/9/chartex" xmlns:cx4="http://schemas.microsoft.com/office/drawing/2016/5/10/chartex" xmlns:cx5="http://schemas.microsoft.com/office/drawing/2016/5/11/chartex" xmlns:cx6="http://schemas.microsoft.com/office/drawing/2016/5/12/chartex" xmlns:cx7="http://schemas.microsoft.com/office/drawing/2016/5/13/chartex" xmlns:cx8="http://schemas.microsoft.com/office/drawing/2016/5/14/chartex" xmlns:mc="http://schemas.openxmlformats.org/markup-compatibility/2006" xmlns:aink="http://schemas.microsoft.com/office/drawing/2016/ink" xmlns:am3d="http://schemas.microsoft.com/office/drawing/2017/model3d" xmlns:o="urn:schemas-microsoft-com:office:office" xmlns:r="http://schemas.openxmlformats.org/officeDocument/2006/relationships" xmlns:m="http://schemas.openxmlformats.org/officeDocument/2006/math" xmlns:v="urn:schemas-microsoft-com:vml" xmlns:wp14="http://schemas.microsoft.com/office/word/2010/wordprocessingDrawing" xmlns:wp="http://schemas.openxmlformats.org/drawingml/2006/wordprocessingDrawing" xmlns:w10="urn:schemas-microsoft-com:office:word" xmlns:w="http://schemas.openxmlformats.org/wordprocessingml/2006/main" xmlns:w14="http://schemas.microsoft.com/office/word/2010/wordml" xmlns:w15="http://schemas.microsoft.com/office/word/2012/wordml" xmlns:w16cid="http://schemas.microsoft.com/office/word/2016/wordml/cid" xmlns:w16se="http://schemas.microsoft.com/office/word/2015/wordml/symex" xmlns:wpg="http://schemas.microsoft.com/office/word/2010/wordprocessingGroup" xmlns:wpi="http://schemas.microsoft.com/office/word/2010/wordprocessingInk" xmlns:wne="http://schemas.microsoft.com/office/word/2006/wordml" xmlns:wps="http://schemas.microsoft.com/office/word/2010/wordprocessingShape" mc:Ignorable="w14 w15 w16se w16cid wp14">
+  <w:p>
+    <w:pPr>
+      <w:pStyle w:val="Fuzeile"/>
+    </w:pPr>
+    <w:r>
+      <w:t>Karin Wagner, Daniel Leitner, Christopher Kerth</w:t>
+    </w:r>
+    <w:r>
+      <w:tab/>
+    </w:r>
+    <w:r>
+      <w:tab/>
+    </w:r>
+    <w:r>
+      <w:fldChar w:fldCharType="begin"/>
+    </w:r>
+    <w:r>
+      <w:instrText>PAGE   \* MERGEFORMAT</w:instrText>
+    </w:r>
+    <w:r>
+      <w:fldChar w:fldCharType="separate"/>
+    </w:r>
+    <w:r>
+      <w:rPr>
+        <w:noProof/>
+        <w:lang w:val="de-DE"/>
+      </w:rPr>
+      <w:t>2</w:t>
+    </w:r>
+    <w:r>
+      <w:fldChar w:fldCharType="end"/>
+    </w:r>
+  </w:p>
+</w:ftr>
+</file>
+
+<file path=word/footnotes.xml><?xml version="1.0" encoding="utf-8"?>
+<w:footnotes xmlns:wpc="http://schemas.microsoft.com/office/word/2010/wordprocessingCanvas" xmlns:cx="http://schemas.microsoft.com/office/drawing/2014/chartex" xmlns:cx1="http://schemas.microsoft.com/office/drawing/2015/9/8/chartex" xmlns:cx2="http://schemas.microsoft.com/office/drawing/2015/10/21/chartex" xmlns:cx3="http://schemas.microsoft.com/office/drawing/2016/5/9/chartex" xmlns:cx4="http://schemas.microsoft.com/office/drawing/2016/5/10/chartex" xmlns:cx5="http://schemas.microsoft.com/office/drawing/2016/5/11/chartex" xmlns:cx6="http://schemas.microsoft.com/office/drawing/2016/5/12/chartex" xmlns:cx7="http://schemas.microsoft.com/office/drawing/2016/5/13/chartex" xmlns:cx8="http://schemas.microsoft.com/office/drawing/2016/5/14/chartex" xmlns:mc="http://schemas.openxmlformats.org/markup-compatibility/2006" xmlns:aink="http://schemas.microsoft.com/office/drawing/2016/ink" xmlns:am3d="http://schemas.microsoft.com/office/drawing/2017/model3d" xmlns:o="urn:schemas-microsoft-com:office:office" xmlns:r="http://schemas.openxmlformats.org/officeDocument/2006/relationships" xmlns:m="http://schemas.openxmlformats.org/officeDocument/2006/math" xmlns:v="urn:schemas-microsoft-com:vml" xmlns:wp14="http://schemas.microsoft.com/office/word/2010/wordprocessingDrawing" xmlns:wp="http://schemas.openxmlformats.org/drawingml/2006/wordprocessingDrawing" xmlns:w10="urn:schemas-microsoft-com:office:word" xmlns:w="http://schemas.openxmlformats.org/wordprocessingml/2006/main" xmlns:w14="http://schemas.microsoft.com/office/word/2010/wordml" xmlns:w15="http://schemas.microsoft.com/office/word/2012/wordml" xmlns:w16cid="http://schemas.microsoft.com/office/word/2016/wordml/cid" xmlns:w16se="http://schemas.microsoft.com/office/word/2015/wordml/symex" xmlns:wpg="http://schemas.microsoft.com/office/word/2010/wordprocessingGroup" xmlns:wpi="http://schemas.microsoft.com/office/word/2010/wordprocessingInk" xmlns:wne="http://schemas.microsoft.com/office/word/2006/wordml" xmlns:wps="http://schemas.microsoft.com/office/word/2010/wordprocessingShape" mc:Ignorable="w14 w15 w16se w16cid wp14">
+  <w:footnote w:type="separator" w:id="-1">
+    <w:p>
+      <w:pPr>
+        <w:spacing w:after="0" w:line="240" w:lineRule="auto"/>
+      </w:pPr>
+      <w:r>
+        <w:separator/>
+      </w:r>
+    </w:p>
+  </w:footnote>
+  <w:footnote w:type="continuationSeparator" w:id="0">
+    <w:p>
+      <w:pPr>
+        <w:spacing w:after="0" w:line="240" w:lineRule="auto"/>
+      </w:pPr>
+      <w:r>
+        <w:continuationSeparator/>
+      </w:r>
+    </w:p>
+  </w:footnote>
+</w:footnotes>
+</file>
+
+<file path=word/header1.xml><?xml version="1.0" encoding="utf-8"?>
+<w:hdr xmlns:wpc="http://schemas.microsoft.com/office/word/2010/wordprocessingCanvas" xmlns:cx="http://schemas.microsoft.com/office/drawing/2014/chartex" xmlns:cx1="http://schemas.microsoft.com/office/drawing/2015/9/8/chartex" xmlns:cx2="http://schemas.microsoft.com/office/drawing/2015/10/21/chartex" xmlns:cx3="http://schemas.microsoft.com/office/drawing/2016/5/9/chartex" xmlns:cx4="http://schemas.microsoft.com/office/drawing/2016/5/10/chartex" xmlns:cx5="http://schemas.microsoft.com/office/drawing/2016/5/11/chartex" xmlns:cx6="http://schemas.microsoft.com/office/drawing/2016/5/12/chartex" xmlns:cx7="http://schemas.microsoft.com/office/drawing/2016/5/13/chartex" xmlns:cx8="http://schemas.microsoft.com/office/drawing/2016/5/14/chartex" xmlns:mc="http://schemas.openxmlformats.org/markup-compatibility/2006" xmlns:aink="http://schemas.microsoft.com/office/drawing/2016/ink" xmlns:am3d="http://schemas.microsoft.com/office/drawing/2017/model3d" xmlns:o="urn:schemas-microsoft-com:office:office" xmlns:r="http://schemas.openxmlformats.org/officeDocument/2006/relationships" xmlns:m="http://schemas.openxmlformats.org/officeDocument/2006/math" xmlns:v="urn:schemas-microsoft-com:vml" xmlns:wp14="http://schemas.microsoft.com/office/word/2010/wordprocessingDrawing" xmlns:wp="http://schemas.openxmlformats.org/drawingml/2006/wordprocessingDrawing" xmlns:w10="urn:schemas-microsoft-com:office:word" xmlns:w="http://schemas.openxmlformats.org/wordprocessingml/2006/main" xmlns:w14="http://schemas.microsoft.com/office/word/2010/wordml" xmlns:w15="http://schemas.microsoft.com/office/word/2012/wordml" xmlns:w16cid="http://schemas.microsoft.com/office/word/2016/wordml/cid" xmlns:w16se="http://schemas.microsoft.com/office/word/2015/wordml/symex" xmlns:wpg="http://schemas.microsoft.com/office/word/2010/wordprocessingGroup" xmlns:wpi="http://schemas.microsoft.com/office/word/2010/wordprocessingInk" xmlns:wne="http://schemas.microsoft.com/office/word/2006/wordml" xmlns:wps="http://schemas.microsoft.com/office/word/2010/wordprocessingShape" mc:Ignorable="w14 w15 w16se w16cid wp14">
+  <w:p>
+    <w:pPr>
+      <w:pStyle w:val="Kopfzeile"/>
+    </w:pPr>
+    <w:r>
+      <w:t xml:space="preserve">VC </w:t>
+    </w:r>
+    <w:proofErr w:type="spellStart"/>
+    <w:r>
+      <w:t>Fundamentals</w:t>
+    </w:r>
+    <w:proofErr w:type="spellEnd"/>
+    <w:r>
+      <w:t xml:space="preserve"> </w:t>
+    </w:r>
+    <w:proofErr w:type="spellStart"/>
+    <w:r>
+      <w:t>of</w:t>
+    </w:r>
+    <w:proofErr w:type="spellEnd"/>
+    <w:r>
+      <w:t xml:space="preserve"> Distributed </w:t>
+    </w:r>
+    <w:proofErr w:type="gramStart"/>
+    <w:r>
+      <w:t>Multimedia Systems</w:t>
+    </w:r>
+    <w:proofErr w:type="gramEnd"/>
+    <w:r>
+      <w:t xml:space="preserve"> 1 </w:t>
+    </w:r>
+    <w:r>
+      <w:tab/>
+      <w:t>24.02.2018</w:t>
+    </w:r>
+  </w:p>
+</w:hdr>
+</file>
+
 <file path=word/numbering.xml><?xml version="1.0" encoding="utf-8"?>
-<w:numbering xmlns:wpc="http://schemas.microsoft.com/office/word/2010/wordprocessingCanvas" xmlns:mc="http://schemas.openxmlformats.org/markup-compatibility/2006" xmlns:o="urn:schemas-microsoft-com:office:office" xmlns:r="http://schemas.openxmlformats.org/officeDocument/2006/relationships" xmlns:m="http://schemas.openxmlformats.org/officeDocument/2006/math" xmlns:v="urn:schemas-microsoft-com:vml" xmlns:wp14="http://schemas.microsoft.com/office/word/2010/wordprocessingDrawing" xmlns:wp="http://schemas.openxmlformats.org/drawingml/2006/wordprocessingDrawing" xmlns:w10="urn:schemas-microsoft-com:office:word" xmlns:w="http://schemas.openxmlformats.org/wordprocessingml/2006/main" xmlns:w14="http://schemas.microsoft.com/office/word/2010/wordml" xmlns:wpg="http://schemas.microsoft.com/office/word/2010/wordprocessingGroup" xmlns:wpi="http://schemas.microsoft.com/office/word/2010/wordprocessingInk" xmlns:wne="http://schemas.microsoft.com/office/word/2006/wordml" xmlns:wps="http://schemas.microsoft.com/office/word/2010/wordprocessingShape" mc:Ignorable="w14 wp14">
-  <w:abstractNum w:abstractNumId="0">
+<w:numbering xmlns:wpc="http://schemas.microsoft.com/office/word/2010/wordprocessingCanvas" xmlns:cx="http://schemas.microsoft.com/office/drawing/2014/chartex" xmlns:cx1="http://schemas.microsoft.com/office/drawing/2015/9/8/chartex" xmlns:cx2="http://schemas.microsoft.com/office/drawing/2015/10/21/chartex" xmlns:cx3="http://schemas.microsoft.com/office/drawing/2016/5/9/chartex" xmlns:cx4="http://schemas.microsoft.com/office/drawing/2016/5/10/chartex" xmlns:cx5="http://schemas.microsoft.com/office/drawing/2016/5/11/chartex" xmlns:cx6="http://schemas.microsoft.com/office/drawing/2016/5/12/chartex" xmlns:cx7="http://schemas.microsoft.com/office/drawing/2016/5/13/chartex" xmlns:cx8="http://schemas.microsoft.com/office/drawing/2016/5/14/chartex" xmlns:mc="http://schemas.openxmlformats.org/markup-compatibility/2006" xmlns:aink="http://schemas.microsoft.com/office/drawing/2016/ink" xmlns:am3d="http://schemas.microsoft.com/office/drawing/2017/model3d" xmlns:o="urn:schemas-microsoft-com:office:office" xmlns:r="http://schemas.openxmlformats.org/officeDocument/2006/relationships" xmlns:m="http://schemas.openxmlformats.org/officeDocument/2006/math" xmlns:v="urn:schemas-microsoft-com:vml" xmlns:wp14="http://schemas.microsoft.com/office/word/2010/wordprocessingDrawing" xmlns:wp="http://schemas.openxmlformats.org/drawingml/2006/wordprocessingDrawing" xmlns:w10="urn:schemas-microsoft-com:office:word" xmlns:w="http://schemas.openxmlformats.org/wordprocessingml/2006/main" xmlns:w14="http://schemas.microsoft.com/office/word/2010/wordml" xmlns:w15="http://schemas.microsoft.com/office/word/2012/wordml" xmlns:w16cid="http://schemas.microsoft.com/office/word/2016/wordml/cid" xmlns:w16se="http://schemas.microsoft.com/office/word/2015/wordml/symex" xmlns:wpg="http://schemas.microsoft.com/office/word/2010/wordprocessingGroup" xmlns:wpi="http://schemas.microsoft.com/office/word/2010/wordprocessingInk" xmlns:wne="http://schemas.microsoft.com/office/word/2006/wordml" xmlns:wps="http://schemas.microsoft.com/office/word/2010/wordprocessingShape" mc:Ignorable="w14 w15 w16se w16cid wp14">
+  <w:abstractNum w:abstractNumId="0" w15:restartNumberingAfterBreak="0">
     <w:nsid w:val="2B43709A"/>
     <w:multiLevelType w:val="hybridMultilevel"/>
     <w:tmpl w:val="1B22689E"/>
@@ -903,7 +1115,7 @@
       </w:pPr>
     </w:lvl>
   </w:abstractNum>
-  <w:abstractNum w:abstractNumId="1">
+  <w:abstractNum w:abstractNumId="1" w15:restartNumberingAfterBreak="0">
     <w:nsid w:val="66593116"/>
     <w:multiLevelType w:val="hybridMultilevel"/>
     <w:tmpl w:val="F6FE0132"/>
@@ -1026,7 +1238,7 @@
 </file>
 
 <file path=word/styles.xml><?xml version="1.0" encoding="utf-8"?>
-<w:styles xmlns:mc="http://schemas.openxmlformats.org/markup-compatibility/2006" xmlns:r="http://schemas.openxmlformats.org/officeDocument/2006/relationships" xmlns:w="http://schemas.openxmlformats.org/wordprocessingml/2006/main" xmlns:w14="http://schemas.microsoft.com/office/word/2010/wordml" mc:Ignorable="w14">
+<w:styles xmlns:mc="http://schemas.openxmlformats.org/markup-compatibility/2006" xmlns:r="http://schemas.openxmlformats.org/officeDocument/2006/relationships" xmlns:w="http://schemas.openxmlformats.org/wordprocessingml/2006/main" xmlns:w14="http://schemas.microsoft.com/office/word/2010/wordml" xmlns:w15="http://schemas.microsoft.com/office/word/2012/wordml" xmlns:w16cid="http://schemas.microsoft.com/office/word/2016/wordml/cid" xmlns:w16se="http://schemas.microsoft.com/office/word/2015/wordml/symex" mc:Ignorable="w14 w15 w16se w16cid">
   <w:docDefaults>
     <w:rPrDefault>
       <w:rPr>
@@ -1042,144 +1254,382 @@
       </w:pPr>
     </w:pPrDefault>
   </w:docDefaults>
-  <w:latentStyles w:defLockedState="0" w:defUIPriority="99" w:defSemiHidden="1" w:defUnhideWhenUsed="1" w:defQFormat="0" w:count="267">
-    <w:lsdException w:name="Normal" w:semiHidden="0" w:uiPriority="0" w:unhideWhenUsed="0" w:qFormat="1"/>
-    <w:lsdException w:name="heading 1" w:semiHidden="0" w:uiPriority="9" w:unhideWhenUsed="0" w:qFormat="1"/>
-    <w:lsdException w:name="heading 2" w:uiPriority="9" w:qFormat="1"/>
-    <w:lsdException w:name="heading 3" w:uiPriority="9" w:qFormat="1"/>
-    <w:lsdException w:name="heading 4" w:uiPriority="9" w:qFormat="1"/>
-    <w:lsdException w:name="heading 5" w:uiPriority="9" w:qFormat="1"/>
-    <w:lsdException w:name="heading 6" w:uiPriority="9" w:qFormat="1"/>
-    <w:lsdException w:name="heading 7" w:uiPriority="9" w:qFormat="1"/>
-    <w:lsdException w:name="heading 8" w:uiPriority="9" w:qFormat="1"/>
-    <w:lsdException w:name="heading 9" w:uiPriority="9" w:qFormat="1"/>
-    <w:lsdException w:name="toc 1" w:uiPriority="39"/>
-    <w:lsdException w:name="toc 2" w:uiPriority="39"/>
-    <w:lsdException w:name="toc 3" w:uiPriority="39"/>
-    <w:lsdException w:name="toc 4" w:uiPriority="39"/>
-    <w:lsdException w:name="toc 5" w:uiPriority="39"/>
-    <w:lsdException w:name="toc 6" w:uiPriority="39"/>
-    <w:lsdException w:name="toc 7" w:uiPriority="39"/>
-    <w:lsdException w:name="toc 8" w:uiPriority="39"/>
-    <w:lsdException w:name="toc 9" w:uiPriority="39"/>
-    <w:lsdException w:name="caption" w:uiPriority="35" w:qFormat="1"/>
-    <w:lsdException w:name="Title" w:semiHidden="0" w:uiPriority="10" w:unhideWhenUsed="0" w:qFormat="1"/>
-    <w:lsdException w:name="Default Paragraph Font" w:uiPriority="1"/>
-    <w:lsdException w:name="Subtitle" w:semiHidden="0" w:uiPriority="11" w:unhideWhenUsed="0" w:qFormat="1"/>
-    <w:lsdException w:name="Strong" w:semiHidden="0" w:uiPriority="22" w:unhideWhenUsed="0" w:qFormat="1"/>
-    <w:lsdException w:name="Emphasis" w:semiHidden="0" w:uiPriority="20" w:unhideWhenUsed="0" w:qFormat="1"/>
-    <w:lsdException w:name="Table Grid" w:semiHidden="0" w:uiPriority="39" w:unhideWhenUsed="0"/>
-    <w:lsdException w:name="Placeholder Text" w:unhideWhenUsed="0"/>
-    <w:lsdException w:name="No Spacing" w:semiHidden="0" w:uiPriority="1" w:unhideWhenUsed="0" w:qFormat="1"/>
-    <w:lsdException w:name="Light Shading" w:semiHidden="0" w:uiPriority="60" w:unhideWhenUsed="0"/>
-    <w:lsdException w:name="Light List" w:semiHidden="0" w:uiPriority="61" w:unhideWhenUsed="0"/>
-    <w:lsdException w:name="Light Grid" w:semiHidden="0" w:uiPriority="62" w:unhideWhenUsed="0"/>
-    <w:lsdException w:name="Medium Shading 1" w:semiHidden="0" w:uiPriority="63" w:unhideWhenUsed="0"/>
-    <w:lsdException w:name="Medium Shading 2" w:semiHidden="0" w:uiPriority="64" w:unhideWhenUsed="0"/>
-    <w:lsdException w:name="Medium List 1" w:semiHidden="0" w:uiPriority="65" w:unhideWhenUsed="0"/>
-    <w:lsdException w:name="Medium List 2" w:semiHidden="0" w:uiPriority="66" w:unhideWhenUsed="0"/>
-    <w:lsdException w:name="Medium Grid 1" w:semiHidden="0" w:uiPriority="67" w:unhideWhenUsed="0"/>
-    <w:lsdException w:name="Medium Grid 2" w:semiHidden="0" w:uiPriority="68" w:unhideWhenUsed="0"/>
-    <w:lsdException w:name="Medium Grid 3" w:semiHidden="0" w:uiPriority="69" w:unhideWhenUsed="0"/>
-    <w:lsdException w:name="Dark List" w:semiHidden="0" w:uiPriority="70" w:unhideWhenUsed="0"/>
-    <w:lsdException w:name="Colorful Shading" w:semiHidden="0" w:uiPriority="71" w:unhideWhenUsed="0"/>
-    <w:lsdException w:name="Colorful List" w:semiHidden="0" w:uiPriority="72" w:unhideWhenUsed="0"/>
-    <w:lsdException w:name="Colorful Grid" w:semiHidden="0" w:uiPriority="73" w:unhideWhenUsed="0"/>
-    <w:lsdException w:name="Light Shading Accent 1" w:semiHidden="0" w:uiPriority="60" w:unhideWhenUsed="0"/>
-    <w:lsdException w:name="Light List Accent 1" w:semiHidden="0" w:uiPriority="61" w:unhideWhenUsed="0"/>
-    <w:lsdException w:name="Light Grid Accent 1" w:semiHidden="0" w:uiPriority="62" w:unhideWhenUsed="0"/>
-    <w:lsdException w:name="Medium Shading 1 Accent 1" w:semiHidden="0" w:uiPriority="63" w:unhideWhenUsed="0"/>
-    <w:lsdException w:name="Medium Shading 2 Accent 1" w:semiHidden="0" w:uiPriority="64" w:unhideWhenUsed="0"/>
-    <w:lsdException w:name="Medium List 1 Accent 1" w:semiHidden="0" w:uiPriority="65" w:unhideWhenUsed="0"/>
-    <w:lsdException w:name="Revision" w:unhideWhenUsed="0"/>
-    <w:lsdException w:name="List Paragraph" w:semiHidden="0" w:uiPriority="34" w:unhideWhenUsed="0" w:qFormat="1"/>
-    <w:lsdException w:name="Quote" w:semiHidden="0" w:uiPriority="29" w:unhideWhenUsed="0" w:qFormat="1"/>
-    <w:lsdException w:name="Intense Quote" w:semiHidden="0" w:uiPriority="30" w:unhideWhenUsed="0" w:qFormat="1"/>
-    <w:lsdException w:name="Medium List 2 Accent 1" w:semiHidden="0" w:uiPriority="66" w:unhideWhenUsed="0"/>
-    <w:lsdException w:name="Medium Grid 1 Accent 1" w:semiHidden="0" w:uiPriority="67" w:unhideWhenUsed="0"/>
-    <w:lsdException w:name="Medium Grid 2 Accent 1" w:semiHidden="0" w:uiPriority="68" w:unhideWhenUsed="0"/>
-    <w:lsdException w:name="Medium Grid 3 Accent 1" w:semiHidden="0" w:uiPriority="69" w:unhideWhenUsed="0"/>
-    <w:lsdException w:name="Dark List Accent 1" w:semiHidden="0" w:uiPriority="70" w:unhideWhenUsed="0"/>
-    <w:lsdException w:name="Colorful Shading Accent 1" w:semiHidden="0" w:uiPriority="71" w:unhideWhenUsed="0"/>
-    <w:lsdException w:name="Colorful List Accent 1" w:semiHidden="0" w:uiPriority="72" w:unhideWhenUsed="0"/>
-    <w:lsdException w:name="Colorful Grid Accent 1" w:semiHidden="0" w:uiPriority="73" w:unhideWhenUsed="0"/>
-    <w:lsdException w:name="Light Shading Accent 2" w:semiHidden="0" w:uiPriority="60" w:unhideWhenUsed="0"/>
-    <w:lsdException w:name="Light List Accent 2" w:semiHidden="0" w:uiPriority="61" w:unhideWhenUsed="0"/>
-    <w:lsdException w:name="Light Grid Accent 2" w:semiHidden="0" w:uiPriority="62" w:unhideWhenUsed="0"/>
-    <w:lsdException w:name="Medium Shading 1 Accent 2" w:semiHidden="0" w:uiPriority="63" w:unhideWhenUsed="0"/>
-    <w:lsdException w:name="Medium Shading 2 Accent 2" w:semiHidden="0" w:uiPriority="64" w:unhideWhenUsed="0"/>
-    <w:lsdException w:name="Medium List 1 Accent 2" w:semiHidden="0" w:uiPriority="65" w:unhideWhenUsed="0"/>
-    <w:lsdException w:name="Medium List 2 Accent 2" w:semiHidden="0" w:uiPriority="66" w:unhideWhenUsed="0"/>
-    <w:lsdException w:name="Medium Grid 1 Accent 2" w:semiHidden="0" w:uiPriority="67" w:unhideWhenUsed="0"/>
-    <w:lsdException w:name="Medium Grid 2 Accent 2" w:semiHidden="0" w:uiPriority="68" w:unhideWhenUsed="0"/>
-    <w:lsdException w:name="Medium Grid 3 Accent 2" w:semiHidden="0" w:uiPriority="69" w:unhideWhenUsed="0"/>
-    <w:lsdException w:name="Dark List Accent 2" w:semiHidden="0" w:uiPriority="70" w:unhideWhenUsed="0"/>
-    <w:lsdException w:name="Colorful Shading Accent 2" w:semiHidden="0" w:uiPriority="71" w:unhideWhenUsed="0"/>
-    <w:lsdException w:name="Colorful List Accent 2" w:semiHidden="0" w:uiPriority="72" w:unhideWhenUsed="0"/>
-    <w:lsdException w:name="Colorful Grid Accent 2" w:semiHidden="0" w:uiPriority="73" w:unhideWhenUsed="0"/>
-    <w:lsdException w:name="Light Shading Accent 3" w:semiHidden="0" w:uiPriority="60" w:unhideWhenUsed="0"/>
-    <w:lsdException w:name="Light List Accent 3" w:semiHidden="0" w:uiPriority="61" w:unhideWhenUsed="0"/>
-    <w:lsdException w:name="Light Grid Accent 3" w:semiHidden="0" w:uiPriority="62" w:unhideWhenUsed="0"/>
-    <w:lsdException w:name="Medium Shading 1 Accent 3" w:semiHidden="0" w:uiPriority="63" w:unhideWhenUsed="0"/>
-    <w:lsdException w:name="Medium Shading 2 Accent 3" w:semiHidden="0" w:uiPriority="64" w:unhideWhenUsed="0"/>
-    <w:lsdException w:name="Medium List 1 Accent 3" w:semiHidden="0" w:uiPriority="65" w:unhideWhenUsed="0"/>
-    <w:lsdException w:name="Medium List 2 Accent 3" w:semiHidden="0" w:uiPriority="66" w:unhideWhenUsed="0"/>
-    <w:lsdException w:name="Medium Grid 1 Accent 3" w:semiHidden="0" w:uiPriority="67" w:unhideWhenUsed="0"/>
-    <w:lsdException w:name="Medium Grid 2 Accent 3" w:semiHidden="0" w:uiPriority="68" w:unhideWhenUsed="0"/>
-    <w:lsdException w:name="Medium Grid 3 Accent 3" w:semiHidden="0" w:uiPriority="69" w:unhideWhenUsed="0"/>
-    <w:lsdException w:name="Dark List Accent 3" w:semiHidden="0" w:uiPriority="70" w:unhideWhenUsed="0"/>
-    <w:lsdException w:name="Colorful Shading Accent 3" w:semiHidden="0" w:uiPriority="71" w:unhideWhenUsed="0"/>
-    <w:lsdException w:name="Colorful List Accent 3" w:semiHidden="0" w:uiPriority="72" w:unhideWhenUsed="0"/>
-    <w:lsdException w:name="Colorful Grid Accent 3" w:semiHidden="0" w:uiPriority="73" w:unhideWhenUsed="0"/>
-    <w:lsdException w:name="Light Shading Accent 4" w:semiHidden="0" w:uiPriority="60" w:unhideWhenUsed="0"/>
-    <w:lsdException w:name="Light List Accent 4" w:semiHidden="0" w:uiPriority="61" w:unhideWhenUsed="0"/>
-    <w:lsdException w:name="Light Grid Accent 4" w:semiHidden="0" w:uiPriority="62" w:unhideWhenUsed="0"/>
-    <w:lsdException w:name="Medium Shading 1 Accent 4" w:semiHidden="0" w:uiPriority="63" w:unhideWhenUsed="0"/>
-    <w:lsdException w:name="Medium Shading 2 Accent 4" w:semiHidden="0" w:uiPriority="64" w:unhideWhenUsed="0"/>
-    <w:lsdException w:name="Medium List 1 Accent 4" w:semiHidden="0" w:uiPriority="65" w:unhideWhenUsed="0"/>
-    <w:lsdException w:name="Medium List 2 Accent 4" w:semiHidden="0" w:uiPriority="66" w:unhideWhenUsed="0"/>
-    <w:lsdException w:name="Medium Grid 1 Accent 4" w:semiHidden="0" w:uiPriority="67" w:unhideWhenUsed="0"/>
-    <w:lsdException w:name="Medium Grid 2 Accent 4" w:semiHidden="0" w:uiPriority="68" w:unhideWhenUsed="0"/>
-    <w:lsdException w:name="Medium Grid 3 Accent 4" w:semiHidden="0" w:uiPriority="69" w:unhideWhenUsed="0"/>
-    <w:lsdException w:name="Dark List Accent 4" w:semiHidden="0" w:uiPriority="70" w:unhideWhenUsed="0"/>
-    <w:lsdException w:name="Colorful Shading Accent 4" w:semiHidden="0" w:uiPriority="71" w:unhideWhenUsed="0"/>
-    <w:lsdException w:name="Colorful List Accent 4" w:semiHidden="0" w:uiPriority="72" w:unhideWhenUsed="0"/>
-    <w:lsdException w:name="Colorful Grid Accent 4" w:semiHidden="0" w:uiPriority="73" w:unhideWhenUsed="0"/>
-    <w:lsdException w:name="Light Shading Accent 5" w:semiHidden="0" w:uiPriority="60" w:unhideWhenUsed="0"/>
-    <w:lsdException w:name="Light List Accent 5" w:semiHidden="0" w:uiPriority="61" w:unhideWhenUsed="0"/>
-    <w:lsdException w:name="Light Grid Accent 5" w:semiHidden="0" w:uiPriority="62" w:unhideWhenUsed="0"/>
-    <w:lsdException w:name="Medium Shading 1 Accent 5" w:semiHidden="0" w:uiPriority="63" w:unhideWhenUsed="0"/>
-    <w:lsdException w:name="Medium Shading 2 Accent 5" w:semiHidden="0" w:uiPriority="64" w:unhideWhenUsed="0"/>
-    <w:lsdException w:name="Medium List 1 Accent 5" w:semiHidden="0" w:uiPriority="65" w:unhideWhenUsed="0"/>
-    <w:lsdException w:name="Medium List 2 Accent 5" w:semiHidden="0" w:uiPriority="66" w:unhideWhenUsed="0"/>
-    <w:lsdException w:name="Medium Grid 1 Accent 5" w:semiHidden="0" w:uiPriority="67" w:unhideWhenUsed="0"/>
-    <w:lsdException w:name="Medium Grid 2 Accent 5" w:semiHidden="0" w:uiPriority="68" w:unhideWhenUsed="0"/>
-    <w:lsdException w:name="Medium Grid 3 Accent 5" w:semiHidden="0" w:uiPriority="69" w:unhideWhenUsed="0"/>
-    <w:lsdException w:name="Dark List Accent 5" w:semiHidden="0" w:uiPriority="70" w:unhideWhenUsed="0"/>
-    <w:lsdException w:name="Colorful Shading Accent 5" w:semiHidden="0" w:uiPriority="71" w:unhideWhenUsed="0"/>
-    <w:lsdException w:name="Colorful List Accent 5" w:semiHidden="0" w:uiPriority="72" w:unhideWhenUsed="0"/>
-    <w:lsdException w:name="Colorful Grid Accent 5" w:semiHidden="0" w:uiPriority="73" w:unhideWhenUsed="0"/>
-    <w:lsdException w:name="Light Shading Accent 6" w:semiHidden="0" w:uiPriority="60" w:unhideWhenUsed="0"/>
-    <w:lsdException w:name="Light List Accent 6" w:semiHidden="0" w:uiPriority="61" w:unhideWhenUsed="0"/>
-    <w:lsdException w:name="Light Grid Accent 6" w:semiHidden="0" w:uiPriority="62" w:unhideWhenUsed="0"/>
-    <w:lsdException w:name="Medium Shading 1 Accent 6" w:semiHidden="0" w:uiPriority="63" w:unhideWhenUsed="0"/>
-    <w:lsdException w:name="Medium Shading 2 Accent 6" w:semiHidden="0" w:uiPriority="64" w:unhideWhenUsed="0"/>
-    <w:lsdException w:name="Medium List 1 Accent 6" w:semiHidden="0" w:uiPriority="65" w:unhideWhenUsed="0"/>
-    <w:lsdException w:name="Medium List 2 Accent 6" w:semiHidden="0" w:uiPriority="66" w:unhideWhenUsed="0"/>
-    <w:lsdException w:name="Medium Grid 1 Accent 6" w:semiHidden="0" w:uiPriority="67" w:unhideWhenUsed="0"/>
-    <w:lsdException w:name="Medium Grid 2 Accent 6" w:semiHidden="0" w:uiPriority="68" w:unhideWhenUsed="0"/>
-    <w:lsdException w:name="Medium Grid 3 Accent 6" w:semiHidden="0" w:uiPriority="69" w:unhideWhenUsed="0"/>
-    <w:lsdException w:name="Dark List Accent 6" w:semiHidden="0" w:uiPriority="70" w:unhideWhenUsed="0"/>
-    <w:lsdException w:name="Colorful Shading Accent 6" w:semiHidden="0" w:uiPriority="71" w:unhideWhenUsed="0"/>
-    <w:lsdException w:name="Colorful List Accent 6" w:semiHidden="0" w:uiPriority="72" w:unhideWhenUsed="0"/>
-    <w:lsdException w:name="Colorful Grid Accent 6" w:semiHidden="0" w:uiPriority="73" w:unhideWhenUsed="0"/>
-    <w:lsdException w:name="Subtle Emphasis" w:semiHidden="0" w:uiPriority="19" w:unhideWhenUsed="0" w:qFormat="1"/>
-    <w:lsdException w:name="Intense Emphasis" w:semiHidden="0" w:uiPriority="21" w:unhideWhenUsed="0" w:qFormat="1"/>
-    <w:lsdException w:name="Subtle Reference" w:semiHidden="0" w:uiPriority="31" w:unhideWhenUsed="0" w:qFormat="1"/>
-    <w:lsdException w:name="Intense Reference" w:semiHidden="0" w:uiPriority="32" w:unhideWhenUsed="0" w:qFormat="1"/>
-    <w:lsdException w:name="Book Title" w:semiHidden="0" w:uiPriority="33" w:unhideWhenUsed="0" w:qFormat="1"/>
-    <w:lsdException w:name="Bibliography" w:uiPriority="37"/>
-    <w:lsdException w:name="TOC Heading" w:uiPriority="39" w:qFormat="1"/>
+  <w:latentStyles w:defLockedState="0" w:defUIPriority="99" w:defSemiHidden="0" w:defUnhideWhenUsed="0" w:defQFormat="0" w:count="375">
+    <w:lsdException w:name="Normal" w:uiPriority="0" w:qFormat="1"/>
+    <w:lsdException w:name="heading 1" w:uiPriority="9" w:qFormat="1"/>
+    <w:lsdException w:name="heading 2" w:semiHidden="1" w:uiPriority="9" w:unhideWhenUsed="1" w:qFormat="1"/>
+    <w:lsdException w:name="heading 3" w:semiHidden="1" w:uiPriority="9" w:unhideWhenUsed="1" w:qFormat="1"/>
+    <w:lsdException w:name="heading 4" w:semiHidden="1" w:uiPriority="9" w:unhideWhenUsed="1" w:qFormat="1"/>
+    <w:lsdException w:name="heading 5" w:semiHidden="1" w:uiPriority="9" w:unhideWhenUsed="1" w:qFormat="1"/>
+    <w:lsdException w:name="heading 6" w:semiHidden="1" w:uiPriority="9" w:unhideWhenUsed="1" w:qFormat="1"/>
+    <w:lsdException w:name="heading 7" w:semiHidden="1" w:uiPriority="9" w:unhideWhenUsed="1" w:qFormat="1"/>
+    <w:lsdException w:name="heading 8" w:semiHidden="1" w:uiPriority="9" w:unhideWhenUsed="1" w:qFormat="1"/>
+    <w:lsdException w:name="heading 9" w:semiHidden="1" w:uiPriority="9" w:unhideWhenUsed="1" w:qFormat="1"/>
+    <w:lsdException w:name="index 1" w:semiHidden="1" w:unhideWhenUsed="1"/>
+    <w:lsdException w:name="index 2" w:semiHidden="1" w:unhideWhenUsed="1"/>
+    <w:lsdException w:name="index 3" w:semiHidden="1" w:unhideWhenUsed="1"/>
+    <w:lsdException w:name="index 4" w:semiHidden="1" w:unhideWhenUsed="1"/>
+    <w:lsdException w:name="index 5" w:semiHidden="1" w:unhideWhenUsed="1"/>
+    <w:lsdException w:name="index 6" w:semiHidden="1" w:unhideWhenUsed="1"/>
+    <w:lsdException w:name="index 7" w:semiHidden="1" w:unhideWhenUsed="1"/>
+    <w:lsdException w:name="index 8" w:semiHidden="1" w:unhideWhenUsed="1"/>
+    <w:lsdException w:name="index 9" w:semiHidden="1" w:unhideWhenUsed="1"/>
+    <w:lsdException w:name="toc 1" w:semiHidden="1" w:uiPriority="39" w:unhideWhenUsed="1"/>
+    <w:lsdException w:name="toc 2" w:semiHidden="1" w:uiPriority="39" w:unhideWhenUsed="1"/>
+    <w:lsdException w:name="toc 3" w:semiHidden="1" w:uiPriority="39" w:unhideWhenUsed="1"/>
+    <w:lsdException w:name="toc 4" w:semiHidden="1" w:uiPriority="39" w:unhideWhenUsed="1"/>
+    <w:lsdException w:name="toc 5" w:semiHidden="1" w:uiPriority="39" w:unhideWhenUsed="1"/>
+    <w:lsdException w:name="toc 6" w:semiHidden="1" w:uiPriority="39" w:unhideWhenUsed="1"/>
+    <w:lsdException w:name="toc 7" w:semiHidden="1" w:uiPriority="39" w:unhideWhenUsed="1"/>
+    <w:lsdException w:name="toc 8" w:semiHidden="1" w:uiPriority="39" w:unhideWhenUsed="1"/>
+    <w:lsdException w:name="toc 9" w:semiHidden="1" w:uiPriority="39" w:unhideWhenUsed="1"/>
+    <w:lsdException w:name="Normal Indent" w:semiHidden="1" w:unhideWhenUsed="1"/>
+    <w:lsdException w:name="footnote text" w:semiHidden="1" w:unhideWhenUsed="1"/>
+    <w:lsdException w:name="annotation text" w:semiHidden="1" w:unhideWhenUsed="1"/>
+    <w:lsdException w:name="header" w:semiHidden="1" w:unhideWhenUsed="1"/>
+    <w:lsdException w:name="footer" w:semiHidden="1" w:unhideWhenUsed="1"/>
+    <w:lsdException w:name="index heading" w:semiHidden="1" w:unhideWhenUsed="1"/>
+    <w:lsdException w:name="caption" w:semiHidden="1" w:uiPriority="35" w:unhideWhenUsed="1" w:qFormat="1"/>
+    <w:lsdException w:name="table of figures" w:semiHidden="1" w:unhideWhenUsed="1"/>
+    <w:lsdException w:name="envelope address" w:semiHidden="1" w:unhideWhenUsed="1"/>
+    <w:lsdException w:name="envelope return" w:semiHidden="1" w:unhideWhenUsed="1"/>
+    <w:lsdException w:name="footnote reference" w:semiHidden="1" w:unhideWhenUsed="1"/>
+    <w:lsdException w:name="annotation reference" w:semiHidden="1" w:unhideWhenUsed="1"/>
+    <w:lsdException w:name="line number" w:semiHidden="1" w:unhideWhenUsed="1"/>
+    <w:lsdException w:name="page number" w:semiHidden="1" w:unhideWhenUsed="1"/>
+    <w:lsdException w:name="endnote reference" w:semiHidden="1" w:unhideWhenUsed="1"/>
+    <w:lsdException w:name="endnote text" w:semiHidden="1" w:unhideWhenUsed="1"/>
+    <w:lsdException w:name="table of authorities" w:semiHidden="1" w:unhideWhenUsed="1"/>
+    <w:lsdException w:name="macro" w:semiHidden="1" w:unhideWhenUsed="1"/>
+    <w:lsdException w:name="toa heading" w:semiHidden="1" w:unhideWhenUsed="1"/>
+    <w:lsdException w:name="List" w:semiHidden="1" w:unhideWhenUsed="1"/>
+    <w:lsdException w:name="List Bullet" w:semiHidden="1" w:unhideWhenUsed="1"/>
+    <w:lsdException w:name="List Number" w:semiHidden="1" w:unhideWhenUsed="1"/>
+    <w:lsdException w:name="List 2" w:semiHidden="1" w:unhideWhenUsed="1"/>
+    <w:lsdException w:name="List 3" w:semiHidden="1" w:unhideWhenUsed="1"/>
+    <w:lsdException w:name="List 4" w:semiHidden="1" w:unhideWhenUsed="1"/>
+    <w:lsdException w:name="List 5" w:semiHidden="1" w:unhideWhenUsed="1"/>
+    <w:lsdException w:name="List Bullet 2" w:semiHidden="1" w:unhideWhenUsed="1"/>
+    <w:lsdException w:name="List Bullet 3" w:semiHidden="1" w:unhideWhenUsed="1"/>
+    <w:lsdException w:name="List Bullet 4" w:semiHidden="1" w:unhideWhenUsed="1"/>
+    <w:lsdException w:name="List Bullet 5" w:semiHidden="1" w:unhideWhenUsed="1"/>
+    <w:lsdException w:name="List Number 2" w:semiHidden="1" w:unhideWhenUsed="1"/>
+    <w:lsdException w:name="List Number 3" w:semiHidden="1" w:unhideWhenUsed="1"/>
+    <w:lsdException w:name="List Number 4" w:semiHidden="1" w:unhideWhenUsed="1"/>
+    <w:lsdException w:name="List Number 5" w:semiHidden="1" w:unhideWhenUsed="1"/>
+    <w:lsdException w:name="Title" w:uiPriority="10" w:qFormat="1"/>
+    <w:lsdException w:name="Closing" w:semiHidden="1" w:unhideWhenUsed="1"/>
+    <w:lsdException w:name="Signature" w:semiHidden="1" w:unhideWhenUsed="1"/>
+    <w:lsdException w:name="Default Paragraph Font" w:semiHidden="1" w:uiPriority="1" w:unhideWhenUsed="1"/>
+    <w:lsdException w:name="Body Text" w:semiHidden="1" w:unhideWhenUsed="1"/>
+    <w:lsdException w:name="Body Text Indent" w:semiHidden="1" w:unhideWhenUsed="1"/>
+    <w:lsdException w:name="List Continue" w:semiHidden="1" w:unhideWhenUsed="1"/>
+    <w:lsdException w:name="List Continue 2" w:semiHidden="1" w:unhideWhenUsed="1"/>
+    <w:lsdException w:name="List Continue 3" w:semiHidden="1" w:unhideWhenUsed="1"/>
+    <w:lsdException w:name="List Continue 4" w:semiHidden="1" w:unhideWhenUsed="1"/>
+    <w:lsdException w:name="List Continue 5" w:semiHidden="1" w:unhideWhenUsed="1"/>
+    <w:lsdException w:name="Message Header" w:semiHidden="1" w:unhideWhenUsed="1"/>
+    <w:lsdException w:name="Subtitle" w:uiPriority="11" w:qFormat="1"/>
+    <w:lsdException w:name="Salutation" w:semiHidden="1" w:unhideWhenUsed="1"/>
+    <w:lsdException w:name="Date" w:semiHidden="1" w:unhideWhenUsed="1"/>
+    <w:lsdException w:name="Body Text First Indent" w:semiHidden="1" w:unhideWhenUsed="1"/>
+    <w:lsdException w:name="Body Text First Indent 2" w:semiHidden="1" w:unhideWhenUsed="1"/>
+    <w:lsdException w:name="Note Heading" w:semiHidden="1" w:unhideWhenUsed="1"/>
+    <w:lsdException w:name="Body Text 2" w:semiHidden="1" w:unhideWhenUsed="1"/>
+    <w:lsdException w:name="Body Text 3" w:semiHidden="1" w:unhideWhenUsed="1"/>
+    <w:lsdException w:name="Body Text Indent 2" w:semiHidden="1" w:unhideWhenUsed="1"/>
+    <w:lsdException w:name="Body Text Indent 3" w:semiHidden="1" w:unhideWhenUsed="1"/>
+    <w:lsdException w:name="Block Text" w:semiHidden="1" w:unhideWhenUsed="1"/>
+    <w:lsdException w:name="Hyperlink" w:semiHidden="1" w:unhideWhenUsed="1"/>
+    <w:lsdException w:name="FollowedHyperlink" w:semiHidden="1" w:unhideWhenUsed="1"/>
+    <w:lsdException w:name="Strong" w:uiPriority="22" w:qFormat="1"/>
+    <w:lsdException w:name="Emphasis" w:uiPriority="20" w:qFormat="1"/>
+    <w:lsdException w:name="Document Map" w:semiHidden="1" w:unhideWhenUsed="1"/>
+    <w:lsdException w:name="Plain Text" w:semiHidden="1" w:unhideWhenUsed="1"/>
+    <w:lsdException w:name="E-mail Signature" w:semiHidden="1" w:unhideWhenUsed="1"/>
+    <w:lsdException w:name="HTML Top of Form" w:semiHidden="1" w:unhideWhenUsed="1"/>
+    <w:lsdException w:name="HTML Bottom of Form" w:semiHidden="1" w:unhideWhenUsed="1"/>
+    <w:lsdException w:name="Normal (Web)" w:semiHidden="1" w:unhideWhenUsed="1"/>
+    <w:lsdException w:name="HTML Acronym" w:semiHidden="1" w:unhideWhenUsed="1"/>
+    <w:lsdException w:name="HTML Address" w:semiHidden="1" w:unhideWhenUsed="1"/>
+    <w:lsdException w:name="HTML Cite" w:semiHidden="1" w:unhideWhenUsed="1"/>
+    <w:lsdException w:name="HTML Code" w:semiHidden="1" w:unhideWhenUsed="1"/>
+    <w:lsdException w:name="HTML Definition" w:semiHidden="1" w:unhideWhenUsed="1"/>
+    <w:lsdException w:name="HTML Keyboard" w:semiHidden="1" w:unhideWhenUsed="1"/>
+    <w:lsdException w:name="HTML Preformatted" w:semiHidden="1" w:unhideWhenUsed="1"/>
+    <w:lsdException w:name="HTML Sample" w:semiHidden="1" w:unhideWhenUsed="1"/>
+    <w:lsdException w:name="HTML Typewriter" w:semiHidden="1" w:unhideWhenUsed="1"/>
+    <w:lsdException w:name="HTML Variable" w:semiHidden="1" w:unhideWhenUsed="1"/>
+    <w:lsdException w:name="Normal Table" w:semiHidden="1" w:unhideWhenUsed="1"/>
+    <w:lsdException w:name="annotation subject" w:semiHidden="1" w:unhideWhenUsed="1"/>
+    <w:lsdException w:name="No List" w:semiHidden="1" w:unhideWhenUsed="1"/>
+    <w:lsdException w:name="Outline List 1" w:semiHidden="1" w:unhideWhenUsed="1"/>
+    <w:lsdException w:name="Outline List 2" w:semiHidden="1" w:unhideWhenUsed="1"/>
+    <w:lsdException w:name="Outline List 3" w:semiHidden="1" w:unhideWhenUsed="1"/>
+    <w:lsdException w:name="Table Simple 1" w:semiHidden="1" w:unhideWhenUsed="1"/>
+    <w:lsdException w:name="Table Simple 2" w:semiHidden="1" w:unhideWhenUsed="1"/>
+    <w:lsdException w:name="Table Simple 3" w:semiHidden="1" w:unhideWhenUsed="1"/>
+    <w:lsdException w:name="Table Classic 1" w:semiHidden="1" w:unhideWhenUsed="1"/>
+    <w:lsdException w:name="Table Classic 2" w:semiHidden="1" w:unhideWhenUsed="1"/>
+    <w:lsdException w:name="Table Classic 3" w:semiHidden="1" w:unhideWhenUsed="1"/>
+    <w:lsdException w:name="Table Classic 4" w:semiHidden="1" w:unhideWhenUsed="1"/>
+    <w:lsdException w:name="Table Colorful 1" w:semiHidden="1" w:unhideWhenUsed="1"/>
+    <w:lsdException w:name="Table Colorful 2" w:semiHidden="1" w:unhideWhenUsed="1"/>
+    <w:lsdException w:name="Table Colorful 3" w:semiHidden="1" w:unhideWhenUsed="1"/>
+    <w:lsdException w:name="Table Columns 1" w:semiHidden="1" w:unhideWhenUsed="1"/>
+    <w:lsdException w:name="Table Columns 2" w:semiHidden="1" w:unhideWhenUsed="1"/>
+    <w:lsdException w:name="Table Columns 3" w:semiHidden="1" w:unhideWhenUsed="1"/>
+    <w:lsdException w:name="Table Columns 4" w:semiHidden="1" w:unhideWhenUsed="1"/>
+    <w:lsdException w:name="Table Columns 5" w:semiHidden="1" w:unhideWhenUsed="1"/>
+    <w:lsdException w:name="Table Grid 1" w:semiHidden="1" w:unhideWhenUsed="1"/>
+    <w:lsdException w:name="Table Grid 2" w:semiHidden="1" w:unhideWhenUsed="1"/>
+    <w:lsdException w:name="Table Grid 3" w:semiHidden="1" w:unhideWhenUsed="1"/>
+    <w:lsdException w:name="Table Grid 4" w:semiHidden="1" w:unhideWhenUsed="1"/>
+    <w:lsdException w:name="Table Grid 5" w:semiHidden="1" w:unhideWhenUsed="1"/>
+    <w:lsdException w:name="Table Grid 6" w:semiHidden="1" w:unhideWhenUsed="1"/>
+    <w:lsdException w:name="Table Grid 7" w:semiHidden="1" w:unhideWhenUsed="1"/>
+    <w:lsdException w:name="Table Grid 8" w:semiHidden="1" w:unhideWhenUsed="1"/>
+    <w:lsdException w:name="Table List 1" w:semiHidden="1" w:unhideWhenUsed="1"/>
+    <w:lsdException w:name="Table List 2" w:semiHidden="1" w:unhideWhenUsed="1"/>
+    <w:lsdException w:name="Table List 3" w:semiHidden="1" w:unhideWhenUsed="1"/>
+    <w:lsdException w:name="Table List 4" w:semiHidden="1" w:unhideWhenUsed="1"/>
+    <w:lsdException w:name="Table List 5" w:semiHidden="1" w:unhideWhenUsed="1"/>
+    <w:lsdException w:name="Table List 6" w:semiHidden="1" w:unhideWhenUsed="1"/>
+    <w:lsdException w:name="Table List 7" w:semiHidden="1" w:unhideWhenUsed="1"/>
+    <w:lsdException w:name="Table List 8" w:semiHidden="1" w:unhideWhenUsed="1"/>
+    <w:lsdException w:name="Table 3D effects 1" w:semiHidden="1" w:unhideWhenUsed="1"/>
+    <w:lsdException w:name="Table 3D effects 2" w:semiHidden="1" w:unhideWhenUsed="1"/>
+    <w:lsdException w:name="Table 3D effects 3" w:semiHidden="1" w:unhideWhenUsed="1"/>
+    <w:lsdException w:name="Table Contemporary" w:semiHidden="1" w:unhideWhenUsed="1"/>
+    <w:lsdException w:name="Table Elegant" w:semiHidden="1" w:unhideWhenUsed="1"/>
+    <w:lsdException w:name="Table Professional" w:semiHidden="1" w:unhideWhenUsed="1"/>
+    <w:lsdException w:name="Table Subtle 1" w:semiHidden="1" w:unhideWhenUsed="1"/>
+    <w:lsdException w:name="Table Subtle 2" w:semiHidden="1" w:unhideWhenUsed="1"/>
+    <w:lsdException w:name="Table Web 1" w:semiHidden="1" w:unhideWhenUsed="1"/>
+    <w:lsdException w:name="Table Web 2" w:semiHidden="1" w:unhideWhenUsed="1"/>
+    <w:lsdException w:name="Table Web 3" w:semiHidden="1" w:unhideWhenUsed="1"/>
+    <w:lsdException w:name="Balloon Text" w:semiHidden="1" w:unhideWhenUsed="1"/>
+    <w:lsdException w:name="Table Grid" w:uiPriority="39"/>
+    <w:lsdException w:name="Table Theme" w:semiHidden="1" w:unhideWhenUsed="1"/>
+    <w:lsdException w:name="Placeholder Text" w:semiHidden="1"/>
+    <w:lsdException w:name="No Spacing" w:uiPriority="1" w:qFormat="1"/>
+    <w:lsdException w:name="Light Shading" w:uiPriority="60"/>
+    <w:lsdException w:name="Light List" w:uiPriority="61"/>
+    <w:lsdException w:name="Light Grid" w:uiPriority="62"/>
+    <w:lsdException w:name="Medium Shading 1" w:uiPriority="63"/>
+    <w:lsdException w:name="Medium Shading 2" w:uiPriority="64"/>
+    <w:lsdException w:name="Medium List 1" w:uiPriority="65"/>
+    <w:lsdException w:name="Medium List 2" w:uiPriority="66"/>
+    <w:lsdException w:name="Medium Grid 1" w:uiPriority="67"/>
+    <w:lsdException w:name="Medium Grid 2" w:uiPriority="68"/>
+    <w:lsdException w:name="Medium Grid 3" w:uiPriority="69"/>
+    <w:lsdException w:name="Dark List" w:uiPriority="70"/>
+    <w:lsdException w:name="Colorful Shading" w:uiPriority="71"/>
+    <w:lsdException w:name="Colorful List" w:uiPriority="72"/>
+    <w:lsdException w:name="Colorful Grid" w:uiPriority="73"/>
+    <w:lsdException w:name="Light Shading Accent 1" w:uiPriority="60"/>
+    <w:lsdException w:name="Light List Accent 1" w:uiPriority="61"/>
+    <w:lsdException w:name="Light Grid Accent 1" w:uiPriority="62"/>
+    <w:lsdException w:name="Medium Shading 1 Accent 1" w:uiPriority="63"/>
+    <w:lsdException w:name="Medium Shading 2 Accent 1" w:uiPriority="64"/>
+    <w:lsdException w:name="Medium List 1 Accent 1" w:uiPriority="65"/>
+    <w:lsdException w:name="Revision" w:semiHidden="1"/>
+    <w:lsdException w:name="List Paragraph" w:uiPriority="34" w:qFormat="1"/>
+    <w:lsdException w:name="Quote" w:uiPriority="29" w:qFormat="1"/>
+    <w:lsdException w:name="Intense Quote" w:uiPriority="30" w:qFormat="1"/>
+    <w:lsdException w:name="Medium List 2 Accent 1" w:uiPriority="66"/>
+    <w:lsdException w:name="Medium Grid 1 Accent 1" w:uiPriority="67"/>
+    <w:lsdException w:name="Medium Grid 2 Accent 1" w:uiPriority="68"/>
+    <w:lsdException w:name="Medium Grid 3 Accent 1" w:uiPriority="69"/>
+    <w:lsdException w:name="Dark List Accent 1" w:uiPriority="70"/>
+    <w:lsdException w:name="Colorful Shading Accent 1" w:uiPriority="71"/>
+    <w:lsdException w:name="Colorful List Accent 1" w:uiPriority="72"/>
+    <w:lsdException w:name="Colorful Grid Accent 1" w:uiPriority="73"/>
+    <w:lsdException w:name="Light Shading Accent 2" w:uiPriority="60"/>
+    <w:lsdException w:name="Light List Accent 2" w:uiPriority="61"/>
+    <w:lsdException w:name="Light Grid Accent 2" w:uiPriority="62"/>
+    <w:lsdException w:name="Medium Shading 1 Accent 2" w:uiPriority="63"/>
+    <w:lsdException w:name="Medium Shading 2 Accent 2" w:uiPriority="64"/>
+    <w:lsdException w:name="Medium List 1 Accent 2" w:uiPriority="65"/>
+    <w:lsdException w:name="Medium List 2 Accent 2" w:uiPriority="66"/>
+    <w:lsdException w:name="Medium Grid 1 Accent 2" w:uiPriority="67"/>
+    <w:lsdException w:name="Medium Grid 2 Accent 2" w:uiPriority="68"/>
+    <w:lsdException w:name="Medium Grid 3 Accent 2" w:uiPriority="69"/>
+    <w:lsdException w:name="Dark List Accent 2" w:uiPriority="70"/>
+    <w:lsdException w:name="Colorful Shading Accent 2" w:uiPriority="71"/>
+    <w:lsdException w:name="Colorful List Accent 2" w:uiPriority="72"/>
+    <w:lsdException w:name="Colorful Grid Accent 2" w:uiPriority="73"/>
+    <w:lsdException w:name="Light Shading Accent 3" w:uiPriority="60"/>
+    <w:lsdException w:name="Light List Accent 3" w:uiPriority="61"/>
+    <w:lsdException w:name="Light Grid Accent 3" w:uiPriority="62"/>
+    <w:lsdException w:name="Medium Shading 1 Accent 3" w:uiPriority="63"/>
+    <w:lsdException w:name="Medium Shading 2 Accent 3" w:uiPriority="64"/>
+    <w:lsdException w:name="Medium List 1 Accent 3" w:uiPriority="65"/>
+    <w:lsdException w:name="Medium List 2 Accent 3" w:uiPriority="66"/>
+    <w:lsdException w:name="Medium Grid 1 Accent 3" w:uiPriority="67"/>
+    <w:lsdException w:name="Medium Grid 2 Accent 3" w:uiPriority="68"/>
+    <w:lsdException w:name="Medium Grid 3 Accent 3" w:uiPriority="69"/>
+    <w:lsdException w:name="Dark List Accent 3" w:uiPriority="70"/>
+    <w:lsdException w:name="Colorful Shading Accent 3" w:uiPriority="71"/>
+    <w:lsdException w:name="Colorful List Accent 3" w:uiPriority="72"/>
+    <w:lsdException w:name="Colorful Grid Accent 3" w:uiPriority="73"/>
+    <w:lsdException w:name="Light Shading Accent 4" w:uiPriority="60"/>
+    <w:lsdException w:name="Light List Accent 4" w:uiPriority="61"/>
+    <w:lsdException w:name="Light Grid Accent 4" w:uiPriority="62"/>
+    <w:lsdException w:name="Medium Shading 1 Accent 4" w:uiPriority="63"/>
+    <w:lsdException w:name="Medium Shading 2 Accent 4" w:uiPriority="64"/>
+    <w:lsdException w:name="Medium List 1 Accent 4" w:uiPriority="65"/>
+    <w:lsdException w:name="Medium List 2 Accent 4" w:uiPriority="66"/>
+    <w:lsdException w:name="Medium Grid 1 Accent 4" w:uiPriority="67"/>
+    <w:lsdException w:name="Medium Grid 2 Accent 4" w:uiPriority="68"/>
+    <w:lsdException w:name="Medium Grid 3 Accent 4" w:uiPriority="69"/>
+    <w:lsdException w:name="Dark List Accent 4" w:uiPriority="70"/>
+    <w:lsdException w:name="Colorful Shading Accent 4" w:uiPriority="71"/>
+    <w:lsdException w:name="Colorful List Accent 4" w:uiPriority="72"/>
+    <w:lsdException w:name="Colorful Grid Accent 4" w:uiPriority="73"/>
+    <w:lsdException w:name="Light Shading Accent 5" w:uiPriority="60"/>
+    <w:lsdException w:name="Light List Accent 5" w:uiPriority="61"/>
+    <w:lsdException w:name="Light Grid Accent 5" w:uiPriority="62"/>
+    <w:lsdException w:name="Medium Shading 1 Accent 5" w:uiPriority="63"/>
+    <w:lsdException w:name="Medium Shading 2 Accent 5" w:uiPriority="64"/>
+    <w:lsdException w:name="Medium List 1 Accent 5" w:uiPriority="65"/>
+    <w:lsdException w:name="Medium List 2 Accent 5" w:uiPriority="66"/>
+    <w:lsdException w:name="Medium Grid 1 Accent 5" w:uiPriority="67"/>
+    <w:lsdException w:name="Medium Grid 2 Accent 5" w:uiPriority="68"/>
+    <w:lsdException w:name="Medium Grid 3 Accent 5" w:uiPriority="69"/>
+    <w:lsdException w:name="Dark List Accent 5" w:uiPriority="70"/>
+    <w:lsdException w:name="Colorful Shading Accent 5" w:uiPriority="71"/>
+    <w:lsdException w:name="Colorful List Accent 5" w:uiPriority="72"/>
+    <w:lsdException w:name="Colorful Grid Accent 5" w:uiPriority="73"/>
+    <w:lsdException w:name="Light Shading Accent 6" w:uiPriority="60"/>
+    <w:lsdException w:name="Light List Accent 6" w:uiPriority="61"/>
+    <w:lsdException w:name="Light Grid Accent 6" w:uiPriority="62"/>
+    <w:lsdException w:name="Medium Shading 1 Accent 6" w:uiPriority="63"/>
+    <w:lsdException w:name="Medium Shading 2 Accent 6" w:uiPriority="64"/>
+    <w:lsdException w:name="Medium List 1 Accent 6" w:uiPriority="65"/>
+    <w:lsdException w:name="Medium List 2 Accent 6" w:uiPriority="66"/>
+    <w:lsdException w:name="Medium Grid 1 Accent 6" w:uiPriority="67"/>
+    <w:lsdException w:name="Medium Grid 2 Accent 6" w:uiPriority="68"/>
+    <w:lsdException w:name="Medium Grid 3 Accent 6" w:uiPriority="69"/>
+    <w:lsdException w:name="Dark List Accent 6" w:uiPriority="70"/>
+    <w:lsdException w:name="Colorful Shading Accent 6" w:uiPriority="71"/>
+    <w:lsdException w:name="Colorful List Accent 6" w:uiPriority="72"/>
+    <w:lsdException w:name="Colorful Grid Accent 6" w:uiPriority="73"/>
+    <w:lsdException w:name="Subtle Emphasis" w:uiPriority="19" w:qFormat="1"/>
+    <w:lsdException w:name="Intense Emphasis" w:uiPriority="21" w:qFormat="1"/>
+    <w:lsdException w:name="Subtle Reference" w:uiPriority="31" w:qFormat="1"/>
+    <w:lsdException w:name="Intense Reference" w:uiPriority="32" w:qFormat="1"/>
+    <w:lsdException w:name="Book Title" w:uiPriority="33" w:qFormat="1"/>
+    <w:lsdException w:name="Bibliography" w:semiHidden="1" w:uiPriority="37" w:unhideWhenUsed="1"/>
+    <w:lsdException w:name="TOC Heading" w:semiHidden="1" w:uiPriority="39" w:unhideWhenUsed="1" w:qFormat="1"/>
+    <w:lsdException w:name="Plain Table 1" w:uiPriority="41"/>
+    <w:lsdException w:name="Plain Table 2" w:uiPriority="42"/>
+    <w:lsdException w:name="Plain Table 3" w:uiPriority="43"/>
+    <w:lsdException w:name="Plain Table 4" w:uiPriority="44"/>
+    <w:lsdException w:name="Plain Table 5" w:uiPriority="45"/>
+    <w:lsdException w:name="Grid Table Light" w:uiPriority="40"/>
+    <w:lsdException w:name="Grid Table 1 Light" w:uiPriority="46"/>
+    <w:lsdException w:name="Grid Table 2" w:uiPriority="47"/>
+    <w:lsdException w:name="Grid Table 3" w:uiPriority="48"/>
+    <w:lsdException w:name="Grid Table 4" w:uiPriority="49"/>
+    <w:lsdException w:name="Grid Table 5 Dark" w:uiPriority="50"/>
+    <w:lsdException w:name="Grid Table 6 Colorful" w:uiPriority="51"/>
+    <w:lsdException w:name="Grid Table 7 Colorful" w:uiPriority="52"/>
+    <w:lsdException w:name="Grid Table 1 Light Accent 1" w:uiPriority="46"/>
+    <w:lsdException w:name="Grid Table 2 Accent 1" w:uiPriority="47"/>
+    <w:lsdException w:name="Grid Table 3 Accent 1" w:uiPriority="48"/>
+    <w:lsdException w:name="Grid Table 4 Accent 1" w:uiPriority="49"/>
+    <w:lsdException w:name="Grid Table 5 Dark Accent 1" w:uiPriority="50"/>
+    <w:lsdException w:name="Grid Table 6 Colorful Accent 1" w:uiPriority="51"/>
+    <w:lsdException w:name="Grid Table 7 Colorful Accent 1" w:uiPriority="52"/>
+    <w:lsdException w:name="Grid Table 1 Light Accent 2" w:uiPriority="46"/>
+    <w:lsdException w:name="Grid Table 2 Accent 2" w:uiPriority="47"/>
+    <w:lsdException w:name="Grid Table 3 Accent 2" w:uiPriority="48"/>
+    <w:lsdException w:name="Grid Table 4 Accent 2" w:uiPriority="49"/>
+    <w:lsdException w:name="Grid Table 5 Dark Accent 2" w:uiPriority="50"/>
+    <w:lsdException w:name="Grid Table 6 Colorful Accent 2" w:uiPriority="51"/>
+    <w:lsdException w:name="Grid Table 7 Colorful Accent 2" w:uiPriority="52"/>
+    <w:lsdException w:name="Grid Table 1 Light Accent 3" w:uiPriority="46"/>
+    <w:lsdException w:name="Grid Table 2 Accent 3" w:uiPriority="47"/>
+    <w:lsdException w:name="Grid Table 3 Accent 3" w:uiPriority="48"/>
+    <w:lsdException w:name="Grid Table 4 Accent 3" w:uiPriority="49"/>
+    <w:lsdException w:name="Grid Table 5 Dark Accent 3" w:uiPriority="50"/>
+    <w:lsdException w:name="Grid Table 6 Colorful Accent 3" w:uiPriority="51"/>
+    <w:lsdException w:name="Grid Table 7 Colorful Accent 3" w:uiPriority="52"/>
+    <w:lsdException w:name="Grid Table 1 Light Accent 4" w:uiPriority="46"/>
+    <w:lsdException w:name="Grid Table 2 Accent 4" w:uiPriority="47"/>
+    <w:lsdException w:name="Grid Table 3 Accent 4" w:uiPriority="48"/>
+    <w:lsdException w:name="Grid Table 4 Accent 4" w:uiPriority="49"/>
+    <w:lsdException w:name="Grid Table 5 Dark Accent 4" w:uiPriority="50"/>
+    <w:lsdException w:name="Grid Table 6 Colorful Accent 4" w:uiPriority="51"/>
+    <w:lsdException w:name="Grid Table 7 Colorful Accent 4" w:uiPriority="52"/>
+    <w:lsdException w:name="Grid Table 1 Light Accent 5" w:uiPriority="46"/>
+    <w:lsdException w:name="Grid Table 2 Accent 5" w:uiPriority="47"/>
+    <w:lsdException w:name="Grid Table 3 Accent 5" w:uiPriority="48"/>
+    <w:lsdException w:name="Grid Table 4 Accent 5" w:uiPriority="49"/>
+    <w:lsdException w:name="Grid Table 5 Dark Accent 5" w:uiPriority="50"/>
+    <w:lsdException w:name="Grid Table 6 Colorful Accent 5" w:uiPriority="51"/>
+    <w:lsdException w:name="Grid Table 7 Colorful Accent 5" w:uiPriority="52"/>
+    <w:lsdException w:name="Grid Table 1 Light Accent 6" w:uiPriority="46"/>
+    <w:lsdException w:name="Grid Table 2 Accent 6" w:uiPriority="47"/>
+    <w:lsdException w:name="Grid Table 3 Accent 6" w:uiPriority="48"/>
+    <w:lsdException w:name="Grid Table 4 Accent 6" w:uiPriority="49"/>
+    <w:lsdException w:name="Grid Table 5 Dark Accent 6" w:uiPriority="50"/>
+    <w:lsdException w:name="Grid Table 6 Colorful Accent 6" w:uiPriority="51"/>
+    <w:lsdException w:name="Grid Table 7 Colorful Accent 6" w:uiPriority="52"/>
+    <w:lsdException w:name="List Table 1 Light" w:uiPriority="46"/>
+    <w:lsdException w:name="List Table 2" w:uiPriority="47"/>
+    <w:lsdException w:name="List Table 3" w:uiPriority="48"/>
+    <w:lsdException w:name="List Table 4" w:uiPriority="49"/>
+    <w:lsdException w:name="List Table 5 Dark" w:uiPriority="50"/>
+    <w:lsdException w:name="List Table 6 Colorful" w:uiPriority="51"/>
+    <w:lsdException w:name="List Table 7 Colorful" w:uiPriority="52"/>
+    <w:lsdException w:name="List Table 1 Light Accent 1" w:uiPriority="46"/>
+    <w:lsdException w:name="List Table 2 Accent 1" w:uiPriority="47"/>
+    <w:lsdException w:name="List Table 3 Accent 1" w:uiPriority="48"/>
+    <w:lsdException w:name="List Table 4 Accent 1" w:uiPriority="49"/>
+    <w:lsdException w:name="List Table 5 Dark Accent 1" w:uiPriority="50"/>
+    <w:lsdException w:name="List Table 6 Colorful Accent 1" w:uiPriority="51"/>
+    <w:lsdException w:name="List Table 7 Colorful Accent 1" w:uiPriority="52"/>
+    <w:lsdException w:name="List Table 1 Light Accent 2" w:uiPriority="46"/>
+    <w:lsdException w:name="List Table 2 Accent 2" w:uiPriority="47"/>
+    <w:lsdException w:name="List Table 3 Accent 2" w:uiPriority="48"/>
+    <w:lsdException w:name="List Table 4 Accent 2" w:uiPriority="49"/>
+    <w:lsdException w:name="List Table 5 Dark Accent 2" w:uiPriority="50"/>
+    <w:lsdException w:name="List Table 6 Colorful Accent 2" w:uiPriority="51"/>
+    <w:lsdException w:name="List Table 7 Colorful Accent 2" w:uiPriority="52"/>
+    <w:lsdException w:name="List Table 1 Light Accent 3" w:uiPriority="46"/>
+    <w:lsdException w:name="List Table 2 Accent 3" w:uiPriority="47"/>
+    <w:lsdException w:name="List Table 3 Accent 3" w:uiPriority="48"/>
+    <w:lsdException w:name="List Table 4 Accent 3" w:uiPriority="49"/>
+    <w:lsdException w:name="List Table 5 Dark Accent 3" w:uiPriority="50"/>
+    <w:lsdException w:name="List Table 6 Colorful Accent 3" w:uiPriority="51"/>
+    <w:lsdException w:name="List Table 7 Colorful Accent 3" w:uiPriority="52"/>
+    <w:lsdException w:name="List Table 1 Light Accent 4" w:uiPriority="46"/>
+    <w:lsdException w:name="List Table 2 Accent 4" w:uiPriority="47"/>
+    <w:lsdException w:name="List Table 3 Accent 4" w:uiPriority="48"/>
+    <w:lsdException w:name="List Table 4 Accent 4" w:uiPriority="49"/>
+    <w:lsdException w:name="List Table 5 Dark Accent 4" w:uiPriority="50"/>
+    <w:lsdException w:name="List Table 6 Colorful Accent 4" w:uiPriority="51"/>
+    <w:lsdException w:name="List Table 7 Colorful Accent 4" w:uiPriority="52"/>
+    <w:lsdException w:name="List Table 1 Light Accent 5" w:uiPriority="46"/>
+    <w:lsdException w:name="List Table 2 Accent 5" w:uiPriority="47"/>
+    <w:lsdException w:name="List Table 3 Accent 5" w:uiPriority="48"/>
+    <w:lsdException w:name="List Table 4 Accent 5" w:uiPriority="49"/>
+    <w:lsdException w:name="List Table 5 Dark Accent 5" w:uiPriority="50"/>
+    <w:lsdException w:name="List Table 6 Colorful Accent 5" w:uiPriority="51"/>
+    <w:lsdException w:name="List Table 7 Colorful Accent 5" w:uiPriority="52"/>
+    <w:lsdException w:name="List Table 1 Light Accent 6" w:uiPriority="46"/>
+    <w:lsdException w:name="List Table 2 Accent 6" w:uiPriority="47"/>
+    <w:lsdException w:name="List Table 3 Accent 6" w:uiPriority="48"/>
+    <w:lsdException w:name="List Table 4 Accent 6" w:uiPriority="49"/>
+    <w:lsdException w:name="List Table 5 Dark Accent 6" w:uiPriority="50"/>
+    <w:lsdException w:name="List Table 6 Colorful Accent 6" w:uiPriority="51"/>
+    <w:lsdException w:name="List Table 7 Colorful Accent 6" w:uiPriority="52"/>
+    <w:lsdException w:name="Mention" w:semiHidden="1" w:unhideWhenUsed="1"/>
+    <w:lsdException w:name="Smart Hyperlink" w:semiHidden="1" w:unhideWhenUsed="1"/>
+    <w:lsdException w:name="Hashtag" w:semiHidden="1" w:unhideWhenUsed="1"/>
+    <w:lsdException w:name="Unresolved Mention" w:semiHidden="1" w:unhideWhenUsed="1"/>
   </w:latentStyles>
   <w:style w:type="paragraph" w:default="1" w:styleId="Standard">
     <w:name w:val="Normal"/>
@@ -1425,408 +1875,69 @@
       <w:szCs w:val="24"/>
     </w:rPr>
   </w:style>
-</w:styles>
-</file>
-
-<file path=word/stylesWithEffects.xml><?xml version="1.0" encoding="utf-8"?>
-<w:styles xmlns:wpc="http://schemas.microsoft.com/office/word/2010/wordprocessingCanvas" xmlns:mc="http://schemas.openxmlformats.org/markup-compatibility/2006" xmlns:o="urn:schemas-microsoft-com:office:office" xmlns:r="http://schemas.openxmlformats.org/officeDocument/2006/relationships" xmlns:m="http://schemas.openxmlformats.org/officeDocument/2006/math" xmlns:v="urn:schemas-microsoft-com:vml" xmlns:wp14="http://schemas.microsoft.com/office/word/2010/wordprocessingDrawing" xmlns:wp="http://schemas.openxmlformats.org/drawingml/2006/wordprocessingDrawing" xmlns:w10="urn:schemas-microsoft-com:office:word" xmlns:w="http://schemas.openxmlformats.org/wordprocessingml/2006/main" xmlns:w14="http://schemas.microsoft.com/office/word/2010/wordml" xmlns:wpg="http://schemas.microsoft.com/office/word/2010/wordprocessingGroup" xmlns:wpi="http://schemas.microsoft.com/office/word/2010/wordprocessingInk" xmlns:wne="http://schemas.microsoft.com/office/word/2006/wordml" xmlns:wps="http://schemas.microsoft.com/office/word/2010/wordprocessingShape" mc:Ignorable="w14 wp14">
-  <w:docDefaults>
-    <w:rPrDefault>
-      <w:rPr>
-        <w:rFonts w:asciiTheme="minorHAnsi" w:eastAsiaTheme="minorHAnsi" w:hAnsiTheme="minorHAnsi" w:cstheme="minorBidi"/>
-        <w:sz w:val="22"/>
-        <w:szCs w:val="22"/>
-        <w:lang w:val="de-AT" w:eastAsia="en-US" w:bidi="ar-SA"/>
-      </w:rPr>
-    </w:rPrDefault>
-    <w:pPrDefault>
-      <w:pPr>
-        <w:spacing w:after="160" w:line="259" w:lineRule="auto"/>
-      </w:pPr>
-    </w:pPrDefault>
-  </w:docDefaults>
-  <w:latentStyles w:defLockedState="0" w:defUIPriority="99" w:defSemiHidden="1" w:defUnhideWhenUsed="1" w:defQFormat="0" w:count="267">
-    <w:lsdException w:name="Normal" w:semiHidden="0" w:uiPriority="0" w:unhideWhenUsed="0" w:qFormat="1"/>
-    <w:lsdException w:name="heading 1" w:semiHidden="0" w:uiPriority="9" w:unhideWhenUsed="0" w:qFormat="1"/>
-    <w:lsdException w:name="heading 2" w:uiPriority="9" w:qFormat="1"/>
-    <w:lsdException w:name="heading 3" w:uiPriority="9" w:qFormat="1"/>
-    <w:lsdException w:name="heading 4" w:uiPriority="9" w:qFormat="1"/>
-    <w:lsdException w:name="heading 5" w:uiPriority="9" w:qFormat="1"/>
-    <w:lsdException w:name="heading 6" w:uiPriority="9" w:qFormat="1"/>
-    <w:lsdException w:name="heading 7" w:uiPriority="9" w:qFormat="1"/>
-    <w:lsdException w:name="heading 8" w:uiPriority="9" w:qFormat="1"/>
-    <w:lsdException w:name="heading 9" w:uiPriority="9" w:qFormat="1"/>
-    <w:lsdException w:name="toc 1" w:uiPriority="39"/>
-    <w:lsdException w:name="toc 2" w:uiPriority="39"/>
-    <w:lsdException w:name="toc 3" w:uiPriority="39"/>
-    <w:lsdException w:name="toc 4" w:uiPriority="39"/>
-    <w:lsdException w:name="toc 5" w:uiPriority="39"/>
-    <w:lsdException w:name="toc 6" w:uiPriority="39"/>
-    <w:lsdException w:name="toc 7" w:uiPriority="39"/>
-    <w:lsdException w:name="toc 8" w:uiPriority="39"/>
-    <w:lsdException w:name="toc 9" w:uiPriority="39"/>
-    <w:lsdException w:name="caption" w:uiPriority="35" w:qFormat="1"/>
-    <w:lsdException w:name="Title" w:semiHidden="0" w:uiPriority="10" w:unhideWhenUsed="0" w:qFormat="1"/>
-    <w:lsdException w:name="Default Paragraph Font" w:uiPriority="1"/>
-    <w:lsdException w:name="Subtitle" w:semiHidden="0" w:uiPriority="11" w:unhideWhenUsed="0" w:qFormat="1"/>
-    <w:lsdException w:name="Strong" w:semiHidden="0" w:uiPriority="22" w:unhideWhenUsed="0" w:qFormat="1"/>
-    <w:lsdException w:name="Emphasis" w:semiHidden="0" w:uiPriority="20" w:unhideWhenUsed="0" w:qFormat="1"/>
-    <w:lsdException w:name="Table Grid" w:semiHidden="0" w:uiPriority="39" w:unhideWhenUsed="0"/>
-    <w:lsdException w:name="Placeholder Text" w:unhideWhenUsed="0"/>
-    <w:lsdException w:name="No Spacing" w:semiHidden="0" w:uiPriority="1" w:unhideWhenUsed="0" w:qFormat="1"/>
-    <w:lsdException w:name="Light Shading" w:semiHidden="0" w:uiPriority="60" w:unhideWhenUsed="0"/>
-    <w:lsdException w:name="Light List" w:semiHidden="0" w:uiPriority="61" w:unhideWhenUsed="0"/>
-    <w:lsdException w:name="Light Grid" w:semiHidden="0" w:uiPriority="62" w:unhideWhenUsed="0"/>
-    <w:lsdException w:name="Medium Shading 1" w:semiHidden="0" w:uiPriority="63" w:unhideWhenUsed="0"/>
-    <w:lsdException w:name="Medium Shading 2" w:semiHidden="0" w:uiPriority="64" w:unhideWhenUsed="0"/>
-    <w:lsdException w:name="Medium List 1" w:semiHidden="0" w:uiPriority="65" w:unhideWhenUsed="0"/>
-    <w:lsdException w:name="Medium List 2" w:semiHidden="0" w:uiPriority="66" w:unhideWhenUsed="0"/>
-    <w:lsdException w:name="Medium Grid 1" w:semiHidden="0" w:uiPriority="67" w:unhideWhenUsed="0"/>
-    <w:lsdException w:name="Medium Grid 2" w:semiHidden="0" w:uiPriority="68" w:unhideWhenUsed="0"/>
-    <w:lsdException w:name="Medium Grid 3" w:semiHidden="0" w:uiPriority="69" w:unhideWhenUsed="0"/>
-    <w:lsdException w:name="Dark List" w:semiHidden="0" w:uiPriority="70" w:unhideWhenUsed="0"/>
-    <w:lsdException w:name="Colorful Shading" w:semiHidden="0" w:uiPriority="71" w:unhideWhenUsed="0"/>
-    <w:lsdException w:name="Colorful List" w:semiHidden="0" w:uiPriority="72" w:unhideWhenUsed="0"/>
-    <w:lsdException w:name="Colorful Grid" w:semiHidden="0" w:uiPriority="73" w:unhideWhenUsed="0"/>
-    <w:lsdException w:name="Light Shading Accent 1" w:semiHidden="0" w:uiPriority="60" w:unhideWhenUsed="0"/>
-    <w:lsdException w:name="Light List Accent 1" w:semiHidden="0" w:uiPriority="61" w:unhideWhenUsed="0"/>
-    <w:lsdException w:name="Light Grid Accent 1" w:semiHidden="0" w:uiPriority="62" w:unhideWhenUsed="0"/>
-    <w:lsdException w:name="Medium Shading 1 Accent 1" w:semiHidden="0" w:uiPriority="63" w:unhideWhenUsed="0"/>
-    <w:lsdException w:name="Medium Shading 2 Accent 1" w:semiHidden="0" w:uiPriority="64" w:unhideWhenUsed="0"/>
-    <w:lsdException w:name="Medium List 1 Accent 1" w:semiHidden="0" w:uiPriority="65" w:unhideWhenUsed="0"/>
-    <w:lsdException w:name="Revision" w:unhideWhenUsed="0"/>
-    <w:lsdException w:name="List Paragraph" w:semiHidden="0" w:uiPriority="34" w:unhideWhenUsed="0" w:qFormat="1"/>
-    <w:lsdException w:name="Quote" w:semiHidden="0" w:uiPriority="29" w:unhideWhenUsed="0" w:qFormat="1"/>
-    <w:lsdException w:name="Intense Quote" w:semiHidden="0" w:uiPriority="30" w:unhideWhenUsed="0" w:qFormat="1"/>
-    <w:lsdException w:name="Medium List 2 Accent 1" w:semiHidden="0" w:uiPriority="66" w:unhideWhenUsed="0"/>
-    <w:lsdException w:name="Medium Grid 1 Accent 1" w:semiHidden="0" w:uiPriority="67" w:unhideWhenUsed="0"/>
-    <w:lsdException w:name="Medium Grid 2 Accent 1" w:semiHidden="0" w:uiPriority="68" w:unhideWhenUsed="0"/>
-    <w:lsdException w:name="Medium Grid 3 Accent 1" w:semiHidden="0" w:uiPriority="69" w:unhideWhenUsed="0"/>
-    <w:lsdException w:name="Dark List Accent 1" w:semiHidden="0" w:uiPriority="70" w:unhideWhenUsed="0"/>
-    <w:lsdException w:name="Colorful Shading Accent 1" w:semiHidden="0" w:uiPriority="71" w:unhideWhenUsed="0"/>
-    <w:lsdException w:name="Colorful List Accent 1" w:semiHidden="0" w:uiPriority="72" w:unhideWhenUsed="0"/>
-    <w:lsdException w:name="Colorful Grid Accent 1" w:semiHidden="0" w:uiPriority="73" w:unhideWhenUsed="0"/>
-    <w:lsdException w:name="Light Shading Accent 2" w:semiHidden="0" w:uiPriority="60" w:unhideWhenUsed="0"/>
-    <w:lsdException w:name="Light List Accent 2" w:semiHidden="0" w:uiPriority="61" w:unhideWhenUsed="0"/>
-    <w:lsdException w:name="Light Grid Accent 2" w:semiHidden="0" w:uiPriority="62" w:unhideWhenUsed="0"/>
-    <w:lsdException w:name="Medium Shading 1 Accent 2" w:semiHidden="0" w:uiPriority="63" w:unhideWhenUsed="0"/>
-    <w:lsdException w:name="Medium Shading 2 Accent 2" w:semiHidden="0" w:uiPriority="64" w:unhideWhenUsed="0"/>
-    <w:lsdException w:name="Medium List 1 Accent 2" w:semiHidden="0" w:uiPriority="65" w:unhideWhenUsed="0"/>
-    <w:lsdException w:name="Medium List 2 Accent 2" w:semiHidden="0" w:uiPriority="66" w:unhideWhenUsed="0"/>
-    <w:lsdException w:name="Medium Grid 1 Accent 2" w:semiHidden="0" w:uiPriority="67" w:unhideWhenUsed="0"/>
-    <w:lsdException w:name="Medium Grid 2 Accent 2" w:semiHidden="0" w:uiPriority="68" w:unhideWhenUsed="0"/>
-    <w:lsdException w:name="Medium Grid 3 Accent 2" w:semiHidden="0" w:uiPriority="69" w:unhideWhenUsed="0"/>
-    <w:lsdException w:name="Dark List Accent 2" w:semiHidden="0" w:uiPriority="70" w:unhideWhenUsed="0"/>
-    <w:lsdException w:name="Colorful Shading Accent 2" w:semiHidden="0" w:uiPriority="71" w:unhideWhenUsed="0"/>
-    <w:lsdException w:name="Colorful List Accent 2" w:semiHidden="0" w:uiPriority="72" w:unhideWhenUsed="0"/>
-    <w:lsdException w:name="Colorful Grid Accent 2" w:semiHidden="0" w:uiPriority="73" w:unhideWhenUsed="0"/>
-    <w:lsdException w:name="Light Shading Accent 3" w:semiHidden="0" w:uiPriority="60" w:unhideWhenUsed="0"/>
-    <w:lsdException w:name="Light List Accent 3" w:semiHidden="0" w:uiPriority="61" w:unhideWhenUsed="0"/>
-    <w:lsdException w:name="Light Grid Accent 3" w:semiHidden="0" w:uiPriority="62" w:unhideWhenUsed="0"/>
-    <w:lsdException w:name="Medium Shading 1 Accent 3" w:semiHidden="0" w:uiPriority="63" w:unhideWhenUsed="0"/>
-    <w:lsdException w:name="Medium Shading 2 Accent 3" w:semiHidden="0" w:uiPriority="64" w:unhideWhenUsed="0"/>
-    <w:lsdException w:name="Medium List 1 Accent 3" w:semiHidden="0" w:uiPriority="65" w:unhideWhenUsed="0"/>
-    <w:lsdException w:name="Medium List 2 Accent 3" w:semiHidden="0" w:uiPriority="66" w:unhideWhenUsed="0"/>
-    <w:lsdException w:name="Medium Grid 1 Accent 3" w:semiHidden="0" w:uiPriority="67" w:unhideWhenUsed="0"/>
-    <w:lsdException w:name="Medium Grid 2 Accent 3" w:semiHidden="0" w:uiPriority="68" w:unhideWhenUsed="0"/>
-    <w:lsdException w:name="Medium Grid 3 Accent 3" w:semiHidden="0" w:uiPriority="69" w:unhideWhenUsed="0"/>
-    <w:lsdException w:name="Dark List Accent 3" w:semiHidden="0" w:uiPriority="70" w:unhideWhenUsed="0"/>
-    <w:lsdException w:name="Colorful Shading Accent 3" w:semiHidden="0" w:uiPriority="71" w:unhideWhenUsed="0"/>
-    <w:lsdException w:name="Colorful List Accent 3" w:semiHidden="0" w:uiPriority="72" w:unhideWhenUsed="0"/>
-    <w:lsdException w:name="Colorful Grid Accent 3" w:semiHidden="0" w:uiPriority="73" w:unhideWhenUsed="0"/>
-    <w:lsdException w:name="Light Shading Accent 4" w:semiHidden="0" w:uiPriority="60" w:unhideWhenUsed="0"/>
-    <w:lsdException w:name="Light List Accent 4" w:semiHidden="0" w:uiPriority="61" w:unhideWhenUsed="0"/>
-    <w:lsdException w:name="Light Grid Accent 4" w:semiHidden="0" w:uiPriority="62" w:unhideWhenUsed="0"/>
-    <w:lsdException w:name="Medium Shading 1 Accent 4" w:semiHidden="0" w:uiPriority="63" w:unhideWhenUsed="0"/>
-    <w:lsdException w:name="Medium Shading 2 Accent 4" w:semiHidden="0" w:uiPriority="64" w:unhideWhenUsed="0"/>
-    <w:lsdException w:name="Medium List 1 Accent 4" w:semiHidden="0" w:uiPriority="65" w:unhideWhenUsed="0"/>
-    <w:lsdException w:name="Medium List 2 Accent 4" w:semiHidden="0" w:uiPriority="66" w:unhideWhenUsed="0"/>
-    <w:lsdException w:name="Medium Grid 1 Accent 4" w:semiHidden="0" w:uiPriority="67" w:unhideWhenUsed="0"/>
-    <w:lsdException w:name="Medium Grid 2 Accent 4" w:semiHidden="0" w:uiPriority="68" w:unhideWhenUsed="0"/>
-    <w:lsdException w:name="Medium Grid 3 Accent 4" w:semiHidden="0" w:uiPriority="69" w:unhideWhenUsed="0"/>
-    <w:lsdException w:name="Dark List Accent 4" w:semiHidden="0" w:uiPriority="70" w:unhideWhenUsed="0"/>
-    <w:lsdException w:name="Colorful Shading Accent 4" w:semiHidden="0" w:uiPriority="71" w:unhideWhenUsed="0"/>
-    <w:lsdException w:name="Colorful List Accent 4" w:semiHidden="0" w:uiPriority="72" w:unhideWhenUsed="0"/>
-    <w:lsdException w:name="Colorful Grid Accent 4" w:semiHidden="0" w:uiPriority="73" w:unhideWhenUsed="0"/>
-    <w:lsdException w:name="Light Shading Accent 5" w:semiHidden="0" w:uiPriority="60" w:unhideWhenUsed="0"/>
-    <w:lsdException w:name="Light List Accent 5" w:semiHidden="0" w:uiPriority="61" w:unhideWhenUsed="0"/>
-    <w:lsdException w:name="Light Grid Accent 5" w:semiHidden="0" w:uiPriority="62" w:unhideWhenUsed="0"/>
-    <w:lsdException w:name="Medium Shading 1 Accent 5" w:semiHidden="0" w:uiPriority="63" w:unhideWhenUsed="0"/>
-    <w:lsdException w:name="Medium Shading 2 Accent 5" w:semiHidden="0" w:uiPriority="64" w:unhideWhenUsed="0"/>
-    <w:lsdException w:name="Medium List 1 Accent 5" w:semiHidden="0" w:uiPriority="65" w:unhideWhenUsed="0"/>
-    <w:lsdException w:name="Medium List 2 Accent 5" w:semiHidden="0" w:uiPriority="66" w:unhideWhenUsed="0"/>
-    <w:lsdException w:name="Medium Grid 1 Accent 5" w:semiHidden="0" w:uiPriority="67" w:unhideWhenUsed="0"/>
-    <w:lsdException w:name="Medium Grid 2 Accent 5" w:semiHidden="0" w:uiPriority="68" w:unhideWhenUsed="0"/>
-    <w:lsdException w:name="Medium Grid 3 Accent 5" w:semiHidden="0" w:uiPriority="69" w:unhideWhenUsed="0"/>
-    <w:lsdException w:name="Dark List Accent 5" w:semiHidden="0" w:uiPriority="70" w:unhideWhenUsed="0"/>
-    <w:lsdException w:name="Colorful Shading Accent 5" w:semiHidden="0" w:uiPriority="71" w:unhideWhenUsed="0"/>
-    <w:lsdException w:name="Colorful List Accent 5" w:semiHidden="0" w:uiPriority="72" w:unhideWhenUsed="0"/>
-    <w:lsdException w:name="Colorful Grid Accent 5" w:semiHidden="0" w:uiPriority="73" w:unhideWhenUsed="0"/>
-    <w:lsdException w:name="Light Shading Accent 6" w:semiHidden="0" w:uiPriority="60" w:unhideWhenUsed="0"/>
-    <w:lsdException w:name="Light List Accent 6" w:semiHidden="0" w:uiPriority="61" w:unhideWhenUsed="0"/>
-    <w:lsdException w:name="Light Grid Accent 6" w:semiHidden="0" w:uiPriority="62" w:unhideWhenUsed="0"/>
-    <w:lsdException w:name="Medium Shading 1 Accent 6" w:semiHidden="0" w:uiPriority="63" w:unhideWhenUsed="0"/>
-    <w:lsdException w:name="Medium Shading 2 Accent 6" w:semiHidden="0" w:uiPriority="64" w:unhideWhenUsed="0"/>
-    <w:lsdException w:name="Medium List 1 Accent 6" w:semiHidden="0" w:uiPriority="65" w:unhideWhenUsed="0"/>
-    <w:lsdException w:name="Medium List 2 Accent 6" w:semiHidden="0" w:uiPriority="66" w:unhideWhenUsed="0"/>
-    <w:lsdException w:name="Medium Grid 1 Accent 6" w:semiHidden="0" w:uiPriority="67" w:unhideWhenUsed="0"/>
-    <w:lsdException w:name="Medium Grid 2 Accent 6" w:semiHidden="0" w:uiPriority="68" w:unhideWhenUsed="0"/>
-    <w:lsdException w:name="Medium Grid 3 Accent 6" w:semiHidden="0" w:uiPriority="69" w:unhideWhenUsed="0"/>
-    <w:lsdException w:name="Dark List Accent 6" w:semiHidden="0" w:uiPriority="70" w:unhideWhenUsed="0"/>
-    <w:lsdException w:name="Colorful Shading Accent 6" w:semiHidden="0" w:uiPriority="71" w:unhideWhenUsed="0"/>
-    <w:lsdException w:name="Colorful List Accent 6" w:semiHidden="0" w:uiPriority="72" w:unhideWhenUsed="0"/>
-    <w:lsdException w:name="Colorful Grid Accent 6" w:semiHidden="0" w:uiPriority="73" w:unhideWhenUsed="0"/>
-    <w:lsdException w:name="Subtle Emphasis" w:semiHidden="0" w:uiPriority="19" w:unhideWhenUsed="0" w:qFormat="1"/>
-    <w:lsdException w:name="Intense Emphasis" w:semiHidden="0" w:uiPriority="21" w:unhideWhenUsed="0" w:qFormat="1"/>
-    <w:lsdException w:name="Subtle Reference" w:semiHidden="0" w:uiPriority="31" w:unhideWhenUsed="0" w:qFormat="1"/>
-    <w:lsdException w:name="Intense Reference" w:semiHidden="0" w:uiPriority="32" w:unhideWhenUsed="0" w:qFormat="1"/>
-    <w:lsdException w:name="Book Title" w:semiHidden="0" w:uiPriority="33" w:unhideWhenUsed="0" w:qFormat="1"/>
-    <w:lsdException w:name="Bibliography" w:uiPriority="37"/>
-    <w:lsdException w:name="TOC Heading" w:uiPriority="39" w:qFormat="1"/>
-  </w:latentStyles>
-  <w:style w:type="paragraph" w:default="1" w:styleId="Standard">
-    <w:name w:val="Normal"/>
+  <w:style w:type="paragraph" w:customStyle="1" w:styleId="Code">
+    <w:name w:val="Code"/>
+    <w:link w:val="CodeZchn"/>
     <w:qFormat/>
-  </w:style>
-  <w:style w:type="paragraph" w:styleId="berschrift1">
-    <w:name w:val="heading 1"/>
-    <w:basedOn w:val="Standard"/>
-    <w:next w:val="Standard"/>
-    <w:link w:val="berschrift1Zchn"/>
-    <w:uiPriority w:val="9"/>
-    <w:qFormat/>
-    <w:rsid w:val="007B0F64"/>
-    <w:pPr>
-      <w:keepNext/>
-      <w:keepLines/>
-      <w:spacing w:before="240" w:after="0"/>
-      <w:outlineLvl w:val="0"/>
-    </w:pPr>
+    <w:rsid w:val="00832B9D"/>
     <w:rPr>
-      <w:rFonts w:asciiTheme="majorHAnsi" w:eastAsiaTheme="majorEastAsia" w:hAnsiTheme="majorHAnsi" w:cstheme="majorBidi"/>
-      <w:color w:val="2F5496" w:themeColor="accent1" w:themeShade="BF"/>
-      <w:sz w:val="32"/>
-      <w:szCs w:val="32"/>
+      <w:rFonts w:ascii="Courier New" w:hAnsi="Courier New"/>
+      <w:sz w:val="20"/>
     </w:rPr>
   </w:style>
-  <w:style w:type="paragraph" w:styleId="berschrift2">
-    <w:name w:val="heading 2"/>
-    <w:basedOn w:val="Standard"/>
-    <w:next w:val="Standard"/>
-    <w:link w:val="berschrift2Zchn"/>
-    <w:uiPriority w:val="9"/>
-    <w:unhideWhenUsed/>
-    <w:qFormat/>
-    <w:rsid w:val="007B0F64"/>
-    <w:pPr>
-      <w:keepNext/>
-      <w:keepLines/>
-      <w:spacing w:before="40" w:after="0"/>
-      <w:outlineLvl w:val="1"/>
-    </w:pPr>
+  <w:style w:type="character" w:customStyle="1" w:styleId="CodeZchn">
+    <w:name w:val="Code Zchn"/>
+    <w:basedOn w:val="Absatz-Standardschriftart"/>
+    <w:link w:val="Code"/>
+    <w:rsid w:val="00832B9D"/>
     <w:rPr>
-      <w:rFonts w:asciiTheme="majorHAnsi" w:eastAsiaTheme="majorEastAsia" w:hAnsiTheme="majorHAnsi" w:cstheme="majorBidi"/>
-      <w:color w:val="2F5496" w:themeColor="accent1" w:themeShade="BF"/>
-      <w:sz w:val="26"/>
-      <w:szCs w:val="26"/>
+      <w:rFonts w:ascii="Courier New" w:hAnsi="Courier New"/>
+      <w:sz w:val="20"/>
     </w:rPr>
   </w:style>
-  <w:style w:type="paragraph" w:styleId="berschrift3">
-    <w:name w:val="heading 3"/>
+  <w:style w:type="paragraph" w:styleId="Kopfzeile">
+    <w:name w:val="header"/>
     <w:basedOn w:val="Standard"/>
-    <w:next w:val="Standard"/>
-    <w:link w:val="berschrift3Zchn"/>
-    <w:uiPriority w:val="9"/>
+    <w:link w:val="KopfzeileZchn"/>
+    <w:uiPriority w:val="99"/>
     <w:unhideWhenUsed/>
-    <w:qFormat/>
-    <w:rsid w:val="007B0F64"/>
+    <w:rsid w:val="00D45B52"/>
     <w:pPr>
-      <w:keepNext/>
-      <w:keepLines/>
-      <w:spacing w:before="40" w:after="0"/>
-      <w:outlineLvl w:val="2"/>
-    </w:pPr>
-    <w:rPr>
-      <w:rFonts w:asciiTheme="majorHAnsi" w:eastAsiaTheme="majorEastAsia" w:hAnsiTheme="majorHAnsi" w:cstheme="majorBidi"/>
-      <w:color w:val="1F3763" w:themeColor="accent1" w:themeShade="7F"/>
-      <w:sz w:val="24"/>
-      <w:szCs w:val="24"/>
-    </w:rPr>
-  </w:style>
-  <w:style w:type="character" w:default="1" w:styleId="Absatz-Standardschriftart">
-    <w:name w:val="Default Paragraph Font"/>
-    <w:uiPriority w:val="1"/>
-    <w:semiHidden/>
-    <w:unhideWhenUsed/>
-  </w:style>
-  <w:style w:type="table" w:default="1" w:styleId="NormaleTabelle">
-    <w:name w:val="Normal Table"/>
-    <w:uiPriority w:val="99"/>
-    <w:semiHidden/>
-    <w:unhideWhenUsed/>
-    <w:tblPr>
-      <w:tblInd w:w="0" w:type="dxa"/>
-      <w:tblCellMar>
-        <w:top w:w="0" w:type="dxa"/>
-        <w:left w:w="108" w:type="dxa"/>
-        <w:bottom w:w="0" w:type="dxa"/>
-        <w:right w:w="108" w:type="dxa"/>
-      </w:tblCellMar>
-    </w:tblPr>
-  </w:style>
-  <w:style w:type="numbering" w:default="1" w:styleId="KeineListe">
-    <w:name w:val="No List"/>
-    <w:uiPriority w:val="99"/>
-    <w:semiHidden/>
-    <w:unhideWhenUsed/>
-  </w:style>
-  <w:style w:type="paragraph" w:styleId="Listenabsatz">
-    <w:name w:val="List Paragraph"/>
-    <w:basedOn w:val="Standard"/>
-    <w:uiPriority w:val="34"/>
-    <w:qFormat/>
-    <w:rsid w:val="00A33D37"/>
-    <w:pPr>
-      <w:ind w:left="720"/>
-      <w:contextualSpacing/>
+      <w:tabs>
+        <w:tab w:val="center" w:pos="4536"/>
+        <w:tab w:val="right" w:pos="9072"/>
+      </w:tabs>
+      <w:spacing w:after="0" w:line="240" w:lineRule="auto"/>
     </w:pPr>
   </w:style>
-  <w:style w:type="character" w:styleId="Kommentarzeichen">
-    <w:name w:val="annotation reference"/>
+  <w:style w:type="character" w:customStyle="1" w:styleId="KopfzeileZchn">
+    <w:name w:val="Kopfzeile Zchn"/>
     <w:basedOn w:val="Absatz-Standardschriftart"/>
+    <w:link w:val="Kopfzeile"/>
     <w:uiPriority w:val="99"/>
-    <w:semiHidden/>
+    <w:rsid w:val="00D45B52"/>
+  </w:style>
+  <w:style w:type="paragraph" w:styleId="Fuzeile">
+    <w:name w:val="footer"/>
+    <w:basedOn w:val="Standard"/>
+    <w:link w:val="FuzeileZchn"/>
+    <w:uiPriority w:val="99"/>
     <w:unhideWhenUsed/>
-    <w:rsid w:val="00146DD2"/>
-    <w:rPr>
-      <w:sz w:val="16"/>
-      <w:szCs w:val="16"/>
-    </w:rPr>
-  </w:style>
-  <w:style w:type="paragraph" w:styleId="Kommentartext">
-    <w:name w:val="annotation text"/>
-    <w:basedOn w:val="Standard"/>
-    <w:link w:val="KommentartextZchn"/>
-    <w:uiPriority w:val="99"/>
-    <w:semiHidden/>
-    <w:unhideWhenUsed/>
-    <w:rsid w:val="00146DD2"/>
+    <w:rsid w:val="00D45B52"/>
     <w:pPr>
-      <w:spacing w:line="240" w:lineRule="auto"/>
-    </w:pPr>
-    <w:rPr>
-      <w:sz w:val="20"/>
-      <w:szCs w:val="20"/>
-    </w:rPr>
-  </w:style>
-  <w:style w:type="character" w:customStyle="1" w:styleId="KommentartextZchn">
-    <w:name w:val="Kommentartext Zchn"/>
-    <w:basedOn w:val="Absatz-Standardschriftart"/>
-    <w:link w:val="Kommentartext"/>
-    <w:uiPriority w:val="99"/>
-    <w:semiHidden/>
-    <w:rsid w:val="00146DD2"/>
-    <w:rPr>
-      <w:sz w:val="20"/>
-      <w:szCs w:val="20"/>
-    </w:rPr>
-  </w:style>
-  <w:style w:type="paragraph" w:styleId="Kommentarthema">
-    <w:name w:val="annotation subject"/>
-    <w:basedOn w:val="Kommentartext"/>
-    <w:next w:val="Kommentartext"/>
-    <w:link w:val="KommentarthemaZchn"/>
-    <w:uiPriority w:val="99"/>
-    <w:semiHidden/>
-    <w:unhideWhenUsed/>
-    <w:rsid w:val="00146DD2"/>
-    <w:rPr>
-      <w:b/>
-      <w:bCs/>
-    </w:rPr>
-  </w:style>
-  <w:style w:type="character" w:customStyle="1" w:styleId="KommentarthemaZchn">
-    <w:name w:val="Kommentarthema Zchn"/>
-    <w:basedOn w:val="KommentartextZchn"/>
-    <w:link w:val="Kommentarthema"/>
-    <w:uiPriority w:val="99"/>
-    <w:semiHidden/>
-    <w:rsid w:val="00146DD2"/>
-    <w:rPr>
-      <w:b/>
-      <w:bCs/>
-      <w:sz w:val="20"/>
-      <w:szCs w:val="20"/>
-    </w:rPr>
-  </w:style>
-  <w:style w:type="paragraph" w:styleId="Sprechblasentext">
-    <w:name w:val="Balloon Text"/>
-    <w:basedOn w:val="Standard"/>
-    <w:link w:val="SprechblasentextZchn"/>
-    <w:uiPriority w:val="99"/>
-    <w:semiHidden/>
-    <w:unhideWhenUsed/>
-    <w:rsid w:val="00146DD2"/>
-    <w:pPr>
+      <w:tabs>
+        <w:tab w:val="center" w:pos="4536"/>
+        <w:tab w:val="right" w:pos="9072"/>
+      </w:tabs>
       <w:spacing w:after="0" w:line="240" w:lineRule="auto"/>
     </w:pPr>
-    <w:rPr>
-      <w:rFonts w:ascii="Segoe UI" w:hAnsi="Segoe UI" w:cs="Segoe UI"/>
-      <w:sz w:val="18"/>
-      <w:szCs w:val="18"/>
-    </w:rPr>
   </w:style>
-  <w:style w:type="character" w:customStyle="1" w:styleId="SprechblasentextZchn">
-    <w:name w:val="Sprechblasentext Zchn"/>
+  <w:style w:type="character" w:customStyle="1" w:styleId="FuzeileZchn">
+    <w:name w:val="Fußzeile Zchn"/>
     <w:basedOn w:val="Absatz-Standardschriftart"/>
-    <w:link w:val="Sprechblasentext"/>
+    <w:link w:val="Fuzeile"/>
     <w:uiPriority w:val="99"/>
-    <w:semiHidden/>
-    <w:rsid w:val="00146DD2"/>
-    <w:rPr>
-      <w:rFonts w:ascii="Segoe UI" w:hAnsi="Segoe UI" w:cs="Segoe UI"/>
-      <w:sz w:val="18"/>
-      <w:szCs w:val="18"/>
-    </w:rPr>
-  </w:style>
-  <w:style w:type="character" w:customStyle="1" w:styleId="berschrift1Zchn">
-    <w:name w:val="Überschrift 1 Zchn"/>
-    <w:basedOn w:val="Absatz-Standardschriftart"/>
-    <w:link w:val="berschrift1"/>
-    <w:uiPriority w:val="9"/>
-    <w:rsid w:val="007B0F64"/>
-    <w:rPr>
-      <w:rFonts w:asciiTheme="majorHAnsi" w:eastAsiaTheme="majorEastAsia" w:hAnsiTheme="majorHAnsi" w:cstheme="majorBidi"/>
-      <w:color w:val="2F5496" w:themeColor="accent1" w:themeShade="BF"/>
-      <w:sz w:val="32"/>
-      <w:szCs w:val="32"/>
-    </w:rPr>
-  </w:style>
-  <w:style w:type="character" w:customStyle="1" w:styleId="berschrift2Zchn">
-    <w:name w:val="Überschrift 2 Zchn"/>
-    <w:basedOn w:val="Absatz-Standardschriftart"/>
-    <w:link w:val="berschrift2"/>
-    <w:uiPriority w:val="9"/>
-    <w:rsid w:val="007B0F64"/>
-    <w:rPr>
-      <w:rFonts w:asciiTheme="majorHAnsi" w:eastAsiaTheme="majorEastAsia" w:hAnsiTheme="majorHAnsi" w:cstheme="majorBidi"/>
-      <w:color w:val="2F5496" w:themeColor="accent1" w:themeShade="BF"/>
-      <w:sz w:val="26"/>
-      <w:szCs w:val="26"/>
-    </w:rPr>
-  </w:style>
-  <w:style w:type="character" w:customStyle="1" w:styleId="berschrift3Zchn">
-    <w:name w:val="Überschrift 3 Zchn"/>
-    <w:basedOn w:val="Absatz-Standardschriftart"/>
-    <w:link w:val="berschrift3"/>
-    <w:uiPriority w:val="9"/>
-    <w:rsid w:val="007B0F64"/>
-    <w:rPr>
-      <w:rFonts w:asciiTheme="majorHAnsi" w:eastAsiaTheme="majorEastAsia" w:hAnsiTheme="majorHAnsi" w:cstheme="majorBidi"/>
-      <w:color w:val="1F3763" w:themeColor="accent1" w:themeShade="7F"/>
-      <w:sz w:val="24"/>
-      <w:szCs w:val="24"/>
-    </w:rPr>
+    <w:rsid w:val="00D45B52"/>
   </w:style>
 </w:styles>
 </file>
@@ -2801,13 +2912,6 @@
         </dgm:presLayoutVars>
       </dgm:prSet>
       <dgm:spPr/>
-      <dgm:t>
-        <a:bodyPr/>
-        <a:lstStyle/>
-        <a:p>
-          <a:endParaRPr lang="de-AT"/>
-        </a:p>
-      </dgm:t>
     </dgm:pt>
     <dgm:pt modelId="{DF850575-5873-4B23-B3B0-50A39C8A564E}" type="pres">
       <dgm:prSet presAssocID="{7A1175EB-6647-48FE-8691-650AE4963E11}" presName="singleCycle" presStyleCnt="0"/>
@@ -2821,24 +2925,10 @@
         </dgm:presLayoutVars>
       </dgm:prSet>
       <dgm:spPr/>
-      <dgm:t>
-        <a:bodyPr/>
-        <a:lstStyle/>
-        <a:p>
-          <a:endParaRPr lang="de-AT"/>
-        </a:p>
-      </dgm:t>
     </dgm:pt>
     <dgm:pt modelId="{2AAE1B8F-1FF5-4486-9569-7C5122EC184C}" type="pres">
       <dgm:prSet presAssocID="{3486AB8B-B49E-48D0-B363-30DD696AFEE9}" presName="Name56" presStyleLbl="parChTrans1D2" presStyleIdx="0" presStyleCnt="3"/>
       <dgm:spPr/>
-      <dgm:t>
-        <a:bodyPr/>
-        <a:lstStyle/>
-        <a:p>
-          <a:endParaRPr lang="de-AT"/>
-        </a:p>
-      </dgm:t>
     </dgm:pt>
     <dgm:pt modelId="{579CC66E-C007-483B-965A-40AB323A87C4}" type="pres">
       <dgm:prSet presAssocID="{1214567C-4A7C-45B8-861C-6A18589F7B7C}" presName="text0" presStyleLbl="node1" presStyleIdx="1" presStyleCnt="4" custScaleX="142147" custScaleY="129838">
@@ -2847,24 +2937,10 @@
         </dgm:presLayoutVars>
       </dgm:prSet>
       <dgm:spPr/>
-      <dgm:t>
-        <a:bodyPr/>
-        <a:lstStyle/>
-        <a:p>
-          <a:endParaRPr lang="de-AT"/>
-        </a:p>
-      </dgm:t>
     </dgm:pt>
     <dgm:pt modelId="{D7BAA00B-DA8C-4302-901C-8A3296744ED2}" type="pres">
       <dgm:prSet presAssocID="{8C066065-E849-4E66-A5B9-0BF5E4E23A97}" presName="Name56" presStyleLbl="parChTrans1D2" presStyleIdx="1" presStyleCnt="3"/>
       <dgm:spPr/>
-      <dgm:t>
-        <a:bodyPr/>
-        <a:lstStyle/>
-        <a:p>
-          <a:endParaRPr lang="de-AT"/>
-        </a:p>
-      </dgm:t>
     </dgm:pt>
     <dgm:pt modelId="{5E655C1B-213C-4D83-9BA8-8AAAF0CAC60B}" type="pres">
       <dgm:prSet presAssocID="{044F2522-8421-4AA0-BBCA-00D982A354DC}" presName="text0" presStyleLbl="node1" presStyleIdx="2" presStyleCnt="4" custScaleX="142147" custScaleY="129838">
@@ -2873,24 +2949,10 @@
         </dgm:presLayoutVars>
       </dgm:prSet>
       <dgm:spPr/>
-      <dgm:t>
-        <a:bodyPr/>
-        <a:lstStyle/>
-        <a:p>
-          <a:endParaRPr lang="de-AT"/>
-        </a:p>
-      </dgm:t>
     </dgm:pt>
     <dgm:pt modelId="{262308C6-2B52-4C72-A751-DDB770DB48E4}" type="pres">
       <dgm:prSet presAssocID="{4A4A7864-F218-4F45-A816-C5D8644ABDBE}" presName="Name56" presStyleLbl="parChTrans1D2" presStyleIdx="2" presStyleCnt="3"/>
       <dgm:spPr/>
-      <dgm:t>
-        <a:bodyPr/>
-        <a:lstStyle/>
-        <a:p>
-          <a:endParaRPr lang="de-AT"/>
-        </a:p>
-      </dgm:t>
     </dgm:pt>
     <dgm:pt modelId="{6F889829-27A7-4F69-A0AE-BEBD0BA5AE34}" type="pres">
       <dgm:prSet presAssocID="{FECADD64-2AF9-40F7-AD3D-E0C38095F0C0}" presName="text0" presStyleLbl="node1" presStyleIdx="3" presStyleCnt="4" custScaleX="142147" custScaleY="129838">
@@ -2899,29 +2961,22 @@
         </dgm:presLayoutVars>
       </dgm:prSet>
       <dgm:spPr/>
-      <dgm:t>
-        <a:bodyPr/>
-        <a:lstStyle/>
-        <a:p>
-          <a:endParaRPr lang="de-AT"/>
-        </a:p>
-      </dgm:t>
     </dgm:pt>
   </dgm:ptLst>
   <dgm:cxnLst>
+    <dgm:cxn modelId="{75D72020-1D40-4600-9977-255F7142285F}" srcId="{E75E1631-25F4-473B-B3F3-BD2FE7995C2A}" destId="{BAC7FF16-7182-4F29-B60B-8634CFF28AAE}" srcOrd="1" destOrd="0" parTransId="{9213C661-F121-46EF-8DA8-552318AC2895}" sibTransId="{9159A348-504F-4DA8-A754-70864F80F7B3}"/>
+    <dgm:cxn modelId="{9BCBA024-864F-469C-92EE-88B061B5C9EB}" type="presOf" srcId="{E75E1631-25F4-473B-B3F3-BD2FE7995C2A}" destId="{57CE592D-4B72-4176-920C-893EE505EE70}" srcOrd="0" destOrd="0" presId="urn:microsoft.com/office/officeart/2008/layout/RadialCluster"/>
+    <dgm:cxn modelId="{C1434734-B2F5-4166-9138-25AE056DD5FD}" srcId="{7A1175EB-6647-48FE-8691-650AE4963E11}" destId="{FECADD64-2AF9-40F7-AD3D-E0C38095F0C0}" srcOrd="2" destOrd="0" parTransId="{4A4A7864-F218-4F45-A816-C5D8644ABDBE}" sibTransId="{C3A73789-7C32-41FA-BC1D-4AB7A96EA386}"/>
+    <dgm:cxn modelId="{2BDB0A3A-0A32-4069-9E7B-3FA08894ABDF}" type="presOf" srcId="{7A1175EB-6647-48FE-8691-650AE4963E11}" destId="{C1A6C459-2BAD-44FF-AA90-67655DF7D7B3}" srcOrd="0" destOrd="0" presId="urn:microsoft.com/office/officeart/2008/layout/RadialCluster"/>
+    <dgm:cxn modelId="{9604DE61-4BF2-4447-9EAB-9B1FF1851B9B}" type="presOf" srcId="{3486AB8B-B49E-48D0-B363-30DD696AFEE9}" destId="{2AAE1B8F-1FF5-4486-9569-7C5122EC184C}" srcOrd="0" destOrd="0" presId="urn:microsoft.com/office/officeart/2008/layout/RadialCluster"/>
+    <dgm:cxn modelId="{91F7A469-1741-4BD3-93E2-1DEF06C8CB7C}" type="presOf" srcId="{044F2522-8421-4AA0-BBCA-00D982A354DC}" destId="{5E655C1B-213C-4D83-9BA8-8AAAF0CAC60B}" srcOrd="0" destOrd="0" presId="urn:microsoft.com/office/officeart/2008/layout/RadialCluster"/>
+    <dgm:cxn modelId="{257FC89B-7B38-4D0E-9501-1B44D21ADC1D}" srcId="{7A1175EB-6647-48FE-8691-650AE4963E11}" destId="{044F2522-8421-4AA0-BBCA-00D982A354DC}" srcOrd="1" destOrd="0" parTransId="{8C066065-E849-4E66-A5B9-0BF5E4E23A97}" sibTransId="{1181537B-A1DD-46F1-983A-CC2363CDDEBA}"/>
+    <dgm:cxn modelId="{B657389F-C9A5-4864-8AC4-CDFD7C2ADB87}" srcId="{E75E1631-25F4-473B-B3F3-BD2FE7995C2A}" destId="{7A1175EB-6647-48FE-8691-650AE4963E11}" srcOrd="0" destOrd="0" parTransId="{15B0FD43-3142-435E-95F9-6C45BFE00508}" sibTransId="{63B09B58-6280-4B40-A46A-4CE29AC36D7D}"/>
+    <dgm:cxn modelId="{0603B3AA-90B0-4FEF-BF0D-37BAFCCD68FD}" type="presOf" srcId="{4A4A7864-F218-4F45-A816-C5D8644ABDBE}" destId="{262308C6-2B52-4C72-A751-DDB770DB48E4}" srcOrd="0" destOrd="0" presId="urn:microsoft.com/office/officeart/2008/layout/RadialCluster"/>
+    <dgm:cxn modelId="{56DE70CA-8E32-4245-B1F0-4F60AB9A614A}" srcId="{7A1175EB-6647-48FE-8691-650AE4963E11}" destId="{1214567C-4A7C-45B8-861C-6A18589F7B7C}" srcOrd="0" destOrd="0" parTransId="{3486AB8B-B49E-48D0-B363-30DD696AFEE9}" sibTransId="{4DCD014F-6F49-4174-9D61-D5CD676AB1E7}"/>
+    <dgm:cxn modelId="{3E4AC5E9-BE9D-4578-960E-5373AFAA9AE3}" type="presOf" srcId="{1214567C-4A7C-45B8-861C-6A18589F7B7C}" destId="{579CC66E-C007-483B-965A-40AB323A87C4}" srcOrd="0" destOrd="0" presId="urn:microsoft.com/office/officeart/2008/layout/RadialCluster"/>
     <dgm:cxn modelId="{802D96F4-5B55-44A4-AFF8-33FF4A6695A9}" type="presOf" srcId="{FECADD64-2AF9-40F7-AD3D-E0C38095F0C0}" destId="{6F889829-27A7-4F69-A0AE-BEBD0BA5AE34}" srcOrd="0" destOrd="0" presId="urn:microsoft.com/office/officeart/2008/layout/RadialCluster"/>
-    <dgm:cxn modelId="{56DE70CA-8E32-4245-B1F0-4F60AB9A614A}" srcId="{7A1175EB-6647-48FE-8691-650AE4963E11}" destId="{1214567C-4A7C-45B8-861C-6A18589F7B7C}" srcOrd="0" destOrd="0" parTransId="{3486AB8B-B49E-48D0-B363-30DD696AFEE9}" sibTransId="{4DCD014F-6F49-4174-9D61-D5CD676AB1E7}"/>
-    <dgm:cxn modelId="{C1434734-B2F5-4166-9138-25AE056DD5FD}" srcId="{7A1175EB-6647-48FE-8691-650AE4963E11}" destId="{FECADD64-2AF9-40F7-AD3D-E0C38095F0C0}" srcOrd="2" destOrd="0" parTransId="{4A4A7864-F218-4F45-A816-C5D8644ABDBE}" sibTransId="{C3A73789-7C32-41FA-BC1D-4AB7A96EA386}"/>
     <dgm:cxn modelId="{048E15F7-E7D4-4D55-BCDF-C1E6ABB7E932}" type="presOf" srcId="{8C066065-E849-4E66-A5B9-0BF5E4E23A97}" destId="{D7BAA00B-DA8C-4302-901C-8A3296744ED2}" srcOrd="0" destOrd="0" presId="urn:microsoft.com/office/officeart/2008/layout/RadialCluster"/>
-    <dgm:cxn modelId="{257FC89B-7B38-4D0E-9501-1B44D21ADC1D}" srcId="{7A1175EB-6647-48FE-8691-650AE4963E11}" destId="{044F2522-8421-4AA0-BBCA-00D982A354DC}" srcOrd="1" destOrd="0" parTransId="{8C066065-E849-4E66-A5B9-0BF5E4E23A97}" sibTransId="{1181537B-A1DD-46F1-983A-CC2363CDDEBA}"/>
-    <dgm:cxn modelId="{2BDB0A3A-0A32-4069-9E7B-3FA08894ABDF}" type="presOf" srcId="{7A1175EB-6647-48FE-8691-650AE4963E11}" destId="{C1A6C459-2BAD-44FF-AA90-67655DF7D7B3}" srcOrd="0" destOrd="0" presId="urn:microsoft.com/office/officeart/2008/layout/RadialCluster"/>
-    <dgm:cxn modelId="{B657389F-C9A5-4864-8AC4-CDFD7C2ADB87}" srcId="{E75E1631-25F4-473B-B3F3-BD2FE7995C2A}" destId="{7A1175EB-6647-48FE-8691-650AE4963E11}" srcOrd="0" destOrd="0" parTransId="{15B0FD43-3142-435E-95F9-6C45BFE00508}" sibTransId="{63B09B58-6280-4B40-A46A-4CE29AC36D7D}"/>
-    <dgm:cxn modelId="{9604DE61-4BF2-4447-9EAB-9B1FF1851B9B}" type="presOf" srcId="{3486AB8B-B49E-48D0-B363-30DD696AFEE9}" destId="{2AAE1B8F-1FF5-4486-9569-7C5122EC184C}" srcOrd="0" destOrd="0" presId="urn:microsoft.com/office/officeart/2008/layout/RadialCluster"/>
-    <dgm:cxn modelId="{9BCBA024-864F-469C-92EE-88B061B5C9EB}" type="presOf" srcId="{E75E1631-25F4-473B-B3F3-BD2FE7995C2A}" destId="{57CE592D-4B72-4176-920C-893EE505EE70}" srcOrd="0" destOrd="0" presId="urn:microsoft.com/office/officeart/2008/layout/RadialCluster"/>
-    <dgm:cxn modelId="{75D72020-1D40-4600-9977-255F7142285F}" srcId="{E75E1631-25F4-473B-B3F3-BD2FE7995C2A}" destId="{BAC7FF16-7182-4F29-B60B-8634CFF28AAE}" srcOrd="1" destOrd="0" parTransId="{9213C661-F121-46EF-8DA8-552318AC2895}" sibTransId="{9159A348-504F-4DA8-A754-70864F80F7B3}"/>
-    <dgm:cxn modelId="{3E4AC5E9-BE9D-4578-960E-5373AFAA9AE3}" type="presOf" srcId="{1214567C-4A7C-45B8-861C-6A18589F7B7C}" destId="{579CC66E-C007-483B-965A-40AB323A87C4}" srcOrd="0" destOrd="0" presId="urn:microsoft.com/office/officeart/2008/layout/RadialCluster"/>
-    <dgm:cxn modelId="{0603B3AA-90B0-4FEF-BF0D-37BAFCCD68FD}" type="presOf" srcId="{4A4A7864-F218-4F45-A816-C5D8644ABDBE}" destId="{262308C6-2B52-4C72-A751-DDB770DB48E4}" srcOrd="0" destOrd="0" presId="urn:microsoft.com/office/officeart/2008/layout/RadialCluster"/>
-    <dgm:cxn modelId="{91F7A469-1741-4BD3-93E2-1DEF06C8CB7C}" type="presOf" srcId="{044F2522-8421-4AA0-BBCA-00D982A354DC}" destId="{5E655C1B-213C-4D83-9BA8-8AAAF0CAC60B}" srcOrd="0" destOrd="0" presId="urn:microsoft.com/office/officeart/2008/layout/RadialCluster"/>
     <dgm:cxn modelId="{3F598974-6815-4E1F-8CDA-AB58833CC05C}" type="presParOf" srcId="{57CE592D-4B72-4176-920C-893EE505EE70}" destId="{DF850575-5873-4B23-B3B0-50A39C8A564E}" srcOrd="0" destOrd="0" presId="urn:microsoft.com/office/officeart/2008/layout/RadialCluster"/>
     <dgm:cxn modelId="{409166E0-45E4-42E3-B470-014FC5F8AB63}" type="presParOf" srcId="{DF850575-5873-4B23-B3B0-50A39C8A564E}" destId="{C1A6C459-2BAD-44FF-AA90-67655DF7D7B3}" srcOrd="0" destOrd="0" presId="urn:microsoft.com/office/officeart/2008/layout/RadialCluster"/>
     <dgm:cxn modelId="{1AECB135-FE1D-4267-BDEC-3001E12CAE7C}" type="presParOf" srcId="{DF850575-5873-4B23-B3B0-50A39C8A564E}" destId="{2AAE1B8F-1FF5-4486-9569-7C5122EC184C}" srcOrd="1" destOrd="0" presId="urn:microsoft.com/office/officeart/2008/layout/RadialCluster"/>
@@ -2935,7 +2990,7 @@
   <dgm:whole/>
   <dgm:extLst>
     <a:ext uri="http://schemas.microsoft.com/office/drawing/2008/diagram">
-      <dsp:dataModelExt xmlns:dsp="http://schemas.microsoft.com/office/drawing/2008/diagram" relId="rId10" minVer="http://schemas.openxmlformats.org/drawingml/2006/diagram"/>
+      <dsp:dataModelExt xmlns:dsp="http://schemas.microsoft.com/office/drawing/2008/diagram" relId="rId11" minVer="http://schemas.openxmlformats.org/drawingml/2006/diagram"/>
     </a:ext>
   </dgm:extLst>
 </dgm:dataModel>
@@ -3004,7 +3059,7 @@
         </a:bodyPr>
         <a:lstStyle/>
         <a:p>
-          <a:pPr lvl="0" algn="ctr" defTabSz="666750">
+          <a:pPr marL="0" lvl="0" indent="0" algn="ctr" defTabSz="666750">
             <a:lnSpc>
               <a:spcPct val="90000"/>
             </a:lnSpc>
@@ -3014,6 +3069,7 @@
             <a:spcAft>
               <a:spcPct val="35000"/>
             </a:spcAft>
+            <a:buNone/>
           </a:pPr>
           <a:r>
             <a:rPr lang="de-AT" sz="1500" kern="1200"/>
@@ -3137,7 +3193,7 @@
         </a:bodyPr>
         <a:lstStyle/>
         <a:p>
-          <a:pPr lvl="0" algn="ctr" defTabSz="533400">
+          <a:pPr marL="0" lvl="0" indent="0" algn="ctr" defTabSz="533400">
             <a:lnSpc>
               <a:spcPct val="90000"/>
             </a:lnSpc>
@@ -3147,6 +3203,7 @@
             <a:spcAft>
               <a:spcPct val="35000"/>
             </a:spcAft>
+            <a:buNone/>
           </a:pPr>
           <a:r>
             <a:rPr lang="de-AT" sz="1200" kern="1200"/>
@@ -3277,7 +3334,7 @@
         </a:bodyPr>
         <a:lstStyle/>
         <a:p>
-          <a:pPr lvl="0" algn="ctr" defTabSz="533400">
+          <a:pPr marL="0" lvl="0" indent="0" algn="ctr" defTabSz="533400">
             <a:lnSpc>
               <a:spcPct val="90000"/>
             </a:lnSpc>
@@ -3287,6 +3344,7 @@
             <a:spcAft>
               <a:spcPct val="35000"/>
             </a:spcAft>
+            <a:buNone/>
           </a:pPr>
           <a:r>
             <a:rPr lang="de-AT" sz="1200" kern="1200"/>
@@ -3424,7 +3482,7 @@
         </a:bodyPr>
         <a:lstStyle/>
         <a:p>
-          <a:pPr lvl="0" algn="ctr" defTabSz="577850">
+          <a:pPr marL="0" lvl="0" indent="0" algn="ctr" defTabSz="577850">
             <a:lnSpc>
               <a:spcPct val="90000"/>
             </a:lnSpc>
@@ -3434,6 +3492,7 @@
             <a:spcAft>
               <a:spcPct val="35000"/>
             </a:spcAft>
+            <a:buNone/>
           </a:pPr>
           <a:r>
             <a:rPr lang="de-AT" sz="1300" kern="1200"/>
@@ -7851,7 +7910,7 @@
   <a:extraClrSchemeLst/>
   <a:extLst>
     <a:ext uri="{05A4C25C-085E-4340-85A3-A5531E510DB2}">
-      <thm15:themeFamily xmlns:thm15="http://schemas.microsoft.com/office/thememl/2012/main" xmlns="" name="Office Theme" id="{62F939B6-93AF-4DB8-9C6B-D6C7DFDC589F}" vid="{4A3C46E8-61CC-4603-A589-7422A47A8E4A}"/>
+      <thm15:themeFamily xmlns:thm15="http://schemas.microsoft.com/office/thememl/2012/main" name="Office Theme" id="{62F939B6-93AF-4DB8-9C6B-D6C7DFDC589F}" vid="{4A3C46E8-61CC-4603-A589-7422A47A8E4A}"/>
     </a:ext>
   </a:extLst>
 </a:theme>

</xml_diff>

<commit_message>
added my part to the Projektbericht
</commit_message>
<xml_diff>
--- a/Dokumente/Projektbericht.docx
+++ b/Dokumente/Projektbericht.docx
@@ -1,8 +1,8 @@
 
 <file path=word/document.xml><?xml version="1.0" encoding="utf-8"?>
-<w:document xmlns:wpc="http://schemas.microsoft.com/office/word/2010/wordprocessingCanvas" xmlns:cx="http://schemas.microsoft.com/office/drawing/2014/chartex" xmlns:cx1="http://schemas.microsoft.com/office/drawing/2015/9/8/chartex" xmlns:cx2="http://schemas.microsoft.com/office/drawing/2015/10/21/chartex" xmlns:cx3="http://schemas.microsoft.com/office/drawing/2016/5/9/chartex" xmlns:cx4="http://schemas.microsoft.com/office/drawing/2016/5/10/chartex" xmlns:cx5="http://schemas.microsoft.com/office/drawing/2016/5/11/chartex" xmlns:cx6="http://schemas.microsoft.com/office/drawing/2016/5/12/chartex" xmlns:cx7="http://schemas.microsoft.com/office/drawing/2016/5/13/chartex" xmlns:cx8="http://schemas.microsoft.com/office/drawing/2016/5/14/chartex" xmlns:mc="http://schemas.openxmlformats.org/markup-compatibility/2006" xmlns:aink="http://schemas.microsoft.com/office/drawing/2016/ink" xmlns:am3d="http://schemas.microsoft.com/office/drawing/2017/model3d" xmlns:o="urn:schemas-microsoft-com:office:office" xmlns:r="http://schemas.openxmlformats.org/officeDocument/2006/relationships" xmlns:m="http://schemas.openxmlformats.org/officeDocument/2006/math" xmlns:v="urn:schemas-microsoft-com:vml" xmlns:wp14="http://schemas.microsoft.com/office/word/2010/wordprocessingDrawing" xmlns:wp="http://schemas.openxmlformats.org/drawingml/2006/wordprocessingDrawing" xmlns:w10="urn:schemas-microsoft-com:office:word" xmlns:w="http://schemas.openxmlformats.org/wordprocessingml/2006/main" xmlns:w14="http://schemas.microsoft.com/office/word/2010/wordml" xmlns:w15="http://schemas.microsoft.com/office/word/2012/wordml" xmlns:w16cid="http://schemas.microsoft.com/office/word/2016/wordml/cid" xmlns:w16se="http://schemas.microsoft.com/office/word/2015/wordml/symex" xmlns:wpg="http://schemas.microsoft.com/office/word/2010/wordprocessingGroup" xmlns:wpi="http://schemas.microsoft.com/office/word/2010/wordprocessingInk" xmlns:wne="http://schemas.microsoft.com/office/word/2006/wordml" xmlns:wps="http://schemas.microsoft.com/office/word/2010/wordprocessingShape" mc:Ignorable="w14 w15 w16se w16cid wp14">
+<w:document xmlns:wpc="http://schemas.microsoft.com/office/word/2010/wordprocessingCanvas" xmlns:cx="http://schemas.microsoft.com/office/drawing/2014/chartex" xmlns:cx1="http://schemas.microsoft.com/office/drawing/2015/9/8/chartex" xmlns:cx2="http://schemas.microsoft.com/office/drawing/2015/10/21/chartex" xmlns:cx3="http://schemas.microsoft.com/office/drawing/2016/5/9/chartex" xmlns:cx4="http://schemas.microsoft.com/office/drawing/2016/5/10/chartex" xmlns:cx5="http://schemas.microsoft.com/office/drawing/2016/5/11/chartex" xmlns:cx6="http://schemas.microsoft.com/office/drawing/2016/5/12/chartex" xmlns:cx7="http://schemas.microsoft.com/office/drawing/2016/5/13/chartex" xmlns:cx8="http://schemas.microsoft.com/office/drawing/2016/5/14/chartex" xmlns:mc="http://schemas.openxmlformats.org/markup-compatibility/2006" xmlns:aink="http://schemas.microsoft.com/office/drawing/2016/ink" xmlns:am3d="http://schemas.microsoft.com/office/drawing/2017/model3d" xmlns:o="urn:schemas-microsoft-com:office:office" xmlns:r="http://schemas.openxmlformats.org/officeDocument/2006/relationships" xmlns:m="http://schemas.openxmlformats.org/officeDocument/2006/math" xmlns:v="urn:schemas-microsoft-com:vml" xmlns:wp14="http://schemas.microsoft.com/office/word/2010/wordprocessingDrawing" xmlns:wp="http://schemas.openxmlformats.org/drawingml/2006/wordprocessingDrawing" xmlns:w10="urn:schemas-microsoft-com:office:word" xmlns:w="http://schemas.openxmlformats.org/wordprocessingml/2006/main" xmlns:w14="http://schemas.microsoft.com/office/word/2010/wordml" xmlns:w15="http://schemas.microsoft.com/office/word/2012/wordml" xmlns:w16cid="http://schemas.microsoft.com/office/word/2016/wordml/cid" xmlns:w16se="http://schemas.microsoft.com/office/word/2015/wordml/symex" xmlns:wpg="http://schemas.microsoft.com/office/word/2010/wordprocessingGroup" xmlns:wpi="http://schemas.microsoft.com/office/word/2010/wordprocessingInk" xmlns:wne="http://schemas.microsoft.com/office/word/2006/wordml" xmlns:wps="http://schemas.microsoft.com/office/word/2010/wordprocessingShape" xmlns:a="http://schemas.openxmlformats.org/drawingml/2006/main" xmlns:dgm="http://schemas.openxmlformats.org/drawingml/2006/diagram" mc:Ignorable="w14 w15 w16se w16cid wp14">
   <w:body>
-    <w:p>
+    <w:p xmlns:wp14="http://schemas.microsoft.com/office/word/2010/wordml" wp14:textId="77777777">
       <w:pPr>
         <w:pStyle w:val="berschrift1"/>
       </w:pPr>
@@ -10,7 +10,7 @@
         <w:t>Projektbericht – „Video Summary Creator“</w:t>
       </w:r>
     </w:p>
-    <w:p>
+    <w:p xmlns:wp14="http://schemas.microsoft.com/office/word/2010/wordml" wp14:textId="77777777">
       <w:pPr>
         <w:pStyle w:val="berschrift2"/>
       </w:pPr>
@@ -18,7 +18,7 @@
         <w:t>Allgemeines</w:t>
       </w:r>
     </w:p>
-    <w:p>
+    <w:p xmlns:wp14="http://schemas.microsoft.com/office/word/2010/wordml" wp14:textId="77777777">
       <w:r>
         <w:t>Der „Video Summary Creator“</w:t>
       </w:r>
@@ -35,7 +35,7 @@
         <w:t xml:space="preserve"> erforderlich:</w:t>
       </w:r>
     </w:p>
-    <w:p>
+    <w:p xmlns:wp14="http://schemas.microsoft.com/office/word/2010/wordml" wp14:textId="77777777">
       <w:pPr>
         <w:pStyle w:val="Listenabsatz"/>
         <w:numPr>
@@ -47,7 +47,7 @@
         <w:t>Upload des gewünschten Videos</w:t>
       </w:r>
     </w:p>
-    <w:p>
+    <w:p xmlns:wp14="http://schemas.microsoft.com/office/word/2010/wordml" wp14:textId="77777777">
       <w:pPr>
         <w:pStyle w:val="Listenabsatz"/>
         <w:numPr>
@@ -68,7 +68,7 @@
         <w:t xml:space="preserve"> Videos mittels Timeline</w:t>
       </w:r>
     </w:p>
-    <w:p>
+    <w:p xmlns:wp14="http://schemas.microsoft.com/office/word/2010/wordml" wp14:textId="77777777">
       <w:pPr>
         <w:pStyle w:val="Listenabsatz"/>
         <w:numPr>
@@ -80,7 +80,7 @@
         <w:t>Anpassung von Eigenschaften der Segmente (Reihenfolge, Beschreibungstexte, …)</w:t>
       </w:r>
     </w:p>
-    <w:p>
+    <w:p xmlns:wp14="http://schemas.microsoft.com/office/word/2010/wordml" wp14:textId="77777777">
       <w:pPr>
         <w:pStyle w:val="Listenabsatz"/>
         <w:numPr>
@@ -92,7 +92,7 @@
         <w:t>Erstellung einer Zusammenfassung aus den Segmenten</w:t>
       </w:r>
     </w:p>
-    <w:p>
+    <w:p xmlns:wp14="http://schemas.microsoft.com/office/word/2010/wordml" wp14:textId="77777777">
       <w:pPr>
         <w:pStyle w:val="berschrift2"/>
       </w:pPr>
@@ -100,7 +100,7 @@
         <w:t>Arbeitsteilung</w:t>
       </w:r>
     </w:p>
-    <w:p>
+    <w:p xmlns:wp14="http://schemas.microsoft.com/office/word/2010/wordml" wp14:textId="77777777">
       <w:r>
         <w:t>Der Aufwand wurde</w:t>
       </w:r>
@@ -111,7 +111,7 @@
         <w:t xml:space="preserve"> in der folgenden Abbildung ersichtlich aufgeteilt:</w:t>
       </w:r>
     </w:p>
-    <w:p>
+    <w:p xmlns:wp14="http://schemas.microsoft.com/office/word/2010/wordml" wp14:textId="77777777">
       <w:r>
         <w:rPr>
           <w:noProof/>
@@ -120,7 +120,7 @@
         <mc:AlternateContent>
           <mc:Choice Requires="wps">
             <w:drawing>
-              <wp:anchor distT="45720" distB="45720" distL="114300" distR="114300" simplePos="0" relativeHeight="251663360" behindDoc="0" locked="0" layoutInCell="1" allowOverlap="1" wp14:anchorId="09FBF4E4" wp14:editId="21EE8F58">
+              <wp:anchor xmlns:wp14="http://schemas.microsoft.com/office/word/2010/wordprocessingDrawing" distT="45720" distB="45720" distL="114300" distR="114300" simplePos="0" relativeHeight="251663360" behindDoc="0" locked="0" layoutInCell="1" allowOverlap="1" wp14:anchorId="09FBF4E4" wp14:editId="21EE8F58">
                 <wp:simplePos x="0" y="0"/>
                 <wp:positionH relativeFrom="margin">
                   <wp:posOffset>3278505</wp:posOffset>
@@ -161,7 +161,7 @@
                       </wps:spPr>
                       <wps:txbx>
                         <w:txbxContent>
-                          <w:p>
+                          <w:p xmlns:wp14="http://schemas.microsoft.com/office/word/2010/wordml" wp14:textId="77777777">
                             <w:r>
                               <w:t>Daniel Leitner</w:t>
                             </w:r>
@@ -184,15 +184,15 @@
             </w:drawing>
           </mc:Choice>
           <mc:Fallback>
-            <w:pict>
-              <v:shapetype w14:anchorId="09FBF4E4" id="_x0000_t202" coordsize="21600,21600" o:spt="202" path="m,l,21600r21600,l21600,xe">
+            <w:pict w14:anchorId="60660BB3">
+              <v:shapetype id="_x0000_t202" coordsize="21600,21600" o:spt="202" path="m,l,21600r21600,l21600,xe" w14:anchorId="09FBF4E4">
                 <v:stroke joinstyle="miter"/>
                 <v:path gradientshapeok="t" o:connecttype="rect"/>
               </v:shapetype>
-              <v:shape id="Textfeld 3" o:spid="_x0000_s1026" type="#_x0000_t202" style="position:absolute;margin-left:258.15pt;margin-top:17.1pt;width:185.9pt;height:110.6pt;z-index:251663360;visibility:visible;mso-wrap-style:square;mso-width-percent:400;mso-height-percent:200;mso-wrap-distance-left:9pt;mso-wrap-distance-top:3.6pt;mso-wrap-distance-right:9pt;mso-wrap-distance-bottom:3.6pt;mso-position-horizontal:absolute;mso-position-horizontal-relative:margin;mso-position-vertical:absolute;mso-position-vertical-relative:text;mso-width-percent:400;mso-height-percent:200;mso-width-relative:margin;mso-height-relative:margin;v-text-anchor:top" o:gfxdata="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" stroked="f">
+              <v:shape id="Textfeld 3" style="position:absolute;margin-left:258.15pt;margin-top:17.1pt;width:185.9pt;height:110.6pt;z-index:251663360;visibility:visible;mso-wrap-style:square;mso-width-percent:400;mso-height-percent:200;mso-wrap-distance-left:9pt;mso-wrap-distance-top:3.6pt;mso-wrap-distance-right:9pt;mso-wrap-distance-bottom:3.6pt;mso-position-horizontal:absolute;mso-position-horizontal-relative:margin;mso-position-vertical:absolute;mso-position-vertical-relative:text;mso-width-percent:400;mso-height-percent:200;mso-width-relative:margin;mso-height-relative:margin;v-text-anchor:top" o:spid="_x0000_s1026" stroked="f" type="#_x0000_t202" o:gfxdata="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">
                 <v:textbox style="mso-fit-shape-to-text:t">
                   <w:txbxContent>
-                    <w:p>
+                    <w:p wp14:textId="77777777">
                       <w:r>
                         <w:t>Daniel Leitner</w:t>
                       </w:r>
@@ -213,7 +213,7 @@
         <mc:AlternateContent>
           <mc:Choice Requires="wps">
             <w:drawing>
-              <wp:anchor distT="45720" distB="45720" distL="114300" distR="114300" simplePos="0" relativeHeight="251659264" behindDoc="0" locked="0" layoutInCell="1" allowOverlap="1">
+              <wp:anchor xmlns:wp14="http://schemas.microsoft.com/office/word/2010/wordprocessingDrawing" distT="45720" distB="45720" distL="114300" distR="114300" simplePos="0" relativeHeight="251659264" behindDoc="0" locked="0" layoutInCell="1" allowOverlap="1" wp14:anchorId="271A9EBD" wp14:editId="7777777">
                 <wp:simplePos x="0" y="0"/>
                 <wp:positionH relativeFrom="column">
                   <wp:posOffset>-264795</wp:posOffset>
@@ -254,7 +254,7 @@
                       </wps:spPr>
                       <wps:txbx>
                         <w:txbxContent>
-                          <w:p>
+                          <w:p xmlns:wp14="http://schemas.microsoft.com/office/word/2010/wordml" wp14:textId="77777777">
                             <w:r>
                               <w:t>Christopher Kerth</w:t>
                             </w:r>
@@ -277,11 +277,11 @@
             </w:drawing>
           </mc:Choice>
           <mc:Fallback>
-            <w:pict>
-              <v:shape id="Textfeld 2" o:spid="_x0000_s1027" type="#_x0000_t202" style="position:absolute;margin-left:-20.85pt;margin-top:190.75pt;width:98.5pt;height:110.6pt;z-index:251659264;visibility:visible;mso-wrap-style:square;mso-width-percent:0;mso-height-percent:200;mso-wrap-distance-left:9pt;mso-wrap-distance-top:3.6pt;mso-wrap-distance-right:9pt;mso-wrap-distance-bottom:3.6pt;mso-position-horizontal:absolute;mso-position-horizontal-relative:text;mso-position-vertical:absolute;mso-position-vertical-relative:text;mso-width-percent:0;mso-height-percent:200;mso-width-relative:margin;mso-height-relative:margin;v-text-anchor:top" o:gfxdata="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" stroked="f">
+            <w:pict w14:anchorId="4166BEF6">
+              <v:shape id="Textfeld 2" style="position:absolute;margin-left:-20.85pt;margin-top:190.75pt;width:98.5pt;height:110.6pt;z-index:251659264;visibility:visible;mso-wrap-style:square;mso-width-percent:0;mso-height-percent:200;mso-wrap-distance-left:9pt;mso-wrap-distance-top:3.6pt;mso-wrap-distance-right:9pt;mso-wrap-distance-bottom:3.6pt;mso-position-horizontal:absolute;mso-position-horizontal-relative:text;mso-position-vertical:absolute;mso-position-vertical-relative:text;mso-width-percent:0;mso-height-percent:200;mso-width-relative:margin;mso-height-relative:margin;v-text-anchor:top" o:spid="_x0000_s1027" stroked="f" type="#_x0000_t202" o:gfxdata="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">
                 <v:textbox style="mso-fit-shape-to-text:t">
                   <w:txbxContent>
-                    <w:p>
+                    <w:p wp14:textId="77777777">
                       <w:r>
                         <w:t>Christopher Kerth</w:t>
                       </w:r>
@@ -301,7 +301,7 @@
         <mc:AlternateContent>
           <mc:Choice Requires="wps">
             <w:drawing>
-              <wp:anchor distT="45720" distB="45720" distL="114300" distR="114300" simplePos="0" relativeHeight="251661312" behindDoc="0" locked="0" layoutInCell="1" allowOverlap="1" wp14:anchorId="70F0AFA6" wp14:editId="5C8F602D">
+              <wp:anchor xmlns:wp14="http://schemas.microsoft.com/office/word/2010/wordprocessingDrawing" distT="45720" distB="45720" distL="114300" distR="114300" simplePos="0" relativeHeight="251661312" behindDoc="0" locked="0" layoutInCell="1" allowOverlap="1" wp14:anchorId="70F0AFA6" wp14:editId="5C8F602D">
                 <wp:simplePos x="0" y="0"/>
                 <wp:positionH relativeFrom="column">
                   <wp:posOffset>4529455</wp:posOffset>
@@ -342,7 +342,7 @@
                       </wps:spPr>
                       <wps:txbx>
                         <w:txbxContent>
-                          <w:p>
+                          <w:p xmlns:wp14="http://schemas.microsoft.com/office/word/2010/wordml" wp14:textId="77777777">
                             <w:r>
                               <w:t>Karin Wagner</w:t>
                             </w:r>
@@ -365,11 +365,11 @@
             </w:drawing>
           </mc:Choice>
           <mc:Fallback>
-            <w:pict>
-              <v:shape w14:anchorId="70F0AFA6" id="_x0000_s1028" type="#_x0000_t202" style="position:absolute;margin-left:356.65pt;margin-top:193.75pt;width:90pt;height:110.6pt;z-index:251661312;visibility:visible;mso-wrap-style:square;mso-width-percent:0;mso-height-percent:200;mso-wrap-distance-left:9pt;mso-wrap-distance-top:3.6pt;mso-wrap-distance-right:9pt;mso-wrap-distance-bottom:3.6pt;mso-position-horizontal:absolute;mso-position-horizontal-relative:text;mso-position-vertical:absolute;mso-position-vertical-relative:text;mso-width-percent:0;mso-height-percent:200;mso-width-relative:margin;mso-height-relative:margin;v-text-anchor:top" o:gfxdata="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" stroked="f">
+            <w:pict w14:anchorId="21AF11FD">
+              <v:shape id="_x0000_s1028" style="position:absolute;margin-left:356.65pt;margin-top:193.75pt;width:90pt;height:110.6pt;z-index:251661312;visibility:visible;mso-wrap-style:square;mso-width-percent:0;mso-height-percent:200;mso-wrap-distance-left:9pt;mso-wrap-distance-top:3.6pt;mso-wrap-distance-right:9pt;mso-wrap-distance-bottom:3.6pt;mso-position-horizontal:absolute;mso-position-horizontal-relative:text;mso-position-vertical:absolute;mso-position-vertical-relative:text;mso-width-percent:0;mso-height-percent:200;mso-width-relative:margin;mso-height-relative:margin;v-text-anchor:top" stroked="f" type="#_x0000_t202" o:gfxdata="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" w14:anchorId="70F0AFA6">
                 <v:textbox style="mso-fit-shape-to-text:t">
                   <w:txbxContent>
-                    <w:p>
+                    <w:p wp14:textId="77777777">
                       <w:r>
                         <w:t>Karin Wagner</w:t>
                       </w:r>
@@ -387,7 +387,7 @@
           <w:lang w:eastAsia="de-AT"/>
         </w:rPr>
         <w:drawing>
-          <wp:inline distT="0" distB="0" distL="0" distR="0">
+          <wp:inline xmlns:wp14="http://schemas.microsoft.com/office/word/2010/wordprocessingDrawing" distT="0" distB="0" distL="0" distR="0" wp14:anchorId="361BB8FA" wp14:editId="7777777">
             <wp:extent cx="5486400" cy="3200400"/>
             <wp:effectExtent l="0" t="0" r="0" b="0"/>
             <wp:docPr id="1" name="Diagramm 1"/>
@@ -401,492 +401,1499 @@
         </w:drawing>
       </w:r>
     </w:p>
-    <w:p>
+    <w:p xmlns:wp14="http://schemas.microsoft.com/office/word/2010/wordml" wp14:textId="77777777">
       <w:r>
         <w:t>Es folgen Beschreibungen zu den einzelnen Teilen u. a. auch aufgetretene Probleme und Lösungsansätze.</w:t>
+      </w:r>
+    </w:p>
+    <w:p xmlns:wp14="http://schemas.microsoft.com/office/word/2010/wordml" wp14:textId="77777777">
+      <w:pPr>
+        <w:pStyle w:val="berschrift3"/>
+      </w:pPr>
+      <w:r>
+        <w:t>Upload von Videos &amp; Backend Teil 1</w:t>
+      </w:r>
+    </w:p>
+    <w:p xmlns:wp14="http://schemas.microsoft.com/office/word/2010/wordml" wp14:textId="77777777">
+      <w:r>
+        <w:t xml:space="preserve">Um das Video überhaupt erst anzeigen zu können, muss es auf den Webserver hochgeladen werden. Dafür verwenden wir </w:t>
+      </w:r>
+      <w:proofErr w:type="spellStart"/>
+      <w:r>
+        <w:t>Node</w:t>
+      </w:r>
+      <w:proofErr w:type="spellEnd"/>
+      <w:r>
+        <w:t xml:space="preserve"> </w:t>
+      </w:r>
+      <w:proofErr w:type="spellStart"/>
+      <w:r>
+        <w:t>js</w:t>
+      </w:r>
+      <w:proofErr w:type="spellEnd"/>
+      <w:r>
+        <w:t xml:space="preserve">. Als erstes wählt man ein Video aus dem lokalen Dateisystem aus und drückt anschließend auf den Button „Upload“. Über den Socket, der sich bereits zu Beginn zum Server verbindet, wird das Video aufgeteilt in Megabyte-Blöcke hochgeladen. Der Fortschritt des Uploads wird textuell dargestellt. </w:t>
+      </w:r>
+      <w:r>
+        <w:t>Die am Server ankommenden Blöcke werden zu einem File zusammengefügt und in den Unterordner „</w:t>
+      </w:r>
+      <w:proofErr w:type="spellStart"/>
+      <w:r>
+        <w:t>Temp</w:t>
+      </w:r>
+      <w:proofErr w:type="spellEnd"/>
+      <w:r>
+        <w:t>“ zwischengespeichert. Nachdem das Video vollständig hochgeladen wurde, wird das Video aus dem Ordner „</w:t>
+      </w:r>
+      <w:proofErr w:type="spellStart"/>
+      <w:r>
+        <w:t>Temp</w:t>
+      </w:r>
+      <w:proofErr w:type="spellEnd"/>
+      <w:r>
+        <w:t>“ gelöscht und in den Ordner „Video“ verschoben. Von da aus wird es als Source für das versteckte Video-Element auf der Website verwendet. Ab diesem Zeitpunkt kann man mit der Erstellung der Segmente beginnen.</w:t>
+      </w:r>
+    </w:p>
+    <w:p xmlns:wp14="http://schemas.microsoft.com/office/word/2010/wordml" wp14:textId="77777777">
+      <w:r>
+        <w:t xml:space="preserve">Die Probleme meinerseits beschränkten sich auf die korrekte Verwendung von </w:t>
+      </w:r>
+      <w:proofErr w:type="spellStart"/>
+      <w:r>
+        <w:t>Node</w:t>
+      </w:r>
+      <w:proofErr w:type="spellEnd"/>
+      <w:r>
+        <w:t xml:space="preserve"> </w:t>
+      </w:r>
+      <w:proofErr w:type="spellStart"/>
+      <w:r>
+        <w:t>js</w:t>
+      </w:r>
+      <w:proofErr w:type="spellEnd"/>
+      <w:r>
+        <w:t xml:space="preserve">. Es dauerte eine Weile bis ich den Server zum Laufen gebracht habe, da ich </w:t>
+      </w:r>
+      <w:proofErr w:type="spellStart"/>
+      <w:r>
+        <w:t>Node</w:t>
+      </w:r>
+      <w:proofErr w:type="spellEnd"/>
+      <w:r>
+        <w:t xml:space="preserve"> </w:t>
+      </w:r>
+      <w:proofErr w:type="spellStart"/>
+      <w:r>
+        <w:t>js</w:t>
+      </w:r>
+      <w:proofErr w:type="spellEnd"/>
+      <w:r>
+        <w:t xml:space="preserve"> davor noch nie benutzte. Der Zugriff auf Unterordner bereiteten mir unter Anderem Probleme. Das temporäre Video wurde aus dem </w:t>
+      </w:r>
+      <w:r>
+        <w:t>„</w:t>
+      </w:r>
+      <w:proofErr w:type="spellStart"/>
+      <w:r>
+        <w:t>Temp</w:t>
+      </w:r>
+      <w:proofErr w:type="spellEnd"/>
+      <w:r>
+        <w:t>“</w:t>
+      </w:r>
+      <w:r>
+        <w:t xml:space="preserve"> Ordner nicht sofort gelöscht, sondern erst nachdem der Server heruntergefahren </w:t>
+      </w:r>
+      <w:r>
+        <w:lastRenderedPageBreak/>
+        <w:t xml:space="preserve">wurde. Durch das Schließen des noch offenen </w:t>
+      </w:r>
+      <w:proofErr w:type="spellStart"/>
+      <w:r>
+        <w:rPr>
+          <w:rStyle w:val="CodeZchn"/>
+        </w:rPr>
+        <w:t>FileStreams</w:t>
+      </w:r>
+      <w:proofErr w:type="spellEnd"/>
+      <w:r>
+        <w:t xml:space="preserve"> konnte ich das Problem beheben. Des Weiteren gab es Probleme, wenn das gleiche Video nochmal hochgeladen wurde, weil es bereits im Ordner existierte. Dies wurde von mir gelöst, indem ich vor dem Upload überprüfe, ob in den Ordnern „</w:t>
+      </w:r>
+      <w:proofErr w:type="spellStart"/>
+      <w:r>
+        <w:t>Temp</w:t>
+      </w:r>
+      <w:proofErr w:type="spellEnd"/>
+      <w:r>
+        <w:t>“ bzw. „Video“ bereits so ein File existiert un</w:t>
+      </w:r>
+      <w:r>
+        <w:t>d es ggf. lösche. Auch die Segmente, welche im Ordner „Video“ gespeichert werden, werden vor jedem Upload gelöscht.</w:t>
+      </w:r>
+    </w:p>
+    <w:p xmlns:wp14="http://schemas.microsoft.com/office/word/2010/wordml" wp14:textId="77777777">
+      <w:pPr>
+        <w:pStyle w:val="berschrift3"/>
+      </w:pPr>
+      <w:r>
+        <w:t>Timeline &amp; Erstellung Segmente</w:t>
+      </w:r>
+    </w:p>
+    <w:p xmlns:wp14="http://schemas.microsoft.com/office/word/2010/wordml" wp14:textId="77777777">
+      <w:r>
+        <w:t>Es wurde ein</w:t>
+      </w:r>
+      <w:r>
+        <w:t xml:space="preserve"> GUI </w:t>
+      </w:r>
+      <w:r>
+        <w:t xml:space="preserve">zur Anzeige und </w:t>
+      </w:r>
+      <w:r>
+        <w:t>Auswahl</w:t>
+      </w:r>
+      <w:r>
+        <w:t xml:space="preserve"> vo</w:t>
+      </w:r>
+      <w:r>
+        <w:t xml:space="preserve">n </w:t>
+      </w:r>
+      <w:r>
+        <w:t>Frames des hochgeladenen Videos erstellt.</w:t>
+      </w:r>
+      <w:r>
+        <w:t xml:space="preserve"> Diese </w:t>
+      </w:r>
+      <w:r>
+        <w:t xml:space="preserve">als Timeline bezeichnete </w:t>
+      </w:r>
+      <w:r>
+        <w:t xml:space="preserve">GUI </w:t>
+      </w:r>
+      <w:r>
+        <w:t xml:space="preserve">ermöglicht die sekundenweise Auswahl von Frames </w:t>
+      </w:r>
+      <w:r>
+        <w:t>des</w:t>
+      </w:r>
+      <w:r>
+        <w:t xml:space="preserve"> Video</w:t>
+      </w:r>
+      <w:r>
+        <w:t>s</w:t>
+      </w:r>
+      <w:r>
+        <w:t xml:space="preserve">. </w:t>
+      </w:r>
+      <w:r>
+        <w:t xml:space="preserve">Alternativ könnte </w:t>
+      </w:r>
+      <w:r>
+        <w:t>jede</w:t>
+      </w:r>
+      <w:r>
+        <w:t>r</w:t>
+      </w:r>
+      <w:r>
+        <w:t xml:space="preserve"> Frame </w:t>
+      </w:r>
+      <w:r>
+        <w:t xml:space="preserve">des </w:t>
+      </w:r>
+      <w:r>
+        <w:t xml:space="preserve">Videos (z. B. 25 je Sekunde) einzeln in der Timeline </w:t>
+      </w:r>
+      <w:r>
+        <w:t>dargestellt</w:t>
+      </w:r>
+      <w:r>
+        <w:t xml:space="preserve"> und auswählbar</w:t>
+      </w:r>
+      <w:r>
+        <w:t xml:space="preserve"> gemacht werden</w:t>
+      </w:r>
+      <w:r>
+        <w:t>.</w:t>
+      </w:r>
+      <w:r>
+        <w:t xml:space="preserve"> Der Grund für die sekundenweise Anzeige </w:t>
+      </w:r>
+      <w:r>
+        <w:t>der</w:t>
+      </w:r>
+      <w:r>
+        <w:t xml:space="preserve"> Frames ist jener, dass man so zwar weniger Frames auswählen kann, dafür jedoch schneller Unterschiede zwischen benachbarten Frames </w:t>
+      </w:r>
+      <w:r>
+        <w:t>erkennbar sind</w:t>
+      </w:r>
+      <w:r>
+        <w:t>.</w:t>
+      </w:r>
+      <w:r>
+        <w:t xml:space="preserve"> </w:t>
+      </w:r>
+      <w:r>
+        <w:t xml:space="preserve">Somit </w:t>
+      </w:r>
+      <w:r>
+        <w:t>ist eine schnellere Suche gewünschter Szenen mit geringerem Aufwand möglich. Besagte</w:t>
+      </w:r>
+      <w:r>
+        <w:t xml:space="preserve"> </w:t>
+      </w:r>
+      <w:r>
+        <w:t>S</w:t>
+      </w:r>
+      <w:r>
+        <w:t>zenen werden als Segmente bezeichnet</w:t>
+      </w:r>
+      <w:r>
+        <w:t xml:space="preserve">. Sie </w:t>
+      </w:r>
+      <w:r>
+        <w:t>enthalten</w:t>
+      </w:r>
+      <w:r>
+        <w:t xml:space="preserve"> eine </w:t>
+      </w:r>
+      <w:r>
+        <w:t>ID</w:t>
+      </w:r>
+      <w:r>
+        <w:t xml:space="preserve"> (Identifikation von Segmenten)</w:t>
+      </w:r>
+      <w:r>
+        <w:t xml:space="preserve">, eine textuelle Beschreibung </w:t>
+      </w:r>
+      <w:r>
+        <w:t>und</w:t>
+      </w:r>
+      <w:r>
+        <w:t xml:space="preserve"> die k</w:t>
+      </w:r>
+      <w:r>
+        <w:t>orrespondierende</w:t>
+      </w:r>
+      <w:r>
+        <w:t>n</w:t>
+      </w:r>
+      <w:r>
+        <w:t xml:space="preserve"> Frames inkl. Anfangs- und Endzeit</w:t>
+      </w:r>
+      <w:r>
+        <w:t xml:space="preserve">. </w:t>
+      </w:r>
+      <w:r>
+        <w:t>Bei jedem Klick auf den aktuell dargestellten Frame wird dieser zwischengespeichert. Bei zwei zwischengespeicherten Frames bzw. nach jedem zweiten Klick wird aus dem zuvor und dem aktuell gespeicherten Frame ein Segment gebildet und</w:t>
+      </w:r>
+      <w:r>
+        <w:t xml:space="preserve"> der im</w:t>
+      </w:r>
+      <w:r>
+        <w:t xml:space="preserve"> unteren Bereich der </w:t>
+      </w:r>
+      <w:r>
+        <w:t>GUI</w:t>
+      </w:r>
+      <w:r>
+        <w:t xml:space="preserve"> dargestellten Liste von Segmenten hinzugefügt.</w:t>
+      </w:r>
+      <w:r>
+        <w:t xml:space="preserve"> Bei der Darstellung von Segmenten, genauer dessen Frames, gab es ein Problem. </w:t>
+      </w:r>
+      <w:r>
+        <w:t xml:space="preserve">Die </w:t>
+      </w:r>
+      <w:r>
+        <w:t xml:space="preserve">Frames </w:t>
+      </w:r>
+      <w:r>
+        <w:t>werden als</w:t>
+      </w:r>
+      <w:r>
+        <w:t xml:space="preserve"> </w:t>
+      </w:r>
+      <w:r>
+        <w:rPr>
+          <w:rStyle w:val="CodeZchn"/>
+        </w:rPr>
+        <w:t>Image</w:t>
+      </w:r>
+      <w:r>
+        <w:t>-Objekte innerhalb der Segmente gezeichnet.</w:t>
+      </w:r>
+      <w:r>
+        <w:t xml:space="preserve"> Bei „schneller“ Auswahl zweier Frames (z. B. via Doppelklick) wurden diese Frames nur als weißes</w:t>
+      </w:r>
+      <w:r>
+        <w:t xml:space="preserve"> (leeres)</w:t>
+      </w:r>
+      <w:r>
+        <w:t xml:space="preserve"> Quadrat</w:t>
+      </w:r>
+      <w:r>
+        <w:t xml:space="preserve"> </w:t>
+      </w:r>
+      <w:r>
+        <w:t xml:space="preserve">gezeichnet. Der Grund hierfür war, dass die zu den Frames erstellten </w:t>
+      </w:r>
+      <w:r>
+        <w:rPr>
+          <w:rStyle w:val="CodeZchn"/>
+        </w:rPr>
+        <w:t>Image</w:t>
+      </w:r>
+      <w:r>
+        <w:t xml:space="preserve">-Objekte vor dem Zeichnen nicht fertig geladen worden waren. Abhilfe wurde hier durch Auslagerung der Zeichenlogik </w:t>
+      </w:r>
+      <w:r>
+        <w:t>in einen</w:t>
+      </w:r>
+      <w:r>
+        <w:t xml:space="preserve"> </w:t>
+      </w:r>
+      <w:proofErr w:type="spellStart"/>
+      <w:r>
+        <w:rPr>
+          <w:rStyle w:val="CodeZchn"/>
+        </w:rPr>
+        <w:t>onload</w:t>
+      </w:r>
+      <w:proofErr w:type="spellEnd"/>
+      <w:r>
+        <w:t>-Callback</w:t>
+      </w:r>
+      <w:r>
+        <w:t xml:space="preserve"> der </w:t>
+      </w:r>
+      <w:r>
+        <w:rPr>
+          <w:rStyle w:val="CodeZchn"/>
+        </w:rPr>
+        <w:t>Image</w:t>
+      </w:r>
+      <w:r>
+        <w:t>-Objekte</w:t>
+      </w:r>
+      <w:r>
+        <w:t xml:space="preserve"> erzielt. </w:t>
+      </w:r>
+      <w:r>
+        <w:t>Innerhalb der Liste von Segmenten kann die Reihenfolge zwischen Segmenten vertauscht und textuelle Beschreibungen ergänzt werden.</w:t>
+      </w:r>
+      <w:r>
+        <w:t xml:space="preserve"> Ferner wurde eine maximale Anzahl von Segmenten definiert um</w:t>
+      </w:r>
+      <w:r>
+        <w:t xml:space="preserve"> </w:t>
+      </w:r>
+      <w:r>
+        <w:t xml:space="preserve">die </w:t>
+      </w:r>
+      <w:r>
+        <w:t>Einhaltung des beschränkten</w:t>
+      </w:r>
+      <w:r>
+        <w:t xml:space="preserve"> Wertebereich</w:t>
+      </w:r>
+      <w:r>
+        <w:t>es</w:t>
+      </w:r>
+      <w:r>
+        <w:t xml:space="preserve"> für die ID der Segmente</w:t>
+      </w:r>
+      <w:r>
+        <w:t xml:space="preserve"> sicherstellen zu können.</w:t>
+      </w:r>
+      <w:r>
+        <w:t xml:space="preserve"> Durch </w:t>
+      </w:r>
+      <w:r>
+        <w:t xml:space="preserve">die maximale Anzahl </w:t>
+      </w:r>
+      <w:r>
+        <w:t>ist sichergestellt, dass es nie zwei Segmente mit derselben ID geben kann.</w:t>
+      </w:r>
+      <w:bookmarkStart w:name="_GoBack" w:id="0"/>
+      <w:bookmarkEnd w:id="0"/>
+    </w:p>
+    <w:p xmlns:wp14="http://schemas.microsoft.com/office/word/2010/wordml" wp14:textId="77777777">
+      <w:pPr>
+        <w:pStyle w:val="berschrift3"/>
+      </w:pPr>
+      <w:r>
+        <w:rPr/>
+        <w:t xml:space="preserve">Zusammenfassung </w:t>
+      </w:r>
+      <w:r>
+        <w:rPr/>
+        <w:t xml:space="preserve">&amp; </w:t>
+      </w:r>
+      <w:proofErr w:type="gramStart"/>
+      <w:r>
+        <w:rPr/>
+        <w:t>Backend</w:t>
+      </w:r>
+      <w:proofErr w:type="gramEnd"/>
+      <w:r>
+        <w:rPr/>
+        <w:t xml:space="preserve"> Teil 2</w:t>
       </w:r>
     </w:p>
     <w:p>
       <w:pPr>
-        <w:pStyle w:val="berschrift3"/>
+        <w:pStyle w:val="Standard"/>
+        <w:bidi w:val="0"/>
+        <w:spacing w:before="0" w:beforeAutospacing="off" w:after="160" w:afterAutospacing="off" w:line="259" w:lineRule="auto"/>
+        <w:ind w:left="0" w:right="0"/>
+        <w:jc w:val="left"/>
+        <w:rPr>
+          <w:i w:val="1"/>
+          <w:iCs w:val="1"/>
+          <w:noProof w:val="0"/>
+          <w:lang w:val="de-AT"/>
+        </w:rPr>
       </w:pPr>
       <w:r>
-        <w:t>Upload von Videos &amp; Backend Teil 1</w:t>
-      </w:r>
-    </w:p>
-    <w:p>
-      <w:r>
-        <w:t xml:space="preserve">Um das Video überhaupt erst anzeigen zu können, muss es auf den Webserver hochgeladen werden. Dafür verwenden wir </w:t>
+        <w:rPr>
+          <w:noProof w:val="0"/>
+          <w:lang w:val="de-AT"/>
+        </w:rPr>
+        <w:t xml:space="preserve">Nachdem alle Segmente ausgewählt wurden, wird die Start- und Endzeit der einzelnen Segmente und die Beschreibung des Users an den Server übergeben. </w:t>
+      </w:r>
+      <w:r>
+        <w:rPr>
+          <w:noProof w:val="0"/>
+          <w:lang w:val="de-AT"/>
+        </w:rPr>
+        <w:t xml:space="preserve">Dieser </w:t>
       </w:r>
       <w:proofErr w:type="spellStart"/>
       <w:r>
-        <w:t>Node</w:t>
+        <w:rPr>
+          <w:noProof w:val="0"/>
+          <w:lang w:val="de-AT"/>
+        </w:rPr>
+        <w:t>parsed</w:t>
       </w:r>
       <w:proofErr w:type="spellEnd"/>
       <w:r>
-        <w:t xml:space="preserve"> </w:t>
+        <w:rPr>
+          <w:noProof w:val="0"/>
+          <w:lang w:val="de-AT"/>
+        </w:rPr>
+        <w:t xml:space="preserve"> den String und erhält somit alle wichtigen Informationen, die notwendig sind, um im ersten Schritt </w:t>
+      </w:r>
+      <w:r>
+        <w:rPr>
+          <w:noProof w:val="0"/>
+          <w:lang w:val="de-AT"/>
+        </w:rPr>
+        <w:t xml:space="preserve">mithilfe von </w:t>
       </w:r>
       <w:proofErr w:type="spellStart"/>
       <w:r>
-        <w:t>js</w:t>
+        <w:rPr>
+          <w:noProof w:val="0"/>
+          <w:lang w:val="de-AT"/>
+        </w:rPr>
+        <w:t>fluent-ffmpeg</w:t>
       </w:r>
       <w:proofErr w:type="spellEnd"/>
       <w:r>
-        <w:t xml:space="preserve">. Als erstes wählt man ein Video aus dem lokalen Dateisystem aus und drückt anschließend auf den Button „Upload“. Über den Socket, der sich bereits zu Beginn zum Server verbindet, wird das Video aufgeteilt in Megabyte-Blöcke hochgeladen. Der Fortschritt des Uploads wird textuell dargestellt. </w:t>
-      </w:r>
-      <w:r>
-        <w:t>Die am Server ankommenden Blöcke werden zu einem File zusammengefügt und in den Unterordner „</w:t>
-      </w:r>
-      <w:proofErr w:type="spellStart"/>
-      <w:r>
-        <w:t>Temp</w:t>
-      </w:r>
-      <w:proofErr w:type="spellEnd"/>
-      <w:r>
-        <w:t>“ zwischengespeichert. Nachdem das Video vollständig hochgeladen wurde, wird das Video aus dem Ordner „</w:t>
-      </w:r>
-      <w:proofErr w:type="spellStart"/>
-      <w:r>
-        <w:t>Temp</w:t>
-      </w:r>
-      <w:proofErr w:type="spellEnd"/>
-      <w:r>
-        <w:t>“ gelöscht und in den Ordner „Video“ verschoben. Von da aus wird es als Source für das versteckte Video-Element auf der Website verwendet. Ab diesem Zeitpunkt kann man mit der Erstellung der Segmente beginnen.</w:t>
-      </w:r>
-    </w:p>
-    <w:p>
-      <w:r>
-        <w:t xml:space="preserve">Die Probleme meinerseits beschränkten sich auf die korrekte Verwendung von </w:t>
-      </w:r>
-      <w:proofErr w:type="spellStart"/>
-      <w:r>
-        <w:t>Node</w:t>
-      </w:r>
-      <w:proofErr w:type="spellEnd"/>
-      <w:r>
-        <w:t xml:space="preserve"> </w:t>
-      </w:r>
-      <w:proofErr w:type="spellStart"/>
-      <w:r>
-        <w:t>js</w:t>
-      </w:r>
-      <w:proofErr w:type="spellEnd"/>
-      <w:r>
-        <w:t xml:space="preserve">. Es dauerte eine Weile bis ich den Server zum Laufen gebracht habe, da ich </w:t>
-      </w:r>
-      <w:proofErr w:type="spellStart"/>
-      <w:r>
-        <w:t>Node</w:t>
-      </w:r>
-      <w:proofErr w:type="spellEnd"/>
-      <w:r>
-        <w:t xml:space="preserve"> </w:t>
-      </w:r>
-      <w:proofErr w:type="spellStart"/>
-      <w:r>
-        <w:t>js</w:t>
-      </w:r>
-      <w:proofErr w:type="spellEnd"/>
-      <w:r>
-        <w:t xml:space="preserve"> davor noch nie benutzte. Der Zugriff auf Unterordner bereiteten mir unter Anderem Probleme. Das temporäre Video wurde aus dem </w:t>
-      </w:r>
-      <w:r>
-        <w:t>„</w:t>
-      </w:r>
-      <w:proofErr w:type="spellStart"/>
-      <w:r>
-        <w:t>Temp</w:t>
-      </w:r>
-      <w:proofErr w:type="spellEnd"/>
-      <w:r>
-        <w:t>“</w:t>
-      </w:r>
-      <w:r>
-        <w:t xml:space="preserve"> Ordner nicht sofort gelöscht, sondern erst nachdem der Server heruntergefahren </w:t>
-      </w:r>
-      <w:r>
-        <w:lastRenderedPageBreak/>
-        <w:t xml:space="preserve">wurde. Durch das Schließen des noch offenen </w:t>
-      </w:r>
-      <w:proofErr w:type="spellStart"/>
-      <w:r>
-        <w:rPr>
-          <w:rStyle w:val="CodeZchn"/>
-        </w:rPr>
-        <w:t>FileStreams</w:t>
-      </w:r>
-      <w:proofErr w:type="spellEnd"/>
-      <w:r>
-        <w:t xml:space="preserve"> konnte ich das Problem beheben. Des Weiteren gab es Probleme, wenn das gleiche Video nochmal hochgeladen wurde, weil es bereits im Ordner existierte. Dies wurde von mir gelöst, indem ich vor dem Upload überprüfe, ob in den Ordnern „</w:t>
-      </w:r>
-      <w:proofErr w:type="spellStart"/>
-      <w:r>
-        <w:t>Temp</w:t>
-      </w:r>
-      <w:proofErr w:type="spellEnd"/>
-      <w:r>
-        <w:t>“ bzw. „Video“ bereits so ein File existiert un</w:t>
-      </w:r>
-      <w:r>
-        <w:t>d es ggf. lösche. Auch die Segmente, welche im Ordner „Video“ gespeichert werden, werden vor jedem Upload gelöscht.</w:t>
+        <w:rPr>
+          <w:noProof w:val="0"/>
+          <w:lang w:val="de-AT"/>
+        </w:rPr>
+        <w:t xml:space="preserve"> die Segmente zu erstellen. </w:t>
+      </w:r>
+      <w:r>
+        <w:rPr>
+          <w:noProof w:val="0"/>
+          <w:lang w:val="de-AT"/>
+        </w:rPr>
+        <w:t xml:space="preserve">Dabei sieht der String der übergeben wird beispielsweise so aus: </w:t>
       </w:r>
     </w:p>
     <w:p>
       <w:pPr>
-        <w:pStyle w:val="berschrift3"/>
+        <w:pStyle w:val="Standard"/>
+        <w:bidi w:val="0"/>
+        <w:spacing w:before="0" w:beforeAutospacing="off" w:after="160" w:afterAutospacing="off" w:line="259" w:lineRule="auto"/>
+        <w:ind w:left="0" w:right="0"/>
+        <w:jc w:val="left"/>
+        <w:rPr>
+          <w:i w:val="1"/>
+          <w:iCs w:val="1"/>
+          <w:noProof w:val="0"/>
+          <w:lang w:val="de-AT"/>
+        </w:rPr>
       </w:pPr>
       <w:r>
-        <w:t>Timeline &amp; Erstellung Segmente</w:t>
-      </w:r>
-    </w:p>
-    <w:p>
-      <w:r>
-        <w:t>Es wurde ein</w:t>
-      </w:r>
-      <w:r>
-        <w:t xml:space="preserve"> GUI </w:t>
-      </w:r>
-      <w:r>
-        <w:t xml:space="preserve">zur Anzeige und </w:t>
-      </w:r>
-      <w:r>
-        <w:t>Auswahl</w:t>
-      </w:r>
-      <w:r>
-        <w:t xml:space="preserve"> vo</w:t>
-      </w:r>
-      <w:r>
-        <w:t xml:space="preserve">n </w:t>
-      </w:r>
-      <w:r>
-        <w:t>Frames des hochgeladenen Videos erstellt.</w:t>
-      </w:r>
-      <w:r>
-        <w:t xml:space="preserve"> Diese </w:t>
-      </w:r>
-      <w:r>
-        <w:t xml:space="preserve">als Timeline bezeichnete </w:t>
-      </w:r>
-      <w:r>
-        <w:t xml:space="preserve">GUI </w:t>
-      </w:r>
-      <w:r>
-        <w:t xml:space="preserve">ermöglicht die sekundenweise Auswahl von Frames </w:t>
-      </w:r>
-      <w:r>
-        <w:t>des</w:t>
-      </w:r>
-      <w:r>
-        <w:t xml:space="preserve"> Video</w:t>
-      </w:r>
-      <w:r>
-        <w:t>s</w:t>
-      </w:r>
-      <w:r>
-        <w:t xml:space="preserve">. </w:t>
-      </w:r>
-      <w:r>
-        <w:t xml:space="preserve">Alternativ könnte </w:t>
-      </w:r>
-      <w:r>
-        <w:t>jede</w:t>
-      </w:r>
-      <w:r>
-        <w:t>r</w:t>
-      </w:r>
-      <w:r>
-        <w:t xml:space="preserve"> Frame </w:t>
-      </w:r>
-      <w:r>
-        <w:t xml:space="preserve">des </w:t>
-      </w:r>
-      <w:r>
-        <w:t xml:space="preserve">Videos (z. B. 25 je Sekunde) einzeln in der Timeline </w:t>
-      </w:r>
-      <w:r>
-        <w:t>dargestellt</w:t>
-      </w:r>
-      <w:r>
-        <w:t xml:space="preserve"> und auswählbar</w:t>
-      </w:r>
-      <w:r>
-        <w:t xml:space="preserve"> gemacht werden</w:t>
-      </w:r>
-      <w:r>
-        <w:t>.</w:t>
-      </w:r>
-      <w:r>
-        <w:t xml:space="preserve"> Der Grund für die sekundenweise Anzeige </w:t>
-      </w:r>
-      <w:r>
-        <w:t>der</w:t>
-      </w:r>
-      <w:r>
-        <w:t xml:space="preserve"> Frames ist jener, dass man so zwar weniger Frames auswählen kann, dafür jedoch schneller Unterschiede zwischen benachbarten Frames </w:t>
-      </w:r>
-      <w:r>
-        <w:t>erkennbar sind</w:t>
-      </w:r>
-      <w:r>
-        <w:t>.</w:t>
-      </w:r>
-      <w:r>
+        <w:rPr>
+          <w:i w:val="1"/>
+          <w:iCs w:val="1"/>
+          <w:noProof w:val="0"/>
+          <w:lang w:val="de-AT"/>
+        </w:rPr>
+        <w:t>-</w:t>
+      </w:r>
+      <w:proofErr w:type="spellStart"/>
+      <w:r>
+        <w:rPr>
+          <w:i w:val="1"/>
+          <w:iCs w:val="1"/>
+          <w:noProof w:val="0"/>
+          <w:lang w:val="de-AT"/>
+        </w:rPr>
+        <w:t>ss</w:t>
+      </w:r>
+      <w:proofErr w:type="spellEnd"/>
+      <w:r>
+        <w:rPr>
+          <w:i w:val="1"/>
+          <w:iCs w:val="1"/>
+          <w:noProof w:val="0"/>
+          <w:lang w:val="de-AT"/>
+        </w:rPr>
+        <w:t xml:space="preserve"> 00:00:33 -</w:t>
+      </w:r>
+      <w:proofErr w:type="spellStart"/>
+      <w:r>
+        <w:rPr>
+          <w:i w:val="1"/>
+          <w:iCs w:val="1"/>
+          <w:noProof w:val="0"/>
+          <w:lang w:val="de-AT"/>
+        </w:rPr>
+        <w:t>to</w:t>
+      </w:r>
+      <w:proofErr w:type="spellEnd"/>
+      <w:r>
+        <w:rPr>
+          <w:i w:val="1"/>
+          <w:iCs w:val="1"/>
+          <w:noProof w:val="0"/>
+          <w:lang w:val="de-AT"/>
+        </w:rPr>
+        <w:t xml:space="preserve"> 00:00:47 -</w:t>
+      </w:r>
+      <w:proofErr w:type="spellStart"/>
+      <w:r>
+        <w:rPr>
+          <w:i w:val="1"/>
+          <w:iCs w:val="1"/>
+          <w:noProof w:val="0"/>
+          <w:lang w:val="de-AT"/>
+        </w:rPr>
+        <w:t>txt</w:t>
+      </w:r>
+      <w:proofErr w:type="spellEnd"/>
+      <w:r>
+        <w:rPr>
+          <w:i w:val="1"/>
+          <w:iCs w:val="1"/>
+          <w:noProof w:val="0"/>
+          <w:lang w:val="de-AT"/>
+        </w:rPr>
         <w:t xml:space="preserve"> </w:t>
       </w:r>
-      <w:r>
-        <w:t xml:space="preserve">Somit </w:t>
-      </w:r>
-      <w:r>
-        <w:t>ist eine schnellere Suche gewünschter Szenen mit geringerem Aufwand möglich. Besagte</w:t>
-      </w:r>
-      <w:r>
+      <w:proofErr w:type="spellStart"/>
+      <w:r>
+        <w:rPr>
+          <w:i w:val="1"/>
+          <w:iCs w:val="1"/>
+          <w:noProof w:val="0"/>
+          <w:lang w:val="de-AT"/>
+        </w:rPr>
+        <w:t>Waking</w:t>
+      </w:r>
+      <w:proofErr w:type="spellEnd"/>
+      <w:r>
+        <w:rPr>
+          <w:i w:val="1"/>
+          <w:iCs w:val="1"/>
+          <w:noProof w:val="0"/>
+          <w:lang w:val="de-AT"/>
+        </w:rPr>
         <w:t xml:space="preserve"> </w:t>
       </w:r>
-      <w:r>
-        <w:t>S</w:t>
-      </w:r>
-      <w:r>
-        <w:t>zenen werden als Segmente bezeichnet</w:t>
-      </w:r>
-      <w:r>
-        <w:t xml:space="preserve">. Sie </w:t>
-      </w:r>
-      <w:r>
-        <w:t>enthalten</w:t>
-      </w:r>
-      <w:r>
-        <w:t xml:space="preserve"> eine </w:t>
-      </w:r>
-      <w:r>
-        <w:t>ID</w:t>
-      </w:r>
-      <w:r>
-        <w:t xml:space="preserve"> (Identifikation von Segmenten)</w:t>
-      </w:r>
-      <w:r>
-        <w:t xml:space="preserve">, eine textuelle Beschreibung </w:t>
-      </w:r>
-      <w:r>
-        <w:t>und</w:t>
-      </w:r>
-      <w:r>
-        <w:t xml:space="preserve"> die k</w:t>
-      </w:r>
-      <w:r>
-        <w:t>orrespondierende</w:t>
-      </w:r>
-      <w:r>
-        <w:t>n</w:t>
-      </w:r>
-      <w:r>
-        <w:t xml:space="preserve"> Frames inkl. Anfangs- und Endzeit</w:t>
-      </w:r>
-      <w:r>
-        <w:t xml:space="preserve">. </w:t>
-      </w:r>
-      <w:r>
-        <w:t>Bei jedem Klick auf den aktuell dargestellten Frame wird dieser zwischengespeichert. Bei zwei zwischengespeicherten Frames bzw. nach jedem zweiten Klick wird aus dem zuvor und dem aktuell gespeicherten Frame ein Segment gebildet und</w:t>
-      </w:r>
-      <w:r>
-        <w:t xml:space="preserve"> der im</w:t>
-      </w:r>
-      <w:r>
-        <w:t xml:space="preserve"> unteren Bereich der </w:t>
-      </w:r>
-      <w:r>
-        <w:t>GUI</w:t>
-      </w:r>
-      <w:r>
-        <w:t xml:space="preserve"> dargestellten Liste von Segmenten hinzugefügt.</w:t>
-      </w:r>
-      <w:r>
-        <w:t xml:space="preserve"> Bei der Darstellung von Segmenten, genauer dessen Frames, gab es ein Problem. </w:t>
-      </w:r>
-      <w:r>
-        <w:t xml:space="preserve">Die </w:t>
-      </w:r>
-      <w:r>
-        <w:t xml:space="preserve">Frames </w:t>
-      </w:r>
-      <w:r>
-        <w:t>werden als</w:t>
-      </w:r>
-      <w:r>
-        <w:t xml:space="preserve"> </w:t>
-      </w:r>
-      <w:r>
-        <w:rPr>
-          <w:rStyle w:val="CodeZchn"/>
-        </w:rPr>
-        <w:t>Image</w:t>
-      </w:r>
-      <w:r>
-        <w:t>-Objekte innerhalb der Segmente gezeichnet.</w:t>
-      </w:r>
-      <w:r>
-        <w:t xml:space="preserve"> Bei „schneller“ Auswahl zweier Frames (z. B. via Doppelklick) wurden diese Frames nur als weißes</w:t>
-      </w:r>
-      <w:r>
-        <w:t xml:space="preserve"> (leeres)</w:t>
-      </w:r>
-      <w:r>
-        <w:t xml:space="preserve"> Quadrat</w:t>
-      </w:r>
-      <w:r>
-        <w:t xml:space="preserve"> </w:t>
-      </w:r>
-      <w:r>
-        <w:t xml:space="preserve">gezeichnet. Der Grund hierfür war, dass die zu den Frames erstellten </w:t>
-      </w:r>
-      <w:r>
-        <w:rPr>
-          <w:rStyle w:val="CodeZchn"/>
-        </w:rPr>
-        <w:t>Image</w:t>
-      </w:r>
-      <w:r>
-        <w:t xml:space="preserve">-Objekte vor dem Zeichnen nicht fertig geladen worden waren. Abhilfe wurde hier durch Auslagerung der Zeichenlogik </w:t>
-      </w:r>
-      <w:r>
-        <w:t>in einen</w:t>
-      </w:r>
-      <w:r>
-        <w:t xml:space="preserve"> </w:t>
-      </w:r>
       <w:proofErr w:type="spellStart"/>
       <w:r>
         <w:rPr>
-          <w:rStyle w:val="CodeZchn"/>
-        </w:rPr>
-        <w:t>onload</w:t>
+          <w:i w:val="1"/>
+          <w:iCs w:val="1"/>
+          <w:noProof w:val="0"/>
+          <w:lang w:val="de-AT"/>
+        </w:rPr>
+        <w:t>up</w:t>
       </w:r>
       <w:proofErr w:type="spellEnd"/>
       <w:r>
-        <w:t>-Callback</w:t>
-      </w:r>
-      <w:r>
-        <w:t xml:space="preserve"> der </w:t>
-      </w:r>
-      <w:r>
-        <w:rPr>
-          <w:rStyle w:val="CodeZchn"/>
-        </w:rPr>
-        <w:t>Image</w:t>
-      </w:r>
-      <w:r>
-        <w:t>-Objekte</w:t>
-      </w:r>
-      <w:r>
-        <w:t xml:space="preserve"> erzielt. </w:t>
-      </w:r>
-      <w:r>
-        <w:t>Innerhalb der Liste von Segmenten kann die Reihenfolge zwischen Segmenten vertauscht und textuelle Beschreibungen ergänzt werden.</w:t>
-      </w:r>
-      <w:r>
-        <w:t xml:space="preserve"> Ferner wurde eine maximale Anzahl von Segmenten definiert um</w:t>
-      </w:r>
-      <w:r>
-        <w:t xml:space="preserve"> </w:t>
-      </w:r>
-      <w:r>
-        <w:t xml:space="preserve">die </w:t>
-      </w:r>
-      <w:r>
-        <w:t>Einhaltung des beschränkten</w:t>
-      </w:r>
-      <w:r>
-        <w:t xml:space="preserve"> Wertebereich</w:t>
-      </w:r>
-      <w:r>
-        <w:t>es</w:t>
-      </w:r>
-      <w:r>
-        <w:t xml:space="preserve"> für die ID der Segmente</w:t>
-      </w:r>
-      <w:r>
-        <w:t xml:space="preserve"> sicherstellen zu können.</w:t>
-      </w:r>
-      <w:r>
-        <w:t xml:space="preserve"> Durch </w:t>
-      </w:r>
-      <w:r>
-        <w:t xml:space="preserve">die maximale Anzahl </w:t>
-      </w:r>
-      <w:r>
-        <w:t>ist sichergestellt, dass es nie zwei Segmente mit derselben ID geben kann.</w:t>
-      </w:r>
-      <w:bookmarkStart w:id="0" w:name="_GoBack"/>
-      <w:bookmarkEnd w:id="0"/>
+        <w:rPr>
+          <w:i w:val="1"/>
+          <w:iCs w:val="1"/>
+          <w:noProof w:val="0"/>
+          <w:lang w:val="de-AT"/>
+        </w:rPr>
+        <w:t>...;-</w:t>
+      </w:r>
+      <w:proofErr w:type="spellStart"/>
+      <w:r>
+        <w:rPr>
+          <w:i w:val="1"/>
+          <w:iCs w:val="1"/>
+          <w:noProof w:val="0"/>
+          <w:lang w:val="de-AT"/>
+        </w:rPr>
+        <w:t>ss</w:t>
+      </w:r>
+      <w:proofErr w:type="spellEnd"/>
+      <w:r>
+        <w:rPr>
+          <w:i w:val="1"/>
+          <w:iCs w:val="1"/>
+          <w:noProof w:val="0"/>
+          <w:lang w:val="de-AT"/>
+        </w:rPr>
+        <w:t xml:space="preserve"> 00:03:10 -</w:t>
+      </w:r>
+      <w:proofErr w:type="spellStart"/>
+      <w:r>
+        <w:rPr>
+          <w:i w:val="1"/>
+          <w:iCs w:val="1"/>
+          <w:noProof w:val="0"/>
+          <w:lang w:val="de-AT"/>
+        </w:rPr>
+        <w:t>to</w:t>
+      </w:r>
+      <w:proofErr w:type="spellEnd"/>
+      <w:r>
+        <w:rPr>
+          <w:i w:val="1"/>
+          <w:iCs w:val="1"/>
+          <w:noProof w:val="0"/>
+          <w:lang w:val="de-AT"/>
+        </w:rPr>
+        <w:t xml:space="preserve"> 00:03:22 -</w:t>
+      </w:r>
+      <w:proofErr w:type="spellStart"/>
+      <w:r>
+        <w:rPr>
+          <w:i w:val="1"/>
+          <w:iCs w:val="1"/>
+          <w:noProof w:val="0"/>
+          <w:lang w:val="de-AT"/>
+        </w:rPr>
+        <w:t>txt</w:t>
+      </w:r>
+      <w:proofErr w:type="spellEnd"/>
+      <w:r>
+        <w:rPr>
+          <w:i w:val="1"/>
+          <w:iCs w:val="1"/>
+          <w:noProof w:val="0"/>
+          <w:lang w:val="de-AT"/>
+        </w:rPr>
+        <w:t xml:space="preserve"> Butterfly....;-</w:t>
+      </w:r>
+      <w:proofErr w:type="spellStart"/>
+      <w:r>
+        <w:rPr>
+          <w:i w:val="1"/>
+          <w:iCs w:val="1"/>
+          <w:noProof w:val="0"/>
+          <w:lang w:val="de-AT"/>
+        </w:rPr>
+        <w:t>ss</w:t>
+      </w:r>
+      <w:proofErr w:type="spellEnd"/>
+      <w:r>
+        <w:rPr>
+          <w:i w:val="1"/>
+          <w:iCs w:val="1"/>
+          <w:noProof w:val="0"/>
+          <w:lang w:val="de-AT"/>
+        </w:rPr>
+        <w:t xml:space="preserve"> 00:06:32 -</w:t>
+      </w:r>
+      <w:proofErr w:type="spellStart"/>
+      <w:r>
+        <w:rPr>
+          <w:i w:val="1"/>
+          <w:iCs w:val="1"/>
+          <w:noProof w:val="0"/>
+          <w:lang w:val="de-AT"/>
+        </w:rPr>
+        <w:t>to</w:t>
+      </w:r>
+      <w:proofErr w:type="spellEnd"/>
+      <w:r>
+        <w:rPr>
+          <w:i w:val="1"/>
+          <w:iCs w:val="1"/>
+          <w:noProof w:val="0"/>
+          <w:lang w:val="de-AT"/>
+        </w:rPr>
+        <w:t xml:space="preserve"> 00:08:56 -</w:t>
+      </w:r>
+      <w:proofErr w:type="spellStart"/>
+      <w:r>
+        <w:rPr>
+          <w:i w:val="1"/>
+          <w:iCs w:val="1"/>
+          <w:noProof w:val="0"/>
+          <w:lang w:val="de-AT"/>
+        </w:rPr>
+        <w:t>txt</w:t>
+      </w:r>
+      <w:proofErr w:type="spellEnd"/>
+      <w:r>
+        <w:rPr>
+          <w:i w:val="1"/>
+          <w:iCs w:val="1"/>
+          <w:noProof w:val="0"/>
+          <w:lang w:val="de-AT"/>
+        </w:rPr>
+        <w:t xml:space="preserve"> Forest;</w:t>
+      </w:r>
     </w:p>
     <w:p>
       <w:pPr>
-        <w:pStyle w:val="berschrift3"/>
+        <w:pStyle w:val="Standard"/>
+        <w:bidi w:val="0"/>
+        <w:spacing w:before="0" w:beforeAutospacing="off" w:after="160" w:afterAutospacing="off" w:line="259" w:lineRule="auto"/>
+        <w:ind w:left="0" w:right="0"/>
+        <w:jc w:val="left"/>
+        <w:rPr>
+          <w:noProof w:val="0"/>
+          <w:lang w:val="de-AT"/>
+        </w:rPr>
       </w:pPr>
-      <w:r>
-        <w:t xml:space="preserve">Zusammenfassung </w:t>
-      </w:r>
-      <w:r>
-        <w:t xml:space="preserve">&amp; </w:t>
-      </w:r>
-      <w:proofErr w:type="gramStart"/>
-      <w:r>
-        <w:t>Backend</w:t>
-      </w:r>
-      <w:proofErr w:type="gramEnd"/>
-      <w:r>
-        <w:t xml:space="preserve"> Teil 2</w:t>
+      <w:proofErr w:type="spellStart"/>
+      <w:r>
+        <w:rPr>
+          <w:noProof w:val="0"/>
+          <w:lang w:val="de-AT"/>
+        </w:rPr>
+        <w:t>Fluent-ffmpeg</w:t>
+      </w:r>
+      <w:proofErr w:type="spellEnd"/>
+      <w:r>
+        <w:rPr>
+          <w:noProof w:val="0"/>
+          <w:lang w:val="de-AT"/>
+        </w:rPr>
+        <w:t xml:space="preserve"> ist ein </w:t>
+      </w:r>
+      <w:proofErr w:type="spellStart"/>
+      <w:r>
+        <w:rPr>
+          <w:noProof w:val="0"/>
+          <w:lang w:val="de-AT"/>
+        </w:rPr>
+        <w:t>node</w:t>
+      </w:r>
+      <w:proofErr w:type="spellEnd"/>
+      <w:r>
+        <w:rPr>
+          <w:noProof w:val="0"/>
+          <w:lang w:val="de-AT"/>
+        </w:rPr>
+        <w:t>.</w:t>
+      </w:r>
+      <w:proofErr w:type="spellStart"/>
+      <w:r>
+        <w:rPr>
+          <w:noProof w:val="0"/>
+          <w:lang w:val="de-AT"/>
+        </w:rPr>
+        <w:t>js</w:t>
+      </w:r>
+      <w:proofErr w:type="spellEnd"/>
+      <w:r>
+        <w:rPr>
+          <w:noProof w:val="0"/>
+          <w:lang w:val="de-AT"/>
+        </w:rPr>
+        <w:t xml:space="preserve"> Modul</w:t>
+      </w:r>
+      <w:r>
+        <w:rPr>
+          <w:noProof w:val="0"/>
+          <w:lang w:val="de-AT"/>
+        </w:rPr>
+        <w:t xml:space="preserve">, dass die Verwendung von </w:t>
+      </w:r>
+      <w:proofErr w:type="spellStart"/>
+      <w:r>
+        <w:rPr>
+          <w:noProof w:val="0"/>
+          <w:lang w:val="de-AT"/>
+        </w:rPr>
+        <w:t>ffmpeg</w:t>
+      </w:r>
+      <w:proofErr w:type="spellEnd"/>
+      <w:r>
+        <w:rPr>
+          <w:noProof w:val="0"/>
+          <w:lang w:val="de-AT"/>
+        </w:rPr>
+        <w:t xml:space="preserve"> erleichtert. Wichtig </w:t>
+      </w:r>
+      <w:r>
+        <w:rPr>
+          <w:noProof w:val="0"/>
+          <w:lang w:val="de-AT"/>
+        </w:rPr>
+        <w:t>für die Verwendung ist,</w:t>
+      </w:r>
+      <w:r>
+        <w:rPr>
+          <w:noProof w:val="0"/>
+          <w:lang w:val="de-AT"/>
+        </w:rPr>
+        <w:t xml:space="preserve"> </w:t>
+      </w:r>
+      <w:r>
+        <w:rPr>
+          <w:noProof w:val="0"/>
+          <w:lang w:val="de-AT"/>
+        </w:rPr>
+        <w:t xml:space="preserve">dass </w:t>
+      </w:r>
+      <w:proofErr w:type="spellStart"/>
+      <w:r>
+        <w:rPr>
+          <w:noProof w:val="0"/>
+          <w:lang w:val="de-AT"/>
+        </w:rPr>
+        <w:t>ffmpeg</w:t>
+      </w:r>
+      <w:proofErr w:type="spellEnd"/>
+      <w:r>
+        <w:rPr>
+          <w:noProof w:val="0"/>
+          <w:lang w:val="de-AT"/>
+        </w:rPr>
+        <w:t xml:space="preserve"> bereits am System installiert ist. </w:t>
+      </w:r>
+      <w:r>
+        <w:rPr>
+          <w:noProof w:val="0"/>
+          <w:lang w:val="de-AT"/>
+        </w:rPr>
+        <w:t xml:space="preserve">Zu Beginn wird ein </w:t>
+      </w:r>
+      <w:proofErr w:type="spellStart"/>
+      <w:r>
+        <w:rPr>
+          <w:noProof w:val="0"/>
+          <w:lang w:val="de-AT"/>
+        </w:rPr>
+        <w:t>ffmpeg</w:t>
+      </w:r>
+      <w:proofErr w:type="spellEnd"/>
+      <w:r>
+        <w:rPr>
+          <w:noProof w:val="0"/>
+          <w:lang w:val="de-AT"/>
+        </w:rPr>
+        <w:t xml:space="preserve"> </w:t>
+      </w:r>
+      <w:proofErr w:type="spellStart"/>
+      <w:r>
+        <w:rPr>
+          <w:noProof w:val="0"/>
+          <w:lang w:val="de-AT"/>
+        </w:rPr>
+        <w:t>command</w:t>
+      </w:r>
+      <w:proofErr w:type="spellEnd"/>
+      <w:r>
+        <w:rPr>
+          <w:noProof w:val="0"/>
+          <w:lang w:val="de-AT"/>
+        </w:rPr>
+        <w:t xml:space="preserve"> erstellt, zu dem eine Vielzahl an </w:t>
+      </w:r>
+      <w:r>
+        <w:rPr>
+          <w:noProof w:val="0"/>
+          <w:lang w:val="de-AT"/>
+        </w:rPr>
+        <w:t>I</w:t>
+      </w:r>
+      <w:r>
+        <w:rPr>
+          <w:noProof w:val="0"/>
+          <w:lang w:val="de-AT"/>
+        </w:rPr>
+        <w:t>nputs</w:t>
+      </w:r>
+      <w:r>
+        <w:rPr>
+          <w:noProof w:val="0"/>
+          <w:lang w:val="de-AT"/>
+        </w:rPr>
+        <w:t xml:space="preserve"> und Optionen hinzugefügt werden können. </w:t>
+      </w:r>
+      <w:r>
+        <w:rPr>
+          <w:noProof w:val="0"/>
+          <w:lang w:val="de-AT"/>
+        </w:rPr>
+        <w:t xml:space="preserve">Die Verwendung von </w:t>
+      </w:r>
+      <w:proofErr w:type="spellStart"/>
+      <w:r>
+        <w:rPr>
+          <w:noProof w:val="0"/>
+          <w:lang w:val="de-AT"/>
+        </w:rPr>
+        <w:t>fluent-ffmpeg</w:t>
+      </w:r>
+      <w:proofErr w:type="spellEnd"/>
+      <w:r>
+        <w:rPr>
+          <w:noProof w:val="0"/>
+          <w:lang w:val="de-AT"/>
+        </w:rPr>
+        <w:t xml:space="preserve"> stellte sich als </w:t>
+      </w:r>
+      <w:r>
+        <w:rPr>
+          <w:noProof w:val="0"/>
+          <w:lang w:val="de-AT"/>
+        </w:rPr>
+        <w:t xml:space="preserve">äußerst hilfreich </w:t>
+      </w:r>
+      <w:r>
+        <w:rPr>
+          <w:noProof w:val="0"/>
+          <w:lang w:val="de-AT"/>
+        </w:rPr>
+        <w:t>heraus, und auch das E</w:t>
+      </w:r>
+      <w:r>
+        <w:rPr>
+          <w:noProof w:val="0"/>
+          <w:lang w:val="de-AT"/>
+        </w:rPr>
+        <w:t xml:space="preserve">inbetten der Beschreibung konnte mittels </w:t>
+      </w:r>
+      <w:r>
+        <w:rPr>
+          <w:noProof w:val="0"/>
+          <w:lang w:val="de-AT"/>
+        </w:rPr>
+        <w:t>Hinzufügen</w:t>
+      </w:r>
+      <w:r>
+        <w:rPr>
+          <w:noProof w:val="0"/>
+          <w:lang w:val="de-AT"/>
+        </w:rPr>
+        <w:t xml:space="preserve"> eines </w:t>
+      </w:r>
+      <w:proofErr w:type="spellStart"/>
+      <w:r>
+        <w:rPr>
+          <w:rStyle w:val="CodeZchn"/>
+          <w:noProof w:val="0"/>
+          <w:lang w:val="de-AT"/>
+        </w:rPr>
+        <w:t>complexFilter</w:t>
+      </w:r>
+      <w:proofErr w:type="spellEnd"/>
+      <w:r>
+        <w:rPr>
+          <w:noProof w:val="0"/>
+          <w:lang w:val="de-AT"/>
+        </w:rPr>
+        <w:t xml:space="preserve"> durchgeführt werden. </w:t>
+      </w:r>
+      <w:r>
+        <w:rPr>
+          <w:noProof w:val="0"/>
+          <w:lang w:val="de-AT"/>
+        </w:rPr>
+        <w:t xml:space="preserve">Im zweiten Schritt werden alle zuvor erstellten Segmente </w:t>
+      </w:r>
+      <w:r>
+        <w:rPr>
+          <w:noProof w:val="0"/>
+          <w:lang w:val="de-AT"/>
+        </w:rPr>
+        <w:t>(</w:t>
+      </w:r>
+      <w:r>
+        <w:rPr>
+          <w:noProof w:val="0"/>
+          <w:lang w:val="de-AT"/>
+        </w:rPr>
+        <w:t>inkl. Beschreibung</w:t>
+      </w:r>
+      <w:r>
+        <w:rPr>
+          <w:noProof w:val="0"/>
+          <w:lang w:val="de-AT"/>
+        </w:rPr>
+        <w:t>)</w:t>
+      </w:r>
+      <w:r>
+        <w:rPr>
+          <w:noProof w:val="0"/>
+          <w:lang w:val="de-AT"/>
+        </w:rPr>
+        <w:t xml:space="preserve"> zu einem Video zusammengefügt. Dies erfolgt </w:t>
+      </w:r>
+      <w:r>
+        <w:rPr>
+          <w:noProof w:val="0"/>
+          <w:lang w:val="de-AT"/>
+        </w:rPr>
+        <w:t>ebenfalls</w:t>
+      </w:r>
+      <w:r>
+        <w:rPr>
+          <w:noProof w:val="0"/>
+          <w:lang w:val="de-AT"/>
+        </w:rPr>
+        <w:t xml:space="preserve"> mittels </w:t>
+      </w:r>
+      <w:proofErr w:type="spellStart"/>
+      <w:r>
+        <w:rPr>
+          <w:noProof w:val="0"/>
+          <w:lang w:val="de-AT"/>
+        </w:rPr>
+        <w:t>fluent-ffmpeg</w:t>
+      </w:r>
+      <w:proofErr w:type="spellEnd"/>
+      <w:r>
+        <w:rPr>
+          <w:noProof w:val="0"/>
+          <w:lang w:val="de-AT"/>
+        </w:rPr>
+        <w:t xml:space="preserve">.  </w:t>
+      </w:r>
+      <w:r>
+        <w:rPr>
+          <w:noProof w:val="0"/>
+          <w:lang w:val="de-AT"/>
+        </w:rPr>
+        <w:t xml:space="preserve">Danach wird das Video in einem neuen Tab angezeigt </w:t>
+      </w:r>
+      <w:r>
+        <w:rPr>
+          <w:noProof w:val="0"/>
+          <w:lang w:val="de-AT"/>
+        </w:rPr>
+        <w:t>und</w:t>
+      </w:r>
+      <w:r>
+        <w:rPr>
+          <w:noProof w:val="0"/>
+          <w:lang w:val="de-AT"/>
+        </w:rPr>
+        <w:t xml:space="preserve"> </w:t>
+      </w:r>
+      <w:r>
+        <w:rPr>
+          <w:noProof w:val="0"/>
+          <w:lang w:val="de-AT"/>
+        </w:rPr>
+        <w:t>als Download zur Verfügung gestellt.</w:t>
       </w:r>
     </w:p>
-    <w:p>
+    <w:p w14:noSpellErr="1">
       <w:pPr>
-        <w:rPr>
-          <w:color w:val="FF0000"/>
+        <w:pStyle w:val="Standard"/>
+        <w:bidi w:val="0"/>
+        <w:spacing w:before="0" w:beforeAutospacing="off" w:after="160" w:afterAutospacing="off" w:line="259" w:lineRule="auto"/>
+        <w:ind w:left="0" w:right="0"/>
+        <w:jc w:val="left"/>
+        <w:rPr>
+          <w:noProof w:val="0"/>
+          <w:lang w:val="de-AT"/>
         </w:rPr>
       </w:pPr>
       <w:r>
         <w:rPr>
-          <w:color w:val="FF0000"/>
-        </w:rPr>
-        <w:t>&lt;</w:t>
-      </w:r>
-      <w:r>
-        <w:rPr>
-          <w:color w:val="FF0000"/>
-        </w:rPr>
-        <w:t>Karin</w:t>
-      </w:r>
-      <w:r>
-        <w:rPr>
-          <w:color w:val="FF0000"/>
-        </w:rPr>
-        <w:t>&gt; -&gt; Beschreibung was es kann, wo es Probleme gab und wie sie gelöst wurden.</w:t>
+          <w:noProof w:val="0"/>
+          <w:lang w:val="de-AT"/>
+        </w:rPr>
+        <w:t xml:space="preserve">Probleme gab es, wenn der User Segmente mit einer Dauer von &lt; 1 Sekunde ausgewählt </w:t>
+      </w:r>
+      <w:r>
+        <w:rPr>
+          <w:noProof w:val="0"/>
+          <w:lang w:val="de-AT"/>
+        </w:rPr>
+        <w:t xml:space="preserve">hat. </w:t>
+      </w:r>
+      <w:r>
+        <w:rPr>
+          <w:noProof w:val="0"/>
+          <w:lang w:val="de-AT"/>
+        </w:rPr>
+        <w:t>D</w:t>
+      </w:r>
+      <w:r>
+        <w:rPr>
+          <w:noProof w:val="0"/>
+          <w:lang w:val="de-AT"/>
+        </w:rPr>
+        <w:t xml:space="preserve">ie Start- </w:t>
+      </w:r>
+      <w:r>
+        <w:rPr>
+          <w:noProof w:val="0"/>
+          <w:lang w:val="de-AT"/>
+        </w:rPr>
+        <w:t>und Endzeit muss variieren</w:t>
+      </w:r>
+      <w:r>
+        <w:rPr>
+          <w:noProof w:val="0"/>
+          <w:lang w:val="de-AT"/>
+        </w:rPr>
+        <w:t xml:space="preserve">. Dies wurde behoben, indem nur Segmente mit einer Länge &gt;= 1 Sekunde erlaubt sind. </w:t>
+      </w:r>
+      <w:r>
+        <w:rPr>
+          <w:noProof w:val="0"/>
+          <w:lang w:val="de-AT"/>
+        </w:rPr>
+        <w:t xml:space="preserve">Da bei großen Videos das </w:t>
+      </w:r>
+      <w:r>
+        <w:rPr>
+          <w:noProof w:val="0"/>
+          <w:lang w:val="de-AT"/>
+        </w:rPr>
+        <w:t>Erstellen</w:t>
+      </w:r>
+      <w:r>
+        <w:rPr>
+          <w:noProof w:val="0"/>
+          <w:lang w:val="de-AT"/>
+        </w:rPr>
+        <w:t xml:space="preserve"> des </w:t>
+      </w:r>
+      <w:r>
+        <w:rPr>
+          <w:noProof w:val="0"/>
+          <w:lang w:val="de-AT"/>
+        </w:rPr>
+        <w:t>Summary-V</w:t>
+      </w:r>
+      <w:r>
+        <w:rPr>
+          <w:noProof w:val="0"/>
+          <w:lang w:val="de-AT"/>
+        </w:rPr>
+        <w:t>ideos</w:t>
+      </w:r>
+      <w:r>
+        <w:rPr>
+          <w:noProof w:val="0"/>
+          <w:lang w:val="de-AT"/>
+        </w:rPr>
+        <w:t xml:space="preserve"> einige Minuten dauern kann und der User kein Feedback zum aktuellen Fortschritt erhalten hat, </w:t>
+      </w:r>
+      <w:r>
+        <w:rPr>
+          <w:noProof w:val="0"/>
+          <w:lang w:val="de-AT"/>
+        </w:rPr>
+        <w:t xml:space="preserve">wurde am Ende </w:t>
+      </w:r>
+      <w:r>
+        <w:rPr>
+          <w:noProof w:val="0"/>
+          <w:lang w:val="de-AT"/>
+        </w:rPr>
+        <w:t xml:space="preserve">eine </w:t>
+      </w:r>
+      <w:r>
+        <w:rPr>
+          <w:noProof w:val="0"/>
+          <w:lang w:val="de-AT"/>
+        </w:rPr>
+        <w:t>Progress</w:t>
+      </w:r>
+      <w:r>
+        <w:rPr>
+          <w:noProof w:val="0"/>
+          <w:lang w:val="de-AT"/>
+        </w:rPr>
+        <w:t xml:space="preserve"> B</w:t>
+      </w:r>
+      <w:r>
+        <w:rPr>
+          <w:noProof w:val="0"/>
+          <w:lang w:val="de-AT"/>
+        </w:rPr>
+        <w:t>ar</w:t>
+      </w:r>
+      <w:r>
+        <w:rPr>
+          <w:noProof w:val="0"/>
+          <w:lang w:val="de-AT"/>
+        </w:rPr>
+        <w:t xml:space="preserve"> hinzugefügt, die den Fortschritt nach jedem erstellten Segment anzeigt. Im Falles eines Fehlers beim </w:t>
+      </w:r>
+      <w:r>
+        <w:rPr>
+          <w:noProof w:val="0"/>
+          <w:lang w:val="de-AT"/>
+        </w:rPr>
+        <w:t>Erstellen</w:t>
+      </w:r>
+      <w:r>
+        <w:rPr>
+          <w:noProof w:val="0"/>
+          <w:lang w:val="de-AT"/>
+        </w:rPr>
+        <w:t xml:space="preserve"> </w:t>
+      </w:r>
+      <w:r>
+        <w:rPr>
+          <w:noProof w:val="0"/>
+          <w:lang w:val="de-AT"/>
+        </w:rPr>
+        <w:t>der Zusammenfassung</w:t>
+      </w:r>
+      <w:r>
+        <w:rPr>
+          <w:noProof w:val="0"/>
+          <w:lang w:val="de-AT"/>
+        </w:rPr>
+        <w:t xml:space="preserve"> wird</w:t>
+      </w:r>
+      <w:r>
+        <w:rPr>
+          <w:noProof w:val="0"/>
+          <w:lang w:val="de-AT"/>
+        </w:rPr>
+        <w:t xml:space="preserve"> der User ebenfalls informiert.</w:t>
       </w:r>
     </w:p>
-    <w:p>
+    <w:p xmlns:wp14="http://schemas.microsoft.com/office/word/2010/wordml" wp14:textId="77777777">
       <w:pPr>
         <w:pStyle w:val="berschrift2"/>
       </w:pPr>
       <w:r>
+        <w:rPr/>
         <w:t>Fazit</w:t>
       </w:r>
     </w:p>
     <w:p>
-      <w:pPr>
-        <w:rPr>
-          <w:color w:val="FF0000"/>
-        </w:rPr>
-      </w:pPr>
-      <w:r>
-        <w:rPr>
-          <w:color w:val="FF0000"/>
-        </w:rPr>
-        <w:t>Overall Fazit -&gt; was haben wir gelernt und ähnliches.</w:t>
+      <w:r>
+        <w:rPr>
+          <w:rFonts w:ascii="Calibri" w:hAnsi="Calibri" w:eastAsia="Calibri" w:cs="Calibri"/>
+          <w:noProof w:val="0"/>
+          <w:sz w:val="22"/>
+          <w:szCs w:val="22"/>
+          <w:lang w:val="de-AT"/>
+        </w:rPr>
+        <w:t xml:space="preserve">Die Erstellung des Video Summary </w:t>
+      </w:r>
+      <w:proofErr w:type="spellStart"/>
+      <w:r>
+        <w:rPr>
+          <w:rFonts w:ascii="Calibri" w:hAnsi="Calibri" w:eastAsia="Calibri" w:cs="Calibri"/>
+          <w:noProof w:val="0"/>
+          <w:sz w:val="22"/>
+          <w:szCs w:val="22"/>
+          <w:lang w:val="de-AT"/>
+        </w:rPr>
+        <w:t>Creators</w:t>
+      </w:r>
+      <w:proofErr w:type="spellEnd"/>
+      <w:r>
+        <w:rPr>
+          <w:rFonts w:ascii="Calibri" w:hAnsi="Calibri" w:eastAsia="Calibri" w:cs="Calibri"/>
+          <w:noProof w:val="0"/>
+          <w:sz w:val="22"/>
+          <w:szCs w:val="22"/>
+          <w:lang w:val="de-AT"/>
+        </w:rPr>
+        <w:t xml:space="preserve"> stellte sich als </w:t>
+      </w:r>
+      <w:r>
+        <w:rPr>
+          <w:rFonts w:ascii="Calibri" w:hAnsi="Calibri" w:eastAsia="Calibri" w:cs="Calibri"/>
+          <w:noProof w:val="0"/>
+          <w:sz w:val="22"/>
+          <w:szCs w:val="22"/>
+          <w:lang w:val="de-AT"/>
+        </w:rPr>
+        <w:t>ein interessantes Projekt</w:t>
+      </w:r>
+      <w:r>
+        <w:rPr>
+          <w:rFonts w:ascii="Calibri" w:hAnsi="Calibri" w:eastAsia="Calibri" w:cs="Calibri"/>
+          <w:noProof w:val="0"/>
+          <w:sz w:val="22"/>
+          <w:szCs w:val="22"/>
+          <w:lang w:val="de-AT"/>
+        </w:rPr>
+        <w:t xml:space="preserve"> heraus. Hierbei konnten </w:t>
+      </w:r>
+      <w:r>
+        <w:rPr>
+          <w:rFonts w:ascii="Calibri" w:hAnsi="Calibri" w:eastAsia="Calibri" w:cs="Calibri"/>
+          <w:noProof w:val="0"/>
+          <w:sz w:val="22"/>
+          <w:szCs w:val="22"/>
+          <w:lang w:val="de-AT"/>
+        </w:rPr>
+        <w:t xml:space="preserve">wir </w:t>
+      </w:r>
+      <w:r>
+        <w:rPr>
+          <w:rFonts w:ascii="Calibri" w:hAnsi="Calibri" w:eastAsia="Calibri" w:cs="Calibri"/>
+          <w:noProof w:val="0"/>
+          <w:sz w:val="22"/>
+          <w:szCs w:val="22"/>
+          <w:lang w:val="de-AT"/>
+        </w:rPr>
+        <w:t xml:space="preserve">unser Wissen bzgl. </w:t>
+      </w:r>
+      <w:r>
+        <w:rPr>
+          <w:rFonts w:ascii="Calibri" w:hAnsi="Calibri" w:eastAsia="Calibri" w:cs="Calibri"/>
+          <w:noProof w:val="0"/>
+          <w:sz w:val="22"/>
+          <w:szCs w:val="22"/>
+          <w:lang w:val="de-AT"/>
+        </w:rPr>
+        <w:t xml:space="preserve"> </w:t>
+      </w:r>
+      <w:r>
+        <w:rPr>
+          <w:rFonts w:ascii="Calibri" w:hAnsi="Calibri" w:eastAsia="Calibri" w:cs="Calibri"/>
+          <w:noProof w:val="0"/>
+          <w:sz w:val="22"/>
+          <w:szCs w:val="22"/>
+          <w:lang w:val="de-AT"/>
+        </w:rPr>
+        <w:t>Node</w:t>
+      </w:r>
+      <w:r>
+        <w:rPr>
+          <w:rFonts w:ascii="Calibri" w:hAnsi="Calibri" w:eastAsia="Calibri" w:cs="Calibri"/>
+          <w:noProof w:val="0"/>
+          <w:sz w:val="22"/>
+          <w:szCs w:val="22"/>
+          <w:lang w:val="de-AT"/>
+        </w:rPr>
+        <w:t>.</w:t>
+      </w:r>
+      <w:proofErr w:type="spellStart"/>
+      <w:r>
+        <w:rPr>
+          <w:rFonts w:ascii="Calibri" w:hAnsi="Calibri" w:eastAsia="Calibri" w:cs="Calibri"/>
+          <w:noProof w:val="0"/>
+          <w:sz w:val="22"/>
+          <w:szCs w:val="22"/>
+          <w:lang w:val="de-AT"/>
+        </w:rPr>
+        <w:t>js</w:t>
+      </w:r>
+      <w:proofErr w:type="spellEnd"/>
+      <w:r>
+        <w:rPr>
+          <w:rFonts w:ascii="Calibri" w:hAnsi="Calibri" w:eastAsia="Calibri" w:cs="Calibri"/>
+          <w:noProof w:val="0"/>
+          <w:sz w:val="22"/>
+          <w:szCs w:val="22"/>
+          <w:lang w:val="de-AT"/>
+        </w:rPr>
+        <w:t xml:space="preserve"> bzw. </w:t>
+      </w:r>
+      <w:proofErr w:type="spellStart"/>
+      <w:r>
+        <w:rPr>
+          <w:rFonts w:ascii="Calibri" w:hAnsi="Calibri" w:eastAsia="Calibri" w:cs="Calibri"/>
+          <w:noProof w:val="0"/>
+          <w:sz w:val="22"/>
+          <w:szCs w:val="22"/>
+          <w:lang w:val="de-AT"/>
+        </w:rPr>
+        <w:t>fluent-ffmpeg</w:t>
+      </w:r>
+      <w:proofErr w:type="spellEnd"/>
+      <w:r>
+        <w:rPr>
+          <w:rFonts w:ascii="Calibri" w:hAnsi="Calibri" w:eastAsia="Calibri" w:cs="Calibri"/>
+          <w:noProof w:val="0"/>
+          <w:sz w:val="22"/>
+          <w:szCs w:val="22"/>
+          <w:lang w:val="de-AT"/>
+        </w:rPr>
+        <w:t xml:space="preserve"> etc. erweitern</w:t>
+      </w:r>
+      <w:r>
+        <w:rPr>
+          <w:rFonts w:ascii="Calibri" w:hAnsi="Calibri" w:eastAsia="Calibri" w:cs="Calibri"/>
+          <w:noProof w:val="0"/>
+          <w:sz w:val="22"/>
+          <w:szCs w:val="22"/>
+          <w:lang w:val="de-AT"/>
+        </w:rPr>
+        <w:t xml:space="preserve">.  </w:t>
+      </w:r>
+      <w:r>
+        <w:rPr>
+          <w:rFonts w:ascii="Calibri" w:hAnsi="Calibri" w:eastAsia="Calibri" w:cs="Calibri"/>
+          <w:noProof w:val="0"/>
+          <w:sz w:val="22"/>
+          <w:szCs w:val="22"/>
+          <w:lang w:val="de-AT"/>
+        </w:rPr>
+        <w:t xml:space="preserve">Auch die Arbeit im Team funktionierte sehr gut. Zu Beginn wurden die einzelnen Arbeitspakete aufgeteilt und jeder fokussierte sich hauptsächlich auf seinen Teil, </w:t>
+      </w:r>
+      <w:r>
+        <w:rPr>
+          <w:rFonts w:ascii="Calibri" w:hAnsi="Calibri" w:eastAsia="Calibri" w:cs="Calibri"/>
+          <w:noProof w:val="0"/>
+          <w:sz w:val="22"/>
+          <w:szCs w:val="22"/>
+          <w:lang w:val="de-AT"/>
+        </w:rPr>
+        <w:t>jedoch gab es bei Problemen und notwendigen Tests</w:t>
+      </w:r>
+      <w:r>
+        <w:rPr>
+          <w:rFonts w:ascii="Calibri" w:hAnsi="Calibri" w:eastAsia="Calibri" w:cs="Calibri"/>
+          <w:noProof w:val="0"/>
+          <w:sz w:val="22"/>
+          <w:szCs w:val="22"/>
+          <w:lang w:val="de-AT"/>
+        </w:rPr>
+        <w:t xml:space="preserve"> jederzeit Unterstützung von den anderen Teammitgliedern. </w:t>
+      </w:r>
+      <w:r>
+        <w:rPr>
+          <w:rFonts w:ascii="Calibri" w:hAnsi="Calibri" w:eastAsia="Calibri" w:cs="Calibri"/>
+          <w:noProof w:val="0"/>
+          <w:sz w:val="22"/>
+          <w:szCs w:val="22"/>
+          <w:lang w:val="de-AT"/>
+        </w:rPr>
+        <w:t>Die Dokumentation/User Guide wurden ebenfalls im Team erstellt.</w:t>
       </w:r>
     </w:p>
     <w:sectPr>
       <w:headerReference w:type="default" r:id="rId12"/>
       <w:footerReference w:type="default" r:id="rId13"/>
-      <w:pgSz w:w="11906" w:h="16838"/>
+      <w:pgSz w:w="11906" w:h="16838" w:orient="portrait"/>
       <w:pgMar w:top="1417" w:right="1417" w:bottom="1134" w:left="1417" w:header="708" w:footer="708" w:gutter="0"/>
       <w:cols w:space="708"/>
       <w:docGrid w:linePitch="360"/>
@@ -898,7 +1905,7 @@
 <file path=word/endnotes.xml><?xml version="1.0" encoding="utf-8"?>
 <w:endnotes xmlns:wpc="http://schemas.microsoft.com/office/word/2010/wordprocessingCanvas" xmlns:cx="http://schemas.microsoft.com/office/drawing/2014/chartex" xmlns:cx1="http://schemas.microsoft.com/office/drawing/2015/9/8/chartex" xmlns:cx2="http://schemas.microsoft.com/office/drawing/2015/10/21/chartex" xmlns:cx3="http://schemas.microsoft.com/office/drawing/2016/5/9/chartex" xmlns:cx4="http://schemas.microsoft.com/office/drawing/2016/5/10/chartex" xmlns:cx5="http://schemas.microsoft.com/office/drawing/2016/5/11/chartex" xmlns:cx6="http://schemas.microsoft.com/office/drawing/2016/5/12/chartex" xmlns:cx7="http://schemas.microsoft.com/office/drawing/2016/5/13/chartex" xmlns:cx8="http://schemas.microsoft.com/office/drawing/2016/5/14/chartex" xmlns:mc="http://schemas.openxmlformats.org/markup-compatibility/2006" xmlns:aink="http://schemas.microsoft.com/office/drawing/2016/ink" xmlns:am3d="http://schemas.microsoft.com/office/drawing/2017/model3d" xmlns:o="urn:schemas-microsoft-com:office:office" xmlns:r="http://schemas.openxmlformats.org/officeDocument/2006/relationships" xmlns:m="http://schemas.openxmlformats.org/officeDocument/2006/math" xmlns:v="urn:schemas-microsoft-com:vml" xmlns:wp14="http://schemas.microsoft.com/office/word/2010/wordprocessingDrawing" xmlns:wp="http://schemas.openxmlformats.org/drawingml/2006/wordprocessingDrawing" xmlns:w10="urn:schemas-microsoft-com:office:word" xmlns:w="http://schemas.openxmlformats.org/wordprocessingml/2006/main" xmlns:w14="http://schemas.microsoft.com/office/word/2010/wordml" xmlns:w15="http://schemas.microsoft.com/office/word/2012/wordml" xmlns:w16cid="http://schemas.microsoft.com/office/word/2016/wordml/cid" xmlns:w16se="http://schemas.microsoft.com/office/word/2015/wordml/symex" xmlns:wpg="http://schemas.microsoft.com/office/word/2010/wordprocessingGroup" xmlns:wpi="http://schemas.microsoft.com/office/word/2010/wordprocessingInk" xmlns:wne="http://schemas.microsoft.com/office/word/2006/wordml" xmlns:wps="http://schemas.microsoft.com/office/word/2010/wordprocessingShape" mc:Ignorable="w14 w15 w16se w16cid wp14">
   <w:endnote w:type="separator" w:id="-1">
-    <w:p>
+    <w:p xmlns:wp14="http://schemas.microsoft.com/office/word/2010/wordml" wp14:textId="77777777">
       <w:pPr>
         <w:spacing w:after="0" w:line="240" w:lineRule="auto"/>
       </w:pPr>
@@ -908,7 +1915,7 @@
     </w:p>
   </w:endnote>
   <w:endnote w:type="continuationSeparator" w:id="0">
-    <w:p>
+    <w:p xmlns:wp14="http://schemas.microsoft.com/office/word/2010/wordml" wp14:textId="77777777">
       <w:pPr>
         <w:spacing w:after="0" w:line="240" w:lineRule="auto"/>
       </w:pPr>
@@ -922,7 +1929,7 @@
 
 <file path=word/footer1.xml><?xml version="1.0" encoding="utf-8"?>
 <w:ftr xmlns:wpc="http://schemas.microsoft.com/office/word/2010/wordprocessingCanvas" xmlns:cx="http://schemas.microsoft.com/office/drawing/2014/chartex" xmlns:cx1="http://schemas.microsoft.com/office/drawing/2015/9/8/chartex" xmlns:cx2="http://schemas.microsoft.com/office/drawing/2015/10/21/chartex" xmlns:cx3="http://schemas.microsoft.com/office/drawing/2016/5/9/chartex" xmlns:cx4="http://schemas.microsoft.com/office/drawing/2016/5/10/chartex" xmlns:cx5="http://schemas.microsoft.com/office/drawing/2016/5/11/chartex" xmlns:cx6="http://schemas.microsoft.com/office/drawing/2016/5/12/chartex" xmlns:cx7="http://schemas.microsoft.com/office/drawing/2016/5/13/chartex" xmlns:cx8="http://schemas.microsoft.com/office/drawing/2016/5/14/chartex" xmlns:mc="http://schemas.openxmlformats.org/markup-compatibility/2006" xmlns:aink="http://schemas.microsoft.com/office/drawing/2016/ink" xmlns:am3d="http://schemas.microsoft.com/office/drawing/2017/model3d" xmlns:o="urn:schemas-microsoft-com:office:office" xmlns:r="http://schemas.openxmlformats.org/officeDocument/2006/relationships" xmlns:m="http://schemas.openxmlformats.org/officeDocument/2006/math" xmlns:v="urn:schemas-microsoft-com:vml" xmlns:wp14="http://schemas.microsoft.com/office/word/2010/wordprocessingDrawing" xmlns:wp="http://schemas.openxmlformats.org/drawingml/2006/wordprocessingDrawing" xmlns:w10="urn:schemas-microsoft-com:office:word" xmlns:w="http://schemas.openxmlformats.org/wordprocessingml/2006/main" xmlns:w14="http://schemas.microsoft.com/office/word/2010/wordml" xmlns:w15="http://schemas.microsoft.com/office/word/2012/wordml" xmlns:w16cid="http://schemas.microsoft.com/office/word/2016/wordml/cid" xmlns:w16se="http://schemas.microsoft.com/office/word/2015/wordml/symex" xmlns:wpg="http://schemas.microsoft.com/office/word/2010/wordprocessingGroup" xmlns:wpi="http://schemas.microsoft.com/office/word/2010/wordprocessingInk" xmlns:wne="http://schemas.microsoft.com/office/word/2006/wordml" xmlns:wps="http://schemas.microsoft.com/office/word/2010/wordprocessingShape" mc:Ignorable="w14 w15 w16se w16cid wp14">
-  <w:p>
+  <w:p xmlns:wp14="http://schemas.microsoft.com/office/word/2010/wordml" wp14:textId="77777777">
     <w:pPr>
       <w:pStyle w:val="Fuzeile"/>
     </w:pPr>
@@ -961,7 +1968,7 @@
 <file path=word/footnotes.xml><?xml version="1.0" encoding="utf-8"?>
 <w:footnotes xmlns:wpc="http://schemas.microsoft.com/office/word/2010/wordprocessingCanvas" xmlns:cx="http://schemas.microsoft.com/office/drawing/2014/chartex" xmlns:cx1="http://schemas.microsoft.com/office/drawing/2015/9/8/chartex" xmlns:cx2="http://schemas.microsoft.com/office/drawing/2015/10/21/chartex" xmlns:cx3="http://schemas.microsoft.com/office/drawing/2016/5/9/chartex" xmlns:cx4="http://schemas.microsoft.com/office/drawing/2016/5/10/chartex" xmlns:cx5="http://schemas.microsoft.com/office/drawing/2016/5/11/chartex" xmlns:cx6="http://schemas.microsoft.com/office/drawing/2016/5/12/chartex" xmlns:cx7="http://schemas.microsoft.com/office/drawing/2016/5/13/chartex" xmlns:cx8="http://schemas.microsoft.com/office/drawing/2016/5/14/chartex" xmlns:mc="http://schemas.openxmlformats.org/markup-compatibility/2006" xmlns:aink="http://schemas.microsoft.com/office/drawing/2016/ink" xmlns:am3d="http://schemas.microsoft.com/office/drawing/2017/model3d" xmlns:o="urn:schemas-microsoft-com:office:office" xmlns:r="http://schemas.openxmlformats.org/officeDocument/2006/relationships" xmlns:m="http://schemas.openxmlformats.org/officeDocument/2006/math" xmlns:v="urn:schemas-microsoft-com:vml" xmlns:wp14="http://schemas.microsoft.com/office/word/2010/wordprocessingDrawing" xmlns:wp="http://schemas.openxmlformats.org/drawingml/2006/wordprocessingDrawing" xmlns:w10="urn:schemas-microsoft-com:office:word" xmlns:w="http://schemas.openxmlformats.org/wordprocessingml/2006/main" xmlns:w14="http://schemas.microsoft.com/office/word/2010/wordml" xmlns:w15="http://schemas.microsoft.com/office/word/2012/wordml" xmlns:w16cid="http://schemas.microsoft.com/office/word/2016/wordml/cid" xmlns:w16se="http://schemas.microsoft.com/office/word/2015/wordml/symex" xmlns:wpg="http://schemas.microsoft.com/office/word/2010/wordprocessingGroup" xmlns:wpi="http://schemas.microsoft.com/office/word/2010/wordprocessingInk" xmlns:wne="http://schemas.microsoft.com/office/word/2006/wordml" xmlns:wps="http://schemas.microsoft.com/office/word/2010/wordprocessingShape" mc:Ignorable="w14 w15 w16se w16cid wp14">
   <w:footnote w:type="separator" w:id="-1">
-    <w:p>
+    <w:p xmlns:wp14="http://schemas.microsoft.com/office/word/2010/wordml" wp14:textId="77777777">
       <w:pPr>
         <w:spacing w:after="0" w:line="240" w:lineRule="auto"/>
       </w:pPr>
@@ -971,7 +1978,7 @@
     </w:p>
   </w:footnote>
   <w:footnote w:type="continuationSeparator" w:id="0">
-    <w:p>
+    <w:p xmlns:wp14="http://schemas.microsoft.com/office/word/2010/wordml" wp14:textId="77777777">
       <w:pPr>
         <w:spacing w:after="0" w:line="240" w:lineRule="auto"/>
       </w:pPr>
@@ -985,7 +1992,7 @@
 
 <file path=word/header1.xml><?xml version="1.0" encoding="utf-8"?>
 <w:hdr xmlns:wpc="http://schemas.microsoft.com/office/word/2010/wordprocessingCanvas" xmlns:cx="http://schemas.microsoft.com/office/drawing/2014/chartex" xmlns:cx1="http://schemas.microsoft.com/office/drawing/2015/9/8/chartex" xmlns:cx2="http://schemas.microsoft.com/office/drawing/2015/10/21/chartex" xmlns:cx3="http://schemas.microsoft.com/office/drawing/2016/5/9/chartex" xmlns:cx4="http://schemas.microsoft.com/office/drawing/2016/5/10/chartex" xmlns:cx5="http://schemas.microsoft.com/office/drawing/2016/5/11/chartex" xmlns:cx6="http://schemas.microsoft.com/office/drawing/2016/5/12/chartex" xmlns:cx7="http://schemas.microsoft.com/office/drawing/2016/5/13/chartex" xmlns:cx8="http://schemas.microsoft.com/office/drawing/2016/5/14/chartex" xmlns:mc="http://schemas.openxmlformats.org/markup-compatibility/2006" xmlns:aink="http://schemas.microsoft.com/office/drawing/2016/ink" xmlns:am3d="http://schemas.microsoft.com/office/drawing/2017/model3d" xmlns:o="urn:schemas-microsoft-com:office:office" xmlns:r="http://schemas.openxmlformats.org/officeDocument/2006/relationships" xmlns:m="http://schemas.openxmlformats.org/officeDocument/2006/math" xmlns:v="urn:schemas-microsoft-com:vml" xmlns:wp14="http://schemas.microsoft.com/office/word/2010/wordprocessingDrawing" xmlns:wp="http://schemas.openxmlformats.org/drawingml/2006/wordprocessingDrawing" xmlns:w10="urn:schemas-microsoft-com:office:word" xmlns:w="http://schemas.openxmlformats.org/wordprocessingml/2006/main" xmlns:w14="http://schemas.microsoft.com/office/word/2010/wordml" xmlns:w15="http://schemas.microsoft.com/office/word/2012/wordml" xmlns:w16cid="http://schemas.microsoft.com/office/word/2016/wordml/cid" xmlns:w16se="http://schemas.microsoft.com/office/word/2015/wordml/symex" xmlns:wpg="http://schemas.microsoft.com/office/word/2010/wordprocessingGroup" xmlns:wpi="http://schemas.microsoft.com/office/word/2010/wordprocessingInk" xmlns:wne="http://schemas.microsoft.com/office/word/2006/wordml" xmlns:wps="http://schemas.microsoft.com/office/word/2010/wordprocessingShape" mc:Ignorable="w14 w15 w16se w16cid wp14">
-  <w:p>
+  <w:p xmlns:wp14="http://schemas.microsoft.com/office/word/2010/wordml" wp14:textId="77777777">
     <w:pPr>
       <w:pStyle w:val="Kopfzeile"/>
     </w:pPr>
@@ -1018,6 +2025,8 @@
     </w:r>
     <w:r>
       <w:tab/>
+    </w:r>
+    <w:r>
       <w:t>24.02.2018</w:t>
     </w:r>
   </w:p>
@@ -1128,7 +2137,7 @@
         <w:ind w:left="720" w:hanging="360"/>
       </w:pPr>
       <w:rPr>
-        <w:rFonts w:ascii="Calibri" w:eastAsiaTheme="minorHAnsi" w:hAnsi="Calibri" w:cs="Calibri" w:hint="default"/>
+        <w:rFonts w:hint="default" w:ascii="Calibri" w:hAnsi="Calibri" w:cs="Calibri" w:eastAsiaTheme="minorHAnsi"/>
       </w:rPr>
     </w:lvl>
     <w:lvl w:ilvl="1" w:tplc="0C070003" w:tentative="1">
@@ -1140,7 +2149,7 @@
         <w:ind w:left="1440" w:hanging="360"/>
       </w:pPr>
       <w:rPr>
-        <w:rFonts w:ascii="Courier New" w:hAnsi="Courier New" w:cs="Courier New" w:hint="default"/>
+        <w:rFonts w:hint="default" w:ascii="Courier New" w:hAnsi="Courier New" w:cs="Courier New"/>
       </w:rPr>
     </w:lvl>
     <w:lvl w:ilvl="2" w:tplc="0C070005" w:tentative="1">
@@ -1152,7 +2161,7 @@
         <w:ind w:left="2160" w:hanging="360"/>
       </w:pPr>
       <w:rPr>
-        <w:rFonts w:ascii="Wingdings" w:hAnsi="Wingdings" w:hint="default"/>
+        <w:rFonts w:hint="default" w:ascii="Wingdings" w:hAnsi="Wingdings"/>
       </w:rPr>
     </w:lvl>
     <w:lvl w:ilvl="3" w:tplc="0C070001" w:tentative="1">
@@ -1164,7 +2173,7 @@
         <w:ind w:left="2880" w:hanging="360"/>
       </w:pPr>
       <w:rPr>
-        <w:rFonts w:ascii="Symbol" w:hAnsi="Symbol" w:hint="default"/>
+        <w:rFonts w:hint="default" w:ascii="Symbol" w:hAnsi="Symbol"/>
       </w:rPr>
     </w:lvl>
     <w:lvl w:ilvl="4" w:tplc="0C070003" w:tentative="1">
@@ -1176,7 +2185,7 @@
         <w:ind w:left="3600" w:hanging="360"/>
       </w:pPr>
       <w:rPr>
-        <w:rFonts w:ascii="Courier New" w:hAnsi="Courier New" w:cs="Courier New" w:hint="default"/>
+        <w:rFonts w:hint="default" w:ascii="Courier New" w:hAnsi="Courier New" w:cs="Courier New"/>
       </w:rPr>
     </w:lvl>
     <w:lvl w:ilvl="5" w:tplc="0C070005" w:tentative="1">
@@ -1188,7 +2197,7 @@
         <w:ind w:left="4320" w:hanging="360"/>
       </w:pPr>
       <w:rPr>
-        <w:rFonts w:ascii="Wingdings" w:hAnsi="Wingdings" w:hint="default"/>
+        <w:rFonts w:hint="default" w:ascii="Wingdings" w:hAnsi="Wingdings"/>
       </w:rPr>
     </w:lvl>
     <w:lvl w:ilvl="6" w:tplc="0C070001" w:tentative="1">
@@ -1200,7 +2209,7 @@
         <w:ind w:left="5040" w:hanging="360"/>
       </w:pPr>
       <w:rPr>
-        <w:rFonts w:ascii="Symbol" w:hAnsi="Symbol" w:hint="default"/>
+        <w:rFonts w:hint="default" w:ascii="Symbol" w:hAnsi="Symbol"/>
       </w:rPr>
     </w:lvl>
     <w:lvl w:ilvl="7" w:tplc="0C070003" w:tentative="1">
@@ -1212,7 +2221,7 @@
         <w:ind w:left="5760" w:hanging="360"/>
       </w:pPr>
       <w:rPr>
-        <w:rFonts w:ascii="Courier New" w:hAnsi="Courier New" w:cs="Courier New" w:hint="default"/>
+        <w:rFonts w:hint="default" w:ascii="Courier New" w:hAnsi="Courier New" w:cs="Courier New"/>
       </w:rPr>
     </w:lvl>
     <w:lvl w:ilvl="8" w:tplc="0C070005" w:tentative="1">
@@ -1224,7 +2233,7 @@
         <w:ind w:left="6480" w:hanging="360"/>
       </w:pPr>
       <w:rPr>
-        <w:rFonts w:ascii="Wingdings" w:hAnsi="Wingdings" w:hint="default"/>
+        <w:rFonts w:hint="default" w:ascii="Wingdings" w:hAnsi="Wingdings"/>
       </w:rPr>
     </w:lvl>
   </w:abstractNum>
@@ -1237,12 +2246,20 @@
 </w:numbering>
 </file>
 
+<file path=word/people.xml><?xml version="1.0" encoding="utf-8"?>
+<w15:people xmlns:mc="http://schemas.openxmlformats.org/markup-compatibility/2006" xmlns:w15="http://schemas.microsoft.com/office/word/2012/wordml" mc:Ignorable="w15">
+  <w15:person w15:author="Wagner, Karin">
+    <w15:presenceInfo w15:providerId="AD" w15:userId="100300009F81003F@LIVE.COM"/>
+  </w15:person>
+</w15:people>
+</file>
+
 <file path=word/styles.xml><?xml version="1.0" encoding="utf-8"?>
-<w:styles xmlns:mc="http://schemas.openxmlformats.org/markup-compatibility/2006" xmlns:r="http://schemas.openxmlformats.org/officeDocument/2006/relationships" xmlns:w="http://schemas.openxmlformats.org/wordprocessingml/2006/main" xmlns:w14="http://schemas.microsoft.com/office/word/2010/wordml" xmlns:w15="http://schemas.microsoft.com/office/word/2012/wordml" xmlns:w16cid="http://schemas.microsoft.com/office/word/2016/wordml/cid" xmlns:w16se="http://schemas.microsoft.com/office/word/2015/wordml/symex" mc:Ignorable="w14 w15 w16se w16cid">
+<w:styles xmlns:wp14="http://schemas.microsoft.com/office/word/2010/wordprocessingDrawing" xmlns:mc="http://schemas.openxmlformats.org/markup-compatibility/2006" xmlns:r="http://schemas.openxmlformats.org/officeDocument/2006/relationships" xmlns:w="http://schemas.openxmlformats.org/wordprocessingml/2006/main" xmlns:w14="http://schemas.microsoft.com/office/word/2010/wordml" xmlns:w15="http://schemas.microsoft.com/office/word/2012/wordml" xmlns:w16cid="http://schemas.microsoft.com/office/word/2016/wordml/cid" xmlns:w16se="http://schemas.microsoft.com/office/word/2015/wordml/symex" mc:Ignorable="w14 w15 w16se w16cid wp14">
   <w:docDefaults>
     <w:rPrDefault>
       <w:rPr>
-        <w:rFonts w:asciiTheme="minorHAnsi" w:eastAsiaTheme="minorHAnsi" w:hAnsiTheme="minorHAnsi" w:cstheme="minorBidi"/>
+        <w:rFonts w:asciiTheme="minorHAnsi" w:hAnsiTheme="minorHAnsi" w:eastAsiaTheme="minorHAnsi" w:cstheme="minorBidi"/>
         <w:sz w:val="22"/>
         <w:szCs w:val="22"/>
         <w:lang w:val="de-AT" w:eastAsia="en-US" w:bidi="ar-SA"/>
@@ -1257,14 +2274,14 @@
   <w:latentStyles w:defLockedState="0" w:defUIPriority="99" w:defSemiHidden="0" w:defUnhideWhenUsed="0" w:defQFormat="0" w:count="375">
     <w:lsdException w:name="Normal" w:uiPriority="0" w:qFormat="1"/>
     <w:lsdException w:name="heading 1" w:uiPriority="9" w:qFormat="1"/>
-    <w:lsdException w:name="heading 2" w:semiHidden="1" w:uiPriority="9" w:unhideWhenUsed="1" w:qFormat="1"/>
-    <w:lsdException w:name="heading 3" w:semiHidden="1" w:uiPriority="9" w:unhideWhenUsed="1" w:qFormat="1"/>
-    <w:lsdException w:name="heading 4" w:semiHidden="1" w:uiPriority="9" w:unhideWhenUsed="1" w:qFormat="1"/>
-    <w:lsdException w:name="heading 5" w:semiHidden="1" w:uiPriority="9" w:unhideWhenUsed="1" w:qFormat="1"/>
-    <w:lsdException w:name="heading 6" w:semiHidden="1" w:uiPriority="9" w:unhideWhenUsed="1" w:qFormat="1"/>
-    <w:lsdException w:name="heading 7" w:semiHidden="1" w:uiPriority="9" w:unhideWhenUsed="1" w:qFormat="1"/>
-    <w:lsdException w:name="heading 8" w:semiHidden="1" w:uiPriority="9" w:unhideWhenUsed="1" w:qFormat="1"/>
-    <w:lsdException w:name="heading 9" w:semiHidden="1" w:uiPriority="9" w:unhideWhenUsed="1" w:qFormat="1"/>
+    <w:lsdException w:name="heading 2" w:uiPriority="9" w:semiHidden="1" w:unhideWhenUsed="1" w:qFormat="1"/>
+    <w:lsdException w:name="heading 3" w:uiPriority="9" w:semiHidden="1" w:unhideWhenUsed="1" w:qFormat="1"/>
+    <w:lsdException w:name="heading 4" w:uiPriority="9" w:semiHidden="1" w:unhideWhenUsed="1" w:qFormat="1"/>
+    <w:lsdException w:name="heading 5" w:uiPriority="9" w:semiHidden="1" w:unhideWhenUsed="1" w:qFormat="1"/>
+    <w:lsdException w:name="heading 6" w:uiPriority="9" w:semiHidden="1" w:unhideWhenUsed="1" w:qFormat="1"/>
+    <w:lsdException w:name="heading 7" w:uiPriority="9" w:semiHidden="1" w:unhideWhenUsed="1" w:qFormat="1"/>
+    <w:lsdException w:name="heading 8" w:uiPriority="9" w:semiHidden="1" w:unhideWhenUsed="1" w:qFormat="1"/>
+    <w:lsdException w:name="heading 9" w:uiPriority="9" w:semiHidden="1" w:unhideWhenUsed="1" w:qFormat="1"/>
     <w:lsdException w:name="index 1" w:semiHidden="1" w:unhideWhenUsed="1"/>
     <w:lsdException w:name="index 2" w:semiHidden="1" w:unhideWhenUsed="1"/>
     <w:lsdException w:name="index 3" w:semiHidden="1" w:unhideWhenUsed="1"/>
@@ -1274,22 +2291,22 @@
     <w:lsdException w:name="index 7" w:semiHidden="1" w:unhideWhenUsed="1"/>
     <w:lsdException w:name="index 8" w:semiHidden="1" w:unhideWhenUsed="1"/>
     <w:lsdException w:name="index 9" w:semiHidden="1" w:unhideWhenUsed="1"/>
-    <w:lsdException w:name="toc 1" w:semiHidden="1" w:uiPriority="39" w:unhideWhenUsed="1"/>
-    <w:lsdException w:name="toc 2" w:semiHidden="1" w:uiPriority="39" w:unhideWhenUsed="1"/>
-    <w:lsdException w:name="toc 3" w:semiHidden="1" w:uiPriority="39" w:unhideWhenUsed="1"/>
-    <w:lsdException w:name="toc 4" w:semiHidden="1" w:uiPriority="39" w:unhideWhenUsed="1"/>
-    <w:lsdException w:name="toc 5" w:semiHidden="1" w:uiPriority="39" w:unhideWhenUsed="1"/>
-    <w:lsdException w:name="toc 6" w:semiHidden="1" w:uiPriority="39" w:unhideWhenUsed="1"/>
-    <w:lsdException w:name="toc 7" w:semiHidden="1" w:uiPriority="39" w:unhideWhenUsed="1"/>
-    <w:lsdException w:name="toc 8" w:semiHidden="1" w:uiPriority="39" w:unhideWhenUsed="1"/>
-    <w:lsdException w:name="toc 9" w:semiHidden="1" w:uiPriority="39" w:unhideWhenUsed="1"/>
+    <w:lsdException w:name="toc 1" w:uiPriority="39" w:semiHidden="1" w:unhideWhenUsed="1"/>
+    <w:lsdException w:name="toc 2" w:uiPriority="39" w:semiHidden="1" w:unhideWhenUsed="1"/>
+    <w:lsdException w:name="toc 3" w:uiPriority="39" w:semiHidden="1" w:unhideWhenUsed="1"/>
+    <w:lsdException w:name="toc 4" w:uiPriority="39" w:semiHidden="1" w:unhideWhenUsed="1"/>
+    <w:lsdException w:name="toc 5" w:uiPriority="39" w:semiHidden="1" w:unhideWhenUsed="1"/>
+    <w:lsdException w:name="toc 6" w:uiPriority="39" w:semiHidden="1" w:unhideWhenUsed="1"/>
+    <w:lsdException w:name="toc 7" w:uiPriority="39" w:semiHidden="1" w:unhideWhenUsed="1"/>
+    <w:lsdException w:name="toc 8" w:uiPriority="39" w:semiHidden="1" w:unhideWhenUsed="1"/>
+    <w:lsdException w:name="toc 9" w:uiPriority="39" w:semiHidden="1" w:unhideWhenUsed="1"/>
     <w:lsdException w:name="Normal Indent" w:semiHidden="1" w:unhideWhenUsed="1"/>
     <w:lsdException w:name="footnote text" w:semiHidden="1" w:unhideWhenUsed="1"/>
     <w:lsdException w:name="annotation text" w:semiHidden="1" w:unhideWhenUsed="1"/>
     <w:lsdException w:name="header" w:semiHidden="1" w:unhideWhenUsed="1"/>
     <w:lsdException w:name="footer" w:semiHidden="1" w:unhideWhenUsed="1"/>
     <w:lsdException w:name="index heading" w:semiHidden="1" w:unhideWhenUsed="1"/>
-    <w:lsdException w:name="caption" w:semiHidden="1" w:uiPriority="35" w:unhideWhenUsed="1" w:qFormat="1"/>
+    <w:lsdException w:name="caption" w:uiPriority="35" w:semiHidden="1" w:unhideWhenUsed="1" w:qFormat="1"/>
     <w:lsdException w:name="table of figures" w:semiHidden="1" w:unhideWhenUsed="1"/>
     <w:lsdException w:name="envelope address" w:semiHidden="1" w:unhideWhenUsed="1"/>
     <w:lsdException w:name="envelope return" w:semiHidden="1" w:unhideWhenUsed="1"/>
@@ -1320,7 +2337,7 @@
     <w:lsdException w:name="Title" w:uiPriority="10" w:qFormat="1"/>
     <w:lsdException w:name="Closing" w:semiHidden="1" w:unhideWhenUsed="1"/>
     <w:lsdException w:name="Signature" w:semiHidden="1" w:unhideWhenUsed="1"/>
-    <w:lsdException w:name="Default Paragraph Font" w:semiHidden="1" w:uiPriority="1" w:unhideWhenUsed="1"/>
+    <w:lsdException w:name="Default Paragraph Font" w:uiPriority="1" w:semiHidden="1" w:unhideWhenUsed="1"/>
     <w:lsdException w:name="Body Text" w:semiHidden="1" w:unhideWhenUsed="1"/>
     <w:lsdException w:name="Body Text Indent" w:semiHidden="1" w:unhideWhenUsed="1"/>
     <w:lsdException w:name="List Continue" w:semiHidden="1" w:unhideWhenUsed="1"/>
@@ -1520,8 +2537,8 @@
     <w:lsdException w:name="Subtle Reference" w:uiPriority="31" w:qFormat="1"/>
     <w:lsdException w:name="Intense Reference" w:uiPriority="32" w:qFormat="1"/>
     <w:lsdException w:name="Book Title" w:uiPriority="33" w:qFormat="1"/>
-    <w:lsdException w:name="Bibliography" w:semiHidden="1" w:uiPriority="37" w:unhideWhenUsed="1"/>
-    <w:lsdException w:name="TOC Heading" w:semiHidden="1" w:uiPriority="39" w:unhideWhenUsed="1" w:qFormat="1"/>
+    <w:lsdException w:name="Bibliography" w:uiPriority="37" w:semiHidden="1" w:unhideWhenUsed="1"/>
+    <w:lsdException w:name="TOC Heading" w:uiPriority="39" w:semiHidden="1" w:unhideWhenUsed="1" w:qFormat="1"/>
     <w:lsdException w:name="Plain Table 1" w:uiPriority="41"/>
     <w:lsdException w:name="Plain Table 2" w:uiPriority="42"/>
     <w:lsdException w:name="Plain Table 3" w:uiPriority="43"/>
@@ -1631,7 +2648,7 @@
     <w:lsdException w:name="Hashtag" w:semiHidden="1" w:unhideWhenUsed="1"/>
     <w:lsdException w:name="Unresolved Mention" w:semiHidden="1" w:unhideWhenUsed="1"/>
   </w:latentStyles>
-  <w:style w:type="paragraph" w:default="1" w:styleId="Standard">
+  <w:style w:type="paragraph" w:styleId="Standard" w:default="1">
     <w:name w:val="Normal"/>
     <w:qFormat/>
   </w:style>
@@ -1650,7 +2667,7 @@
       <w:outlineLvl w:val="0"/>
     </w:pPr>
     <w:rPr>
-      <w:rFonts w:asciiTheme="majorHAnsi" w:eastAsiaTheme="majorEastAsia" w:hAnsiTheme="majorHAnsi" w:cstheme="majorBidi"/>
+      <w:rFonts w:asciiTheme="majorHAnsi" w:hAnsiTheme="majorHAnsi" w:eastAsiaTheme="majorEastAsia" w:cstheme="majorBidi"/>
       <w:color w:val="2F5496" w:themeColor="accent1" w:themeShade="BF"/>
       <w:sz w:val="32"/>
       <w:szCs w:val="32"/>
@@ -1672,7 +2689,7 @@
       <w:outlineLvl w:val="1"/>
     </w:pPr>
     <w:rPr>
-      <w:rFonts w:asciiTheme="majorHAnsi" w:eastAsiaTheme="majorEastAsia" w:hAnsiTheme="majorHAnsi" w:cstheme="majorBidi"/>
+      <w:rFonts w:asciiTheme="majorHAnsi" w:hAnsiTheme="majorHAnsi" w:eastAsiaTheme="majorEastAsia" w:cstheme="majorBidi"/>
       <w:color w:val="2F5496" w:themeColor="accent1" w:themeShade="BF"/>
       <w:sz w:val="26"/>
       <w:szCs w:val="26"/>
@@ -1694,19 +2711,19 @@
       <w:outlineLvl w:val="2"/>
     </w:pPr>
     <w:rPr>
-      <w:rFonts w:asciiTheme="majorHAnsi" w:eastAsiaTheme="majorEastAsia" w:hAnsiTheme="majorHAnsi" w:cstheme="majorBidi"/>
+      <w:rFonts w:asciiTheme="majorHAnsi" w:hAnsiTheme="majorHAnsi" w:eastAsiaTheme="majorEastAsia" w:cstheme="majorBidi"/>
       <w:color w:val="1F3763" w:themeColor="accent1" w:themeShade="7F"/>
       <w:sz w:val="24"/>
       <w:szCs w:val="24"/>
     </w:rPr>
   </w:style>
-  <w:style w:type="character" w:default="1" w:styleId="Absatz-Standardschriftart">
+  <w:style w:type="character" w:styleId="Absatz-Standardschriftart" w:default="1">
     <w:name w:val="Default Paragraph Font"/>
     <w:uiPriority w:val="1"/>
     <w:semiHidden/>
     <w:unhideWhenUsed/>
   </w:style>
-  <w:style w:type="table" w:default="1" w:styleId="NormaleTabelle">
+  <w:style w:type="table" w:styleId="NormaleTabelle" w:default="1">
     <w:name w:val="Normal Table"/>
     <w:uiPriority w:val="99"/>
     <w:semiHidden/>
@@ -1721,7 +2738,7 @@
       </w:tblCellMar>
     </w:tblPr>
   </w:style>
-  <w:style w:type="numbering" w:default="1" w:styleId="KeineListe">
+  <w:style w:type="numbering" w:styleId="KeineListe" w:default="1">
     <w:name w:val="No List"/>
     <w:uiPriority w:val="99"/>
     <w:semiHidden/>
@@ -1766,7 +2783,7 @@
       <w:szCs w:val="20"/>
     </w:rPr>
   </w:style>
-  <w:style w:type="character" w:customStyle="1" w:styleId="KommentartextZchn">
+  <w:style w:type="character" w:styleId="KommentartextZchn" w:customStyle="1">
     <w:name w:val="Kommentartext Zchn"/>
     <w:basedOn w:val="Absatz-Standardschriftart"/>
     <w:link w:val="Kommentartext"/>
@@ -1792,7 +2809,7 @@
       <w:bCs/>
     </w:rPr>
   </w:style>
-  <w:style w:type="character" w:customStyle="1" w:styleId="KommentarthemaZchn">
+  <w:style w:type="character" w:styleId="KommentarthemaZchn" w:customStyle="1">
     <w:name w:val="Kommentarthema Zchn"/>
     <w:basedOn w:val="KommentartextZchn"/>
     <w:link w:val="Kommentarthema"/>
@@ -1823,7 +2840,7 @@
       <w:szCs w:val="18"/>
     </w:rPr>
   </w:style>
-  <w:style w:type="character" w:customStyle="1" w:styleId="SprechblasentextZchn">
+  <w:style w:type="character" w:styleId="SprechblasentextZchn" w:customStyle="1">
     <w:name w:val="Sprechblasentext Zchn"/>
     <w:basedOn w:val="Absatz-Standardschriftart"/>
     <w:link w:val="Sprechblasentext"/>
@@ -1836,46 +2853,46 @@
       <w:szCs w:val="18"/>
     </w:rPr>
   </w:style>
-  <w:style w:type="character" w:customStyle="1" w:styleId="berschrift1Zchn">
+  <w:style w:type="character" w:styleId="berschrift1Zchn" w:customStyle="1">
     <w:name w:val="Überschrift 1 Zchn"/>
     <w:basedOn w:val="Absatz-Standardschriftart"/>
     <w:link w:val="berschrift1"/>
     <w:uiPriority w:val="9"/>
     <w:rsid w:val="007B0F64"/>
     <w:rPr>
-      <w:rFonts w:asciiTheme="majorHAnsi" w:eastAsiaTheme="majorEastAsia" w:hAnsiTheme="majorHAnsi" w:cstheme="majorBidi"/>
+      <w:rFonts w:asciiTheme="majorHAnsi" w:hAnsiTheme="majorHAnsi" w:eastAsiaTheme="majorEastAsia" w:cstheme="majorBidi"/>
       <w:color w:val="2F5496" w:themeColor="accent1" w:themeShade="BF"/>
       <w:sz w:val="32"/>
       <w:szCs w:val="32"/>
     </w:rPr>
   </w:style>
-  <w:style w:type="character" w:customStyle="1" w:styleId="berschrift2Zchn">
+  <w:style w:type="character" w:styleId="berschrift2Zchn" w:customStyle="1">
     <w:name w:val="Überschrift 2 Zchn"/>
     <w:basedOn w:val="Absatz-Standardschriftart"/>
     <w:link w:val="berschrift2"/>
     <w:uiPriority w:val="9"/>
     <w:rsid w:val="007B0F64"/>
     <w:rPr>
-      <w:rFonts w:asciiTheme="majorHAnsi" w:eastAsiaTheme="majorEastAsia" w:hAnsiTheme="majorHAnsi" w:cstheme="majorBidi"/>
+      <w:rFonts w:asciiTheme="majorHAnsi" w:hAnsiTheme="majorHAnsi" w:eastAsiaTheme="majorEastAsia" w:cstheme="majorBidi"/>
       <w:color w:val="2F5496" w:themeColor="accent1" w:themeShade="BF"/>
       <w:sz w:val="26"/>
       <w:szCs w:val="26"/>
     </w:rPr>
   </w:style>
-  <w:style w:type="character" w:customStyle="1" w:styleId="berschrift3Zchn">
+  <w:style w:type="character" w:styleId="berschrift3Zchn" w:customStyle="1">
     <w:name w:val="Überschrift 3 Zchn"/>
     <w:basedOn w:val="Absatz-Standardschriftart"/>
     <w:link w:val="berschrift3"/>
     <w:uiPriority w:val="9"/>
     <w:rsid w:val="007B0F64"/>
     <w:rPr>
-      <w:rFonts w:asciiTheme="majorHAnsi" w:eastAsiaTheme="majorEastAsia" w:hAnsiTheme="majorHAnsi" w:cstheme="majorBidi"/>
+      <w:rFonts w:asciiTheme="majorHAnsi" w:hAnsiTheme="majorHAnsi" w:eastAsiaTheme="majorEastAsia" w:cstheme="majorBidi"/>
       <w:color w:val="1F3763" w:themeColor="accent1" w:themeShade="7F"/>
       <w:sz w:val="24"/>
       <w:szCs w:val="24"/>
     </w:rPr>
   </w:style>
-  <w:style w:type="paragraph" w:customStyle="1" w:styleId="Code">
+  <w:style w:type="paragraph" w:styleId="Code" w:customStyle="1">
     <w:name w:val="Code"/>
     <w:link w:val="CodeZchn"/>
     <w:qFormat/>
@@ -1885,7 +2902,7 @@
       <w:sz w:val="20"/>
     </w:rPr>
   </w:style>
-  <w:style w:type="character" w:customStyle="1" w:styleId="CodeZchn">
+  <w:style w:type="character" w:styleId="CodeZchn" w:customStyle="1">
     <w:name w:val="Code Zchn"/>
     <w:basedOn w:val="Absatz-Standardschriftart"/>
     <w:link w:val="Code"/>
@@ -1910,7 +2927,7 @@
       <w:spacing w:after="0" w:line="240" w:lineRule="auto"/>
     </w:pPr>
   </w:style>
-  <w:style w:type="character" w:customStyle="1" w:styleId="KopfzeileZchn">
+  <w:style w:type="character" w:styleId="KopfzeileZchn" w:customStyle="1">
     <w:name w:val="Kopfzeile Zchn"/>
     <w:basedOn w:val="Absatz-Standardschriftart"/>
     <w:link w:val="Kopfzeile"/>
@@ -1932,7 +2949,7 @@
       <w:spacing w:after="0" w:line="240" w:lineRule="auto"/>
     </w:pPr>
   </w:style>
-  <w:style w:type="character" w:customStyle="1" w:styleId="FuzeileZchn">
+  <w:style w:type="character" w:styleId="FuzeileZchn" w:customStyle="1">
     <w:name w:val="Fußzeile Zchn"/>
     <w:basedOn w:val="Absatz-Standardschriftart"/>
     <w:link w:val="Fuzeile"/>

</xml_diff>

<commit_message>
Enable logic for submit button
</commit_message>
<xml_diff>
--- a/Dokumente/Projektbericht.docx
+++ b/Dokumente/Projektbericht.docx
@@ -1,8 +1,8 @@
 
 <file path=word/document.xml><?xml version="1.0" encoding="utf-8"?>
-<w:document xmlns:wpc="http://schemas.microsoft.com/office/word/2010/wordprocessingCanvas" xmlns:cx="http://schemas.microsoft.com/office/drawing/2014/chartex" xmlns:cx1="http://schemas.microsoft.com/office/drawing/2015/9/8/chartex" xmlns:cx2="http://schemas.microsoft.com/office/drawing/2015/10/21/chartex" xmlns:cx3="http://schemas.microsoft.com/office/drawing/2016/5/9/chartex" xmlns:cx4="http://schemas.microsoft.com/office/drawing/2016/5/10/chartex" xmlns:cx5="http://schemas.microsoft.com/office/drawing/2016/5/11/chartex" xmlns:cx6="http://schemas.microsoft.com/office/drawing/2016/5/12/chartex" xmlns:cx7="http://schemas.microsoft.com/office/drawing/2016/5/13/chartex" xmlns:cx8="http://schemas.microsoft.com/office/drawing/2016/5/14/chartex" xmlns:mc="http://schemas.openxmlformats.org/markup-compatibility/2006" xmlns:aink="http://schemas.microsoft.com/office/drawing/2016/ink" xmlns:am3d="http://schemas.microsoft.com/office/drawing/2017/model3d" xmlns:o="urn:schemas-microsoft-com:office:office" xmlns:r="http://schemas.openxmlformats.org/officeDocument/2006/relationships" xmlns:m="http://schemas.openxmlformats.org/officeDocument/2006/math" xmlns:v="urn:schemas-microsoft-com:vml" xmlns:wp14="http://schemas.microsoft.com/office/word/2010/wordprocessingDrawing" xmlns:wp="http://schemas.openxmlformats.org/drawingml/2006/wordprocessingDrawing" xmlns:w10="urn:schemas-microsoft-com:office:word" xmlns:w="http://schemas.openxmlformats.org/wordprocessingml/2006/main" xmlns:w14="http://schemas.microsoft.com/office/word/2010/wordml" xmlns:w15="http://schemas.microsoft.com/office/word/2012/wordml" xmlns:w16cid="http://schemas.microsoft.com/office/word/2016/wordml/cid" xmlns:w16se="http://schemas.microsoft.com/office/word/2015/wordml/symex" xmlns:wpg="http://schemas.microsoft.com/office/word/2010/wordprocessingGroup" xmlns:wpi="http://schemas.microsoft.com/office/word/2010/wordprocessingInk" xmlns:wne="http://schemas.microsoft.com/office/word/2006/wordml" xmlns:wps="http://schemas.microsoft.com/office/word/2010/wordprocessingShape" xmlns:a="http://schemas.openxmlformats.org/drawingml/2006/main" xmlns:dgm="http://schemas.openxmlformats.org/drawingml/2006/diagram" mc:Ignorable="w14 w15 w16se w16cid wp14">
+<w:document xmlns:wpc="http://schemas.microsoft.com/office/word/2010/wordprocessingCanvas" xmlns:cx="http://schemas.microsoft.com/office/drawing/2014/chartex" xmlns:cx1="http://schemas.microsoft.com/office/drawing/2015/9/8/chartex" xmlns:cx2="http://schemas.microsoft.com/office/drawing/2015/10/21/chartex" xmlns:cx3="http://schemas.microsoft.com/office/drawing/2016/5/9/chartex" xmlns:cx4="http://schemas.microsoft.com/office/drawing/2016/5/10/chartex" xmlns:cx5="http://schemas.microsoft.com/office/drawing/2016/5/11/chartex" xmlns:cx6="http://schemas.microsoft.com/office/drawing/2016/5/12/chartex" xmlns:cx7="http://schemas.microsoft.com/office/drawing/2016/5/13/chartex" xmlns:cx8="http://schemas.microsoft.com/office/drawing/2016/5/14/chartex" xmlns:mc="http://schemas.openxmlformats.org/markup-compatibility/2006" xmlns:aink="http://schemas.microsoft.com/office/drawing/2016/ink" xmlns:am3d="http://schemas.microsoft.com/office/drawing/2017/model3d" xmlns:o="urn:schemas-microsoft-com:office:office" xmlns:r="http://schemas.openxmlformats.org/officeDocument/2006/relationships" xmlns:m="http://schemas.openxmlformats.org/officeDocument/2006/math" xmlns:v="urn:schemas-microsoft-com:vml" xmlns:wp14="http://schemas.microsoft.com/office/word/2010/wordprocessingDrawing" xmlns:wp="http://schemas.openxmlformats.org/drawingml/2006/wordprocessingDrawing" xmlns:w10="urn:schemas-microsoft-com:office:word" xmlns:w="http://schemas.openxmlformats.org/wordprocessingml/2006/main" xmlns:w14="http://schemas.microsoft.com/office/word/2010/wordml" xmlns:w15="http://schemas.microsoft.com/office/word/2012/wordml" xmlns:w16cid="http://schemas.microsoft.com/office/word/2016/wordml/cid" xmlns:w16se="http://schemas.microsoft.com/office/word/2015/wordml/symex" xmlns:wpg="http://schemas.microsoft.com/office/word/2010/wordprocessingGroup" xmlns:wpi="http://schemas.microsoft.com/office/word/2010/wordprocessingInk" xmlns:wne="http://schemas.microsoft.com/office/word/2006/wordml" xmlns:wps="http://schemas.microsoft.com/office/word/2010/wordprocessingShape" mc:Ignorable="w14 w15 w16se w16cid wp14">
   <w:body>
-    <w:p xmlns:wp14="http://schemas.microsoft.com/office/word/2010/wordml" wp14:textId="77777777">
+    <w:p>
       <w:pPr>
         <w:pStyle w:val="berschrift1"/>
       </w:pPr>
@@ -10,7 +10,7 @@
         <w:t>Projektbericht – „Video Summary Creator“</w:t>
       </w:r>
     </w:p>
-    <w:p xmlns:wp14="http://schemas.microsoft.com/office/word/2010/wordml" wp14:textId="77777777">
+    <w:p>
       <w:pPr>
         <w:pStyle w:val="berschrift2"/>
       </w:pPr>
@@ -18,7 +18,10 @@
         <w:t>Allgemeines</w:t>
       </w:r>
     </w:p>
-    <w:p xmlns:wp14="http://schemas.microsoft.com/office/word/2010/wordml" wp14:textId="77777777">
+    <w:p>
+      <w:pPr>
+        <w:jc w:val="both"/>
+      </w:pPr>
       <w:r>
         <w:t>Der „Video Summary Creator“</w:t>
       </w:r>
@@ -35,7 +38,7 @@
         <w:t xml:space="preserve"> erforderlich:</w:t>
       </w:r>
     </w:p>
-    <w:p xmlns:wp14="http://schemas.microsoft.com/office/word/2010/wordml" wp14:textId="77777777">
+    <w:p>
       <w:pPr>
         <w:pStyle w:val="Listenabsatz"/>
         <w:numPr>
@@ -47,7 +50,7 @@
         <w:t>Upload des gewünschten Videos</w:t>
       </w:r>
     </w:p>
-    <w:p xmlns:wp14="http://schemas.microsoft.com/office/word/2010/wordml" wp14:textId="77777777">
+    <w:p>
       <w:pPr>
         <w:pStyle w:val="Listenabsatz"/>
         <w:numPr>
@@ -68,7 +71,7 @@
         <w:t xml:space="preserve"> Videos mittels Timeline</w:t>
       </w:r>
     </w:p>
-    <w:p xmlns:wp14="http://schemas.microsoft.com/office/word/2010/wordml" wp14:textId="77777777">
+    <w:p>
       <w:pPr>
         <w:pStyle w:val="Listenabsatz"/>
         <w:numPr>
@@ -80,7 +83,7 @@
         <w:t>Anpassung von Eigenschaften der Segmente (Reihenfolge, Beschreibungstexte, …)</w:t>
       </w:r>
     </w:p>
-    <w:p xmlns:wp14="http://schemas.microsoft.com/office/word/2010/wordml" wp14:textId="77777777">
+    <w:p>
       <w:pPr>
         <w:pStyle w:val="Listenabsatz"/>
         <w:numPr>
@@ -92,7 +95,7 @@
         <w:t>Erstellung einer Zusammenfassung aus den Segmenten</w:t>
       </w:r>
     </w:p>
-    <w:p xmlns:wp14="http://schemas.microsoft.com/office/word/2010/wordml" wp14:textId="77777777">
+    <w:p>
       <w:pPr>
         <w:pStyle w:val="berschrift2"/>
       </w:pPr>
@@ -100,7 +103,7 @@
         <w:t>Arbeitsteilung</w:t>
       </w:r>
     </w:p>
-    <w:p xmlns:wp14="http://schemas.microsoft.com/office/word/2010/wordml" wp14:textId="77777777">
+    <w:p>
       <w:r>
         <w:t>Der Aufwand wurde</w:t>
       </w:r>
@@ -111,7 +114,7 @@
         <w:t xml:space="preserve"> in der folgenden Abbildung ersichtlich aufgeteilt:</w:t>
       </w:r>
     </w:p>
-    <w:p xmlns:wp14="http://schemas.microsoft.com/office/word/2010/wordml" wp14:textId="77777777">
+    <w:p>
       <w:r>
         <w:rPr>
           <w:noProof/>
@@ -120,7 +123,7 @@
         <mc:AlternateContent>
           <mc:Choice Requires="wps">
             <w:drawing>
-              <wp:anchor xmlns:wp14="http://schemas.microsoft.com/office/word/2010/wordprocessingDrawing" distT="45720" distB="45720" distL="114300" distR="114300" simplePos="0" relativeHeight="251663360" behindDoc="0" locked="0" layoutInCell="1" allowOverlap="1" wp14:anchorId="09FBF4E4" wp14:editId="21EE8F58">
+              <wp:anchor distT="45720" distB="45720" distL="114300" distR="114300" simplePos="0" relativeHeight="251663360" behindDoc="0" locked="0" layoutInCell="1" allowOverlap="1" wp14:anchorId="09FBF4E4" wp14:editId="21EE8F58">
                 <wp:simplePos x="0" y="0"/>
                 <wp:positionH relativeFrom="margin">
                   <wp:posOffset>3278505</wp:posOffset>
@@ -161,7 +164,7 @@
                       </wps:spPr>
                       <wps:txbx>
                         <w:txbxContent>
-                          <w:p xmlns:wp14="http://schemas.microsoft.com/office/word/2010/wordml" wp14:textId="77777777">
+                          <w:p>
                             <w:r>
                               <w:t>Daniel Leitner</w:t>
                             </w:r>
@@ -184,15 +187,15 @@
             </w:drawing>
           </mc:Choice>
           <mc:Fallback>
-            <w:pict w14:anchorId="60660BB3">
-              <v:shapetype id="_x0000_t202" coordsize="21600,21600" o:spt="202" path="m,l,21600r21600,l21600,xe" w14:anchorId="09FBF4E4">
+            <w:pict>
+              <v:shapetype w14:anchorId="09FBF4E4" id="_x0000_t202" coordsize="21600,21600" o:spt="202" path="m,l,21600r21600,l21600,xe">
                 <v:stroke joinstyle="miter"/>
                 <v:path gradientshapeok="t" o:connecttype="rect"/>
               </v:shapetype>
-              <v:shape id="Textfeld 3" style="position:absolute;margin-left:258.15pt;margin-top:17.1pt;width:185.9pt;height:110.6pt;z-index:251663360;visibility:visible;mso-wrap-style:square;mso-width-percent:400;mso-height-percent:200;mso-wrap-distance-left:9pt;mso-wrap-distance-top:3.6pt;mso-wrap-distance-right:9pt;mso-wrap-distance-bottom:3.6pt;mso-position-horizontal:absolute;mso-position-horizontal-relative:margin;mso-position-vertical:absolute;mso-position-vertical-relative:text;mso-width-percent:400;mso-height-percent:200;mso-width-relative:margin;mso-height-relative:margin;v-text-anchor:top" o:spid="_x0000_s1026" stroked="f" type="#_x0000_t202" o:gfxdata="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">
+              <v:shape id="Textfeld 3" o:spid="_x0000_s1026" type="#_x0000_t202" style="position:absolute;margin-left:258.15pt;margin-top:17.1pt;width:185.9pt;height:110.6pt;z-index:251663360;visibility:visible;mso-wrap-style:square;mso-width-percent:400;mso-height-percent:200;mso-wrap-distance-left:9pt;mso-wrap-distance-top:3.6pt;mso-wrap-distance-right:9pt;mso-wrap-distance-bottom:3.6pt;mso-position-horizontal:absolute;mso-position-horizontal-relative:margin;mso-position-vertical:absolute;mso-position-vertical-relative:text;mso-width-percent:400;mso-height-percent:200;mso-width-relative:margin;mso-height-relative:margin;v-text-anchor:top" o:gfxdata="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" stroked="f">
                 <v:textbox style="mso-fit-shape-to-text:t">
                   <w:txbxContent>
-                    <w:p wp14:textId="77777777">
+                    <w:p>
                       <w:r>
                         <w:t>Daniel Leitner</w:t>
                       </w:r>
@@ -213,7 +216,7 @@
         <mc:AlternateContent>
           <mc:Choice Requires="wps">
             <w:drawing>
-              <wp:anchor xmlns:wp14="http://schemas.microsoft.com/office/word/2010/wordprocessingDrawing" distT="45720" distB="45720" distL="114300" distR="114300" simplePos="0" relativeHeight="251659264" behindDoc="0" locked="0" layoutInCell="1" allowOverlap="1" wp14:anchorId="271A9EBD" wp14:editId="7777777">
+              <wp:anchor distT="45720" distB="45720" distL="114300" distR="114300" simplePos="0" relativeHeight="251659264" behindDoc="0" locked="0" layoutInCell="1" allowOverlap="1" wp14:anchorId="271A9EBD" wp14:editId="07777777">
                 <wp:simplePos x="0" y="0"/>
                 <wp:positionH relativeFrom="column">
                   <wp:posOffset>-264795</wp:posOffset>
@@ -254,7 +257,7 @@
                       </wps:spPr>
                       <wps:txbx>
                         <w:txbxContent>
-                          <w:p xmlns:wp14="http://schemas.microsoft.com/office/word/2010/wordml" wp14:textId="77777777">
+                          <w:p>
                             <w:r>
                               <w:t>Christopher Kerth</w:t>
                             </w:r>
@@ -277,11 +280,11 @@
             </w:drawing>
           </mc:Choice>
           <mc:Fallback>
-            <w:pict w14:anchorId="4166BEF6">
-              <v:shape id="Textfeld 2" style="position:absolute;margin-left:-20.85pt;margin-top:190.75pt;width:98.5pt;height:110.6pt;z-index:251659264;visibility:visible;mso-wrap-style:square;mso-width-percent:0;mso-height-percent:200;mso-wrap-distance-left:9pt;mso-wrap-distance-top:3.6pt;mso-wrap-distance-right:9pt;mso-wrap-distance-bottom:3.6pt;mso-position-horizontal:absolute;mso-position-horizontal-relative:text;mso-position-vertical:absolute;mso-position-vertical-relative:text;mso-width-percent:0;mso-height-percent:200;mso-width-relative:margin;mso-height-relative:margin;v-text-anchor:top" o:spid="_x0000_s1027" stroked="f" type="#_x0000_t202" o:gfxdata="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">
+            <w:pict>
+              <v:shape w14:anchorId="271A9EBD" id="Textfeld 2" o:spid="_x0000_s1027" type="#_x0000_t202" style="position:absolute;margin-left:-20.85pt;margin-top:190.75pt;width:98.5pt;height:110.6pt;z-index:251659264;visibility:visible;mso-wrap-style:square;mso-width-percent:0;mso-height-percent:200;mso-wrap-distance-left:9pt;mso-wrap-distance-top:3.6pt;mso-wrap-distance-right:9pt;mso-wrap-distance-bottom:3.6pt;mso-position-horizontal:absolute;mso-position-horizontal-relative:text;mso-position-vertical:absolute;mso-position-vertical-relative:text;mso-width-percent:0;mso-height-percent:200;mso-width-relative:margin;mso-height-relative:margin;v-text-anchor:top" o:gfxdata="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" stroked="f">
                 <v:textbox style="mso-fit-shape-to-text:t">
                   <w:txbxContent>
-                    <w:p wp14:textId="77777777">
+                    <w:p>
                       <w:r>
                         <w:t>Christopher Kerth</w:t>
                       </w:r>
@@ -301,7 +304,7 @@
         <mc:AlternateContent>
           <mc:Choice Requires="wps">
             <w:drawing>
-              <wp:anchor xmlns:wp14="http://schemas.microsoft.com/office/word/2010/wordprocessingDrawing" distT="45720" distB="45720" distL="114300" distR="114300" simplePos="0" relativeHeight="251661312" behindDoc="0" locked="0" layoutInCell="1" allowOverlap="1" wp14:anchorId="70F0AFA6" wp14:editId="5C8F602D">
+              <wp:anchor distT="45720" distB="45720" distL="114300" distR="114300" simplePos="0" relativeHeight="251661312" behindDoc="0" locked="0" layoutInCell="1" allowOverlap="1" wp14:anchorId="70F0AFA6" wp14:editId="5C8F602D">
                 <wp:simplePos x="0" y="0"/>
                 <wp:positionH relativeFrom="column">
                   <wp:posOffset>4529455</wp:posOffset>
@@ -342,7 +345,7 @@
                       </wps:spPr>
                       <wps:txbx>
                         <w:txbxContent>
-                          <w:p xmlns:wp14="http://schemas.microsoft.com/office/word/2010/wordml" wp14:textId="77777777">
+                          <w:p>
                             <w:r>
                               <w:t>Karin Wagner</w:t>
                             </w:r>
@@ -365,11 +368,11 @@
             </w:drawing>
           </mc:Choice>
           <mc:Fallback>
-            <w:pict w14:anchorId="21AF11FD">
-              <v:shape id="_x0000_s1028" style="position:absolute;margin-left:356.65pt;margin-top:193.75pt;width:90pt;height:110.6pt;z-index:251661312;visibility:visible;mso-wrap-style:square;mso-width-percent:0;mso-height-percent:200;mso-wrap-distance-left:9pt;mso-wrap-distance-top:3.6pt;mso-wrap-distance-right:9pt;mso-wrap-distance-bottom:3.6pt;mso-position-horizontal:absolute;mso-position-horizontal-relative:text;mso-position-vertical:absolute;mso-position-vertical-relative:text;mso-width-percent:0;mso-height-percent:200;mso-width-relative:margin;mso-height-relative:margin;v-text-anchor:top" stroked="f" type="#_x0000_t202" o:gfxdata="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" w14:anchorId="70F0AFA6">
+            <w:pict>
+              <v:shape w14:anchorId="70F0AFA6" id="_x0000_s1028" type="#_x0000_t202" style="position:absolute;margin-left:356.65pt;margin-top:193.75pt;width:90pt;height:110.6pt;z-index:251661312;visibility:visible;mso-wrap-style:square;mso-width-percent:0;mso-height-percent:200;mso-wrap-distance-left:9pt;mso-wrap-distance-top:3.6pt;mso-wrap-distance-right:9pt;mso-wrap-distance-bottom:3.6pt;mso-position-horizontal:absolute;mso-position-horizontal-relative:text;mso-position-vertical:absolute;mso-position-vertical-relative:text;mso-width-percent:0;mso-height-percent:200;mso-width-relative:margin;mso-height-relative:margin;v-text-anchor:top" o:gfxdata="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" stroked="f">
                 <v:textbox style="mso-fit-shape-to-text:t">
                   <w:txbxContent>
-                    <w:p wp14:textId="77777777">
+                    <w:p>
                       <w:r>
                         <w:t>Karin Wagner</w:t>
                       </w:r>
@@ -387,7 +390,7 @@
           <w:lang w:eastAsia="de-AT"/>
         </w:rPr>
         <w:drawing>
-          <wp:inline xmlns:wp14="http://schemas.microsoft.com/office/word/2010/wordprocessingDrawing" distT="0" distB="0" distL="0" distR="0" wp14:anchorId="361BB8FA" wp14:editId="7777777">
+          <wp:inline distT="0" distB="0" distL="0" distR="0" wp14:anchorId="361BB8FA" wp14:editId="07777777">
             <wp:extent cx="5486400" cy="3200400"/>
             <wp:effectExtent l="0" t="0" r="0" b="0"/>
             <wp:docPr id="1" name="Diagramm 1"/>
@@ -401,12 +404,15 @@
         </w:drawing>
       </w:r>
     </w:p>
-    <w:p xmlns:wp14="http://schemas.microsoft.com/office/word/2010/wordml" wp14:textId="77777777">
+    <w:p>
+      <w:pPr>
+        <w:jc w:val="both"/>
+      </w:pPr>
       <w:r>
         <w:t>Es folgen Beschreibungen zu den einzelnen Teilen u. a. auch aufgetretene Probleme und Lösungsansätze.</w:t>
       </w:r>
     </w:p>
-    <w:p xmlns:wp14="http://schemas.microsoft.com/office/word/2010/wordml" wp14:textId="77777777">
+    <w:p>
       <w:pPr>
         <w:pStyle w:val="berschrift3"/>
       </w:pPr>
@@ -414,7 +420,10 @@
         <w:t>Upload von Videos &amp; Backend Teil 1</w:t>
       </w:r>
     </w:p>
-    <w:p xmlns:wp14="http://schemas.microsoft.com/office/word/2010/wordml" wp14:textId="77777777">
+    <w:p>
+      <w:pPr>
+        <w:jc w:val="both"/>
+      </w:pPr>
       <w:r>
         <w:t xml:space="preserve">Um das Video überhaupt erst anzeigen zu können, muss es auf den Webserver hochgeladen werden. Dafür verwenden wir </w:t>
       </w:r>
@@ -454,7 +463,10 @@
         <w:t>“ gelöscht und in den Ordner „Video“ verschoben. Von da aus wird es als Source für das versteckte Video-Element auf der Website verwendet. Ab diesem Zeitpunkt kann man mit der Erstellung der Segmente beginnen.</w:t>
       </w:r>
     </w:p>
-    <w:p xmlns:wp14="http://schemas.microsoft.com/office/word/2010/wordml" wp14:textId="77777777">
+    <w:p>
+      <w:pPr>
+        <w:jc w:val="both"/>
+      </w:pPr>
       <w:r>
         <w:t xml:space="preserve">Die Probleme meinerseits beschränkten sich auf die korrekte Verwendung von </w:t>
       </w:r>
@@ -531,7 +543,7 @@
         <w:t>d es ggf. lösche. Auch die Segmente, welche im Ordner „Video“ gespeichert werden, werden vor jedem Upload gelöscht.</w:t>
       </w:r>
     </w:p>
-    <w:p xmlns:wp14="http://schemas.microsoft.com/office/word/2010/wordml" wp14:textId="77777777">
+    <w:p>
       <w:pPr>
         <w:pStyle w:val="berschrift3"/>
       </w:pPr>
@@ -539,7 +551,10 @@
         <w:t>Timeline &amp; Erstellung Segmente</w:t>
       </w:r>
     </w:p>
-    <w:p xmlns:wp14="http://schemas.microsoft.com/office/word/2010/wordml" wp14:textId="77777777">
+    <w:p>
+      <w:pPr>
+        <w:jc w:val="both"/>
+      </w:pPr>
       <w:r>
         <w:t>Es wurde ein</w:t>
       </w:r>
@@ -815,1085 +830,391 @@
       <w:r>
         <w:t>ist sichergestellt, dass es nie zwei Segmente mit derselben ID geben kann.</w:t>
       </w:r>
-      <w:bookmarkStart w:name="_GoBack" w:id="0"/>
-      <w:bookmarkEnd w:id="0"/>
     </w:p>
-    <w:p xmlns:wp14="http://schemas.microsoft.com/office/word/2010/wordml" wp14:textId="77777777">
+    <w:p>
       <w:pPr>
         <w:pStyle w:val="berschrift3"/>
       </w:pPr>
       <w:r>
-        <w:rPr/>
-        <w:t xml:space="preserve">Zusammenfassung </w:t>
-      </w:r>
-      <w:r>
-        <w:rPr/>
-        <w:t xml:space="preserve">&amp; </w:t>
+        <w:t xml:space="preserve">Zusammenfassung &amp; </w:t>
       </w:r>
       <w:proofErr w:type="gramStart"/>
       <w:r>
-        <w:rPr/>
         <w:t>Backend</w:t>
       </w:r>
       <w:proofErr w:type="gramEnd"/>
       <w:r>
-        <w:rPr/>
         <w:t xml:space="preserve"> Teil 2</w:t>
       </w:r>
     </w:p>
     <w:p>
       <w:pPr>
-        <w:pStyle w:val="Standard"/>
-        <w:bidi w:val="0"/>
-        <w:spacing w:before="0" w:beforeAutospacing="off" w:after="160" w:afterAutospacing="off" w:line="259" w:lineRule="auto"/>
-        <w:ind w:left="0" w:right="0"/>
-        <w:jc w:val="left"/>
+        <w:jc w:val="both"/>
         <w:rPr>
-          <w:i w:val="1"/>
-          <w:iCs w:val="1"/>
-          <w:noProof w:val="0"/>
-          <w:lang w:val="de-AT"/>
+          <w:i/>
+          <w:iCs/>
         </w:rPr>
       </w:pPr>
       <w:r>
-        <w:rPr>
-          <w:noProof w:val="0"/>
-          <w:lang w:val="de-AT"/>
-        </w:rPr>
-        <w:t xml:space="preserve">Nachdem alle Segmente ausgewählt wurden, wird die Start- und Endzeit der einzelnen Segmente und die Beschreibung des Users an den Server übergeben. </w:t>
-      </w:r>
-      <w:r>
-        <w:rPr>
-          <w:noProof w:val="0"/>
-          <w:lang w:val="de-AT"/>
-        </w:rPr>
-        <w:t xml:space="preserve">Dieser </w:t>
+        <w:t xml:space="preserve">Nachdem alle Segmente ausgewählt wurden, wird die Start- und Endzeit der einzelnen Segmente und die Beschreibung des Users an den Server übergeben. Dieser </w:t>
       </w:r>
       <w:proofErr w:type="spellStart"/>
       <w:r>
-        <w:rPr>
-          <w:noProof w:val="0"/>
-          <w:lang w:val="de-AT"/>
-        </w:rPr>
         <w:t>parsed</w:t>
       </w:r>
       <w:proofErr w:type="spellEnd"/>
       <w:r>
-        <w:rPr>
-          <w:noProof w:val="0"/>
-          <w:lang w:val="de-AT"/>
-        </w:rPr>
-        <w:t xml:space="preserve"> den String und erhält somit alle wichtigen Informationen, die notwendig sind, um im ersten Schritt </w:t>
-      </w:r>
-      <w:r>
-        <w:rPr>
-          <w:noProof w:val="0"/>
-          <w:lang w:val="de-AT"/>
-        </w:rPr>
-        <w:t xml:space="preserve">mithilfe von </w:t>
+        <w:t xml:space="preserve"> den String und erhält somit alle wichtigen Informationen, die notwendig sind, um im ersten Schritt mithilfe von </w:t>
       </w:r>
       <w:proofErr w:type="spellStart"/>
       <w:r>
-        <w:rPr>
-          <w:noProof w:val="0"/>
-          <w:lang w:val="de-AT"/>
-        </w:rPr>
         <w:t>fluent-ffmpeg</w:t>
       </w:r>
       <w:proofErr w:type="spellEnd"/>
       <w:r>
-        <w:rPr>
-          <w:noProof w:val="0"/>
-          <w:lang w:val="de-AT"/>
-        </w:rPr>
-        <w:t xml:space="preserve"> die Segmente zu erstellen. </w:t>
-      </w:r>
-      <w:r>
-        <w:rPr>
-          <w:noProof w:val="0"/>
-          <w:lang w:val="de-AT"/>
-        </w:rPr>
-        <w:t xml:space="preserve">Dabei sieht der String der übergeben wird beispielsweise so aus: </w:t>
+        <w:t xml:space="preserve"> die Segmente zu erstellen. Dabei sieht der String der übergeben wird beispielsweise so aus: </w:t>
       </w:r>
     </w:p>
     <w:p>
       <w:pPr>
-        <w:pStyle w:val="Standard"/>
-        <w:bidi w:val="0"/>
-        <w:spacing w:before="0" w:beforeAutospacing="off" w:after="160" w:afterAutospacing="off" w:line="259" w:lineRule="auto"/>
-        <w:ind w:left="0" w:right="0"/>
-        <w:jc w:val="left"/>
         <w:rPr>
-          <w:i w:val="1"/>
-          <w:iCs w:val="1"/>
-          <w:noProof w:val="0"/>
-          <w:lang w:val="de-AT"/>
+          <w:i/>
+          <w:iCs/>
         </w:rPr>
       </w:pPr>
       <w:r>
         <w:rPr>
-          <w:i w:val="1"/>
-          <w:iCs w:val="1"/>
-          <w:noProof w:val="0"/>
-          <w:lang w:val="de-AT"/>
+          <w:i/>
+          <w:iCs/>
         </w:rPr>
         <w:t>-</w:t>
       </w:r>
       <w:proofErr w:type="spellStart"/>
       <w:r>
         <w:rPr>
-          <w:i w:val="1"/>
-          <w:iCs w:val="1"/>
-          <w:noProof w:val="0"/>
-          <w:lang w:val="de-AT"/>
+          <w:i/>
+          <w:iCs/>
         </w:rPr>
         <w:t>ss</w:t>
       </w:r>
       <w:proofErr w:type="spellEnd"/>
       <w:r>
         <w:rPr>
-          <w:i w:val="1"/>
-          <w:iCs w:val="1"/>
-          <w:noProof w:val="0"/>
-          <w:lang w:val="de-AT"/>
+          <w:i/>
+          <w:iCs/>
         </w:rPr>
         <w:t xml:space="preserve"> 00:00:33 -</w:t>
       </w:r>
       <w:proofErr w:type="spellStart"/>
       <w:r>
         <w:rPr>
-          <w:i w:val="1"/>
-          <w:iCs w:val="1"/>
-          <w:noProof w:val="0"/>
-          <w:lang w:val="de-AT"/>
+          <w:i/>
+          <w:iCs/>
         </w:rPr>
         <w:t>to</w:t>
       </w:r>
       <w:proofErr w:type="spellEnd"/>
       <w:r>
         <w:rPr>
-          <w:i w:val="1"/>
-          <w:iCs w:val="1"/>
-          <w:noProof w:val="0"/>
-          <w:lang w:val="de-AT"/>
+          <w:i/>
+          <w:iCs/>
         </w:rPr>
         <w:t xml:space="preserve"> 00:00:47 -</w:t>
       </w:r>
       <w:proofErr w:type="spellStart"/>
       <w:r>
         <w:rPr>
-          <w:i w:val="1"/>
-          <w:iCs w:val="1"/>
-          <w:noProof w:val="0"/>
-          <w:lang w:val="de-AT"/>
+          <w:i/>
+          <w:iCs/>
         </w:rPr>
         <w:t>txt</w:t>
       </w:r>
       <w:proofErr w:type="spellEnd"/>
       <w:r>
         <w:rPr>
-          <w:i w:val="1"/>
-          <w:iCs w:val="1"/>
-          <w:noProof w:val="0"/>
-          <w:lang w:val="de-AT"/>
+          <w:i/>
+          <w:iCs/>
         </w:rPr>
         <w:t xml:space="preserve"> </w:t>
       </w:r>
       <w:proofErr w:type="spellStart"/>
       <w:r>
         <w:rPr>
-          <w:i w:val="1"/>
-          <w:iCs w:val="1"/>
-          <w:noProof w:val="0"/>
-          <w:lang w:val="de-AT"/>
+          <w:i/>
+          <w:iCs/>
         </w:rPr>
         <w:t>Waking</w:t>
       </w:r>
       <w:proofErr w:type="spellEnd"/>
       <w:r>
         <w:rPr>
-          <w:i w:val="1"/>
-          <w:iCs w:val="1"/>
-          <w:noProof w:val="0"/>
-          <w:lang w:val="de-AT"/>
+          <w:i/>
+          <w:iCs/>
         </w:rPr>
         <w:t xml:space="preserve"> </w:t>
       </w:r>
       <w:proofErr w:type="spellStart"/>
       <w:r>
         <w:rPr>
-          <w:i w:val="1"/>
-          <w:iCs w:val="1"/>
-          <w:noProof w:val="0"/>
-          <w:lang w:val="de-AT"/>
+          <w:i/>
+          <w:iCs/>
         </w:rPr>
         <w:t>up</w:t>
       </w:r>
       <w:proofErr w:type="spellEnd"/>
+      <w:proofErr w:type="gramStart"/>
       <w:r>
         <w:rPr>
-          <w:i w:val="1"/>
-          <w:iCs w:val="1"/>
-          <w:noProof w:val="0"/>
-          <w:lang w:val="de-AT"/>
+          <w:i/>
+          <w:iCs/>
         </w:rPr>
         <w:t>...;-</w:t>
       </w:r>
       <w:proofErr w:type="spellStart"/>
+      <w:proofErr w:type="gramEnd"/>
       <w:r>
         <w:rPr>
-          <w:i w:val="1"/>
-          <w:iCs w:val="1"/>
-          <w:noProof w:val="0"/>
-          <w:lang w:val="de-AT"/>
+          <w:i/>
+          <w:iCs/>
         </w:rPr>
         <w:t>ss</w:t>
       </w:r>
       <w:proofErr w:type="spellEnd"/>
       <w:r>
         <w:rPr>
-          <w:i w:val="1"/>
-          <w:iCs w:val="1"/>
-          <w:noProof w:val="0"/>
-          <w:lang w:val="de-AT"/>
+          <w:i/>
+          <w:iCs/>
         </w:rPr>
         <w:t xml:space="preserve"> 00:03:10 -</w:t>
       </w:r>
       <w:proofErr w:type="spellStart"/>
       <w:r>
         <w:rPr>
-          <w:i w:val="1"/>
-          <w:iCs w:val="1"/>
-          <w:noProof w:val="0"/>
-          <w:lang w:val="de-AT"/>
+          <w:i/>
+          <w:iCs/>
         </w:rPr>
         <w:t>to</w:t>
       </w:r>
       <w:proofErr w:type="spellEnd"/>
       <w:r>
         <w:rPr>
-          <w:i w:val="1"/>
-          <w:iCs w:val="1"/>
-          <w:noProof w:val="0"/>
-          <w:lang w:val="de-AT"/>
+          <w:i/>
+          <w:iCs/>
         </w:rPr>
         <w:t xml:space="preserve"> 00:03:22 -</w:t>
       </w:r>
       <w:proofErr w:type="spellStart"/>
       <w:r>
         <w:rPr>
-          <w:i w:val="1"/>
-          <w:iCs w:val="1"/>
-          <w:noProof w:val="0"/>
-          <w:lang w:val="de-AT"/>
+          <w:i/>
+          <w:iCs/>
         </w:rPr>
         <w:t>txt</w:t>
       </w:r>
       <w:proofErr w:type="spellEnd"/>
       <w:r>
         <w:rPr>
-          <w:i w:val="1"/>
-          <w:iCs w:val="1"/>
-          <w:noProof w:val="0"/>
-          <w:lang w:val="de-AT"/>
+          <w:i/>
+          <w:iCs/>
         </w:rPr>
         <w:t xml:space="preserve"> Butterfly....;-</w:t>
       </w:r>
       <w:proofErr w:type="spellStart"/>
       <w:r>
         <w:rPr>
-          <w:i w:val="1"/>
-          <w:iCs w:val="1"/>
-          <w:noProof w:val="0"/>
-          <w:lang w:val="de-AT"/>
+          <w:i/>
+          <w:iCs/>
         </w:rPr>
         <w:t>ss</w:t>
       </w:r>
       <w:proofErr w:type="spellEnd"/>
       <w:r>
         <w:rPr>
-          <w:i w:val="1"/>
-          <w:iCs w:val="1"/>
-          <w:noProof w:val="0"/>
-          <w:lang w:val="de-AT"/>
+          <w:i/>
+          <w:iCs/>
         </w:rPr>
         <w:t xml:space="preserve"> 00:06:32 -</w:t>
       </w:r>
       <w:proofErr w:type="spellStart"/>
       <w:r>
         <w:rPr>
-          <w:i w:val="1"/>
-          <w:iCs w:val="1"/>
-          <w:noProof w:val="0"/>
-          <w:lang w:val="de-AT"/>
+          <w:i/>
+          <w:iCs/>
         </w:rPr>
         <w:t>to</w:t>
       </w:r>
       <w:proofErr w:type="spellEnd"/>
       <w:r>
         <w:rPr>
-          <w:i w:val="1"/>
-          <w:iCs w:val="1"/>
-          <w:noProof w:val="0"/>
-          <w:lang w:val="de-AT"/>
+          <w:i/>
+          <w:iCs/>
         </w:rPr>
         <w:t xml:space="preserve"> 00:08:56 -</w:t>
       </w:r>
       <w:proofErr w:type="spellStart"/>
       <w:r>
         <w:rPr>
-          <w:i w:val="1"/>
-          <w:iCs w:val="1"/>
-          <w:noProof w:val="0"/>
-          <w:lang w:val="de-AT"/>
+          <w:i/>
+          <w:iCs/>
         </w:rPr>
         <w:t>txt</w:t>
       </w:r>
       <w:proofErr w:type="spellEnd"/>
       <w:r>
         <w:rPr>
-          <w:i w:val="1"/>
-          <w:iCs w:val="1"/>
-          <w:noProof w:val="0"/>
-          <w:lang w:val="de-AT"/>
+          <w:i/>
+          <w:iCs/>
         </w:rPr>
         <w:t xml:space="preserve"> Forest;</w:t>
       </w:r>
     </w:p>
     <w:p>
       <w:pPr>
-        <w:pStyle w:val="Standard"/>
-        <w:bidi w:val="0"/>
-        <w:spacing w:before="0" w:beforeAutospacing="off" w:after="160" w:afterAutospacing="off" w:line="259" w:lineRule="auto"/>
-        <w:ind w:left="0" w:right="0"/>
-        <w:jc w:val="left"/>
-        <w:rPr>
-          <w:noProof w:val="0"/>
-          <w:lang w:val="de-AT"/>
-        </w:rPr>
+        <w:jc w:val="both"/>
       </w:pPr>
       <w:proofErr w:type="spellStart"/>
       <w:r>
-        <w:rPr>
-          <w:noProof w:val="0"/>
-          <w:lang w:val="de-AT"/>
-        </w:rPr>
         <w:t>Fluent-ffmpeg</w:t>
       </w:r>
       <w:proofErr w:type="spellEnd"/>
       <w:r>
-        <w:rPr>
-          <w:noProof w:val="0"/>
-          <w:lang w:val="de-AT"/>
-        </w:rPr>
-        <w:t xml:space="preserve"> ist ein </w:t>
+        <w:t xml:space="preserve"> ist ein node.js Modul, dass die Verwendung von </w:t>
       </w:r>
       <w:proofErr w:type="spellStart"/>
       <w:r>
-        <w:rPr>
-          <w:noProof w:val="0"/>
-          <w:lang w:val="de-AT"/>
-        </w:rPr>
-        <w:t>node</w:t>
+        <w:t>ffmpeg</w:t>
       </w:r>
       <w:proofErr w:type="spellEnd"/>
       <w:r>
-        <w:rPr>
-          <w:noProof w:val="0"/>
-          <w:lang w:val="de-AT"/>
-        </w:rPr>
-        <w:t>.</w:t>
+        <w:t xml:space="preserve"> erleichtert. Wichtig für die Verwendung ist, dass </w:t>
       </w:r>
       <w:proofErr w:type="spellStart"/>
       <w:r>
-        <w:rPr>
-          <w:noProof w:val="0"/>
-          <w:lang w:val="de-AT"/>
-        </w:rPr>
-        <w:t>js</w:t>
+        <w:t>ffmpeg</w:t>
       </w:r>
       <w:proofErr w:type="spellEnd"/>
       <w:r>
-        <w:rPr>
-          <w:noProof w:val="0"/>
-          <w:lang w:val="de-AT"/>
-        </w:rPr>
-        <w:t xml:space="preserve"> Modul</w:t>
-      </w:r>
-      <w:r>
-        <w:rPr>
-          <w:noProof w:val="0"/>
-          <w:lang w:val="de-AT"/>
-        </w:rPr>
-        <w:t xml:space="preserve">, dass die Verwendung von </w:t>
+        <w:t xml:space="preserve"> bereits am System installiert ist. Zu Beginn wird ein </w:t>
       </w:r>
       <w:proofErr w:type="spellStart"/>
       <w:r>
-        <w:rPr>
-          <w:noProof w:val="0"/>
-          <w:lang w:val="de-AT"/>
-        </w:rPr>
         <w:t>ffmpeg</w:t>
       </w:r>
       <w:proofErr w:type="spellEnd"/>
       <w:r>
-        <w:rPr>
-          <w:noProof w:val="0"/>
-          <w:lang w:val="de-AT"/>
-        </w:rPr>
-        <w:t xml:space="preserve"> erleichtert. Wichtig </w:t>
-      </w:r>
-      <w:r>
-        <w:rPr>
-          <w:noProof w:val="0"/>
-          <w:lang w:val="de-AT"/>
-        </w:rPr>
-        <w:t>für die Verwendung ist,</w:t>
-      </w:r>
-      <w:r>
-        <w:rPr>
-          <w:noProof w:val="0"/>
-          <w:lang w:val="de-AT"/>
-        </w:rPr>
         <w:t xml:space="preserve"> </w:t>
       </w:r>
-      <w:r>
-        <w:rPr>
-          <w:noProof w:val="0"/>
-          <w:lang w:val="de-AT"/>
-        </w:rPr>
-        <w:t xml:space="preserve">dass </w:t>
-      </w:r>
       <w:proofErr w:type="spellStart"/>
       <w:r>
-        <w:rPr>
-          <w:noProof w:val="0"/>
-          <w:lang w:val="de-AT"/>
-        </w:rPr>
-        <w:t>ffmpeg</w:t>
+        <w:t>command</w:t>
       </w:r>
       <w:proofErr w:type="spellEnd"/>
       <w:r>
-        <w:rPr>
-          <w:noProof w:val="0"/>
-          <w:lang w:val="de-AT"/>
-        </w:rPr>
-        <w:t xml:space="preserve"> bereits am System installiert ist. </w:t>
-      </w:r>
-      <w:r>
-        <w:rPr>
-          <w:noProof w:val="0"/>
-          <w:lang w:val="de-AT"/>
-        </w:rPr>
-        <w:t xml:space="preserve">Zu Beginn wird ein </w:t>
+        <w:t xml:space="preserve"> erstellt, zu dem eine Vielzahl an Inputs und Optionen hinzugefügt werden können. Die Verwendung von </w:t>
       </w:r>
       <w:proofErr w:type="spellStart"/>
       <w:r>
-        <w:rPr>
-          <w:noProof w:val="0"/>
-          <w:lang w:val="de-AT"/>
-        </w:rPr>
-        <w:t>ffmpeg</w:t>
+        <w:t>fluent-ffmpeg</w:t>
       </w:r>
       <w:proofErr w:type="spellEnd"/>
       <w:r>
-        <w:rPr>
-          <w:noProof w:val="0"/>
-          <w:lang w:val="de-AT"/>
-        </w:rPr>
-        <w:t xml:space="preserve"> </w:t>
-      </w:r>
-      <w:proofErr w:type="spellStart"/>
-      <w:r>
-        <w:rPr>
-          <w:noProof w:val="0"/>
-          <w:lang w:val="de-AT"/>
-        </w:rPr>
-        <w:t>command</w:t>
-      </w:r>
-      <w:proofErr w:type="spellEnd"/>
-      <w:r>
-        <w:rPr>
-          <w:noProof w:val="0"/>
-          <w:lang w:val="de-AT"/>
-        </w:rPr>
-        <w:t xml:space="preserve"> erstellt, zu dem eine Vielzahl an </w:t>
-      </w:r>
-      <w:r>
-        <w:rPr>
-          <w:noProof w:val="0"/>
-          <w:lang w:val="de-AT"/>
-        </w:rPr>
-        <w:t>I</w:t>
-      </w:r>
-      <w:r>
-        <w:rPr>
-          <w:noProof w:val="0"/>
-          <w:lang w:val="de-AT"/>
-        </w:rPr>
-        <w:t>nputs</w:t>
-      </w:r>
-      <w:r>
-        <w:rPr>
-          <w:noProof w:val="0"/>
-          <w:lang w:val="de-AT"/>
-        </w:rPr>
-        <w:t xml:space="preserve"> und Optionen hinzugefügt werden können. </w:t>
-      </w:r>
-      <w:r>
-        <w:rPr>
-          <w:noProof w:val="0"/>
-          <w:lang w:val="de-AT"/>
-        </w:rPr>
-        <w:t xml:space="preserve">Die Verwendung von </w:t>
-      </w:r>
-      <w:proofErr w:type="spellStart"/>
-      <w:r>
-        <w:rPr>
-          <w:noProof w:val="0"/>
-          <w:lang w:val="de-AT"/>
-        </w:rPr>
-        <w:t>fluent-ffmpeg</w:t>
-      </w:r>
-      <w:proofErr w:type="spellEnd"/>
-      <w:r>
-        <w:rPr>
-          <w:noProof w:val="0"/>
-          <w:lang w:val="de-AT"/>
-        </w:rPr>
-        <w:t xml:space="preserve"> stellte sich als </w:t>
-      </w:r>
-      <w:r>
-        <w:rPr>
-          <w:noProof w:val="0"/>
-          <w:lang w:val="de-AT"/>
-        </w:rPr>
-        <w:t xml:space="preserve">äußerst hilfreich </w:t>
-      </w:r>
-      <w:r>
-        <w:rPr>
-          <w:noProof w:val="0"/>
-          <w:lang w:val="de-AT"/>
-        </w:rPr>
-        <w:t>heraus, und auch das E</w:t>
-      </w:r>
-      <w:r>
-        <w:rPr>
-          <w:noProof w:val="0"/>
-          <w:lang w:val="de-AT"/>
-        </w:rPr>
-        <w:t xml:space="preserve">inbetten der Beschreibung konnte mittels </w:t>
-      </w:r>
-      <w:r>
-        <w:rPr>
-          <w:noProof w:val="0"/>
-          <w:lang w:val="de-AT"/>
-        </w:rPr>
-        <w:t>Hinzufügen</w:t>
-      </w:r>
-      <w:r>
-        <w:rPr>
-          <w:noProof w:val="0"/>
-          <w:lang w:val="de-AT"/>
-        </w:rPr>
-        <w:t xml:space="preserve"> eines </w:t>
+        <w:t xml:space="preserve"> stellte sich als äußerst hilfreich heraus, und auch das Einbetten der Beschreibung konnte mittels Hinzufügen eines </w:t>
       </w:r>
       <w:proofErr w:type="spellStart"/>
       <w:r>
         <w:rPr>
           <w:rStyle w:val="CodeZchn"/>
-          <w:noProof w:val="0"/>
-          <w:lang w:val="de-AT"/>
         </w:rPr>
         <w:t>complexFilter</w:t>
       </w:r>
       <w:proofErr w:type="spellEnd"/>
       <w:r>
-        <w:rPr>
-          <w:noProof w:val="0"/>
-          <w:lang w:val="de-AT"/>
-        </w:rPr>
-        <w:t xml:space="preserve"> durchgeführt werden. </w:t>
-      </w:r>
-      <w:r>
-        <w:rPr>
-          <w:noProof w:val="0"/>
-          <w:lang w:val="de-AT"/>
-        </w:rPr>
-        <w:t xml:space="preserve">Im zweiten Schritt werden alle zuvor erstellten Segmente </w:t>
-      </w:r>
-      <w:r>
-        <w:rPr>
-          <w:noProof w:val="0"/>
-          <w:lang w:val="de-AT"/>
-        </w:rPr>
-        <w:t>(</w:t>
-      </w:r>
-      <w:r>
-        <w:rPr>
-          <w:noProof w:val="0"/>
-          <w:lang w:val="de-AT"/>
-        </w:rPr>
-        <w:t>inkl. Beschreibung</w:t>
-      </w:r>
-      <w:r>
-        <w:rPr>
-          <w:noProof w:val="0"/>
-          <w:lang w:val="de-AT"/>
-        </w:rPr>
-        <w:t>)</w:t>
-      </w:r>
-      <w:r>
-        <w:rPr>
-          <w:noProof w:val="0"/>
-          <w:lang w:val="de-AT"/>
-        </w:rPr>
-        <w:t xml:space="preserve"> zu einem Video zusammengefügt. Dies erfolgt </w:t>
-      </w:r>
-      <w:r>
-        <w:rPr>
-          <w:noProof w:val="0"/>
-          <w:lang w:val="de-AT"/>
-        </w:rPr>
-        <w:t>ebenfalls</w:t>
-      </w:r>
-      <w:r>
-        <w:rPr>
-          <w:noProof w:val="0"/>
-          <w:lang w:val="de-AT"/>
-        </w:rPr>
-        <w:t xml:space="preserve"> mittels </w:t>
+        <w:t xml:space="preserve"> durchgeführt werden. Im zweiten Schritt werden alle zuvor erstellten Segmente (inkl. Beschreibung) zu einem Video zusammengefügt. Dies erfolgt ebenfalls mittels </w:t>
       </w:r>
       <w:proofErr w:type="spellStart"/>
       <w:r>
-        <w:rPr>
-          <w:noProof w:val="0"/>
-          <w:lang w:val="de-AT"/>
-        </w:rPr>
         <w:t>fluent-ffmpeg</w:t>
       </w:r>
       <w:proofErr w:type="spellEnd"/>
       <w:r>
-        <w:rPr>
-          <w:noProof w:val="0"/>
-          <w:lang w:val="de-AT"/>
-        </w:rPr>
-        <w:t xml:space="preserve">.  </w:t>
-      </w:r>
-      <w:r>
-        <w:rPr>
-          <w:noProof w:val="0"/>
-          <w:lang w:val="de-AT"/>
-        </w:rPr>
-        <w:t xml:space="preserve">Danach wird das Video in einem neuen Tab angezeigt </w:t>
-      </w:r>
-      <w:r>
-        <w:rPr>
-          <w:noProof w:val="0"/>
-          <w:lang w:val="de-AT"/>
-        </w:rPr>
-        <w:t>und</w:t>
-      </w:r>
-      <w:r>
-        <w:rPr>
-          <w:noProof w:val="0"/>
-          <w:lang w:val="de-AT"/>
-        </w:rPr>
-        <w:t xml:space="preserve"> </w:t>
-      </w:r>
-      <w:r>
-        <w:rPr>
-          <w:noProof w:val="0"/>
-          <w:lang w:val="de-AT"/>
-        </w:rPr>
-        <w:t>als Download zur Verfügung gestellt.</w:t>
+        <w:t>.  Danach wird das Video in einem neuen Tab angezeigt und als Download zur Verfügung gestellt.</w:t>
       </w:r>
     </w:p>
-    <w:p w14:noSpellErr="1">
+    <w:p>
       <w:pPr>
-        <w:pStyle w:val="Standard"/>
-        <w:bidi w:val="0"/>
-        <w:spacing w:before="0" w:beforeAutospacing="off" w:after="160" w:afterAutospacing="off" w:line="259" w:lineRule="auto"/>
-        <w:ind w:left="0" w:right="0"/>
-        <w:jc w:val="left"/>
-        <w:rPr>
-          <w:noProof w:val="0"/>
-          <w:lang w:val="de-AT"/>
-        </w:rPr>
+        <w:jc w:val="both"/>
       </w:pPr>
       <w:r>
-        <w:rPr>
-          <w:noProof w:val="0"/>
-          <w:lang w:val="de-AT"/>
-        </w:rPr>
-        <w:t xml:space="preserve">Probleme gab es, wenn der User Segmente mit einer Dauer von &lt; 1 Sekunde ausgewählt </w:t>
-      </w:r>
-      <w:r>
-        <w:rPr>
-          <w:noProof w:val="0"/>
-          <w:lang w:val="de-AT"/>
-        </w:rPr>
-        <w:t xml:space="preserve">hat. </w:t>
-      </w:r>
-      <w:r>
-        <w:rPr>
-          <w:noProof w:val="0"/>
-          <w:lang w:val="de-AT"/>
-        </w:rPr>
-        <w:t>D</w:t>
-      </w:r>
-      <w:r>
-        <w:rPr>
-          <w:noProof w:val="0"/>
-          <w:lang w:val="de-AT"/>
-        </w:rPr>
-        <w:t xml:space="preserve">ie Start- </w:t>
-      </w:r>
-      <w:r>
-        <w:rPr>
-          <w:noProof w:val="0"/>
-          <w:lang w:val="de-AT"/>
-        </w:rPr>
-        <w:t>und Endzeit muss variieren</w:t>
-      </w:r>
-      <w:r>
-        <w:rPr>
-          <w:noProof w:val="0"/>
-          <w:lang w:val="de-AT"/>
-        </w:rPr>
-        <w:t xml:space="preserve">. Dies wurde behoben, indem nur Segmente mit einer Länge &gt;= 1 Sekunde erlaubt sind. </w:t>
-      </w:r>
-      <w:r>
-        <w:rPr>
-          <w:noProof w:val="0"/>
-          <w:lang w:val="de-AT"/>
-        </w:rPr>
-        <w:t xml:space="preserve">Da bei großen Videos das </w:t>
-      </w:r>
-      <w:r>
-        <w:rPr>
-          <w:noProof w:val="0"/>
-          <w:lang w:val="de-AT"/>
-        </w:rPr>
-        <w:t>Erstellen</w:t>
-      </w:r>
-      <w:r>
-        <w:rPr>
-          <w:noProof w:val="0"/>
-          <w:lang w:val="de-AT"/>
-        </w:rPr>
-        <w:t xml:space="preserve"> des </w:t>
-      </w:r>
-      <w:r>
-        <w:rPr>
-          <w:noProof w:val="0"/>
-          <w:lang w:val="de-AT"/>
-        </w:rPr>
-        <w:t>Summary-V</w:t>
-      </w:r>
-      <w:r>
-        <w:rPr>
-          <w:noProof w:val="0"/>
-          <w:lang w:val="de-AT"/>
-        </w:rPr>
-        <w:t>ideos</w:t>
-      </w:r>
-      <w:r>
-        <w:rPr>
-          <w:noProof w:val="0"/>
-          <w:lang w:val="de-AT"/>
-        </w:rPr>
-        <w:t xml:space="preserve"> einige Minuten dauern kann und der User kein Feedback zum aktuellen Fortschritt erhalten hat, </w:t>
-      </w:r>
-      <w:r>
-        <w:rPr>
-          <w:noProof w:val="0"/>
-          <w:lang w:val="de-AT"/>
-        </w:rPr>
-        <w:t xml:space="preserve">wurde am Ende </w:t>
-      </w:r>
-      <w:r>
-        <w:rPr>
-          <w:noProof w:val="0"/>
-          <w:lang w:val="de-AT"/>
-        </w:rPr>
-        <w:t xml:space="preserve">eine </w:t>
-      </w:r>
-      <w:r>
-        <w:rPr>
-          <w:noProof w:val="0"/>
-          <w:lang w:val="de-AT"/>
-        </w:rPr>
-        <w:t>Progress</w:t>
-      </w:r>
-      <w:r>
-        <w:rPr>
-          <w:noProof w:val="0"/>
-          <w:lang w:val="de-AT"/>
-        </w:rPr>
-        <w:t xml:space="preserve"> B</w:t>
-      </w:r>
-      <w:r>
-        <w:rPr>
-          <w:noProof w:val="0"/>
-          <w:lang w:val="de-AT"/>
-        </w:rPr>
-        <w:t>ar</w:t>
-      </w:r>
-      <w:r>
-        <w:rPr>
-          <w:noProof w:val="0"/>
-          <w:lang w:val="de-AT"/>
-        </w:rPr>
-        <w:t xml:space="preserve"> hinzugefügt, die den Fortschritt nach jedem erstellten Segment anzeigt. Im Falles eines Fehlers beim </w:t>
-      </w:r>
-      <w:r>
-        <w:rPr>
-          <w:noProof w:val="0"/>
-          <w:lang w:val="de-AT"/>
-        </w:rPr>
-        <w:t>Erstellen</w:t>
-      </w:r>
-      <w:r>
-        <w:rPr>
-          <w:noProof w:val="0"/>
-          <w:lang w:val="de-AT"/>
-        </w:rPr>
-        <w:t xml:space="preserve"> </w:t>
-      </w:r>
-      <w:r>
-        <w:rPr>
-          <w:noProof w:val="0"/>
-          <w:lang w:val="de-AT"/>
-        </w:rPr>
-        <w:t>der Zusammenfassung</w:t>
-      </w:r>
-      <w:r>
-        <w:rPr>
-          <w:noProof w:val="0"/>
-          <w:lang w:val="de-AT"/>
-        </w:rPr>
-        <w:t xml:space="preserve"> wird</w:t>
-      </w:r>
-      <w:r>
-        <w:rPr>
-          <w:noProof w:val="0"/>
-          <w:lang w:val="de-AT"/>
-        </w:rPr>
-        <w:t xml:space="preserve"> der User ebenfalls informiert.</w:t>
+        <w:t xml:space="preserve">Probleme gab es, wenn der User Segmente mit einer Dauer von &lt; 1 Sekunde ausgewählt hat. Die Start- und Endzeit muss variieren. Dies wurde behoben, indem nur Segmente mit einer Länge &gt;= 1 Sekunde erlaubt sind. Da bei großen Videos das Erstellen des Summary-Videos einige Minuten dauern kann und der User kein Feedback zum aktuellen Fortschritt erhalten hat, wurde am Ende eine </w:t>
+      </w:r>
+      <w:r>
+        <w:lastRenderedPageBreak/>
+        <w:t>Progress Bar hinzugefügt, die den Fortschritt nach jedem erstellten Segment anzeigt. Im Falles eines Fehlers beim Erstellen der Zusammenfassung wird der User ebenfalls informiert.</w:t>
       </w:r>
     </w:p>
-    <w:p xmlns:wp14="http://schemas.microsoft.com/office/word/2010/wordml" wp14:textId="77777777">
+    <w:p>
       <w:pPr>
         <w:pStyle w:val="berschrift2"/>
       </w:pPr>
       <w:r>
-        <w:rPr/>
         <w:t>Fazit</w:t>
       </w:r>
     </w:p>
     <w:p>
+      <w:pPr>
+        <w:jc w:val="both"/>
+      </w:pPr>
       <w:r>
         <w:rPr>
-          <w:rFonts w:ascii="Calibri" w:hAnsi="Calibri" w:eastAsia="Calibri" w:cs="Calibri"/>
-          <w:noProof w:val="0"/>
-          <w:sz w:val="22"/>
-          <w:szCs w:val="22"/>
-          <w:lang w:val="de-AT"/>
+          <w:rFonts w:ascii="Calibri" w:eastAsia="Calibri" w:hAnsi="Calibri" w:cs="Calibri"/>
         </w:rPr>
-        <w:t xml:space="preserve">Die Erstellung des Video Summary </w:t>
+        <w:t xml:space="preserve">Die Erstellung des </w:t>
+      </w:r>
+      <w:r>
+        <w:rPr>
+          <w:rFonts w:ascii="Calibri" w:eastAsia="Calibri" w:hAnsi="Calibri" w:cs="Calibri"/>
+        </w:rPr>
+        <w:t>„</w:t>
+      </w:r>
+      <w:r>
+        <w:rPr>
+          <w:rFonts w:ascii="Calibri" w:eastAsia="Calibri" w:hAnsi="Calibri" w:cs="Calibri"/>
+        </w:rPr>
+        <w:t>Video Summary Creator</w:t>
+      </w:r>
+      <w:r>
+        <w:rPr>
+          <w:rFonts w:ascii="Calibri" w:eastAsia="Calibri" w:hAnsi="Calibri" w:cs="Calibri"/>
+        </w:rPr>
+        <w:t>“</w:t>
+      </w:r>
+      <w:r>
+        <w:rPr>
+          <w:rFonts w:ascii="Calibri" w:eastAsia="Calibri" w:hAnsi="Calibri" w:cs="Calibri"/>
+        </w:rPr>
+        <w:t xml:space="preserve"> stellte sich als ein interessantes Projekt heraus. Hierbei konnten wir unser Wissen bzgl.  Node.js bzw. </w:t>
       </w:r>
       <w:proofErr w:type="spellStart"/>
       <w:r>
         <w:rPr>
-          <w:rFonts w:ascii="Calibri" w:hAnsi="Calibri" w:eastAsia="Calibri" w:cs="Calibri"/>
-          <w:noProof w:val="0"/>
-          <w:sz w:val="22"/>
-          <w:szCs w:val="22"/>
-          <w:lang w:val="de-AT"/>
-        </w:rPr>
-        <w:t>Creators</w:t>
-      </w:r>
-      <w:proofErr w:type="spellEnd"/>
-      <w:r>
-        <w:rPr>
-          <w:rFonts w:ascii="Calibri" w:hAnsi="Calibri" w:eastAsia="Calibri" w:cs="Calibri"/>
-          <w:noProof w:val="0"/>
-          <w:sz w:val="22"/>
-          <w:szCs w:val="22"/>
-          <w:lang w:val="de-AT"/>
-        </w:rPr>
-        <w:t xml:space="preserve"> stellte sich als </w:t>
-      </w:r>
-      <w:r>
-        <w:rPr>
-          <w:rFonts w:ascii="Calibri" w:hAnsi="Calibri" w:eastAsia="Calibri" w:cs="Calibri"/>
-          <w:noProof w:val="0"/>
-          <w:sz w:val="22"/>
-          <w:szCs w:val="22"/>
-          <w:lang w:val="de-AT"/>
-        </w:rPr>
-        <w:t>ein interessantes Projekt</w:t>
-      </w:r>
-      <w:r>
-        <w:rPr>
-          <w:rFonts w:ascii="Calibri" w:hAnsi="Calibri" w:eastAsia="Calibri" w:cs="Calibri"/>
-          <w:noProof w:val="0"/>
-          <w:sz w:val="22"/>
-          <w:szCs w:val="22"/>
-          <w:lang w:val="de-AT"/>
-        </w:rPr>
-        <w:t xml:space="preserve"> heraus. Hierbei konnten </w:t>
-      </w:r>
-      <w:r>
-        <w:rPr>
-          <w:rFonts w:ascii="Calibri" w:hAnsi="Calibri" w:eastAsia="Calibri" w:cs="Calibri"/>
-          <w:noProof w:val="0"/>
-          <w:sz w:val="22"/>
-          <w:szCs w:val="22"/>
-          <w:lang w:val="de-AT"/>
-        </w:rPr>
-        <w:t xml:space="preserve">wir </w:t>
-      </w:r>
-      <w:r>
-        <w:rPr>
-          <w:rFonts w:ascii="Calibri" w:hAnsi="Calibri" w:eastAsia="Calibri" w:cs="Calibri"/>
-          <w:noProof w:val="0"/>
-          <w:sz w:val="22"/>
-          <w:szCs w:val="22"/>
-          <w:lang w:val="de-AT"/>
-        </w:rPr>
-        <w:t xml:space="preserve">unser Wissen bzgl. </w:t>
-      </w:r>
-      <w:r>
-        <w:rPr>
-          <w:rFonts w:ascii="Calibri" w:hAnsi="Calibri" w:eastAsia="Calibri" w:cs="Calibri"/>
-          <w:noProof w:val="0"/>
-          <w:sz w:val="22"/>
-          <w:szCs w:val="22"/>
-          <w:lang w:val="de-AT"/>
-        </w:rPr>
-        <w:t xml:space="preserve"> </w:t>
-      </w:r>
-      <w:r>
-        <w:rPr>
-          <w:rFonts w:ascii="Calibri" w:hAnsi="Calibri" w:eastAsia="Calibri" w:cs="Calibri"/>
-          <w:noProof w:val="0"/>
-          <w:sz w:val="22"/>
-          <w:szCs w:val="22"/>
-          <w:lang w:val="de-AT"/>
-        </w:rPr>
-        <w:t>Node</w:t>
-      </w:r>
-      <w:r>
-        <w:rPr>
-          <w:rFonts w:ascii="Calibri" w:hAnsi="Calibri" w:eastAsia="Calibri" w:cs="Calibri"/>
-          <w:noProof w:val="0"/>
-          <w:sz w:val="22"/>
-          <w:szCs w:val="22"/>
-          <w:lang w:val="de-AT"/>
-        </w:rPr>
-        <w:t>.</w:t>
-      </w:r>
-      <w:proofErr w:type="spellStart"/>
-      <w:r>
-        <w:rPr>
-          <w:rFonts w:ascii="Calibri" w:hAnsi="Calibri" w:eastAsia="Calibri" w:cs="Calibri"/>
-          <w:noProof w:val="0"/>
-          <w:sz w:val="22"/>
-          <w:szCs w:val="22"/>
-          <w:lang w:val="de-AT"/>
-        </w:rPr>
-        <w:t>js</w:t>
-      </w:r>
-      <w:proofErr w:type="spellEnd"/>
-      <w:r>
-        <w:rPr>
-          <w:rFonts w:ascii="Calibri" w:hAnsi="Calibri" w:eastAsia="Calibri" w:cs="Calibri"/>
-          <w:noProof w:val="0"/>
-          <w:sz w:val="22"/>
-          <w:szCs w:val="22"/>
-          <w:lang w:val="de-AT"/>
-        </w:rPr>
-        <w:t xml:space="preserve"> bzw. </w:t>
-      </w:r>
-      <w:proofErr w:type="spellStart"/>
-      <w:r>
-        <w:rPr>
-          <w:rFonts w:ascii="Calibri" w:hAnsi="Calibri" w:eastAsia="Calibri" w:cs="Calibri"/>
-          <w:noProof w:val="0"/>
-          <w:sz w:val="22"/>
-          <w:szCs w:val="22"/>
-          <w:lang w:val="de-AT"/>
+          <w:rFonts w:ascii="Calibri" w:eastAsia="Calibri" w:hAnsi="Calibri" w:cs="Calibri"/>
         </w:rPr>
         <w:t>fluent-ffmpeg</w:t>
       </w:r>
       <w:proofErr w:type="spellEnd"/>
       <w:r>
         <w:rPr>
-          <w:rFonts w:ascii="Calibri" w:hAnsi="Calibri" w:eastAsia="Calibri" w:cs="Calibri"/>
-          <w:noProof w:val="0"/>
-          <w:sz w:val="22"/>
-          <w:szCs w:val="22"/>
-          <w:lang w:val="de-AT"/>
+          <w:rFonts w:ascii="Calibri" w:eastAsia="Calibri" w:hAnsi="Calibri" w:cs="Calibri"/>
         </w:rPr>
-        <w:t xml:space="preserve"> etc. erweitern</w:t>
-      </w:r>
-      <w:r>
-        <w:rPr>
-          <w:rFonts w:ascii="Calibri" w:hAnsi="Calibri" w:eastAsia="Calibri" w:cs="Calibri"/>
-          <w:noProof w:val="0"/>
-          <w:sz w:val="22"/>
-          <w:szCs w:val="22"/>
-          <w:lang w:val="de-AT"/>
-        </w:rPr>
-        <w:t xml:space="preserve">.  </w:t>
-      </w:r>
-      <w:r>
-        <w:rPr>
-          <w:rFonts w:ascii="Calibri" w:hAnsi="Calibri" w:eastAsia="Calibri" w:cs="Calibri"/>
-          <w:noProof w:val="0"/>
-          <w:sz w:val="22"/>
-          <w:szCs w:val="22"/>
-          <w:lang w:val="de-AT"/>
-        </w:rPr>
-        <w:t xml:space="preserve">Auch die Arbeit im Team funktionierte sehr gut. Zu Beginn wurden die einzelnen Arbeitspakete aufgeteilt und jeder fokussierte sich hauptsächlich auf seinen Teil, </w:t>
-      </w:r>
-      <w:r>
-        <w:rPr>
-          <w:rFonts w:ascii="Calibri" w:hAnsi="Calibri" w:eastAsia="Calibri" w:cs="Calibri"/>
-          <w:noProof w:val="0"/>
-          <w:sz w:val="22"/>
-          <w:szCs w:val="22"/>
-          <w:lang w:val="de-AT"/>
-        </w:rPr>
-        <w:t>jedoch gab es bei Problemen und notwendigen Tests</w:t>
-      </w:r>
-      <w:r>
-        <w:rPr>
-          <w:rFonts w:ascii="Calibri" w:hAnsi="Calibri" w:eastAsia="Calibri" w:cs="Calibri"/>
-          <w:noProof w:val="0"/>
-          <w:sz w:val="22"/>
-          <w:szCs w:val="22"/>
-          <w:lang w:val="de-AT"/>
-        </w:rPr>
-        <w:t xml:space="preserve"> jederzeit Unterstützung von den anderen Teammitgliedern. </w:t>
-      </w:r>
-      <w:r>
-        <w:rPr>
-          <w:rFonts w:ascii="Calibri" w:hAnsi="Calibri" w:eastAsia="Calibri" w:cs="Calibri"/>
-          <w:noProof w:val="0"/>
-          <w:sz w:val="22"/>
-          <w:szCs w:val="22"/>
-          <w:lang w:val="de-AT"/>
-        </w:rPr>
-        <w:t>Die Dokumentation/User Guide wurden ebenfalls im Team erstellt.</w:t>
-      </w:r>
+        <w:t xml:space="preserve"> etc. erweitern.  Auch die Arbeit im Team funktionierte sehr gut. Zu Beginn wurden die einzelnen Arbeitspakete aufgeteilt und jeder fokussierte sich hauptsächlich auf seinen Teil, jedoch gab es bei Problemen und notwendigen Tests jederzeit Unterstützung von den anderen Teammitgliedern. Die Dokumentation/User Guide wurden ebenfalls im Team erstellt.</w:t>
+      </w:r>
+      <w:bookmarkStart w:id="0" w:name="_GoBack"/>
+      <w:bookmarkEnd w:id="0"/>
     </w:p>
     <w:sectPr>
       <w:headerReference w:type="default" r:id="rId12"/>
       <w:footerReference w:type="default" r:id="rId13"/>
-      <w:pgSz w:w="11906" w:h="16838" w:orient="portrait"/>
+      <w:pgSz w:w="11906" w:h="16838"/>
       <w:pgMar w:top="1417" w:right="1417" w:bottom="1134" w:left="1417" w:header="708" w:footer="708" w:gutter="0"/>
       <w:cols w:space="708"/>
       <w:docGrid w:linePitch="360"/>
@@ -1905,7 +1226,7 @@
 <file path=word/endnotes.xml><?xml version="1.0" encoding="utf-8"?>
 <w:endnotes xmlns:wpc="http://schemas.microsoft.com/office/word/2010/wordprocessingCanvas" xmlns:cx="http://schemas.microsoft.com/office/drawing/2014/chartex" xmlns:cx1="http://schemas.microsoft.com/office/drawing/2015/9/8/chartex" xmlns:cx2="http://schemas.microsoft.com/office/drawing/2015/10/21/chartex" xmlns:cx3="http://schemas.microsoft.com/office/drawing/2016/5/9/chartex" xmlns:cx4="http://schemas.microsoft.com/office/drawing/2016/5/10/chartex" xmlns:cx5="http://schemas.microsoft.com/office/drawing/2016/5/11/chartex" xmlns:cx6="http://schemas.microsoft.com/office/drawing/2016/5/12/chartex" xmlns:cx7="http://schemas.microsoft.com/office/drawing/2016/5/13/chartex" xmlns:cx8="http://schemas.microsoft.com/office/drawing/2016/5/14/chartex" xmlns:mc="http://schemas.openxmlformats.org/markup-compatibility/2006" xmlns:aink="http://schemas.microsoft.com/office/drawing/2016/ink" xmlns:am3d="http://schemas.microsoft.com/office/drawing/2017/model3d" xmlns:o="urn:schemas-microsoft-com:office:office" xmlns:r="http://schemas.openxmlformats.org/officeDocument/2006/relationships" xmlns:m="http://schemas.openxmlformats.org/officeDocument/2006/math" xmlns:v="urn:schemas-microsoft-com:vml" xmlns:wp14="http://schemas.microsoft.com/office/word/2010/wordprocessingDrawing" xmlns:wp="http://schemas.openxmlformats.org/drawingml/2006/wordprocessingDrawing" xmlns:w10="urn:schemas-microsoft-com:office:word" xmlns:w="http://schemas.openxmlformats.org/wordprocessingml/2006/main" xmlns:w14="http://schemas.microsoft.com/office/word/2010/wordml" xmlns:w15="http://schemas.microsoft.com/office/word/2012/wordml" xmlns:w16cid="http://schemas.microsoft.com/office/word/2016/wordml/cid" xmlns:w16se="http://schemas.microsoft.com/office/word/2015/wordml/symex" xmlns:wpg="http://schemas.microsoft.com/office/word/2010/wordprocessingGroup" xmlns:wpi="http://schemas.microsoft.com/office/word/2010/wordprocessingInk" xmlns:wne="http://schemas.microsoft.com/office/word/2006/wordml" xmlns:wps="http://schemas.microsoft.com/office/word/2010/wordprocessingShape" mc:Ignorable="w14 w15 w16se w16cid wp14">
   <w:endnote w:type="separator" w:id="-1">
-    <w:p xmlns:wp14="http://schemas.microsoft.com/office/word/2010/wordml" wp14:textId="77777777">
+    <w:p>
       <w:pPr>
         <w:spacing w:after="0" w:line="240" w:lineRule="auto"/>
       </w:pPr>
@@ -1915,7 +1236,7 @@
     </w:p>
   </w:endnote>
   <w:endnote w:type="continuationSeparator" w:id="0">
-    <w:p xmlns:wp14="http://schemas.microsoft.com/office/word/2010/wordml" wp14:textId="77777777">
+    <w:p>
       <w:pPr>
         <w:spacing w:after="0" w:line="240" w:lineRule="auto"/>
       </w:pPr>
@@ -1929,7 +1250,7 @@
 
 <file path=word/footer1.xml><?xml version="1.0" encoding="utf-8"?>
 <w:ftr xmlns:wpc="http://schemas.microsoft.com/office/word/2010/wordprocessingCanvas" xmlns:cx="http://schemas.microsoft.com/office/drawing/2014/chartex" xmlns:cx1="http://schemas.microsoft.com/office/drawing/2015/9/8/chartex" xmlns:cx2="http://schemas.microsoft.com/office/drawing/2015/10/21/chartex" xmlns:cx3="http://schemas.microsoft.com/office/drawing/2016/5/9/chartex" xmlns:cx4="http://schemas.microsoft.com/office/drawing/2016/5/10/chartex" xmlns:cx5="http://schemas.microsoft.com/office/drawing/2016/5/11/chartex" xmlns:cx6="http://schemas.microsoft.com/office/drawing/2016/5/12/chartex" xmlns:cx7="http://schemas.microsoft.com/office/drawing/2016/5/13/chartex" xmlns:cx8="http://schemas.microsoft.com/office/drawing/2016/5/14/chartex" xmlns:mc="http://schemas.openxmlformats.org/markup-compatibility/2006" xmlns:aink="http://schemas.microsoft.com/office/drawing/2016/ink" xmlns:am3d="http://schemas.microsoft.com/office/drawing/2017/model3d" xmlns:o="urn:schemas-microsoft-com:office:office" xmlns:r="http://schemas.openxmlformats.org/officeDocument/2006/relationships" xmlns:m="http://schemas.openxmlformats.org/officeDocument/2006/math" xmlns:v="urn:schemas-microsoft-com:vml" xmlns:wp14="http://schemas.microsoft.com/office/word/2010/wordprocessingDrawing" xmlns:wp="http://schemas.openxmlformats.org/drawingml/2006/wordprocessingDrawing" xmlns:w10="urn:schemas-microsoft-com:office:word" xmlns:w="http://schemas.openxmlformats.org/wordprocessingml/2006/main" xmlns:w14="http://schemas.microsoft.com/office/word/2010/wordml" xmlns:w15="http://schemas.microsoft.com/office/word/2012/wordml" xmlns:w16cid="http://schemas.microsoft.com/office/word/2016/wordml/cid" xmlns:w16se="http://schemas.microsoft.com/office/word/2015/wordml/symex" xmlns:wpg="http://schemas.microsoft.com/office/word/2010/wordprocessingGroup" xmlns:wpi="http://schemas.microsoft.com/office/word/2010/wordprocessingInk" xmlns:wne="http://schemas.microsoft.com/office/word/2006/wordml" xmlns:wps="http://schemas.microsoft.com/office/word/2010/wordprocessingShape" mc:Ignorable="w14 w15 w16se w16cid wp14">
-  <w:p xmlns:wp14="http://schemas.microsoft.com/office/word/2010/wordml" wp14:textId="77777777">
+  <w:p>
     <w:pPr>
       <w:pStyle w:val="Fuzeile"/>
     </w:pPr>
@@ -1956,7 +1277,7 @@
         <w:noProof/>
         <w:lang w:val="de-DE"/>
       </w:rPr>
-      <w:t>2</w:t>
+      <w:t>3</w:t>
     </w:r>
     <w:r>
       <w:fldChar w:fldCharType="end"/>
@@ -1968,7 +1289,7 @@
 <file path=word/footnotes.xml><?xml version="1.0" encoding="utf-8"?>
 <w:footnotes xmlns:wpc="http://schemas.microsoft.com/office/word/2010/wordprocessingCanvas" xmlns:cx="http://schemas.microsoft.com/office/drawing/2014/chartex" xmlns:cx1="http://schemas.microsoft.com/office/drawing/2015/9/8/chartex" xmlns:cx2="http://schemas.microsoft.com/office/drawing/2015/10/21/chartex" xmlns:cx3="http://schemas.microsoft.com/office/drawing/2016/5/9/chartex" xmlns:cx4="http://schemas.microsoft.com/office/drawing/2016/5/10/chartex" xmlns:cx5="http://schemas.microsoft.com/office/drawing/2016/5/11/chartex" xmlns:cx6="http://schemas.microsoft.com/office/drawing/2016/5/12/chartex" xmlns:cx7="http://schemas.microsoft.com/office/drawing/2016/5/13/chartex" xmlns:cx8="http://schemas.microsoft.com/office/drawing/2016/5/14/chartex" xmlns:mc="http://schemas.openxmlformats.org/markup-compatibility/2006" xmlns:aink="http://schemas.microsoft.com/office/drawing/2016/ink" xmlns:am3d="http://schemas.microsoft.com/office/drawing/2017/model3d" xmlns:o="urn:schemas-microsoft-com:office:office" xmlns:r="http://schemas.openxmlformats.org/officeDocument/2006/relationships" xmlns:m="http://schemas.openxmlformats.org/officeDocument/2006/math" xmlns:v="urn:schemas-microsoft-com:vml" xmlns:wp14="http://schemas.microsoft.com/office/word/2010/wordprocessingDrawing" xmlns:wp="http://schemas.openxmlformats.org/drawingml/2006/wordprocessingDrawing" xmlns:w10="urn:schemas-microsoft-com:office:word" xmlns:w="http://schemas.openxmlformats.org/wordprocessingml/2006/main" xmlns:w14="http://schemas.microsoft.com/office/word/2010/wordml" xmlns:w15="http://schemas.microsoft.com/office/word/2012/wordml" xmlns:w16cid="http://schemas.microsoft.com/office/word/2016/wordml/cid" xmlns:w16se="http://schemas.microsoft.com/office/word/2015/wordml/symex" xmlns:wpg="http://schemas.microsoft.com/office/word/2010/wordprocessingGroup" xmlns:wpi="http://schemas.microsoft.com/office/word/2010/wordprocessingInk" xmlns:wne="http://schemas.microsoft.com/office/word/2006/wordml" xmlns:wps="http://schemas.microsoft.com/office/word/2010/wordprocessingShape" mc:Ignorable="w14 w15 w16se w16cid wp14">
   <w:footnote w:type="separator" w:id="-1">
-    <w:p xmlns:wp14="http://schemas.microsoft.com/office/word/2010/wordml" wp14:textId="77777777">
+    <w:p>
       <w:pPr>
         <w:spacing w:after="0" w:line="240" w:lineRule="auto"/>
       </w:pPr>
@@ -1978,7 +1299,7 @@
     </w:p>
   </w:footnote>
   <w:footnote w:type="continuationSeparator" w:id="0">
-    <w:p xmlns:wp14="http://schemas.microsoft.com/office/word/2010/wordml" wp14:textId="77777777">
+    <w:p>
       <w:pPr>
         <w:spacing w:after="0" w:line="240" w:lineRule="auto"/>
       </w:pPr>
@@ -1992,42 +1313,23 @@
 
 <file path=word/header1.xml><?xml version="1.0" encoding="utf-8"?>
 <w:hdr xmlns:wpc="http://schemas.microsoft.com/office/word/2010/wordprocessingCanvas" xmlns:cx="http://schemas.microsoft.com/office/drawing/2014/chartex" xmlns:cx1="http://schemas.microsoft.com/office/drawing/2015/9/8/chartex" xmlns:cx2="http://schemas.microsoft.com/office/drawing/2015/10/21/chartex" xmlns:cx3="http://schemas.microsoft.com/office/drawing/2016/5/9/chartex" xmlns:cx4="http://schemas.microsoft.com/office/drawing/2016/5/10/chartex" xmlns:cx5="http://schemas.microsoft.com/office/drawing/2016/5/11/chartex" xmlns:cx6="http://schemas.microsoft.com/office/drawing/2016/5/12/chartex" xmlns:cx7="http://schemas.microsoft.com/office/drawing/2016/5/13/chartex" xmlns:cx8="http://schemas.microsoft.com/office/drawing/2016/5/14/chartex" xmlns:mc="http://schemas.openxmlformats.org/markup-compatibility/2006" xmlns:aink="http://schemas.microsoft.com/office/drawing/2016/ink" xmlns:am3d="http://schemas.microsoft.com/office/drawing/2017/model3d" xmlns:o="urn:schemas-microsoft-com:office:office" xmlns:r="http://schemas.openxmlformats.org/officeDocument/2006/relationships" xmlns:m="http://schemas.openxmlformats.org/officeDocument/2006/math" xmlns:v="urn:schemas-microsoft-com:vml" xmlns:wp14="http://schemas.microsoft.com/office/word/2010/wordprocessingDrawing" xmlns:wp="http://schemas.openxmlformats.org/drawingml/2006/wordprocessingDrawing" xmlns:w10="urn:schemas-microsoft-com:office:word" xmlns:w="http://schemas.openxmlformats.org/wordprocessingml/2006/main" xmlns:w14="http://schemas.microsoft.com/office/word/2010/wordml" xmlns:w15="http://schemas.microsoft.com/office/word/2012/wordml" xmlns:w16cid="http://schemas.microsoft.com/office/word/2016/wordml/cid" xmlns:w16se="http://schemas.microsoft.com/office/word/2015/wordml/symex" xmlns:wpg="http://schemas.microsoft.com/office/word/2010/wordprocessingGroup" xmlns:wpi="http://schemas.microsoft.com/office/word/2010/wordprocessingInk" xmlns:wne="http://schemas.microsoft.com/office/word/2006/wordml" xmlns:wps="http://schemas.microsoft.com/office/word/2010/wordprocessingShape" mc:Ignorable="w14 w15 w16se w16cid wp14">
-  <w:p xmlns:wp14="http://schemas.microsoft.com/office/word/2010/wordml" wp14:textId="77777777">
+  <w:p>
     <w:pPr>
       <w:pStyle w:val="Kopfzeile"/>
     </w:pPr>
     <w:r>
       <w:t xml:space="preserve">VC </w:t>
     </w:r>
-    <w:proofErr w:type="spellStart"/>
-    <w:r>
-      <w:t>Fundamentals</w:t>
-    </w:r>
-    <w:proofErr w:type="spellEnd"/>
-    <w:r>
-      <w:t xml:space="preserve"> </w:t>
-    </w:r>
-    <w:proofErr w:type="spellStart"/>
-    <w:r>
-      <w:t>of</w:t>
-    </w:r>
-    <w:proofErr w:type="spellEnd"/>
-    <w:r>
-      <w:t xml:space="preserve"> Distributed </w:t>
-    </w:r>
     <w:proofErr w:type="gramStart"/>
     <w:r>
-      <w:t>Multimedia Systems</w:t>
+      <w:t>Fundamental</w:t>
     </w:r>
     <w:proofErr w:type="gramEnd"/>
     <w:r>
-      <w:t xml:space="preserve"> 1 </w:t>
+      <w:t xml:space="preserve"> Topics I in Distributed Multimedia Systems</w:t>
     </w:r>
     <w:r>
       <w:tab/>
-    </w:r>
-    <w:r>
-      <w:t>24.02.2018</w:t>
     </w:r>
   </w:p>
 </w:hdr>
@@ -2137,7 +1439,7 @@
         <w:ind w:left="720" w:hanging="360"/>
       </w:pPr>
       <w:rPr>
-        <w:rFonts w:hint="default" w:ascii="Calibri" w:hAnsi="Calibri" w:cs="Calibri" w:eastAsiaTheme="minorHAnsi"/>
+        <w:rFonts w:ascii="Calibri" w:eastAsiaTheme="minorHAnsi" w:hAnsi="Calibri" w:cs="Calibri" w:hint="default"/>
       </w:rPr>
     </w:lvl>
     <w:lvl w:ilvl="1" w:tplc="0C070003" w:tentative="1">
@@ -2149,7 +1451,7 @@
         <w:ind w:left="1440" w:hanging="360"/>
       </w:pPr>
       <w:rPr>
-        <w:rFonts w:hint="default" w:ascii="Courier New" w:hAnsi="Courier New" w:cs="Courier New"/>
+        <w:rFonts w:ascii="Courier New" w:hAnsi="Courier New" w:cs="Courier New" w:hint="default"/>
       </w:rPr>
     </w:lvl>
     <w:lvl w:ilvl="2" w:tplc="0C070005" w:tentative="1">
@@ -2161,7 +1463,7 @@
         <w:ind w:left="2160" w:hanging="360"/>
       </w:pPr>
       <w:rPr>
-        <w:rFonts w:hint="default" w:ascii="Wingdings" w:hAnsi="Wingdings"/>
+        <w:rFonts w:ascii="Wingdings" w:hAnsi="Wingdings" w:hint="default"/>
       </w:rPr>
     </w:lvl>
     <w:lvl w:ilvl="3" w:tplc="0C070001" w:tentative="1">
@@ -2173,7 +1475,7 @@
         <w:ind w:left="2880" w:hanging="360"/>
       </w:pPr>
       <w:rPr>
-        <w:rFonts w:hint="default" w:ascii="Symbol" w:hAnsi="Symbol"/>
+        <w:rFonts w:ascii="Symbol" w:hAnsi="Symbol" w:hint="default"/>
       </w:rPr>
     </w:lvl>
     <w:lvl w:ilvl="4" w:tplc="0C070003" w:tentative="1">
@@ -2185,7 +1487,7 @@
         <w:ind w:left="3600" w:hanging="360"/>
       </w:pPr>
       <w:rPr>
-        <w:rFonts w:hint="default" w:ascii="Courier New" w:hAnsi="Courier New" w:cs="Courier New"/>
+        <w:rFonts w:ascii="Courier New" w:hAnsi="Courier New" w:cs="Courier New" w:hint="default"/>
       </w:rPr>
     </w:lvl>
     <w:lvl w:ilvl="5" w:tplc="0C070005" w:tentative="1">
@@ -2197,7 +1499,7 @@
         <w:ind w:left="4320" w:hanging="360"/>
       </w:pPr>
       <w:rPr>
-        <w:rFonts w:hint="default" w:ascii="Wingdings" w:hAnsi="Wingdings"/>
+        <w:rFonts w:ascii="Wingdings" w:hAnsi="Wingdings" w:hint="default"/>
       </w:rPr>
     </w:lvl>
     <w:lvl w:ilvl="6" w:tplc="0C070001" w:tentative="1">
@@ -2209,7 +1511,7 @@
         <w:ind w:left="5040" w:hanging="360"/>
       </w:pPr>
       <w:rPr>
-        <w:rFonts w:hint="default" w:ascii="Symbol" w:hAnsi="Symbol"/>
+        <w:rFonts w:ascii="Symbol" w:hAnsi="Symbol" w:hint="default"/>
       </w:rPr>
     </w:lvl>
     <w:lvl w:ilvl="7" w:tplc="0C070003" w:tentative="1">
@@ -2221,7 +1523,7 @@
         <w:ind w:left="5760" w:hanging="360"/>
       </w:pPr>
       <w:rPr>
-        <w:rFonts w:hint="default" w:ascii="Courier New" w:hAnsi="Courier New" w:cs="Courier New"/>
+        <w:rFonts w:ascii="Courier New" w:hAnsi="Courier New" w:cs="Courier New" w:hint="default"/>
       </w:rPr>
     </w:lvl>
     <w:lvl w:ilvl="8" w:tplc="0C070005" w:tentative="1">
@@ -2233,7 +1535,7 @@
         <w:ind w:left="6480" w:hanging="360"/>
       </w:pPr>
       <w:rPr>
-        <w:rFonts w:hint="default" w:ascii="Wingdings" w:hAnsi="Wingdings"/>
+        <w:rFonts w:ascii="Wingdings" w:hAnsi="Wingdings" w:hint="default"/>
       </w:rPr>
     </w:lvl>
   </w:abstractNum>
@@ -2246,20 +1548,12 @@
 </w:numbering>
 </file>
 
-<file path=word/people.xml><?xml version="1.0" encoding="utf-8"?>
-<w15:people xmlns:mc="http://schemas.openxmlformats.org/markup-compatibility/2006" xmlns:w15="http://schemas.microsoft.com/office/word/2012/wordml" mc:Ignorable="w15">
-  <w15:person w15:author="Wagner, Karin">
-    <w15:presenceInfo w15:providerId="AD" w15:userId="100300009F81003F@LIVE.COM"/>
-  </w15:person>
-</w15:people>
-</file>
-
 <file path=word/styles.xml><?xml version="1.0" encoding="utf-8"?>
-<w:styles xmlns:wp14="http://schemas.microsoft.com/office/word/2010/wordprocessingDrawing" xmlns:mc="http://schemas.openxmlformats.org/markup-compatibility/2006" xmlns:r="http://schemas.openxmlformats.org/officeDocument/2006/relationships" xmlns:w="http://schemas.openxmlformats.org/wordprocessingml/2006/main" xmlns:w14="http://schemas.microsoft.com/office/word/2010/wordml" xmlns:w15="http://schemas.microsoft.com/office/word/2012/wordml" xmlns:w16cid="http://schemas.microsoft.com/office/word/2016/wordml/cid" xmlns:w16se="http://schemas.microsoft.com/office/word/2015/wordml/symex" mc:Ignorable="w14 w15 w16se w16cid wp14">
+<w:styles xmlns:mc="http://schemas.openxmlformats.org/markup-compatibility/2006" xmlns:r="http://schemas.openxmlformats.org/officeDocument/2006/relationships" xmlns:w="http://schemas.openxmlformats.org/wordprocessingml/2006/main" xmlns:w14="http://schemas.microsoft.com/office/word/2010/wordml" xmlns:w15="http://schemas.microsoft.com/office/word/2012/wordml" xmlns:w16cid="http://schemas.microsoft.com/office/word/2016/wordml/cid" xmlns:w16se="http://schemas.microsoft.com/office/word/2015/wordml/symex" mc:Ignorable="w14 w15 w16se w16cid">
   <w:docDefaults>
     <w:rPrDefault>
       <w:rPr>
-        <w:rFonts w:asciiTheme="minorHAnsi" w:hAnsiTheme="minorHAnsi" w:eastAsiaTheme="minorHAnsi" w:cstheme="minorBidi"/>
+        <w:rFonts w:asciiTheme="minorHAnsi" w:eastAsiaTheme="minorHAnsi" w:hAnsiTheme="minorHAnsi" w:cstheme="minorBidi"/>
         <w:sz w:val="22"/>
         <w:szCs w:val="22"/>
         <w:lang w:val="de-AT" w:eastAsia="en-US" w:bidi="ar-SA"/>
@@ -2274,14 +1568,14 @@
   <w:latentStyles w:defLockedState="0" w:defUIPriority="99" w:defSemiHidden="0" w:defUnhideWhenUsed="0" w:defQFormat="0" w:count="375">
     <w:lsdException w:name="Normal" w:uiPriority="0" w:qFormat="1"/>
     <w:lsdException w:name="heading 1" w:uiPriority="9" w:qFormat="1"/>
-    <w:lsdException w:name="heading 2" w:uiPriority="9" w:semiHidden="1" w:unhideWhenUsed="1" w:qFormat="1"/>
-    <w:lsdException w:name="heading 3" w:uiPriority="9" w:semiHidden="1" w:unhideWhenUsed="1" w:qFormat="1"/>
-    <w:lsdException w:name="heading 4" w:uiPriority="9" w:semiHidden="1" w:unhideWhenUsed="1" w:qFormat="1"/>
-    <w:lsdException w:name="heading 5" w:uiPriority="9" w:semiHidden="1" w:unhideWhenUsed="1" w:qFormat="1"/>
-    <w:lsdException w:name="heading 6" w:uiPriority="9" w:semiHidden="1" w:unhideWhenUsed="1" w:qFormat="1"/>
-    <w:lsdException w:name="heading 7" w:uiPriority="9" w:semiHidden="1" w:unhideWhenUsed="1" w:qFormat="1"/>
-    <w:lsdException w:name="heading 8" w:uiPriority="9" w:semiHidden="1" w:unhideWhenUsed="1" w:qFormat="1"/>
-    <w:lsdException w:name="heading 9" w:uiPriority="9" w:semiHidden="1" w:unhideWhenUsed="1" w:qFormat="1"/>
+    <w:lsdException w:name="heading 2" w:semiHidden="1" w:uiPriority="9" w:unhideWhenUsed="1" w:qFormat="1"/>
+    <w:lsdException w:name="heading 3" w:semiHidden="1" w:uiPriority="9" w:unhideWhenUsed="1" w:qFormat="1"/>
+    <w:lsdException w:name="heading 4" w:semiHidden="1" w:uiPriority="9" w:unhideWhenUsed="1" w:qFormat="1"/>
+    <w:lsdException w:name="heading 5" w:semiHidden="1" w:uiPriority="9" w:unhideWhenUsed="1" w:qFormat="1"/>
+    <w:lsdException w:name="heading 6" w:semiHidden="1" w:uiPriority="9" w:unhideWhenUsed="1" w:qFormat="1"/>
+    <w:lsdException w:name="heading 7" w:semiHidden="1" w:uiPriority="9" w:unhideWhenUsed="1" w:qFormat="1"/>
+    <w:lsdException w:name="heading 8" w:semiHidden="1" w:uiPriority="9" w:unhideWhenUsed="1" w:qFormat="1"/>
+    <w:lsdException w:name="heading 9" w:semiHidden="1" w:uiPriority="9" w:unhideWhenUsed="1" w:qFormat="1"/>
     <w:lsdException w:name="index 1" w:semiHidden="1" w:unhideWhenUsed="1"/>
     <w:lsdException w:name="index 2" w:semiHidden="1" w:unhideWhenUsed="1"/>
     <w:lsdException w:name="index 3" w:semiHidden="1" w:unhideWhenUsed="1"/>
@@ -2291,22 +1585,22 @@
     <w:lsdException w:name="index 7" w:semiHidden="1" w:unhideWhenUsed="1"/>
     <w:lsdException w:name="index 8" w:semiHidden="1" w:unhideWhenUsed="1"/>
     <w:lsdException w:name="index 9" w:semiHidden="1" w:unhideWhenUsed="1"/>
-    <w:lsdException w:name="toc 1" w:uiPriority="39" w:semiHidden="1" w:unhideWhenUsed="1"/>
-    <w:lsdException w:name="toc 2" w:uiPriority="39" w:semiHidden="1" w:unhideWhenUsed="1"/>
-    <w:lsdException w:name="toc 3" w:uiPriority="39" w:semiHidden="1" w:unhideWhenUsed="1"/>
-    <w:lsdException w:name="toc 4" w:uiPriority="39" w:semiHidden="1" w:unhideWhenUsed="1"/>
-    <w:lsdException w:name="toc 5" w:uiPriority="39" w:semiHidden="1" w:unhideWhenUsed="1"/>
-    <w:lsdException w:name="toc 6" w:uiPriority="39" w:semiHidden="1" w:unhideWhenUsed="1"/>
-    <w:lsdException w:name="toc 7" w:uiPriority="39" w:semiHidden="1" w:unhideWhenUsed="1"/>
-    <w:lsdException w:name="toc 8" w:uiPriority="39" w:semiHidden="1" w:unhideWhenUsed="1"/>
-    <w:lsdException w:name="toc 9" w:uiPriority="39" w:semiHidden="1" w:unhideWhenUsed="1"/>
+    <w:lsdException w:name="toc 1" w:semiHidden="1" w:uiPriority="39" w:unhideWhenUsed="1"/>
+    <w:lsdException w:name="toc 2" w:semiHidden="1" w:uiPriority="39" w:unhideWhenUsed="1"/>
+    <w:lsdException w:name="toc 3" w:semiHidden="1" w:uiPriority="39" w:unhideWhenUsed="1"/>
+    <w:lsdException w:name="toc 4" w:semiHidden="1" w:uiPriority="39" w:unhideWhenUsed="1"/>
+    <w:lsdException w:name="toc 5" w:semiHidden="1" w:uiPriority="39" w:unhideWhenUsed="1"/>
+    <w:lsdException w:name="toc 6" w:semiHidden="1" w:uiPriority="39" w:unhideWhenUsed="1"/>
+    <w:lsdException w:name="toc 7" w:semiHidden="1" w:uiPriority="39" w:unhideWhenUsed="1"/>
+    <w:lsdException w:name="toc 8" w:semiHidden="1" w:uiPriority="39" w:unhideWhenUsed="1"/>
+    <w:lsdException w:name="toc 9" w:semiHidden="1" w:uiPriority="39" w:unhideWhenUsed="1"/>
     <w:lsdException w:name="Normal Indent" w:semiHidden="1" w:unhideWhenUsed="1"/>
     <w:lsdException w:name="footnote text" w:semiHidden="1" w:unhideWhenUsed="1"/>
     <w:lsdException w:name="annotation text" w:semiHidden="1" w:unhideWhenUsed="1"/>
     <w:lsdException w:name="header" w:semiHidden="1" w:unhideWhenUsed="1"/>
     <w:lsdException w:name="footer" w:semiHidden="1" w:unhideWhenUsed="1"/>
     <w:lsdException w:name="index heading" w:semiHidden="1" w:unhideWhenUsed="1"/>
-    <w:lsdException w:name="caption" w:uiPriority="35" w:semiHidden="1" w:unhideWhenUsed="1" w:qFormat="1"/>
+    <w:lsdException w:name="caption" w:semiHidden="1" w:uiPriority="35" w:unhideWhenUsed="1" w:qFormat="1"/>
     <w:lsdException w:name="table of figures" w:semiHidden="1" w:unhideWhenUsed="1"/>
     <w:lsdException w:name="envelope address" w:semiHidden="1" w:unhideWhenUsed="1"/>
     <w:lsdException w:name="envelope return" w:semiHidden="1" w:unhideWhenUsed="1"/>
@@ -2337,7 +1631,7 @@
     <w:lsdException w:name="Title" w:uiPriority="10" w:qFormat="1"/>
     <w:lsdException w:name="Closing" w:semiHidden="1" w:unhideWhenUsed="1"/>
     <w:lsdException w:name="Signature" w:semiHidden="1" w:unhideWhenUsed="1"/>
-    <w:lsdException w:name="Default Paragraph Font" w:uiPriority="1" w:semiHidden="1" w:unhideWhenUsed="1"/>
+    <w:lsdException w:name="Default Paragraph Font" w:semiHidden="1" w:uiPriority="1" w:unhideWhenUsed="1"/>
     <w:lsdException w:name="Body Text" w:semiHidden="1" w:unhideWhenUsed="1"/>
     <w:lsdException w:name="Body Text Indent" w:semiHidden="1" w:unhideWhenUsed="1"/>
     <w:lsdException w:name="List Continue" w:semiHidden="1" w:unhideWhenUsed="1"/>
@@ -2537,8 +1831,8 @@
     <w:lsdException w:name="Subtle Reference" w:uiPriority="31" w:qFormat="1"/>
     <w:lsdException w:name="Intense Reference" w:uiPriority="32" w:qFormat="1"/>
     <w:lsdException w:name="Book Title" w:uiPriority="33" w:qFormat="1"/>
-    <w:lsdException w:name="Bibliography" w:uiPriority="37" w:semiHidden="1" w:unhideWhenUsed="1"/>
-    <w:lsdException w:name="TOC Heading" w:uiPriority="39" w:semiHidden="1" w:unhideWhenUsed="1" w:qFormat="1"/>
+    <w:lsdException w:name="Bibliography" w:semiHidden="1" w:uiPriority="37" w:unhideWhenUsed="1"/>
+    <w:lsdException w:name="TOC Heading" w:semiHidden="1" w:uiPriority="39" w:unhideWhenUsed="1" w:qFormat="1"/>
     <w:lsdException w:name="Plain Table 1" w:uiPriority="41"/>
     <w:lsdException w:name="Plain Table 2" w:uiPriority="42"/>
     <w:lsdException w:name="Plain Table 3" w:uiPriority="43"/>
@@ -2648,7 +1942,7 @@
     <w:lsdException w:name="Hashtag" w:semiHidden="1" w:unhideWhenUsed="1"/>
     <w:lsdException w:name="Unresolved Mention" w:semiHidden="1" w:unhideWhenUsed="1"/>
   </w:latentStyles>
-  <w:style w:type="paragraph" w:styleId="Standard" w:default="1">
+  <w:style w:type="paragraph" w:default="1" w:styleId="Standard">
     <w:name w:val="Normal"/>
     <w:qFormat/>
   </w:style>
@@ -2667,7 +1961,7 @@
       <w:outlineLvl w:val="0"/>
     </w:pPr>
     <w:rPr>
-      <w:rFonts w:asciiTheme="majorHAnsi" w:hAnsiTheme="majorHAnsi" w:eastAsiaTheme="majorEastAsia" w:cstheme="majorBidi"/>
+      <w:rFonts w:asciiTheme="majorHAnsi" w:eastAsiaTheme="majorEastAsia" w:hAnsiTheme="majorHAnsi" w:cstheme="majorBidi"/>
       <w:color w:val="2F5496" w:themeColor="accent1" w:themeShade="BF"/>
       <w:sz w:val="32"/>
       <w:szCs w:val="32"/>
@@ -2689,7 +1983,7 @@
       <w:outlineLvl w:val="1"/>
     </w:pPr>
     <w:rPr>
-      <w:rFonts w:asciiTheme="majorHAnsi" w:hAnsiTheme="majorHAnsi" w:eastAsiaTheme="majorEastAsia" w:cstheme="majorBidi"/>
+      <w:rFonts w:asciiTheme="majorHAnsi" w:eastAsiaTheme="majorEastAsia" w:hAnsiTheme="majorHAnsi" w:cstheme="majorBidi"/>
       <w:color w:val="2F5496" w:themeColor="accent1" w:themeShade="BF"/>
       <w:sz w:val="26"/>
       <w:szCs w:val="26"/>
@@ -2711,19 +2005,19 @@
       <w:outlineLvl w:val="2"/>
     </w:pPr>
     <w:rPr>
-      <w:rFonts w:asciiTheme="majorHAnsi" w:hAnsiTheme="majorHAnsi" w:eastAsiaTheme="majorEastAsia" w:cstheme="majorBidi"/>
+      <w:rFonts w:asciiTheme="majorHAnsi" w:eastAsiaTheme="majorEastAsia" w:hAnsiTheme="majorHAnsi" w:cstheme="majorBidi"/>
       <w:color w:val="1F3763" w:themeColor="accent1" w:themeShade="7F"/>
       <w:sz w:val="24"/>
       <w:szCs w:val="24"/>
     </w:rPr>
   </w:style>
-  <w:style w:type="character" w:styleId="Absatz-Standardschriftart" w:default="1">
+  <w:style w:type="character" w:default="1" w:styleId="Absatz-Standardschriftart">
     <w:name w:val="Default Paragraph Font"/>
     <w:uiPriority w:val="1"/>
     <w:semiHidden/>
     <w:unhideWhenUsed/>
   </w:style>
-  <w:style w:type="table" w:styleId="NormaleTabelle" w:default="1">
+  <w:style w:type="table" w:default="1" w:styleId="NormaleTabelle">
     <w:name w:val="Normal Table"/>
     <w:uiPriority w:val="99"/>
     <w:semiHidden/>
@@ -2738,7 +2032,7 @@
       </w:tblCellMar>
     </w:tblPr>
   </w:style>
-  <w:style w:type="numbering" w:styleId="KeineListe" w:default="1">
+  <w:style w:type="numbering" w:default="1" w:styleId="KeineListe">
     <w:name w:val="No List"/>
     <w:uiPriority w:val="99"/>
     <w:semiHidden/>
@@ -2783,7 +2077,7 @@
       <w:szCs w:val="20"/>
     </w:rPr>
   </w:style>
-  <w:style w:type="character" w:styleId="KommentartextZchn" w:customStyle="1">
+  <w:style w:type="character" w:customStyle="1" w:styleId="KommentartextZchn">
     <w:name w:val="Kommentartext Zchn"/>
     <w:basedOn w:val="Absatz-Standardschriftart"/>
     <w:link w:val="Kommentartext"/>
@@ -2809,7 +2103,7 @@
       <w:bCs/>
     </w:rPr>
   </w:style>
-  <w:style w:type="character" w:styleId="KommentarthemaZchn" w:customStyle="1">
+  <w:style w:type="character" w:customStyle="1" w:styleId="KommentarthemaZchn">
     <w:name w:val="Kommentarthema Zchn"/>
     <w:basedOn w:val="KommentartextZchn"/>
     <w:link w:val="Kommentarthema"/>
@@ -2840,7 +2134,7 @@
       <w:szCs w:val="18"/>
     </w:rPr>
   </w:style>
-  <w:style w:type="character" w:styleId="SprechblasentextZchn" w:customStyle="1">
+  <w:style w:type="character" w:customStyle="1" w:styleId="SprechblasentextZchn">
     <w:name w:val="Sprechblasentext Zchn"/>
     <w:basedOn w:val="Absatz-Standardschriftart"/>
     <w:link w:val="Sprechblasentext"/>
@@ -2853,46 +2147,46 @@
       <w:szCs w:val="18"/>
     </w:rPr>
   </w:style>
-  <w:style w:type="character" w:styleId="berschrift1Zchn" w:customStyle="1">
+  <w:style w:type="character" w:customStyle="1" w:styleId="berschrift1Zchn">
     <w:name w:val="Überschrift 1 Zchn"/>
     <w:basedOn w:val="Absatz-Standardschriftart"/>
     <w:link w:val="berschrift1"/>
     <w:uiPriority w:val="9"/>
     <w:rsid w:val="007B0F64"/>
     <w:rPr>
-      <w:rFonts w:asciiTheme="majorHAnsi" w:hAnsiTheme="majorHAnsi" w:eastAsiaTheme="majorEastAsia" w:cstheme="majorBidi"/>
+      <w:rFonts w:asciiTheme="majorHAnsi" w:eastAsiaTheme="majorEastAsia" w:hAnsiTheme="majorHAnsi" w:cstheme="majorBidi"/>
       <w:color w:val="2F5496" w:themeColor="accent1" w:themeShade="BF"/>
       <w:sz w:val="32"/>
       <w:szCs w:val="32"/>
     </w:rPr>
   </w:style>
-  <w:style w:type="character" w:styleId="berschrift2Zchn" w:customStyle="1">
+  <w:style w:type="character" w:customStyle="1" w:styleId="berschrift2Zchn">
     <w:name w:val="Überschrift 2 Zchn"/>
     <w:basedOn w:val="Absatz-Standardschriftart"/>
     <w:link w:val="berschrift2"/>
     <w:uiPriority w:val="9"/>
     <w:rsid w:val="007B0F64"/>
     <w:rPr>
-      <w:rFonts w:asciiTheme="majorHAnsi" w:hAnsiTheme="majorHAnsi" w:eastAsiaTheme="majorEastAsia" w:cstheme="majorBidi"/>
+      <w:rFonts w:asciiTheme="majorHAnsi" w:eastAsiaTheme="majorEastAsia" w:hAnsiTheme="majorHAnsi" w:cstheme="majorBidi"/>
       <w:color w:val="2F5496" w:themeColor="accent1" w:themeShade="BF"/>
       <w:sz w:val="26"/>
       <w:szCs w:val="26"/>
     </w:rPr>
   </w:style>
-  <w:style w:type="character" w:styleId="berschrift3Zchn" w:customStyle="1">
+  <w:style w:type="character" w:customStyle="1" w:styleId="berschrift3Zchn">
     <w:name w:val="Überschrift 3 Zchn"/>
     <w:basedOn w:val="Absatz-Standardschriftart"/>
     <w:link w:val="berschrift3"/>
     <w:uiPriority w:val="9"/>
     <w:rsid w:val="007B0F64"/>
     <w:rPr>
-      <w:rFonts w:asciiTheme="majorHAnsi" w:hAnsiTheme="majorHAnsi" w:eastAsiaTheme="majorEastAsia" w:cstheme="majorBidi"/>
+      <w:rFonts w:asciiTheme="majorHAnsi" w:eastAsiaTheme="majorEastAsia" w:hAnsiTheme="majorHAnsi" w:cstheme="majorBidi"/>
       <w:color w:val="1F3763" w:themeColor="accent1" w:themeShade="7F"/>
       <w:sz w:val="24"/>
       <w:szCs w:val="24"/>
     </w:rPr>
   </w:style>
-  <w:style w:type="paragraph" w:styleId="Code" w:customStyle="1">
+  <w:style w:type="paragraph" w:customStyle="1" w:styleId="Code">
     <w:name w:val="Code"/>
     <w:link w:val="CodeZchn"/>
     <w:qFormat/>
@@ -2902,7 +2196,7 @@
       <w:sz w:val="20"/>
     </w:rPr>
   </w:style>
-  <w:style w:type="character" w:styleId="CodeZchn" w:customStyle="1">
+  <w:style w:type="character" w:customStyle="1" w:styleId="CodeZchn">
     <w:name w:val="Code Zchn"/>
     <w:basedOn w:val="Absatz-Standardschriftart"/>
     <w:link w:val="Code"/>
@@ -2927,7 +2221,7 @@
       <w:spacing w:after="0" w:line="240" w:lineRule="auto"/>
     </w:pPr>
   </w:style>
-  <w:style w:type="character" w:styleId="KopfzeileZchn" w:customStyle="1">
+  <w:style w:type="character" w:customStyle="1" w:styleId="KopfzeileZchn">
     <w:name w:val="Kopfzeile Zchn"/>
     <w:basedOn w:val="Absatz-Standardschriftart"/>
     <w:link w:val="Kopfzeile"/>
@@ -2949,12 +2243,28 @@
       <w:spacing w:after="0" w:line="240" w:lineRule="auto"/>
     </w:pPr>
   </w:style>
-  <w:style w:type="character" w:styleId="FuzeileZchn" w:customStyle="1">
+  <w:style w:type="character" w:customStyle="1" w:styleId="FuzeileZchn">
     <w:name w:val="Fußzeile Zchn"/>
     <w:basedOn w:val="Absatz-Standardschriftart"/>
     <w:link w:val="Fuzeile"/>
     <w:uiPriority w:val="99"/>
     <w:rsid w:val="00D45B52"/>
+  </w:style>
+  <w:style w:type="paragraph" w:customStyle="1" w:styleId="Default">
+    <w:name w:val="Default"/>
+    <w:rsid w:val="00E15D99"/>
+    <w:pPr>
+      <w:autoSpaceDE w:val="0"/>
+      <w:autoSpaceDN w:val="0"/>
+      <w:adjustRightInd w:val="0"/>
+      <w:spacing w:after="0" w:line="240" w:lineRule="auto"/>
+    </w:pPr>
+    <w:rPr>
+      <w:rFonts w:ascii="Calibri" w:hAnsi="Calibri" w:cs="Calibri"/>
+      <w:color w:val="000000"/>
+      <w:sz w:val="24"/>
+      <w:szCs w:val="24"/>
+    </w:rPr>
   </w:style>
 </w:styles>
 </file>

</xml_diff>